<commit_message>
Use Kaylie's improved explanation of ion mobility high energy offsets.
</commit_message>
<xml_diff>
--- a/pwiz_tools/Skyline/Documentation/Tutorials/Skyline Small Molecule Multidimensional Spectral Libraries.docx
+++ b/pwiz_tools/Skyline/Documentation/Tutorials/Skyline Small Molecule Multidimensional Spectral Libraries.docx
@@ -168,9 +168,6 @@
         <w:rPr>
           <w:del w:id="10" w:author="Brian Pratt" w:date="2020-09-03T10:27:00Z"/>
         </w:rPr>
-        <w:pPrChange w:id="11" w:author="Brian Pratt" w:date="2020-09-03T10:27:00Z">
-          <w:pPr/>
-        </w:pPrChange>
       </w:pPr>
       <w:r>
         <w:t>It will contain the Skyline file</w:t>
@@ -178,7 +175,7 @@
       <w:r>
         <w:t xml:space="preserve">s necessary for this tutorial. </w:t>
       </w:r>
-      <w:del w:id="12" w:author="Brian Pratt" w:date="2020-09-03T10:27:00Z">
+      <w:del w:id="11" w:author="Brian Pratt" w:date="2020-09-03T10:27:00Z">
         <w:r>
           <w:delText>In addition to these files, you will need to download two Agilent mass spec raw data files from the following links:</w:delText>
         </w:r>
@@ -187,14 +184,11 @@
     <w:p>
       <w:pPr>
         <w:rPr>
-          <w:del w:id="13" w:author="Brian Pratt" w:date="2020-09-03T10:27:00Z"/>
+          <w:del w:id="12" w:author="Brian Pratt" w:date="2020-09-03T10:27:00Z"/>
           <w:color w:val="FF0000"/>
         </w:rPr>
-        <w:pPrChange w:id="14" w:author="Brian Pratt" w:date="2020-09-03T10:27:00Z">
-          <w:pPr/>
-        </w:pPrChange>
-      </w:pPr>
-      <w:del w:id="15" w:author="Brian Pratt" w:date="2020-09-03T10:27:00Z">
+      </w:pPr>
+      <w:del w:id="13" w:author="Brian Pratt" w:date="2020-09-03T10:27:00Z">
         <w:r>
           <w:rPr>
             <w:color w:val="FF0000"/>
@@ -211,13 +205,8 @@
       </w:del>
     </w:p>
     <w:p>
-      <w:pPr>
-        <w:pPrChange w:id="16" w:author="Brian Pratt" w:date="2020-09-03T10:27:00Z">
-          <w:pPr/>
-        </w:pPrChange>
-      </w:pPr>
-      <w:moveFromRangeStart w:id="17" w:author="Brian Pratt" w:date="2020-09-03T10:28:00Z" w:name="move50021296"/>
-      <w:moveFrom w:id="18" w:author="Brian Pratt" w:date="2020-09-03T10:28:00Z">
+      <w:moveFromRangeStart w:id="14" w:author="Brian Pratt" w:date="2020-09-03T10:28:00Z" w:name="move50021296"/>
+      <w:moveFrom w:id="15" w:author="Brian Pratt" w:date="2020-09-03T10:28:00Z">
         <w:r>
           <w:t>Th</w:t>
         </w:r>
@@ -234,8 +223,8 @@
           <w:t xml:space="preserve"> GB of data, so downloading may take a while. </w:t>
         </w:r>
       </w:moveFrom>
-      <w:moveFromRangeEnd w:id="17"/>
-      <w:del w:id="19" w:author="Brian Pratt" w:date="2020-09-03T10:27:00Z">
+      <w:moveFromRangeEnd w:id="14"/>
+      <w:del w:id="16" w:author="Brian Pratt" w:date="2020-09-03T10:27:00Z">
         <w:r>
           <w:rPr>
             <w:rFonts w:asciiTheme="minorHAnsi" w:hAnsiTheme="minorHAnsi"/>
@@ -295,9 +284,10 @@
     <w:p>
       <w:proofErr w:type="gramStart"/>
       <w:r>
+        <w:lastRenderedPageBreak/>
         <w:t>The</w:t>
       </w:r>
-      <w:ins w:id="20" w:author="Brian Pratt" w:date="2020-09-03T10:27:00Z">
+      <w:ins w:id="17" w:author="Brian Pratt" w:date="2020-09-03T10:27:00Z">
         <w:r>
           <w:t xml:space="preserve"> .d</w:t>
         </w:r>
@@ -365,8 +355,8 @@
           <w:numId w:val="1"/>
         </w:numPr>
       </w:pPr>
-      <w:bookmarkStart w:id="21" w:name="OLE_LINK3"/>
-      <w:bookmarkStart w:id="22" w:name="OLE_LINK4"/>
+      <w:bookmarkStart w:id="18" w:name="OLE_LINK3"/>
+      <w:bookmarkStart w:id="19" w:name="OLE_LINK4"/>
       <w:r>
         <w:t>Start Skyline.</w:t>
       </w:r>
@@ -406,34 +396,34 @@
         </w:rPr>
         <w:t xml:space="preserve"> </w:t>
       </w:r>
-      <w:del w:id="23" w:author="Brian Pratt" w:date="2020-09-03T10:30:00Z">
+      <w:del w:id="20" w:author="Brian Pratt" w:date="2020-09-03T10:30:00Z">
         <w:r>
           <w:delText xml:space="preserve">which looks like this: </w:delText>
         </w:r>
       </w:del>
     </w:p>
-    <w:bookmarkEnd w:id="21"/>
-    <w:bookmarkEnd w:id="22"/>
+    <w:bookmarkEnd w:id="18"/>
+    <w:bookmarkEnd w:id="19"/>
     <w:p>
       <w:pPr>
         <w:spacing w:after="120"/>
       </w:pPr>
-      <w:ins w:id="24" w:author="Brian Pratt" w:date="2020-09-03T10:30:00Z">
+      <w:ins w:id="21" w:author="Brian Pratt" w:date="2020-09-03T10:30:00Z">
         <w:r>
           <w:t xml:space="preserve">You should now be looking at </w:t>
         </w:r>
       </w:ins>
-      <w:ins w:id="25" w:author="Brian Pratt" w:date="2020-09-03T10:31:00Z">
+      <w:ins w:id="22" w:author="Brian Pratt" w:date="2020-09-03T10:31:00Z">
         <w:r>
           <w:t xml:space="preserve">a Skyline window with </w:t>
         </w:r>
       </w:ins>
-      <w:ins w:id="26" w:author="Brian Pratt" w:date="2020-09-03T10:30:00Z">
+      <w:ins w:id="23" w:author="Brian Pratt" w:date="2020-09-03T10:30:00Z">
         <w:r>
           <w:t>an empty Skyline document.</w:t>
         </w:r>
       </w:ins>
-      <w:del w:id="27" w:author="Brian Pratt" w:date="2020-09-03T10:30:00Z">
+      <w:del w:id="24" w:author="Brian Pratt" w:date="2020-09-03T10:30:00Z">
         <w:r>
           <w:rPr>
             <w:noProof/>
@@ -485,13 +475,12 @@
         </w:numPr>
         <w:spacing w:after="120" w:line="259" w:lineRule="auto"/>
       </w:pPr>
-      <w:bookmarkStart w:id="28" w:name="OLE_LINK5"/>
-      <w:bookmarkStart w:id="29" w:name="OLE_LINK6"/>
+      <w:bookmarkStart w:id="25" w:name="OLE_LINK5"/>
+      <w:bookmarkStart w:id="26" w:name="OLE_LINK6"/>
       <w:r>
         <w:rPr>
           <w:bCs/>
         </w:rPr>
-        <w:lastRenderedPageBreak/>
         <w:t xml:space="preserve">On the </w:t>
       </w:r>
       <w:r>
@@ -536,8 +525,8 @@
         <w:t>on the form asking if you want to save the current settings.</w:t>
       </w:r>
     </w:p>
-    <w:bookmarkEnd w:id="28"/>
-    <w:bookmarkEnd w:id="29"/>
+    <w:bookmarkEnd w:id="25"/>
+    <w:bookmarkEnd w:id="26"/>
     <w:p>
       <w:r>
         <w:t>The document settings in this instance of Skyline have now been reset to the default.</w:t>
@@ -560,8 +549,8 @@
         </w:numPr>
         <w:spacing w:after="120" w:line="259" w:lineRule="auto"/>
       </w:pPr>
-      <w:bookmarkStart w:id="30" w:name="OLE_LINK7"/>
-      <w:bookmarkStart w:id="31" w:name="OLE_LINK8"/>
+      <w:bookmarkStart w:id="27" w:name="OLE_LINK7"/>
+      <w:bookmarkStart w:id="28" w:name="OLE_LINK8"/>
       <w:r>
         <w:t xml:space="preserve">Click the user interface control in the upper right-hand corner of the Skyline window, and click </w:t>
       </w:r>
@@ -576,8 +565,8 @@
         <w:t xml:space="preserve">which looks like this: </w:t>
       </w:r>
     </w:p>
-    <w:bookmarkEnd w:id="30"/>
-    <w:bookmarkEnd w:id="31"/>
+    <w:bookmarkEnd w:id="27"/>
+    <w:bookmarkEnd w:id="28"/>
     <w:p>
       <w:pPr>
         <w:spacing w:after="120"/>
@@ -640,17 +629,17 @@
       <w:r>
         <w:t>Skyline is operating in molecule mode</w:t>
       </w:r>
-      <w:ins w:id="32" w:author="Brian Pratt" w:date="2020-09-03T10:31:00Z">
+      <w:ins w:id="29" w:author="Brian Pratt" w:date="2020-09-03T10:31:00Z">
         <w:r>
           <w:t xml:space="preserve">, </w:t>
         </w:r>
       </w:ins>
-      <w:del w:id="33" w:author="Brian Pratt" w:date="2020-09-03T10:31:00Z">
+      <w:del w:id="30" w:author="Brian Pratt" w:date="2020-09-03T10:31:00Z">
         <w:r>
           <w:delText xml:space="preserve"> which is displayed</w:delText>
         </w:r>
       </w:del>
-      <w:ins w:id="34" w:author="Brian Pratt" w:date="2020-09-03T10:31:00Z">
+      <w:ins w:id="31" w:author="Brian Pratt" w:date="2020-09-03T10:31:00Z">
         <w:r>
           <w:t>as indicated</w:t>
         </w:r>
@@ -714,17 +703,17 @@
       <w:r>
         <w:t xml:space="preserve"> in the upper right-hand corner of the Skyline window</w:t>
       </w:r>
-      <w:ins w:id="35" w:author="Brian Pratt" w:date="2020-09-03T10:32:00Z">
+      <w:ins w:id="32" w:author="Brian Pratt" w:date="2020-09-03T10:32:00Z">
         <w:r>
           <w:t xml:space="preserve">. </w:t>
         </w:r>
       </w:ins>
-      <w:del w:id="36" w:author="Brian Pratt" w:date="2020-09-03T10:32:00Z">
+      <w:del w:id="33" w:author="Brian Pratt" w:date="2020-09-03T10:32:00Z">
         <w:r>
           <w:delText>. Its original</w:delText>
         </w:r>
       </w:del>
-      <w:ins w:id="37" w:author="Brian Pratt" w:date="2020-09-03T10:32:00Z">
+      <w:ins w:id="34" w:author="Brian Pratt" w:date="2020-09-03T10:32:00Z">
         <w:r>
           <w:t xml:space="preserve"> Skyline’s</w:t>
         </w:r>
@@ -732,7 +721,7 @@
       <w:r>
         <w:t xml:space="preserve"> proteomics</w:t>
       </w:r>
-      <w:ins w:id="38" w:author="Brian Pratt" w:date="2020-09-03T10:32:00Z">
+      <w:ins w:id="35" w:author="Brian Pratt" w:date="2020-09-03T10:32:00Z">
         <w:r>
           <w:t>-specific</w:t>
         </w:r>
@@ -752,7 +741,7 @@
     <w:p>
       <w:pPr>
         <w:rPr>
-          <w:ins w:id="39" w:author="Brian Pratt" w:date="2020-09-03T10:35:00Z"/>
+          <w:ins w:id="36" w:author="Brian Pratt" w:date="2020-09-03T10:35:00Z"/>
         </w:rPr>
       </w:pPr>
       <w:r>
@@ -781,9 +770,10 @@
           <w:numId w:val="8"/>
         </w:numPr>
       </w:pPr>
-      <w:bookmarkStart w:id="40" w:name="OLE_LINK9"/>
-      <w:bookmarkStart w:id="41" w:name="OLE_LINK10"/>
-      <w:r>
+      <w:bookmarkStart w:id="37" w:name="OLE_LINK9"/>
+      <w:bookmarkStart w:id="38" w:name="OLE_LINK10"/>
+      <w:r>
+        <w:lastRenderedPageBreak/>
         <w:t xml:space="preserve">On the </w:t>
       </w:r>
       <w:r>
@@ -816,7 +806,7 @@
           <w:numId w:val="8"/>
         </w:numPr>
         <w:rPr>
-          <w:ins w:id="42" w:author="Brian Pratt" w:date="2020-09-03T10:36:00Z"/>
+          <w:ins w:id="39" w:author="Brian Pratt" w:date="2020-09-03T10:36:00Z"/>
         </w:rPr>
       </w:pPr>
       <w:r>
@@ -832,11 +822,11 @@
         <w:t xml:space="preserve"> tab.</w:t>
       </w:r>
     </w:p>
-    <w:bookmarkEnd w:id="40"/>
-    <w:bookmarkEnd w:id="41"/>
-    <w:p>
-      <w:pPr>
-        <w:pPrChange w:id="43" w:author="Brian Pratt" w:date="2020-09-03T10:36:00Z">
+    <w:bookmarkEnd w:id="37"/>
+    <w:bookmarkEnd w:id="38"/>
+    <w:p>
+      <w:pPr>
+        <w:pPrChange w:id="40" w:author="Brian Pratt" w:date="2020-09-03T10:36:00Z">
           <w:pPr>
             <w:pStyle w:val="ListParagraph"/>
             <w:numPr>
@@ -846,32 +836,32 @@
           </w:pPr>
         </w:pPrChange>
       </w:pPr>
-      <w:ins w:id="44" w:author="Brian Pratt" w:date="2020-09-03T10:36:00Z">
+      <w:ins w:id="41" w:author="Brian Pratt" w:date="2020-09-03T10:36:00Z">
         <w:r>
           <w:t>The transition filter settings are used to decide which library entries are s</w:t>
         </w:r>
       </w:ins>
-      <w:ins w:id="45" w:author="Brian Pratt" w:date="2020-09-03T10:37:00Z">
+      <w:ins w:id="42" w:author="Brian Pratt" w:date="2020-09-03T10:37:00Z">
         <w:r>
           <w:t>uitable</w:t>
         </w:r>
       </w:ins>
-      <w:ins w:id="46" w:author="Brian Pratt" w:date="2020-09-03T10:36:00Z">
+      <w:ins w:id="43" w:author="Brian Pratt" w:date="2020-09-03T10:36:00Z">
         <w:r>
           <w:t xml:space="preserve"> for inclusion in the </w:t>
         </w:r>
       </w:ins>
-      <w:ins w:id="47" w:author="Brian Pratt" w:date="2020-09-03T10:37:00Z">
+      <w:ins w:id="44" w:author="Brian Pratt" w:date="2020-09-03T10:37:00Z">
         <w:r>
           <w:t xml:space="preserve">Skyline </w:t>
         </w:r>
       </w:ins>
-      <w:ins w:id="48" w:author="Brian Pratt" w:date="2020-09-03T10:36:00Z">
+      <w:ins w:id="45" w:author="Brian Pratt" w:date="2020-09-03T10:36:00Z">
         <w:r>
           <w:t>document. Only entries with adducts that match the filters will be selected for use</w:t>
         </w:r>
       </w:ins>
-      <w:ins w:id="49" w:author="Brian Pratt" w:date="2020-09-03T10:37:00Z">
+      <w:ins w:id="46" w:author="Brian Pratt" w:date="2020-09-03T10:37:00Z">
         <w:r>
           <w:t>.</w:t>
         </w:r>
@@ -885,8 +875,8 @@
           <w:numId w:val="8"/>
         </w:numPr>
       </w:pPr>
-      <w:bookmarkStart w:id="50" w:name="OLE_LINK11"/>
-      <w:bookmarkStart w:id="51" w:name="OLE_LINK12"/>
+      <w:bookmarkStart w:id="47" w:name="OLE_LINK11"/>
+      <w:bookmarkStart w:id="48" w:name="OLE_LINK12"/>
       <w:r>
         <w:t xml:space="preserve">This data was collected in negative ionization mode so [M+H] and [M+] can be removed from the </w:t>
       </w:r>
@@ -908,7 +898,7 @@
       <w:r>
         <w:t xml:space="preserve"> fields. However, they are harmless if left as is</w:t>
       </w:r>
-      <w:ins w:id="52" w:author="Brian Pratt" w:date="2020-09-03T10:33:00Z">
+      <w:ins w:id="49" w:author="Brian Pratt" w:date="2020-09-03T10:33:00Z">
         <w:r>
           <w:t xml:space="preserve"> since the library we will use has only negative ion mode entries</w:t>
         </w:r>
@@ -995,15 +985,15 @@
         <w:t>.</w:t>
       </w:r>
     </w:p>
-    <w:bookmarkEnd w:id="50"/>
-    <w:bookmarkEnd w:id="51"/>
-    <w:p>
-      <w:pPr>
-        <w:rPr>
-          <w:del w:id="53" w:author="Brian Pratt" w:date="2020-09-03T11:07:00Z"/>
-        </w:rPr>
-      </w:pPr>
-      <w:del w:id="54" w:author="Brian Pratt" w:date="2020-09-03T10:34:00Z">
+    <w:bookmarkEnd w:id="47"/>
+    <w:bookmarkEnd w:id="48"/>
+    <w:p>
+      <w:pPr>
+        <w:rPr>
+          <w:del w:id="50" w:author="Brian Pratt" w:date="2020-09-03T11:07:00Z"/>
+        </w:rPr>
+      </w:pPr>
+      <w:del w:id="51" w:author="Brian Pratt" w:date="2020-09-03T10:34:00Z">
         <w:r>
           <w:delText xml:space="preserve"> </w:delText>
         </w:r>
@@ -1017,7 +1007,7 @@
       <w:r>
         <w:t xml:space="preserve">added using the </w:t>
       </w:r>
-      <w:ins w:id="55" w:author="Brian Pratt" w:date="2020-09-03T10:39:00Z">
+      <w:ins w:id="52" w:author="Brian Pratt" w:date="2020-09-03T10:39:00Z">
         <w:r>
           <w:t xml:space="preserve">drop-down menus accessed by the </w:t>
         </w:r>
@@ -1025,23 +1015,23 @@
       <w:r>
         <w:t xml:space="preserve">arrow </w:t>
       </w:r>
-      <w:commentRangeStart w:id="56"/>
+      <w:commentRangeStart w:id="53"/>
       <w:r>
         <w:t>buttons</w:t>
       </w:r>
-      <w:commentRangeEnd w:id="56"/>
+      <w:commentRangeEnd w:id="53"/>
       <w:r>
         <w:rPr>
           <w:rStyle w:val="CommentReference"/>
         </w:rPr>
-        <w:commentReference w:id="56"/>
-      </w:r>
-      <w:ins w:id="57" w:author="Brian Pratt" w:date="2020-09-03T10:40:00Z">
+        <w:commentReference w:id="53"/>
+      </w:r>
+      <w:ins w:id="54" w:author="Brian Pratt" w:date="2020-09-03T10:40:00Z">
         <w:r>
           <w:t>.</w:t>
         </w:r>
       </w:ins>
-      <w:del w:id="58" w:author="Brian Pratt" w:date="2020-09-03T10:40:00Z">
+      <w:del w:id="55" w:author="Brian Pratt" w:date="2020-09-03T10:40:00Z">
         <w:r>
           <w:delText>,</w:delText>
         </w:r>
@@ -1049,12 +1039,12 @@
       <w:r>
         <w:t xml:space="preserve"> </w:t>
       </w:r>
-      <w:ins w:id="59" w:author="Brian Pratt" w:date="2020-09-03T10:40:00Z">
+      <w:ins w:id="56" w:author="Brian Pratt" w:date="2020-09-03T10:40:00Z">
         <w:r>
           <w:t>N</w:t>
         </w:r>
       </w:ins>
-      <w:del w:id="60" w:author="Brian Pratt" w:date="2020-09-03T10:40:00Z">
+      <w:del w:id="57" w:author="Brian Pratt" w:date="2020-09-03T10:40:00Z">
         <w:r>
           <w:delText>n</w:delText>
         </w:r>
@@ -1062,12 +1052,12 @@
       <w:r>
         <w:t>avigat</w:t>
       </w:r>
-      <w:ins w:id="61" w:author="Brian Pratt" w:date="2020-09-03T10:40:00Z">
+      <w:ins w:id="58" w:author="Brian Pratt" w:date="2020-09-03T10:40:00Z">
         <w:r>
           <w:t>e</w:t>
         </w:r>
       </w:ins>
-      <w:del w:id="62" w:author="Brian Pratt" w:date="2020-09-03T10:40:00Z">
+      <w:del w:id="59" w:author="Brian Pratt" w:date="2020-09-03T10:40:00Z">
         <w:r>
           <w:delText>ing</w:delText>
         </w:r>
@@ -1075,7 +1065,7 @@
       <w:r>
         <w:t xml:space="preserve"> to the Adducts- menu, and select</w:t>
       </w:r>
-      <w:del w:id="63" w:author="Brian Pratt" w:date="2020-09-03T10:40:00Z">
+      <w:del w:id="60" w:author="Brian Pratt" w:date="2020-09-03T10:40:00Z">
         <w:r>
           <w:delText>ing</w:delText>
         </w:r>
@@ -1083,7 +1073,7 @@
       <w:r>
         <w:t xml:space="preserve"> the appropriate adducts</w:t>
       </w:r>
-      <w:del w:id="64" w:author="Brian Pratt" w:date="2020-09-03T11:07:00Z">
+      <w:del w:id="61" w:author="Brian Pratt" w:date="2020-09-03T11:07:00Z">
         <w:r>
           <w:delText>.</w:delText>
         </w:r>
@@ -1106,7 +1096,7 @@
     </w:p>
     <w:p>
       <w:pPr>
-        <w:pPrChange w:id="65" w:author="Brian Pratt" w:date="2020-09-03T11:07:00Z">
+        <w:pPrChange w:id="62" w:author="Brian Pratt" w:date="2020-09-03T11:07:00Z">
           <w:pPr>
             <w:pStyle w:val="ListParagraph"/>
             <w:numPr>
@@ -1116,7 +1106,7 @@
           </w:pPr>
         </w:pPrChange>
       </w:pPr>
-      <w:ins w:id="66" w:author="Brian Pratt" w:date="2020-09-03T11:07:00Z">
+      <w:ins w:id="63" w:author="Brian Pratt" w:date="2020-09-03T11:07:00Z">
         <w:r>
           <w:t xml:space="preserve">. </w:t>
         </w:r>
@@ -1149,7 +1139,7 @@
       <w:r>
         <w:t xml:space="preserve"> to include both fragments and precursors</w:t>
       </w:r>
-      <w:ins w:id="67" w:author="Brian Pratt" w:date="2020-09-03T11:08:00Z">
+      <w:ins w:id="64" w:author="Brian Pratt" w:date="2020-09-03T11:08:00Z">
         <w:r>
           <w:t xml:space="preserve"> in the filter</w:t>
         </w:r>
@@ -1166,8 +1156,8 @@
           <w:numId w:val="8"/>
         </w:numPr>
       </w:pPr>
-      <w:bookmarkStart w:id="68" w:name="OLE_LINK13"/>
-      <w:bookmarkStart w:id="69" w:name="OLE_LINK14"/>
+      <w:bookmarkStart w:id="65" w:name="OLE_LINK13"/>
+      <w:bookmarkStart w:id="66" w:name="OLE_LINK14"/>
       <w:r>
         <w:t xml:space="preserve">The </w:t>
       </w:r>
@@ -1187,8 +1177,8 @@
         <w:t xml:space="preserve"> look like this:</w:t>
       </w:r>
     </w:p>
-    <w:bookmarkEnd w:id="68"/>
-    <w:bookmarkEnd w:id="69"/>
+    <w:bookmarkEnd w:id="65"/>
+    <w:bookmarkEnd w:id="66"/>
     <w:p>
       <w:r>
         <w:rPr>
@@ -1247,8 +1237,8 @@
           <w:numId w:val="9"/>
         </w:numPr>
       </w:pPr>
-      <w:bookmarkStart w:id="70" w:name="OLE_LINK15"/>
-      <w:bookmarkStart w:id="71" w:name="OLE_LINK16"/>
+      <w:bookmarkStart w:id="67" w:name="OLE_LINK15"/>
+      <w:bookmarkStart w:id="68" w:name="OLE_LINK16"/>
       <w:r>
         <w:t xml:space="preserve">Click the </w:t>
       </w:r>
@@ -1500,10 +1490,10 @@
       </w:r>
     </w:p>
     <w:p>
-      <w:bookmarkStart w:id="72" w:name="OLE_LINK17"/>
-      <w:bookmarkStart w:id="73" w:name="OLE_LINK18"/>
-      <w:bookmarkEnd w:id="70"/>
-      <w:bookmarkEnd w:id="71"/>
+      <w:bookmarkStart w:id="69" w:name="OLE_LINK17"/>
+      <w:bookmarkStart w:id="70" w:name="OLE_LINK18"/>
+      <w:bookmarkEnd w:id="67"/>
+      <w:bookmarkEnd w:id="68"/>
       <w:r>
         <w:t xml:space="preserve">The </w:t>
       </w:r>
@@ -1517,8 +1507,8 @@
         <w:t xml:space="preserve"> form should look like this:</w:t>
       </w:r>
     </w:p>
-    <w:bookmarkEnd w:id="72"/>
-    <w:bookmarkEnd w:id="73"/>
+    <w:bookmarkEnd w:id="69"/>
+    <w:bookmarkEnd w:id="70"/>
     <w:p>
       <w:r>
         <w:rPr>
@@ -1695,8 +1685,8 @@
           <w:numId w:val="10"/>
         </w:numPr>
       </w:pPr>
-      <w:bookmarkStart w:id="74" w:name="OLE_LINK19"/>
-      <w:bookmarkStart w:id="75" w:name="OLE_LINK20"/>
+      <w:bookmarkStart w:id="71" w:name="OLE_LINK19"/>
+      <w:bookmarkStart w:id="72" w:name="OLE_LINK20"/>
       <w:r>
         <w:lastRenderedPageBreak/>
         <w:t xml:space="preserve">Click the </w:t>
@@ -1715,10 +1705,10 @@
       <w:pPr>
         <w:pStyle w:val="Heading1"/>
       </w:pPr>
-      <w:bookmarkStart w:id="76" w:name="OLE_LINK21"/>
-      <w:bookmarkStart w:id="77" w:name="OLE_LINK22"/>
-      <w:bookmarkEnd w:id="74"/>
-      <w:bookmarkEnd w:id="75"/>
+      <w:bookmarkStart w:id="73" w:name="OLE_LINK21"/>
+      <w:bookmarkStart w:id="74" w:name="OLE_LINK22"/>
+      <w:bookmarkEnd w:id="71"/>
+      <w:bookmarkEnd w:id="72"/>
       <w:r>
         <w:t>Adding and Exploring a Spectral Library</w:t>
       </w:r>
@@ -2047,10 +2037,10 @@
       </w:r>
     </w:p>
     <w:p>
-      <w:bookmarkStart w:id="78" w:name="OLE_LINK23"/>
-      <w:bookmarkStart w:id="79" w:name="OLE_LINK24"/>
-      <w:bookmarkEnd w:id="76"/>
-      <w:bookmarkEnd w:id="77"/>
+      <w:bookmarkStart w:id="75" w:name="OLE_LINK23"/>
+      <w:bookmarkStart w:id="76" w:name="OLE_LINK24"/>
+      <w:bookmarkEnd w:id="73"/>
+      <w:bookmarkEnd w:id="74"/>
       <w:r>
         <w:t xml:space="preserve">The </w:t>
       </w:r>
@@ -2117,8 +2107,8 @@
         <w:t>:</w:t>
       </w:r>
     </w:p>
-    <w:bookmarkEnd w:id="78"/>
-    <w:bookmarkEnd w:id="79"/>
+    <w:bookmarkEnd w:id="75"/>
+    <w:bookmarkEnd w:id="76"/>
     <w:p>
       <w:pPr>
         <w:jc w:val="center"/>
@@ -2180,8 +2170,8 @@
           <w:numId w:val="11"/>
         </w:numPr>
       </w:pPr>
-      <w:bookmarkStart w:id="80" w:name="OLE_LINK25"/>
-      <w:bookmarkStart w:id="81" w:name="OLE_LINK26"/>
+      <w:bookmarkStart w:id="77" w:name="OLE_LINK25"/>
+      <w:bookmarkStart w:id="78" w:name="OLE_LINK26"/>
       <w:r>
         <w:t xml:space="preserve">Click the </w:t>
       </w:r>
@@ -2250,8 +2240,8 @@
         <w:t>:</w:t>
       </w:r>
     </w:p>
-    <w:bookmarkEnd w:id="80"/>
-    <w:bookmarkEnd w:id="81"/>
+    <w:bookmarkEnd w:id="77"/>
+    <w:bookmarkEnd w:id="78"/>
     <w:p>
       <w:r>
         <w:rPr>
@@ -2518,8 +2508,8 @@
       </w:r>
     </w:p>
     <w:p>
-      <w:bookmarkStart w:id="82" w:name="OLE_LINK27"/>
-      <w:bookmarkStart w:id="83" w:name="OLE_LINK28"/>
+      <w:bookmarkStart w:id="79" w:name="OLE_LINK27"/>
+      <w:bookmarkStart w:id="80" w:name="OLE_LINK28"/>
       <w:r>
         <w:t xml:space="preserve">To add </w:t>
       </w:r>
@@ -2613,10 +2603,10 @@
       </w:r>
     </w:p>
     <w:p>
-      <w:bookmarkStart w:id="84" w:name="OLE_LINK29"/>
-      <w:bookmarkStart w:id="85" w:name="OLE_LINK30"/>
-      <w:bookmarkEnd w:id="82"/>
-      <w:bookmarkEnd w:id="83"/>
+      <w:bookmarkStart w:id="81" w:name="OLE_LINK29"/>
+      <w:bookmarkStart w:id="82" w:name="OLE_LINK30"/>
+      <w:bookmarkEnd w:id="79"/>
+      <w:bookmarkEnd w:id="80"/>
       <w:r>
         <w:t xml:space="preserve">Your Skyline window should now </w:t>
       </w:r>
@@ -2627,8 +2617,8 @@
         <w:t>:</w:t>
       </w:r>
     </w:p>
-    <w:bookmarkEnd w:id="84"/>
-    <w:bookmarkEnd w:id="85"/>
+    <w:bookmarkEnd w:id="81"/>
+    <w:bookmarkEnd w:id="82"/>
     <w:p>
       <w:r>
         <w:rPr>
@@ -2682,8 +2672,8 @@
       <w:pPr>
         <w:pStyle w:val="Heading1"/>
       </w:pPr>
-      <w:bookmarkStart w:id="86" w:name="OLE_LINK31"/>
-      <w:bookmarkStart w:id="87" w:name="OLE_LINK32"/>
+      <w:bookmarkStart w:id="83" w:name="OLE_LINK31"/>
+      <w:bookmarkStart w:id="84" w:name="OLE_LINK32"/>
       <w:r>
         <w:t>Importing Results Data</w:t>
       </w:r>
@@ -2883,8 +2873,8 @@
         <w:t>:</w:t>
       </w:r>
     </w:p>
-    <w:bookmarkEnd w:id="86"/>
-    <w:bookmarkEnd w:id="87"/>
+    <w:bookmarkEnd w:id="83"/>
+    <w:bookmarkEnd w:id="84"/>
     <w:p>
       <w:r>
         <w:rPr>
@@ -2943,8 +2933,8 @@
           <w:numId w:val="13"/>
         </w:numPr>
       </w:pPr>
-      <w:bookmarkStart w:id="88" w:name="OLE_LINK33"/>
-      <w:bookmarkStart w:id="89" w:name="OLE_LINK34"/>
+      <w:bookmarkStart w:id="85" w:name="OLE_LINK33"/>
+      <w:bookmarkStart w:id="86" w:name="OLE_LINK34"/>
       <w:r>
         <w:t xml:space="preserve">Click the </w:t>
       </w:r>
@@ -2981,8 +2971,8 @@
         <w:t>:</w:t>
       </w:r>
     </w:p>
-    <w:bookmarkEnd w:id="88"/>
-    <w:bookmarkEnd w:id="89"/>
+    <w:bookmarkEnd w:id="85"/>
+    <w:bookmarkEnd w:id="86"/>
     <w:p>
       <w:r>
         <w:rPr>
@@ -3041,8 +3031,8 @@
           <w:numId w:val="13"/>
         </w:numPr>
       </w:pPr>
-      <w:bookmarkStart w:id="90" w:name="OLE_LINK35"/>
-      <w:bookmarkStart w:id="91" w:name="OLE_LINK36"/>
+      <w:bookmarkStart w:id="87" w:name="OLE_LINK35"/>
+      <w:bookmarkStart w:id="88" w:name="OLE_LINK36"/>
       <w:r>
         <w:t>Select both .d files.</w:t>
       </w:r>
@@ -3115,8 +3105,8 @@
         <w:t xml:space="preserve"> progress form:</w:t>
       </w:r>
     </w:p>
-    <w:bookmarkEnd w:id="90"/>
-    <w:bookmarkEnd w:id="91"/>
+    <w:bookmarkEnd w:id="87"/>
+    <w:bookmarkEnd w:id="88"/>
     <w:p>
       <w:r>
         <w:rPr>
@@ -3171,8 +3161,8 @@
       <w:pPr>
         <w:pStyle w:val="Heading1"/>
       </w:pPr>
-      <w:bookmarkStart w:id="92" w:name="OLE_LINK37"/>
-      <w:bookmarkStart w:id="93" w:name="OLE_LINK38"/>
+      <w:bookmarkStart w:id="89" w:name="OLE_LINK37"/>
+      <w:bookmarkStart w:id="90" w:name="OLE_LINK38"/>
       <w:r>
         <w:t>Reviewing the Extracted Ion Chromatograms</w:t>
       </w:r>
@@ -3433,8 +3423,8 @@
         <w:t xml:space="preserve"> </w:t>
       </w:r>
     </w:p>
-    <w:bookmarkEnd w:id="92"/>
-    <w:bookmarkEnd w:id="93"/>
+    <w:bookmarkEnd w:id="89"/>
+    <w:bookmarkEnd w:id="90"/>
     <w:p>
       <w:r>
         <w:rPr>
@@ -3545,8 +3535,8 @@
       </w:r>
     </w:p>
     <w:p>
-      <w:bookmarkStart w:id="94" w:name="OLE_LINK39"/>
-      <w:bookmarkStart w:id="95" w:name="OLE_LINK40"/>
+      <w:bookmarkStart w:id="91" w:name="OLE_LINK39"/>
+      <w:bookmarkStart w:id="92" w:name="OLE_LINK40"/>
       <w:r>
         <w:t xml:space="preserve">Since there are only 38 precursors in this document, you may want to review all 38 to get an overall feel for how the </w:t>
       </w:r>
@@ -3620,8 +3610,8 @@
         <w:t>:</w:t>
       </w:r>
     </w:p>
-    <w:bookmarkEnd w:id="94"/>
-    <w:bookmarkEnd w:id="95"/>
+    <w:bookmarkEnd w:id="91"/>
+    <w:bookmarkEnd w:id="92"/>
     <w:p>
       <w:r>
         <w:rPr>
@@ -3683,8 +3673,8 @@
           <w:rFonts w:eastAsia="Calibri"/>
         </w:rPr>
       </w:pPr>
-      <w:bookmarkStart w:id="96" w:name="OLE_LINK41"/>
-      <w:bookmarkStart w:id="97" w:name="OLE_LINK42"/>
+      <w:bookmarkStart w:id="93" w:name="OLE_LINK41"/>
+      <w:bookmarkStart w:id="94" w:name="OLE_LINK42"/>
       <w:r>
         <w:rPr>
           <w:rFonts w:eastAsia="Calibri"/>
@@ -4075,10 +4065,10 @@
           <w:rFonts w:eastAsia="Calibri"/>
         </w:rPr>
       </w:pPr>
-      <w:bookmarkStart w:id="98" w:name="OLE_LINK43"/>
-      <w:bookmarkStart w:id="99" w:name="OLE_LINK44"/>
-      <w:bookmarkEnd w:id="96"/>
-      <w:bookmarkEnd w:id="97"/>
+      <w:bookmarkStart w:id="95" w:name="OLE_LINK43"/>
+      <w:bookmarkStart w:id="96" w:name="OLE_LINK44"/>
+      <w:bookmarkEnd w:id="93"/>
+      <w:bookmarkEnd w:id="94"/>
       <w:r>
         <w:rPr>
           <w:rFonts w:eastAsia="Calibri"/>
@@ -4110,8 +4100,8 @@
         <w:t>:</w:t>
       </w:r>
     </w:p>
-    <w:bookmarkEnd w:id="98"/>
-    <w:bookmarkEnd w:id="99"/>
+    <w:bookmarkEnd w:id="95"/>
+    <w:bookmarkEnd w:id="96"/>
     <w:p>
       <w:pPr>
         <w:rPr>
@@ -4267,8 +4257,8 @@
           <w:rFonts w:eastAsia="Calibri"/>
         </w:rPr>
       </w:pPr>
-      <w:bookmarkStart w:id="100" w:name="OLE_LINK45"/>
-      <w:bookmarkStart w:id="101" w:name="OLE_LINK46"/>
+      <w:bookmarkStart w:id="97" w:name="OLE_LINK45"/>
+      <w:bookmarkStart w:id="98" w:name="OLE_LINK46"/>
       <w:r>
         <w:rPr>
           <w:rFonts w:eastAsia="Calibri"/>
@@ -4707,10 +4697,10 @@
       <w:pPr>
         <w:pStyle w:val="Heading1"/>
       </w:pPr>
-      <w:bookmarkStart w:id="102" w:name="OLE_LINK47"/>
-      <w:bookmarkStart w:id="103" w:name="OLE_LINK48"/>
-      <w:bookmarkEnd w:id="100"/>
-      <w:bookmarkEnd w:id="101"/>
+      <w:bookmarkStart w:id="99" w:name="OLE_LINK47"/>
+      <w:bookmarkStart w:id="100" w:name="OLE_LINK48"/>
+      <w:bookmarkEnd w:id="97"/>
+      <w:bookmarkEnd w:id="98"/>
       <w:r>
         <w:lastRenderedPageBreak/>
         <w:t xml:space="preserve">Understanding </w:t>
@@ -4872,7 +4862,7 @@
       </w:r>
     </w:p>
     <w:p>
-      <w:commentRangeStart w:id="104"/>
+      <w:commentRangeStart w:id="101"/>
       <w:r>
         <w:t xml:space="preserve">This should bring up the </w:t>
       </w:r>
@@ -4885,16 +4875,16 @@
       <w:r>
         <w:t xml:space="preserve"> view showing a familiar two-dimensional spectrum in profile mode:</w:t>
       </w:r>
-      <w:commentRangeEnd w:id="104"/>
+      <w:commentRangeEnd w:id="101"/>
       <w:r>
         <w:rPr>
           <w:rStyle w:val="CommentReference"/>
         </w:rPr>
-        <w:commentReference w:id="104"/>
-      </w:r>
-    </w:p>
-    <w:bookmarkEnd w:id="102"/>
-    <w:bookmarkEnd w:id="103"/>
+        <w:commentReference w:id="101"/>
+      </w:r>
+    </w:p>
+    <w:bookmarkEnd w:id="99"/>
+    <w:bookmarkEnd w:id="100"/>
     <w:p>
       <w:r>
         <w:rPr>
@@ -4949,8 +4939,8 @@
           <w:color w:val="000000"/>
         </w:rPr>
       </w:pPr>
-      <w:bookmarkStart w:id="105" w:name="OLE_LINK49"/>
-      <w:bookmarkStart w:id="106" w:name="OLE_LINK50"/>
+      <w:bookmarkStart w:id="102" w:name="OLE_LINK49"/>
+      <w:bookmarkStart w:id="103" w:name="OLE_LINK50"/>
       <w:r>
         <w:rPr>
           <w:noProof/>
@@ -5055,8 +5045,8 @@
         <w:t xml:space="preserve"> change the plot to a three-dimensional spectrum with drift time.</w:t>
       </w:r>
     </w:p>
-    <w:bookmarkEnd w:id="105"/>
-    <w:bookmarkEnd w:id="106"/>
+    <w:bookmarkEnd w:id="102"/>
+    <w:bookmarkEnd w:id="103"/>
     <w:p>
       <w:pPr>
         <w:rPr>
@@ -5254,8 +5244,8 @@
           <w:color w:val="000000"/>
         </w:rPr>
       </w:pPr>
-      <w:bookmarkStart w:id="107" w:name="OLE_LINK51"/>
-      <w:bookmarkStart w:id="108" w:name="OLE_LINK52"/>
+      <w:bookmarkStart w:id="104" w:name="OLE_LINK51"/>
+      <w:bookmarkStart w:id="105" w:name="OLE_LINK52"/>
       <w:r>
         <w:rPr>
           <w:color w:val="000000"/>
@@ -5276,8 +5266,8 @@
         <w:t xml:space="preserve"> button to see the entire 3D MS1 spectrum at the selected retention time.</w:t>
       </w:r>
     </w:p>
-    <w:bookmarkEnd w:id="107"/>
-    <w:bookmarkEnd w:id="108"/>
+    <w:bookmarkEnd w:id="104"/>
+    <w:bookmarkEnd w:id="105"/>
     <w:p>
       <w:pPr>
         <w:rPr>
@@ -5332,8 +5322,8 @@
           <w:color w:val="000000"/>
         </w:rPr>
       </w:pPr>
-      <w:bookmarkStart w:id="109" w:name="OLE_LINK53"/>
-      <w:bookmarkStart w:id="110" w:name="OLE_LINK54"/>
+      <w:bookmarkStart w:id="106" w:name="OLE_LINK53"/>
+      <w:bookmarkStart w:id="107" w:name="OLE_LINK54"/>
       <w:r>
         <w:rPr>
           <w:color w:val="000000"/>
@@ -5509,8 +5499,8 @@
         <w:t>The Full-Scan graph should change to:</w:t>
       </w:r>
     </w:p>
-    <w:bookmarkEnd w:id="109"/>
-    <w:bookmarkEnd w:id="110"/>
+    <w:bookmarkEnd w:id="106"/>
+    <w:bookmarkEnd w:id="107"/>
     <w:p>
       <w:pPr>
         <w:rPr>
@@ -5564,8 +5554,8 @@
           <w:color w:val="000000"/>
         </w:rPr>
       </w:pPr>
-      <w:bookmarkStart w:id="111" w:name="OLE_LINK55"/>
-      <w:bookmarkStart w:id="112" w:name="OLE_LINK56"/>
+      <w:bookmarkStart w:id="108" w:name="OLE_LINK55"/>
+      <w:bookmarkStart w:id="109" w:name="OLE_LINK56"/>
       <w:r>
         <w:rPr>
           <w:color w:val="000000"/>
@@ -5687,8 +5677,8 @@
         <w:t xml:space="preserve"> button again to see the entire 3D MS/MS spectrum.</w:t>
       </w:r>
     </w:p>
-    <w:bookmarkEnd w:id="111"/>
-    <w:bookmarkEnd w:id="112"/>
+    <w:bookmarkEnd w:id="108"/>
+    <w:bookmarkEnd w:id="109"/>
     <w:p>
       <w:pPr>
         <w:rPr>
@@ -5821,14 +5811,14 @@
       <w:pPr>
         <w:pStyle w:val="Heading1"/>
       </w:pPr>
-      <w:bookmarkStart w:id="113" w:name="OLE_LINK57"/>
-      <w:bookmarkStart w:id="114" w:name="OLE_LINK58"/>
+      <w:bookmarkStart w:id="110" w:name="OLE_LINK57"/>
+      <w:bookmarkStart w:id="111" w:name="OLE_LINK58"/>
       <w:r>
         <w:t>Reimporting Data with Drift Time Filtering</w:t>
       </w:r>
     </w:p>
-    <w:bookmarkEnd w:id="113"/>
-    <w:bookmarkEnd w:id="114"/>
+    <w:bookmarkEnd w:id="110"/>
+    <w:bookmarkEnd w:id="111"/>
     <w:p>
       <w:r>
         <w:t xml:space="preserve">It should </w:t>
@@ -5947,8 +5937,8 @@
           <w:numId w:val="20"/>
         </w:numPr>
       </w:pPr>
-      <w:bookmarkStart w:id="115" w:name="OLE_LINK59"/>
-      <w:bookmarkStart w:id="116" w:name="OLE_LINK60"/>
+      <w:bookmarkStart w:id="112" w:name="OLE_LINK59"/>
+      <w:bookmarkStart w:id="113" w:name="OLE_LINK60"/>
       <w:r>
         <w:lastRenderedPageBreak/>
         <w:t>From</w:t>
@@ -6076,8 +6066,8 @@
         <w:t xml:space="preserve"> should now look like:</w:t>
       </w:r>
     </w:p>
-    <w:bookmarkEnd w:id="115"/>
-    <w:bookmarkEnd w:id="116"/>
+    <w:bookmarkEnd w:id="112"/>
+    <w:bookmarkEnd w:id="113"/>
     <w:p>
       <w:r>
         <w:rPr>
@@ -6135,8 +6125,8 @@
           <w:numId w:val="20"/>
         </w:numPr>
       </w:pPr>
-      <w:bookmarkStart w:id="117" w:name="OLE_LINK61"/>
-      <w:bookmarkStart w:id="118" w:name="OLE_LINK62"/>
+      <w:bookmarkStart w:id="114" w:name="OLE_LINK61"/>
+      <w:bookmarkStart w:id="115" w:name="OLE_LINK62"/>
       <w:r>
         <w:t xml:space="preserve">Click the </w:t>
       </w:r>
@@ -6304,10 +6294,10 @@
       </w:r>
     </w:p>
     <w:p>
-      <w:bookmarkStart w:id="119" w:name="OLE_LINK63"/>
-      <w:bookmarkStart w:id="120" w:name="OLE_LINK64"/>
-      <w:bookmarkEnd w:id="117"/>
-      <w:bookmarkEnd w:id="118"/>
+      <w:bookmarkStart w:id="116" w:name="OLE_LINK63"/>
+      <w:bookmarkStart w:id="117" w:name="OLE_LINK64"/>
+      <w:bookmarkEnd w:id="114"/>
+      <w:bookmarkEnd w:id="115"/>
       <w:r>
         <w:t xml:space="preserve">This should start the re-import and cause Skyline to show the </w:t>
       </w:r>
@@ -6399,8 +6389,8 @@
         <w:t xml:space="preserve"> graph should now look something like this:</w:t>
       </w:r>
     </w:p>
-    <w:bookmarkEnd w:id="119"/>
-    <w:bookmarkEnd w:id="120"/>
+    <w:bookmarkEnd w:id="116"/>
+    <w:bookmarkEnd w:id="117"/>
     <w:p>
       <w:r>
         <w:rPr>
@@ -6533,8 +6523,8 @@
       </w:r>
     </w:p>
     <w:p>
-      <w:commentRangeStart w:id="121"/>
-      <w:commentRangeStart w:id="122"/>
+      <w:commentRangeStart w:id="118"/>
+      <w:commentRangeStart w:id="119"/>
       <w:r>
         <w:t xml:space="preserve">You may notice that the </w:t>
       </w:r>
@@ -6545,40 +6535,46 @@
         <w:t xml:space="preserve">a </w:t>
       </w:r>
       <w:r>
-        <w:t xml:space="preserve">slightly lower drift times than the precursor. This occurs because the fragment ions travel more rapidly through the TOF than the larger precursor ions. This can be accounted for when inserting a transition list into Skyline by adding the column </w:t>
-      </w:r>
-      <w:proofErr w:type="spellStart"/>
-      <w:r>
-        <w:t>HighEnergyDTOffset</w:t>
-      </w:r>
-      <w:proofErr w:type="spellEnd"/>
-      <w:r>
-        <w:t xml:space="preserve">. </w:t>
-      </w:r>
-      <w:commentRangeEnd w:id="121"/>
-      <w:r>
-        <w:rPr>
-          <w:rStyle w:val="CommentReference"/>
-        </w:rPr>
-        <w:commentReference w:id="121"/>
-      </w:r>
-      <w:commentRangeEnd w:id="122"/>
-      <w:r>
-        <w:rPr>
-          <w:rStyle w:val="CommentReference"/>
-        </w:rPr>
-        <w:commentReference w:id="122"/>
-      </w:r>
+        <w:t xml:space="preserve">slightly lower drift times than the precursor. This occurs because </w:t>
+      </w:r>
+      <w:ins w:id="120" w:author="Brian Pratt" w:date="2020-09-23T13:54:00Z">
+        <w:r>
+          <w:t>the voltage applied in the collision cell causes the smaller fragment ions to have a higher velocity and arrive at the detector slightly faster than the larger precursor ions. This is accounted for by adding high energy drift time offset values to the spectral library</w:t>
+        </w:r>
+        <w:r>
+          <w:t>.</w:t>
+        </w:r>
+      </w:ins>
+      <w:bookmarkStart w:id="121" w:name="_GoBack"/>
+      <w:bookmarkEnd w:id="121"/>
+      <w:del w:id="122" w:author="Brian Pratt" w:date="2020-09-23T13:54:00Z">
+        <w:r>
+          <w:delText xml:space="preserve">the fragment ions travel more rapidly through the TOF than the larger precursor ions. This can be accounted for when inserting a transition list into Skyline by adding the column HighEnergyDTOffset. </w:delText>
+        </w:r>
+        <w:commentRangeEnd w:id="118"/>
+        <w:r>
+          <w:rPr>
+            <w:rStyle w:val="CommentReference"/>
+          </w:rPr>
+          <w:commentReference w:id="118"/>
+        </w:r>
+        <w:commentRangeEnd w:id="119"/>
+        <w:r>
+          <w:rPr>
+            <w:rStyle w:val="CommentReference"/>
+          </w:rPr>
+          <w:commentReference w:id="119"/>
+        </w:r>
+      </w:del>
     </w:p>
     <w:p>
       <w:r>
         <w:t>Select other targets to compare the current XICs to those observed prior to drift time filtering. To further investigate the filtering of interferences, click on the apex of the precursor and fragment peaks.</w:t>
       </w:r>
-      <w:bookmarkStart w:id="123" w:name="_GoBack"/>
-      <w:bookmarkEnd w:id="123"/>
-    </w:p>
-    <w:p>
-      <w:r>
+    </w:p>
+    <w:p>
+      <w:r>
+        <w:lastRenderedPageBreak/>
         <w:t xml:space="preserve">Note that if you were interested in lipids that are not present in the current spectral library, you can add to it manually or using </w:t>
       </w:r>
       <w:proofErr w:type="spellStart"/>
@@ -6607,7 +6603,6 @@
         </w:numPr>
       </w:pPr>
       <w:r>
-        <w:lastRenderedPageBreak/>
         <w:t xml:space="preserve">From the </w:t>
       </w:r>
       <w:r>
@@ -6839,14 +6834,14 @@
         <w:t>IMS</w:t>
       </w:r>
       <w:r>
-        <w:t xml:space="preserve"> enabled mass spectrometer for complex lipidomics datasets. You can now use CCS values for drift time filtering to enhance the selectivity of chromatograms extracted by Skyline. </w:t>
-      </w:r>
-      <w:r>
-        <w:t xml:space="preserve">Having completed this tutorial, you </w:t>
+        <w:t xml:space="preserve"> enabled mass </w:t>
       </w:r>
       <w:r>
         <w:lastRenderedPageBreak/>
-        <w:t xml:space="preserve">should be ready to take full advantage of </w:t>
+        <w:t xml:space="preserve">spectrometer for complex lipidomics datasets. You can now use CCS values for drift time filtering to enhance the selectivity of chromatograms extracted by Skyline. </w:t>
+      </w:r>
+      <w:r>
+        <w:t xml:space="preserve">Having completed this tutorial, you should be ready to take full advantage of </w:t>
       </w:r>
       <w:r>
         <w:t xml:space="preserve">multidimensional </w:t>
@@ -6875,7 +6870,7 @@
 
 <file path=word/comments.xml><?xml version="1.0" encoding="utf-8"?>
 <w:comments xmlns:wpc="http://schemas.microsoft.com/office/word/2010/wordprocessingCanvas" xmlns:cx="http://schemas.microsoft.com/office/drawing/2014/chartex" xmlns:mc="http://schemas.openxmlformats.org/markup-compatibility/2006" xmlns:o="urn:schemas-microsoft-com:office:office" xmlns:r="http://schemas.openxmlformats.org/officeDocument/2006/relationships" xmlns:m="http://schemas.openxmlformats.org/officeDocument/2006/math" xmlns:v="urn:schemas-microsoft-com:vml" xmlns:wp14="http://schemas.microsoft.com/office/word/2010/wordprocessingDrawing" xmlns:wp="http://schemas.openxmlformats.org/drawingml/2006/wordprocessingDrawing" xmlns:w10="urn:schemas-microsoft-com:office:word" xmlns:w="http://schemas.openxmlformats.org/wordprocessingml/2006/main" xmlns:w14="http://schemas.microsoft.com/office/word/2010/wordml" xmlns:w15="http://schemas.microsoft.com/office/word/2012/wordml" xmlns:w16se="http://schemas.microsoft.com/office/word/2015/wordml/symex" xmlns:wpg="http://schemas.microsoft.com/office/word/2010/wordprocessingGroup" xmlns:wpi="http://schemas.microsoft.com/office/word/2010/wordprocessingInk" xmlns:wne="http://schemas.microsoft.com/office/word/2006/wordml" xmlns:wps="http://schemas.microsoft.com/office/word/2010/wordprocessingShape" mc:Ignorable="w14 w15 w16se wp14">
-  <w:comment w:id="56" w:author="Brian Pratt" w:date="2020-09-03T11:11:00Z" w:initials="BSP">
+  <w:comment w:id="53" w:author="Brian Pratt" w:date="2020-09-03T11:11:00Z" w:initials="BSP">
     <w:p>
       <w:pPr>
         <w:pStyle w:val="CommentText"/>
@@ -6896,29 +6891,11 @@
           <w:sz w:val="19"/>
           <w:szCs w:val="19"/>
         </w:rPr>
-        <w:t>[M+CH3COO] and [M+HCOO] are worthy of comment here I’ll just make sure they</w:t>
-      </w:r>
-      <w:r>
-        <w:rPr>
-          <w:rFonts w:ascii="Consolas" w:eastAsia="Calibri" w:hAnsi="Consolas" w:cs="Consolas"/>
-          <w:color w:val="A31515"/>
-          <w:sz w:val="19"/>
-          <w:szCs w:val="19"/>
-        </w:rPr>
-        <w:t xml:space="preserve"> also</w:t>
-      </w:r>
-      <w:r>
-        <w:rPr>
-          <w:rFonts w:ascii="Consolas" w:eastAsia="Calibri" w:hAnsi="Consolas" w:cs="Consolas"/>
-          <w:color w:val="A31515"/>
-          <w:sz w:val="19"/>
-          <w:szCs w:val="19"/>
-        </w:rPr>
-        <w:t xml:space="preserve"> show up in that dropdown.</w:t>
+        <w:t>[M+CH3COO] and [M+HCOO] are worthy of comment here I’ll just make sure they also show up in that dropdown.</w:t>
       </w:r>
     </w:p>
   </w:comment>
-  <w:comment w:id="104" w:author="Kaylie Kirkwood" w:date="2020-08-27T20:18:00Z" w:initials="KK">
+  <w:comment w:id="101" w:author="Kaylie Kirkwood" w:date="2020-08-27T20:18:00Z" w:initials="KK">
     <w:p>
       <w:pPr>
         <w:pStyle w:val="CommentText"/>
@@ -6934,7 +6911,7 @@
       </w:r>
     </w:p>
   </w:comment>
-  <w:comment w:id="121" w:author="Kaylie Kirkwood" w:date="2020-08-27T20:28:00Z" w:initials="KK">
+  <w:comment w:id="118" w:author="Kaylie Kirkwood" w:date="2020-08-27T20:28:00Z" w:initials="KK">
     <w:p>
       <w:pPr>
         <w:pStyle w:val="CommentText"/>
@@ -6950,7 +6927,7 @@
       </w:r>
     </w:p>
   </w:comment>
-  <w:comment w:id="122" w:author="Brian Pratt" w:date="2020-09-04T10:49:00Z" w:initials="BSP">
+  <w:comment w:id="119" w:author="Brian Pratt" w:date="2020-09-04T10:49:00Z" w:initials="BSP">
     <w:p>
       <w:pPr>
         <w:pStyle w:val="CommentText"/>
@@ -10854,7 +10831,7 @@
 </file>
 
 <file path=customXml/itemProps1.xml><?xml version="1.0" encoding="utf-8"?>
-<ds:datastoreItem xmlns:ds="http://schemas.openxmlformats.org/officeDocument/2006/customXml" ds:itemID="{2686CAD7-856F-4A1B-B99F-6B2E41E97566}">
+<ds:datastoreItem xmlns:ds="http://schemas.openxmlformats.org/officeDocument/2006/customXml" ds:itemID="{BE3635FA-B1B7-444B-A10E-04E0E9487862}">
   <ds:schemaRefs>
     <ds:schemaRef ds:uri="http://schemas.openxmlformats.org/officeDocument/2006/bibliography"/>
   </ds:schemaRefs>

</xml_diff>

<commit_message>
A couple of edits from Kaylie, and adjustment to the test in concert with that.
</commit_message>
<xml_diff>
--- a/pwiz_tools/Skyline/Documentation/Tutorials/Skyline Small Molecule Multidimensional Spectral Libraries.docx
+++ b/pwiz_tools/Skyline/Documentation/Tutorials/Skyline Small Molecule Multidimensional Spectral Libraries.docx
@@ -1723,6 +1723,43 @@
       <w:r>
         <w:t>by adding your library of interest to the global list of libraries for document editing.</w:t>
       </w:r>
+      <w:ins w:id="75" w:author="Brian Pratt" w:date="2020-09-30T14:21:00Z">
+        <w:r>
+          <w:t xml:space="preserve"> </w:t>
+        </w:r>
+        <w:r>
+          <w:t xml:space="preserve">The library we will be using was created in Skyline from experimental data and a transition list generated by </w:t>
+        </w:r>
+      </w:ins>
+      <w:ins w:id="76" w:author="Brian Pratt" w:date="2020-09-30T14:22:00Z">
+        <w:r>
+          <w:fldChar w:fldCharType="begin"/>
+        </w:r>
+        <w:r>
+          <w:instrText xml:space="preserve"> HYPERLINK "https://skyline.ms/skyts/home/software/Skyline/tools/details.view?name=LipidCreator" </w:instrText>
+        </w:r>
+        <w:r>
+          <w:fldChar w:fldCharType="separate"/>
+        </w:r>
+        <w:proofErr w:type="spellStart"/>
+        <w:r>
+          <w:rPr>
+            <w:rStyle w:val="Hyperlink"/>
+          </w:rPr>
+          <w:t>LipidCreator</w:t>
+        </w:r>
+        <w:proofErr w:type="spellEnd"/>
+        <w:r>
+          <w:fldChar w:fldCharType="end"/>
+        </w:r>
+      </w:ins>
+      <w:bookmarkStart w:id="77" w:name="_GoBack"/>
+      <w:bookmarkEnd w:id="77"/>
+      <w:ins w:id="78" w:author="Brian Pratt" w:date="2020-09-30T14:21:00Z">
+        <w:r>
+          <w:t>.</w:t>
+        </w:r>
+      </w:ins>
     </w:p>
     <w:p>
       <w:r>
@@ -2037,8 +2074,8 @@
       </w:r>
     </w:p>
     <w:p>
-      <w:bookmarkStart w:id="75" w:name="OLE_LINK23"/>
-      <w:bookmarkStart w:id="76" w:name="OLE_LINK24"/>
+      <w:bookmarkStart w:id="79" w:name="OLE_LINK23"/>
+      <w:bookmarkStart w:id="80" w:name="OLE_LINK24"/>
       <w:bookmarkEnd w:id="73"/>
       <w:bookmarkEnd w:id="74"/>
       <w:r>
@@ -2107,8 +2144,8 @@
         <w:t>:</w:t>
       </w:r>
     </w:p>
-    <w:bookmarkEnd w:id="75"/>
-    <w:bookmarkEnd w:id="76"/>
+    <w:bookmarkEnd w:id="79"/>
+    <w:bookmarkEnd w:id="80"/>
     <w:p>
       <w:pPr>
         <w:jc w:val="center"/>
@@ -2170,8 +2207,8 @@
           <w:numId w:val="11"/>
         </w:numPr>
       </w:pPr>
-      <w:bookmarkStart w:id="77" w:name="OLE_LINK25"/>
-      <w:bookmarkStart w:id="78" w:name="OLE_LINK26"/>
+      <w:bookmarkStart w:id="81" w:name="OLE_LINK25"/>
+      <w:bookmarkStart w:id="82" w:name="OLE_LINK26"/>
       <w:r>
         <w:t xml:space="preserve">Click the </w:t>
       </w:r>
@@ -2240,8 +2277,8 @@
         <w:t>:</w:t>
       </w:r>
     </w:p>
-    <w:bookmarkEnd w:id="77"/>
-    <w:bookmarkEnd w:id="78"/>
+    <w:bookmarkEnd w:id="81"/>
+    <w:bookmarkEnd w:id="82"/>
     <w:p>
       <w:r>
         <w:rPr>
@@ -2508,8 +2545,8 @@
       </w:r>
     </w:p>
     <w:p>
-      <w:bookmarkStart w:id="79" w:name="OLE_LINK27"/>
-      <w:bookmarkStart w:id="80" w:name="OLE_LINK28"/>
+      <w:bookmarkStart w:id="83" w:name="OLE_LINK27"/>
+      <w:bookmarkStart w:id="84" w:name="OLE_LINK28"/>
       <w:r>
         <w:t xml:space="preserve">To add </w:t>
       </w:r>
@@ -2603,10 +2640,10 @@
       </w:r>
     </w:p>
     <w:p>
-      <w:bookmarkStart w:id="81" w:name="OLE_LINK29"/>
-      <w:bookmarkStart w:id="82" w:name="OLE_LINK30"/>
-      <w:bookmarkEnd w:id="79"/>
-      <w:bookmarkEnd w:id="80"/>
+      <w:bookmarkStart w:id="85" w:name="OLE_LINK29"/>
+      <w:bookmarkStart w:id="86" w:name="OLE_LINK30"/>
+      <w:bookmarkEnd w:id="83"/>
+      <w:bookmarkEnd w:id="84"/>
       <w:r>
         <w:t xml:space="preserve">Your Skyline window should now </w:t>
       </w:r>
@@ -2617,8 +2654,8 @@
         <w:t>:</w:t>
       </w:r>
     </w:p>
-    <w:bookmarkEnd w:id="81"/>
-    <w:bookmarkEnd w:id="82"/>
+    <w:bookmarkEnd w:id="85"/>
+    <w:bookmarkEnd w:id="86"/>
     <w:p>
       <w:r>
         <w:rPr>
@@ -2672,8 +2709,8 @@
       <w:pPr>
         <w:pStyle w:val="Heading1"/>
       </w:pPr>
-      <w:bookmarkStart w:id="83" w:name="OLE_LINK31"/>
-      <w:bookmarkStart w:id="84" w:name="OLE_LINK32"/>
+      <w:bookmarkStart w:id="87" w:name="OLE_LINK31"/>
+      <w:bookmarkStart w:id="88" w:name="OLE_LINK32"/>
       <w:r>
         <w:t>Importing Results Data</w:t>
       </w:r>
@@ -2873,8 +2910,8 @@
         <w:t>:</w:t>
       </w:r>
     </w:p>
-    <w:bookmarkEnd w:id="83"/>
-    <w:bookmarkEnd w:id="84"/>
+    <w:bookmarkEnd w:id="87"/>
+    <w:bookmarkEnd w:id="88"/>
     <w:p>
       <w:r>
         <w:rPr>
@@ -2933,8 +2970,8 @@
           <w:numId w:val="13"/>
         </w:numPr>
       </w:pPr>
-      <w:bookmarkStart w:id="85" w:name="OLE_LINK33"/>
-      <w:bookmarkStart w:id="86" w:name="OLE_LINK34"/>
+      <w:bookmarkStart w:id="89" w:name="OLE_LINK33"/>
+      <w:bookmarkStart w:id="90" w:name="OLE_LINK34"/>
       <w:r>
         <w:t xml:space="preserve">Click the </w:t>
       </w:r>
@@ -2971,8 +3008,8 @@
         <w:t>:</w:t>
       </w:r>
     </w:p>
-    <w:bookmarkEnd w:id="85"/>
-    <w:bookmarkEnd w:id="86"/>
+    <w:bookmarkEnd w:id="89"/>
+    <w:bookmarkEnd w:id="90"/>
     <w:p>
       <w:r>
         <w:rPr>
@@ -3031,8 +3068,8 @@
           <w:numId w:val="13"/>
         </w:numPr>
       </w:pPr>
-      <w:bookmarkStart w:id="87" w:name="OLE_LINK35"/>
-      <w:bookmarkStart w:id="88" w:name="OLE_LINK36"/>
+      <w:bookmarkStart w:id="91" w:name="OLE_LINK35"/>
+      <w:bookmarkStart w:id="92" w:name="OLE_LINK36"/>
       <w:r>
         <w:t>Select both .d files.</w:t>
       </w:r>
@@ -3105,8 +3142,8 @@
         <w:t xml:space="preserve"> progress form:</w:t>
       </w:r>
     </w:p>
-    <w:bookmarkEnd w:id="87"/>
-    <w:bookmarkEnd w:id="88"/>
+    <w:bookmarkEnd w:id="91"/>
+    <w:bookmarkEnd w:id="92"/>
     <w:p>
       <w:r>
         <w:rPr>
@@ -3161,8 +3198,8 @@
       <w:pPr>
         <w:pStyle w:val="Heading1"/>
       </w:pPr>
-      <w:bookmarkStart w:id="89" w:name="OLE_LINK37"/>
-      <w:bookmarkStart w:id="90" w:name="OLE_LINK38"/>
+      <w:bookmarkStart w:id="93" w:name="OLE_LINK37"/>
+      <w:bookmarkStart w:id="94" w:name="OLE_LINK38"/>
       <w:r>
         <w:t>Reviewing the Extracted Ion Chromatograms</w:t>
       </w:r>
@@ -3423,8 +3460,8 @@
         <w:t xml:space="preserve"> </w:t>
       </w:r>
     </w:p>
-    <w:bookmarkEnd w:id="89"/>
-    <w:bookmarkEnd w:id="90"/>
+    <w:bookmarkEnd w:id="93"/>
+    <w:bookmarkEnd w:id="94"/>
     <w:p>
       <w:r>
         <w:rPr>
@@ -3535,8 +3572,8 @@
       </w:r>
     </w:p>
     <w:p>
-      <w:bookmarkStart w:id="91" w:name="OLE_LINK39"/>
-      <w:bookmarkStart w:id="92" w:name="OLE_LINK40"/>
+      <w:bookmarkStart w:id="95" w:name="OLE_LINK39"/>
+      <w:bookmarkStart w:id="96" w:name="OLE_LINK40"/>
       <w:r>
         <w:t xml:space="preserve">Since there are only 38 precursors in this document, you may want to review all 38 to get an overall feel for how the </w:t>
       </w:r>
@@ -3610,8 +3647,8 @@
         <w:t>:</w:t>
       </w:r>
     </w:p>
-    <w:bookmarkEnd w:id="91"/>
-    <w:bookmarkEnd w:id="92"/>
+    <w:bookmarkEnd w:id="95"/>
+    <w:bookmarkEnd w:id="96"/>
     <w:p>
       <w:r>
         <w:rPr>
@@ -3673,8 +3710,8 @@
           <w:rFonts w:eastAsia="Calibri"/>
         </w:rPr>
       </w:pPr>
-      <w:bookmarkStart w:id="93" w:name="OLE_LINK41"/>
-      <w:bookmarkStart w:id="94" w:name="OLE_LINK42"/>
+      <w:bookmarkStart w:id="97" w:name="OLE_LINK41"/>
+      <w:bookmarkStart w:id="98" w:name="OLE_LINK42"/>
       <w:r>
         <w:rPr>
           <w:rFonts w:eastAsia="Calibri"/>
@@ -4065,10 +4102,10 @@
           <w:rFonts w:eastAsia="Calibri"/>
         </w:rPr>
       </w:pPr>
-      <w:bookmarkStart w:id="95" w:name="OLE_LINK43"/>
-      <w:bookmarkStart w:id="96" w:name="OLE_LINK44"/>
-      <w:bookmarkEnd w:id="93"/>
-      <w:bookmarkEnd w:id="94"/>
+      <w:bookmarkStart w:id="99" w:name="OLE_LINK43"/>
+      <w:bookmarkStart w:id="100" w:name="OLE_LINK44"/>
+      <w:bookmarkEnd w:id="97"/>
+      <w:bookmarkEnd w:id="98"/>
       <w:r>
         <w:rPr>
           <w:rFonts w:eastAsia="Calibri"/>
@@ -4100,8 +4137,8 @@
         <w:t>:</w:t>
       </w:r>
     </w:p>
-    <w:bookmarkEnd w:id="95"/>
-    <w:bookmarkEnd w:id="96"/>
+    <w:bookmarkEnd w:id="99"/>
+    <w:bookmarkEnd w:id="100"/>
     <w:p>
       <w:pPr>
         <w:rPr>
@@ -4257,8 +4294,8 @@
           <w:rFonts w:eastAsia="Calibri"/>
         </w:rPr>
       </w:pPr>
-      <w:bookmarkStart w:id="97" w:name="OLE_LINK45"/>
-      <w:bookmarkStart w:id="98" w:name="OLE_LINK46"/>
+      <w:bookmarkStart w:id="101" w:name="OLE_LINK45"/>
+      <w:bookmarkStart w:id="102" w:name="OLE_LINK46"/>
       <w:r>
         <w:rPr>
           <w:rFonts w:eastAsia="Calibri"/>
@@ -4697,10 +4734,10 @@
       <w:pPr>
         <w:pStyle w:val="Heading1"/>
       </w:pPr>
-      <w:bookmarkStart w:id="99" w:name="OLE_LINK47"/>
-      <w:bookmarkStart w:id="100" w:name="OLE_LINK48"/>
-      <w:bookmarkEnd w:id="97"/>
-      <w:bookmarkEnd w:id="98"/>
+      <w:bookmarkStart w:id="103" w:name="OLE_LINK47"/>
+      <w:bookmarkStart w:id="104" w:name="OLE_LINK48"/>
+      <w:bookmarkEnd w:id="101"/>
+      <w:bookmarkEnd w:id="102"/>
       <w:r>
         <w:lastRenderedPageBreak/>
         <w:t xml:space="preserve">Understanding </w:t>
@@ -4862,7 +4899,7 @@
       </w:r>
     </w:p>
     <w:p>
-      <w:commentRangeStart w:id="101"/>
+      <w:commentRangeStart w:id="105"/>
       <w:r>
         <w:t xml:space="preserve">This should bring up the </w:t>
       </w:r>
@@ -4875,16 +4912,16 @@
       <w:r>
         <w:t xml:space="preserve"> view showing a familiar two-dimensional spectrum in profile mode:</w:t>
       </w:r>
-      <w:commentRangeEnd w:id="101"/>
+      <w:commentRangeEnd w:id="105"/>
       <w:r>
         <w:rPr>
           <w:rStyle w:val="CommentReference"/>
         </w:rPr>
-        <w:commentReference w:id="101"/>
-      </w:r>
-    </w:p>
-    <w:bookmarkEnd w:id="99"/>
-    <w:bookmarkEnd w:id="100"/>
+        <w:commentReference w:id="105"/>
+      </w:r>
+    </w:p>
+    <w:bookmarkEnd w:id="103"/>
+    <w:bookmarkEnd w:id="104"/>
     <w:p>
       <w:r>
         <w:rPr>
@@ -4939,8 +4976,8 @@
           <w:color w:val="000000"/>
         </w:rPr>
       </w:pPr>
-      <w:bookmarkStart w:id="102" w:name="OLE_LINK49"/>
-      <w:bookmarkStart w:id="103" w:name="OLE_LINK50"/>
+      <w:bookmarkStart w:id="106" w:name="OLE_LINK49"/>
+      <w:bookmarkStart w:id="107" w:name="OLE_LINK50"/>
       <w:r>
         <w:rPr>
           <w:noProof/>
@@ -5045,8 +5082,8 @@
         <w:t xml:space="preserve"> change the plot to a three-dimensional spectrum with drift time.</w:t>
       </w:r>
     </w:p>
-    <w:bookmarkEnd w:id="102"/>
-    <w:bookmarkEnd w:id="103"/>
+    <w:bookmarkEnd w:id="106"/>
+    <w:bookmarkEnd w:id="107"/>
     <w:p>
       <w:pPr>
         <w:rPr>
@@ -5244,8 +5281,8 @@
           <w:color w:val="000000"/>
         </w:rPr>
       </w:pPr>
-      <w:bookmarkStart w:id="104" w:name="OLE_LINK51"/>
-      <w:bookmarkStart w:id="105" w:name="OLE_LINK52"/>
+      <w:bookmarkStart w:id="108" w:name="OLE_LINK51"/>
+      <w:bookmarkStart w:id="109" w:name="OLE_LINK52"/>
       <w:r>
         <w:rPr>
           <w:color w:val="000000"/>
@@ -5266,8 +5303,8 @@
         <w:t xml:space="preserve"> button to see the entire 3D MS1 spectrum at the selected retention time.</w:t>
       </w:r>
     </w:p>
-    <w:bookmarkEnd w:id="104"/>
-    <w:bookmarkEnd w:id="105"/>
+    <w:bookmarkEnd w:id="108"/>
+    <w:bookmarkEnd w:id="109"/>
     <w:p>
       <w:pPr>
         <w:rPr>
@@ -5322,8 +5359,8 @@
           <w:color w:val="000000"/>
         </w:rPr>
       </w:pPr>
-      <w:bookmarkStart w:id="106" w:name="OLE_LINK53"/>
-      <w:bookmarkStart w:id="107" w:name="OLE_LINK54"/>
+      <w:bookmarkStart w:id="110" w:name="OLE_LINK53"/>
+      <w:bookmarkStart w:id="111" w:name="OLE_LINK54"/>
       <w:r>
         <w:rPr>
           <w:color w:val="000000"/>
@@ -5499,8 +5536,8 @@
         <w:t>The Full-Scan graph should change to:</w:t>
       </w:r>
     </w:p>
-    <w:bookmarkEnd w:id="106"/>
-    <w:bookmarkEnd w:id="107"/>
+    <w:bookmarkEnd w:id="110"/>
+    <w:bookmarkEnd w:id="111"/>
     <w:p>
       <w:pPr>
         <w:rPr>
@@ -5554,8 +5591,8 @@
           <w:color w:val="000000"/>
         </w:rPr>
       </w:pPr>
-      <w:bookmarkStart w:id="108" w:name="OLE_LINK55"/>
-      <w:bookmarkStart w:id="109" w:name="OLE_LINK56"/>
+      <w:bookmarkStart w:id="112" w:name="OLE_LINK55"/>
+      <w:bookmarkStart w:id="113" w:name="OLE_LINK56"/>
       <w:r>
         <w:rPr>
           <w:color w:val="000000"/>
@@ -5677,8 +5714,8 @@
         <w:t xml:space="preserve"> button again to see the entire 3D MS/MS spectrum.</w:t>
       </w:r>
     </w:p>
-    <w:bookmarkEnd w:id="108"/>
-    <w:bookmarkEnd w:id="109"/>
+    <w:bookmarkEnd w:id="112"/>
+    <w:bookmarkEnd w:id="113"/>
     <w:p>
       <w:pPr>
         <w:rPr>
@@ -5811,14 +5848,14 @@
       <w:pPr>
         <w:pStyle w:val="Heading1"/>
       </w:pPr>
-      <w:bookmarkStart w:id="110" w:name="OLE_LINK57"/>
-      <w:bookmarkStart w:id="111" w:name="OLE_LINK58"/>
+      <w:bookmarkStart w:id="114" w:name="OLE_LINK57"/>
+      <w:bookmarkStart w:id="115" w:name="OLE_LINK58"/>
       <w:r>
         <w:t>Reimporting Data with Drift Time Filtering</w:t>
       </w:r>
     </w:p>
-    <w:bookmarkEnd w:id="110"/>
-    <w:bookmarkEnd w:id="111"/>
+    <w:bookmarkEnd w:id="114"/>
+    <w:bookmarkEnd w:id="115"/>
     <w:p>
       <w:r>
         <w:t xml:space="preserve">It should </w:t>
@@ -5843,6 +5880,11 @@
       </w:r>
     </w:p>
     <w:p>
+      <w:pPr>
+        <w:rPr>
+          <w:ins w:id="116" w:author="Brian Pratt" w:date="2020-09-30T13:55:00Z"/>
+        </w:rPr>
+      </w:pPr>
       <w:r>
         <w:t>Skyline can learn and apply the</w:t>
       </w:r>
@@ -5892,42 +5934,18 @@
       </w:r>
     </w:p>
     <w:p>
-      <w:r>
-        <w:t xml:space="preserve">Our data files have been Single Field Calibrated using vendor software, </w:t>
-      </w:r>
-      <w:r>
-        <w:t xml:space="preserve">meaning Skyline can easily convert between drift time and CCS. CCS values are normalized and reproducible, allowing </w:t>
-      </w:r>
-      <w:r>
-        <w:t xml:space="preserve">the </w:t>
-      </w:r>
-      <w:r>
-        <w:t xml:space="preserve">use </w:t>
-      </w:r>
-      <w:r>
-        <w:t xml:space="preserve">of </w:t>
-      </w:r>
-      <w:r>
-        <w:t xml:space="preserve">previously determined CCS </w:t>
-      </w:r>
-      <w:r>
-        <w:t xml:space="preserve">(from databases and standards) </w:t>
-      </w:r>
-      <w:r>
-        <w:t xml:space="preserve">to filter our data. To utilize the </w:t>
-      </w:r>
-      <w:r>
-        <w:t>IMS</w:t>
-      </w:r>
-      <w:r>
-        <w:t xml:space="preserve"> information stored in the library, the following steps</w:t>
-      </w:r>
-      <w:r>
-        <w:t xml:space="preserve"> are performed</w:t>
-      </w:r>
-      <w:r>
-        <w:t>:</w:t>
-      </w:r>
+      <w:pPr>
+        <w:rPr>
+          <w:ins w:id="117" w:author="Brian Pratt" w:date="2020-09-30T13:55:00Z"/>
+        </w:rPr>
+      </w:pPr>
+      <w:bookmarkStart w:id="118" w:name="OLE_LINK65"/>
+      <w:bookmarkStart w:id="119" w:name="OLE_LINK66"/>
+      <w:ins w:id="120" w:author="Brian Pratt" w:date="2020-09-30T13:55:00Z">
+        <w:r>
+          <w:t>Prior to changing the settings and reimporting the data, you may want to save the current Skyline document and create a second file in order to compare the data before and after IMS filtering. To do so:</w:t>
+        </w:r>
+      </w:ins>
     </w:p>
     <w:p>
       <w:pPr>
@@ -5936,34 +5954,46 @@
           <w:ilvl w:val="0"/>
           <w:numId w:val="20"/>
         </w:numPr>
-      </w:pPr>
-      <w:bookmarkStart w:id="112" w:name="OLE_LINK59"/>
-      <w:bookmarkStart w:id="113" w:name="OLE_LINK60"/>
-      <w:r>
-        <w:lastRenderedPageBreak/>
-        <w:t>From</w:t>
-      </w:r>
-      <w:r>
-        <w:t xml:space="preserve"> the </w:t>
-      </w:r>
-      <w:r>
-        <w:rPr>
-          <w:b/>
-        </w:rPr>
-        <w:t>Settings</w:t>
-      </w:r>
-      <w:r>
-        <w:t xml:space="preserve"> menu, click </w:t>
-      </w:r>
-      <w:r>
-        <w:rPr>
-          <w:b/>
-        </w:rPr>
-        <w:t>Transition Settings</w:t>
-      </w:r>
-      <w:r>
-        <w:t>.</w:t>
-      </w:r>
+        <w:rPr>
+          <w:ins w:id="121" w:author="Brian Pratt" w:date="2020-09-30T13:55:00Z"/>
+        </w:rPr>
+      </w:pPr>
+      <w:ins w:id="122" w:author="Brian Pratt" w:date="2020-09-30T13:55:00Z">
+        <w:r>
+          <w:t xml:space="preserve">On the </w:t>
+        </w:r>
+        <w:r>
+          <w:rPr>
+            <w:b/>
+            <w:bCs/>
+          </w:rPr>
+          <w:t>File</w:t>
+        </w:r>
+        <w:r>
+          <w:t xml:space="preserve"> menu, click </w:t>
+        </w:r>
+        <w:r>
+          <w:rPr>
+            <w:b/>
+            <w:bCs/>
+          </w:rPr>
+          <w:t>Save As</w:t>
+        </w:r>
+      </w:ins>
+      <w:ins w:id="123" w:author="Brian Pratt" w:date="2020-09-30T13:57:00Z">
+        <w:r>
+          <w:rPr>
+            <w:b/>
+            <w:bCs/>
+          </w:rPr>
+          <w:t>..</w:t>
+        </w:r>
+      </w:ins>
+      <w:ins w:id="124" w:author="Brian Pratt" w:date="2020-09-30T13:55:00Z">
+        <w:r>
+          <w:t>.</w:t>
+        </w:r>
+      </w:ins>
     </w:p>
     <w:p>
       <w:pPr>
@@ -5972,18 +6002,64 @@
           <w:ilvl w:val="0"/>
           <w:numId w:val="20"/>
         </w:numPr>
-      </w:pPr>
-      <w:r>
-        <w:t xml:space="preserve">Click the </w:t>
-      </w:r>
-      <w:r>
-        <w:rPr>
-          <w:b/>
-        </w:rPr>
-        <w:t>Ion Mobility</w:t>
-      </w:r>
-      <w:r>
-        <w:t xml:space="preserve"> tab.</w:t>
+        <w:rPr>
+          <w:ins w:id="125" w:author="Brian Pratt" w:date="2020-09-30T13:55:00Z"/>
+        </w:rPr>
+      </w:pPr>
+      <w:ins w:id="126" w:author="Brian Pratt" w:date="2020-09-30T13:55:00Z">
+        <w:r>
+          <w:lastRenderedPageBreak/>
+          <w:t>Save the file with a different name than your original Skyline document, such as “</w:t>
+        </w:r>
+        <w:proofErr w:type="spellStart"/>
+        <w:r>
+          <w:t>Drosophila_Lipids_Neg_IMS_Filtered</w:t>
+        </w:r>
+        <w:proofErr w:type="spellEnd"/>
+        <w:r>
+          <w:t>”, in the tutorial folder you created.</w:t>
+        </w:r>
+      </w:ins>
+    </w:p>
+    <w:bookmarkEnd w:id="118"/>
+    <w:bookmarkEnd w:id="119"/>
+    <w:p/>
+    <w:p>
+      <w:r>
+        <w:t xml:space="preserve">Our data files have been Single Field Calibrated using vendor software, </w:t>
+      </w:r>
+      <w:r>
+        <w:t xml:space="preserve">meaning Skyline can easily convert between drift time and CCS. CCS values are normalized and reproducible, allowing </w:t>
+      </w:r>
+      <w:r>
+        <w:t xml:space="preserve">the </w:t>
+      </w:r>
+      <w:r>
+        <w:t xml:space="preserve">use </w:t>
+      </w:r>
+      <w:r>
+        <w:t xml:space="preserve">of </w:t>
+      </w:r>
+      <w:r>
+        <w:t xml:space="preserve">previously determined CCS </w:t>
+      </w:r>
+      <w:r>
+        <w:t xml:space="preserve">(from databases and standards) </w:t>
+      </w:r>
+      <w:r>
+        <w:t xml:space="preserve">to filter our data. To utilize the </w:t>
+      </w:r>
+      <w:r>
+        <w:t>IMS</w:t>
+      </w:r>
+      <w:r>
+        <w:t xml:space="preserve"> information stored in the library, the following steps</w:t>
+      </w:r>
+      <w:r>
+        <w:t xml:space="preserve"> are performed</w:t>
+      </w:r>
+      <w:r>
+        <w:t>:</w:t>
       </w:r>
     </w:p>
     <w:p>
@@ -5994,14 +6070,28 @@
           <w:numId w:val="20"/>
         </w:numPr>
       </w:pPr>
-      <w:r>
-        <w:t xml:space="preserve">Check </w:t>
-      </w:r>
-      <w:r>
-        <w:rPr>
-          <w:b/>
-        </w:rPr>
-        <w:t>Use spectral library ion mobility values when present</w:t>
+      <w:bookmarkStart w:id="127" w:name="OLE_LINK59"/>
+      <w:bookmarkStart w:id="128" w:name="OLE_LINK60"/>
+      <w:r>
+        <w:t>From</w:t>
+      </w:r>
+      <w:r>
+        <w:t xml:space="preserve"> the </w:t>
+      </w:r>
+      <w:r>
+        <w:rPr>
+          <w:b/>
+        </w:rPr>
+        <w:t>Settings</w:t>
+      </w:r>
+      <w:r>
+        <w:t xml:space="preserve"> menu, click </w:t>
+      </w:r>
+      <w:r>
+        <w:rPr>
+          <w:b/>
+        </w:rPr>
+        <w:t>Transition Settings</w:t>
       </w:r>
       <w:r>
         <w:t>.</w:t>
@@ -6016,19 +6106,16 @@
         </w:numPr>
       </w:pPr>
       <w:r>
-        <w:t xml:space="preserve">Set the </w:t>
-      </w:r>
-      <w:r>
-        <w:rPr>
-          <w:b/>
-        </w:rPr>
-        <w:t>Window Type</w:t>
-      </w:r>
-      <w:r>
-        <w:t xml:space="preserve"> field to Resolving power</w:t>
-      </w:r>
-      <w:r>
-        <w:t>.</w:t>
+        <w:t xml:space="preserve">Click the </w:t>
+      </w:r>
+      <w:r>
+        <w:rPr>
+          <w:b/>
+        </w:rPr>
+        <w:t>Ion Mobility</w:t>
+      </w:r>
+      <w:r>
+        <w:t xml:space="preserve"> tab.</w:t>
       </w:r>
     </w:p>
     <w:p>
@@ -6040,6 +6127,51 @@
         </w:numPr>
       </w:pPr>
       <w:r>
+        <w:t xml:space="preserve">Check </w:t>
+      </w:r>
+      <w:r>
+        <w:rPr>
+          <w:b/>
+        </w:rPr>
+        <w:t>Use spectral library ion mobility values when present</w:t>
+      </w:r>
+      <w:r>
+        <w:t>.</w:t>
+      </w:r>
+    </w:p>
+    <w:p>
+      <w:pPr>
+        <w:pStyle w:val="ListParagraph"/>
+        <w:numPr>
+          <w:ilvl w:val="0"/>
+          <w:numId w:val="20"/>
+        </w:numPr>
+      </w:pPr>
+      <w:r>
+        <w:t xml:space="preserve">Set the </w:t>
+      </w:r>
+      <w:r>
+        <w:rPr>
+          <w:b/>
+        </w:rPr>
+        <w:t>Window Type</w:t>
+      </w:r>
+      <w:r>
+        <w:t xml:space="preserve"> field to Resolving power</w:t>
+      </w:r>
+      <w:r>
+        <w:t>.</w:t>
+      </w:r>
+    </w:p>
+    <w:p>
+      <w:pPr>
+        <w:pStyle w:val="ListParagraph"/>
+        <w:numPr>
+          <w:ilvl w:val="0"/>
+          <w:numId w:val="20"/>
+        </w:numPr>
+      </w:pPr>
+      <w:r>
         <w:t xml:space="preserve">In the </w:t>
       </w:r>
       <w:r>
@@ -6066,13 +6198,14 @@
         <w:t xml:space="preserve"> should now look like:</w:t>
       </w:r>
     </w:p>
-    <w:bookmarkEnd w:id="112"/>
-    <w:bookmarkEnd w:id="113"/>
+    <w:bookmarkEnd w:id="127"/>
+    <w:bookmarkEnd w:id="128"/>
     <w:p>
       <w:r>
         <w:rPr>
           <w:noProof/>
         </w:rPr>
+        <w:lastRenderedPageBreak/>
         <w:drawing>
           <wp:inline distT="0" distB="0" distL="0" distR="0" wp14:anchorId="638F254C" wp14:editId="60B04F60">
             <wp:extent cx="3785235" cy="5735603"/>
@@ -6125,8 +6258,8 @@
           <w:numId w:val="20"/>
         </w:numPr>
       </w:pPr>
-      <w:bookmarkStart w:id="114" w:name="OLE_LINK61"/>
-      <w:bookmarkStart w:id="115" w:name="OLE_LINK62"/>
+      <w:bookmarkStart w:id="129" w:name="OLE_LINK61"/>
+      <w:bookmarkStart w:id="130" w:name="OLE_LINK62"/>
       <w:r>
         <w:t xml:space="preserve">Click the </w:t>
       </w:r>
@@ -6193,7 +6326,6 @@
         </w:numPr>
       </w:pPr>
       <w:r>
-        <w:lastRenderedPageBreak/>
         <w:t xml:space="preserve">Click the </w:t>
       </w:r>
       <w:r>
@@ -6294,10 +6426,10 @@
       </w:r>
     </w:p>
     <w:p>
-      <w:bookmarkStart w:id="116" w:name="OLE_LINK63"/>
-      <w:bookmarkStart w:id="117" w:name="OLE_LINK64"/>
-      <w:bookmarkEnd w:id="114"/>
-      <w:bookmarkEnd w:id="115"/>
+      <w:bookmarkStart w:id="131" w:name="OLE_LINK63"/>
+      <w:bookmarkStart w:id="132" w:name="OLE_LINK64"/>
+      <w:bookmarkEnd w:id="129"/>
+      <w:bookmarkEnd w:id="130"/>
       <w:r>
         <w:t xml:space="preserve">This should start the re-import and cause Skyline to show the </w:t>
       </w:r>
@@ -6333,6 +6465,7 @@
     </w:p>
     <w:p>
       <w:r>
+        <w:lastRenderedPageBreak/>
         <w:t xml:space="preserve">To </w:t>
       </w:r>
       <w:r>
@@ -6389,8 +6522,8 @@
         <w:t xml:space="preserve"> graph should now look something like this:</w:t>
       </w:r>
     </w:p>
-    <w:bookmarkEnd w:id="116"/>
-    <w:bookmarkEnd w:id="117"/>
+    <w:bookmarkEnd w:id="131"/>
+    <w:bookmarkEnd w:id="132"/>
     <w:p>
       <w:r>
         <w:rPr>
@@ -6523,8 +6656,8 @@
       </w:r>
     </w:p>
     <w:p>
-      <w:commentRangeStart w:id="118"/>
-      <w:commentRangeStart w:id="119"/>
+      <w:commentRangeStart w:id="133"/>
+      <w:commentRangeStart w:id="134"/>
       <w:r>
         <w:t xml:space="preserve">You may notice that the </w:t>
       </w:r>
@@ -6537,33 +6670,28 @@
       <w:r>
         <w:t xml:space="preserve">slightly lower drift times than the precursor. This occurs because </w:t>
       </w:r>
-      <w:ins w:id="120" w:author="Brian Pratt" w:date="2020-09-23T13:54:00Z">
+      <w:ins w:id="135" w:author="Brian Pratt" w:date="2020-09-23T13:54:00Z">
         <w:r>
-          <w:t>the voltage applied in the collision cell causes the smaller fragment ions to have a higher velocity and arrive at the detector slightly faster than the larger precursor ions. This is accounted for by adding high energy drift time offset values to the spectral library</w:t>
-        </w:r>
-        <w:r>
-          <w:t>.</w:t>
+          <w:t>the voltage applied in the collision cell causes the smaller fragment ions to have a higher velocity and arrive at the detector slightly faster than the larger precursor ions. This is accounted for by adding high energy drift time offset values to the spectral library.</w:t>
         </w:r>
       </w:ins>
-      <w:bookmarkStart w:id="121" w:name="_GoBack"/>
-      <w:bookmarkEnd w:id="121"/>
-      <w:del w:id="122" w:author="Brian Pratt" w:date="2020-09-23T13:54:00Z">
+      <w:del w:id="136" w:author="Brian Pratt" w:date="2020-09-23T13:54:00Z">
         <w:r>
           <w:delText xml:space="preserve">the fragment ions travel more rapidly through the TOF than the larger precursor ions. This can be accounted for when inserting a transition list into Skyline by adding the column HighEnergyDTOffset. </w:delText>
         </w:r>
-        <w:commentRangeEnd w:id="118"/>
+        <w:commentRangeEnd w:id="133"/>
         <w:r>
           <w:rPr>
             <w:rStyle w:val="CommentReference"/>
           </w:rPr>
-          <w:commentReference w:id="118"/>
+          <w:commentReference w:id="133"/>
         </w:r>
-        <w:commentRangeEnd w:id="119"/>
+        <w:commentRangeEnd w:id="134"/>
         <w:r>
           <w:rPr>
             <w:rStyle w:val="CommentReference"/>
           </w:rPr>
-          <w:commentReference w:id="119"/>
+          <w:commentReference w:id="134"/>
         </w:r>
       </w:del>
     </w:p>
@@ -6574,7 +6702,6 @@
     </w:p>
     <w:p>
       <w:r>
-        <w:lastRenderedPageBreak/>
         <w:t xml:space="preserve">Note that if you were interested in lipids that are not present in the current spectral library, you can add to it manually or using </w:t>
       </w:r>
       <w:proofErr w:type="spellStart"/>
@@ -6673,6 +6800,7 @@
         <w:rPr>
           <w:noProof/>
         </w:rPr>
+        <w:lastRenderedPageBreak/>
         <w:drawing>
           <wp:inline distT="0" distB="0" distL="0" distR="0" wp14:anchorId="3C86812C" wp14:editId="15E8EFED">
             <wp:extent cx="5614670" cy="4114800"/>
@@ -6834,11 +6962,7 @@
         <w:t>IMS</w:t>
       </w:r>
       <w:r>
-        <w:t xml:space="preserve"> enabled mass </w:t>
-      </w:r>
-      <w:r>
-        <w:lastRenderedPageBreak/>
-        <w:t xml:space="preserve">spectrometer for complex lipidomics datasets. You can now use CCS values for drift time filtering to enhance the selectivity of chromatograms extracted by Skyline. </w:t>
+        <w:t xml:space="preserve"> enabled mass spectrometer for complex lipidomics datasets. You can now use CCS values for drift time filtering to enhance the selectivity of chromatograms extracted by Skyline. </w:t>
       </w:r>
       <w:r>
         <w:t xml:space="preserve">Having completed this tutorial, you should be ready to take full advantage of </w:t>
@@ -6895,7 +7019,7 @@
       </w:r>
     </w:p>
   </w:comment>
-  <w:comment w:id="101" w:author="Kaylie Kirkwood" w:date="2020-08-27T20:18:00Z" w:initials="KK">
+  <w:comment w:id="105" w:author="Kaylie Kirkwood" w:date="2020-08-27T20:18:00Z" w:initials="KK">
     <w:p>
       <w:pPr>
         <w:pStyle w:val="CommentText"/>
@@ -6911,7 +7035,7 @@
       </w:r>
     </w:p>
   </w:comment>
-  <w:comment w:id="118" w:author="Kaylie Kirkwood" w:date="2020-08-27T20:28:00Z" w:initials="KK">
+  <w:comment w:id="133" w:author="Kaylie Kirkwood" w:date="2020-08-27T20:28:00Z" w:initials="KK">
     <w:p>
       <w:pPr>
         <w:pStyle w:val="CommentText"/>
@@ -6927,7 +7051,7 @@
       </w:r>
     </w:p>
   </w:comment>
-  <w:comment w:id="119" w:author="Brian Pratt" w:date="2020-09-04T10:49:00Z" w:initials="BSP">
+  <w:comment w:id="134" w:author="Brian Pratt" w:date="2020-09-04T10:49:00Z" w:initials="BSP">
     <w:p>
       <w:pPr>
         <w:pStyle w:val="CommentText"/>
@@ -7026,7 +7150,7 @@
       <w:rPr>
         <w:noProof/>
       </w:rPr>
-      <w:t>23</w:t>
+      <w:t>24</w:t>
     </w:r>
     <w:r>
       <w:fldChar w:fldCharType="end"/>
@@ -10831,7 +10955,7 @@
 </file>
 
 <file path=customXml/itemProps1.xml><?xml version="1.0" encoding="utf-8"?>
-<ds:datastoreItem xmlns:ds="http://schemas.openxmlformats.org/officeDocument/2006/customXml" ds:itemID="{BE3635FA-B1B7-444B-A10E-04E0E9487862}">
+<ds:datastoreItem xmlns:ds="http://schemas.openxmlformats.org/officeDocument/2006/customXml" ds:itemID="{F9E009E3-0857-487B-9B56-C11854DC2E89}">
   <ds:schemaRefs>
     <ds:schemaRef ds:uri="http://schemas.openxmlformats.org/officeDocument/2006/bibliography"/>
   </ds:schemaRefs>

</xml_diff>

<commit_message>
Adding the new tutorial for small molecule spectral libraries with ion mobility dimension to the start window's tutorials list.
Also a few tweaks needed in implementing that:
- for tutorials downloaded from start page that don't start by opening a template Skyline document, set the working directory to the download directory so user can find included libraries etc
- restore the auto-save of coverpages by SkylineTester when "Pause for covershots" is enabled.
- fix a problem with the start window tutorial downloader that assumed zip file contents would have a top level directory that needed to be ignored. For zip files not constructed this way, a "Key has already been added" exception could be thrown by the zip library, with no stack trace. Possibly this explains some exception reports.
</commit_message>
<xml_diff>
--- a/pwiz_tools/Skyline/Documentation/Tutorials/Skyline Small Molecule Multidimensional Spectral Libraries.docx
+++ b/pwiz_tools/Skyline/Documentation/Tutorials/Skyline Small Molecule Multidimensional Spectral Libraries.docx
@@ -12,14 +12,76 @@
       <w:r>
         <w:t>Multidimensional Spectral Libraries</w:t>
       </w:r>
-    </w:p>
-    <w:p>
-      <w:r>
-        <w:t xml:space="preserve">In this tutorial, you will learn how to utilize spectral libraries and drift time filtering for analysis of complex ion mobility spectrometry-mass spectrometry (IMS-MS) small molecule data. </w:t>
-      </w:r>
-      <w:r>
-        <w:t xml:space="preserve">The IMS-MS capabilities are compatible for platforms were collision cross section (CCS) values are calculated such as DTIMS, TIMS, and TWIMS instruments. </w:t>
-      </w:r>
+      <w:ins w:id="0" w:author="Brian Pratt" w:date="2020-10-26T14:50:00Z">
+        <w:r>
+          <w:t xml:space="preserve"> (DRAFT)</w:t>
+        </w:r>
+      </w:ins>
+    </w:p>
+    <w:p>
+      <w:r>
+        <w:t xml:space="preserve">In this tutorial, you </w:t>
+      </w:r>
+      <w:bookmarkStart w:id="1" w:name="OLE_LINK67"/>
+      <w:bookmarkStart w:id="2" w:name="OLE_LINK68"/>
+      <w:r>
+        <w:t>will learn how to utilize spectral libraries and drift time filtering for analysis of complex ion mobility spectrometry-mass spectrometry (IMS-MS) small molecule data</w:t>
+      </w:r>
+      <w:bookmarkEnd w:id="1"/>
+      <w:bookmarkEnd w:id="2"/>
+      <w:r>
+        <w:t xml:space="preserve">. </w:t>
+      </w:r>
+      <w:del w:id="3" w:author="Brian Pratt" w:date="2020-10-27T11:34:00Z">
+        <w:r>
+          <w:delText xml:space="preserve">The </w:delText>
+        </w:r>
+      </w:del>
+      <w:ins w:id="4" w:author="Brian Pratt" w:date="2020-10-27T11:34:00Z">
+        <w:r>
+          <w:t>Skyline’s</w:t>
+        </w:r>
+        <w:r>
+          <w:t xml:space="preserve"> </w:t>
+        </w:r>
+      </w:ins>
+      <w:r>
+        <w:t>IMS-MS capabilities are compatible for platforms w</w:t>
+      </w:r>
+      <w:ins w:id="5" w:author="Brian Pratt" w:date="2020-10-27T11:34:00Z">
+        <w:r>
+          <w:t>h</w:t>
+        </w:r>
+      </w:ins>
+      <w:r>
+        <w:t>ere collision cross section (CCS) values are calculated such as DTIMS, TIMS, and TWIMS instruments.</w:t>
+      </w:r>
+      <w:ins w:id="6" w:author="Brian Pratt" w:date="2020-10-27T11:37:00Z">
+        <w:r>
+          <w:t xml:space="preserve"> </w:t>
+        </w:r>
+      </w:ins>
+      <w:ins w:id="7" w:author="Brian Pratt" w:date="2020-10-27T11:38:00Z">
+        <w:r>
+          <w:t>(</w:t>
+        </w:r>
+      </w:ins>
+      <w:ins w:id="8" w:author="Brian Pratt" w:date="2020-10-27T11:37:00Z">
+        <w:r>
+          <w:t>Skyline also supports FAIMS ion mobility filtering, though that is not covered here.</w:t>
+        </w:r>
+      </w:ins>
+      <w:ins w:id="9" w:author="Brian Pratt" w:date="2020-10-27T11:38:00Z">
+        <w:r>
+          <w:t>)</w:t>
+        </w:r>
+      </w:ins>
+      <w:r>
+        <w:t xml:space="preserve"> </w:t>
+      </w:r>
+      <w:bookmarkStart w:id="10" w:name="OLE_LINK69"/>
+      <w:bookmarkStart w:id="11" w:name="OLE_LINK70"/>
+      <w:bookmarkStart w:id="12" w:name="_GoBack"/>
       <w:r>
         <w:t xml:space="preserve">A spectral library containing </w:t>
       </w:r>
@@ -33,6 +95,9 @@
         <w:t>, retention time, fragmentation, and ion mobility information for a set of lipids in fruit fly samples will be explored and added to the Skyline document. The CCS values for each molecule can then be used to increase the selectivity of precursor and fragment extracted ion chromatograms above what can be realized by high mass resolution alone, thereby reducing interference from other ions.</w:t>
       </w:r>
     </w:p>
+    <w:bookmarkEnd w:id="10"/>
+    <w:bookmarkEnd w:id="11"/>
+    <w:bookmarkEnd w:id="12"/>
     <w:p>
       <w:r>
         <w:t xml:space="preserve">In this more advanced tutorial, some familiarity with Skyline is assumed.  If you are not familiar with Skyline, you should first work through some of the introductory tutorials at  </w:t>
@@ -65,15 +130,15 @@
         <w:t>o start this tutorial, download the following ZIP file:</w:t>
       </w:r>
     </w:p>
-    <w:bookmarkStart w:id="0" w:name="OLE_LINK1"/>
-    <w:bookmarkStart w:id="1" w:name="OLE_LINK2"/>
+    <w:bookmarkStart w:id="13" w:name="OLE_LINK1"/>
+    <w:bookmarkStart w:id="14" w:name="OLE_LINK2"/>
     <w:p>
       <w:pPr>
         <w:rPr>
           <w:color w:val="FF0000"/>
         </w:rPr>
       </w:pPr>
-      <w:ins w:id="2" w:author="Brian Pratt" w:date="2020-09-03T10:26:00Z">
+      <w:ins w:id="15" w:author="Brian Pratt" w:date="2020-09-03T10:26:00Z">
         <w:r>
           <w:fldChar w:fldCharType="begin"/>
         </w:r>
@@ -83,11 +148,11 @@
         <w:r>
           <w:fldChar w:fldCharType="separate"/>
         </w:r>
-        <w:del w:id="3" w:author="Brian Pratt" w:date="2020-09-03T10:25:00Z">
+        <w:del w:id="16" w:author="Brian Pratt" w:date="2020-09-03T10:25:00Z">
           <w:r>
             <w:rPr>
               <w:rStyle w:val="Hyperlink"/>
-              <w:rPrChange w:id="4" w:author="Brian Pratt" w:date="2020-09-03T10:26:00Z">
+              <w:rPrChange w:id="17" w:author="Brian Pratt" w:date="2020-09-03T10:26:00Z">
                 <w:rPr>
                   <w:color w:val="FF0000"/>
                 </w:rPr>
@@ -99,7 +164,7 @@
         <w:r>
           <w:rPr>
             <w:rStyle w:val="Hyperlink"/>
-            <w:rPrChange w:id="5" w:author="Brian Pratt" w:date="2020-09-03T10:26:00Z">
+            <w:rPrChange w:id="18" w:author="Brian Pratt" w:date="2020-09-03T10:26:00Z">
               <w:rPr>
                 <w:color w:val="FF0000"/>
               </w:rPr>
@@ -110,7 +175,7 @@
         <w:r>
           <w:rPr>
             <w:rStyle w:val="Hyperlink"/>
-            <w:rPrChange w:id="6" w:author="Brian Pratt" w:date="2020-09-03T10:26:00Z">
+            <w:rPrChange w:id="19" w:author="Brian Pratt" w:date="2020-09-03T10:26:00Z">
               <w:rPr/>
             </w:rPrChange>
           </w:rPr>
@@ -121,21 +186,21 @@
         </w:r>
       </w:ins>
     </w:p>
-    <w:bookmarkEnd w:id="0"/>
-    <w:bookmarkEnd w:id="1"/>
-    <w:p>
-      <w:pPr>
-        <w:rPr>
-          <w:ins w:id="7" w:author="Brian Pratt" w:date="2020-09-03T10:28:00Z"/>
-        </w:rPr>
-      </w:pPr>
-      <w:moveToRangeStart w:id="8" w:author="Brian Pratt" w:date="2020-09-03T10:28:00Z" w:name="move50021296"/>
-      <w:moveTo w:id="9" w:author="Brian Pratt" w:date="2020-09-03T10:28:00Z">
+    <w:bookmarkEnd w:id="13"/>
+    <w:bookmarkEnd w:id="14"/>
+    <w:p>
+      <w:pPr>
+        <w:rPr>
+          <w:ins w:id="20" w:author="Brian Pratt" w:date="2020-09-03T10:28:00Z"/>
+        </w:rPr>
+      </w:pPr>
+      <w:moveToRangeStart w:id="21" w:author="Brian Pratt" w:date="2020-09-03T10:28:00Z" w:name="move50021296"/>
+      <w:moveTo w:id="22" w:author="Brian Pratt" w:date="2020-09-03T10:28:00Z">
         <w:r>
           <w:t>There is a total of over 2 GB of data, so downloading may take a while.</w:t>
         </w:r>
       </w:moveTo>
-      <w:moveToRangeEnd w:id="8"/>
+      <w:moveToRangeEnd w:id="21"/>
     </w:p>
     <w:p>
       <w:r>
@@ -166,7 +231,7 @@
     <w:p>
       <w:pPr>
         <w:rPr>
-          <w:del w:id="10" w:author="Brian Pratt" w:date="2020-09-03T10:27:00Z"/>
+          <w:del w:id="23" w:author="Brian Pratt" w:date="2020-09-03T10:27:00Z"/>
         </w:rPr>
       </w:pPr>
       <w:r>
@@ -175,7 +240,7 @@
       <w:r>
         <w:t xml:space="preserve">s necessary for this tutorial. </w:t>
       </w:r>
-      <w:del w:id="11" w:author="Brian Pratt" w:date="2020-09-03T10:27:00Z">
+      <w:del w:id="24" w:author="Brian Pratt" w:date="2020-09-03T10:27:00Z">
         <w:r>
           <w:delText>In addition to these files, you will need to download two Agilent mass spec raw data files from the following links:</w:delText>
         </w:r>
@@ -184,11 +249,11 @@
     <w:p>
       <w:pPr>
         <w:rPr>
-          <w:del w:id="12" w:author="Brian Pratt" w:date="2020-09-03T10:27:00Z"/>
+          <w:del w:id="25" w:author="Brian Pratt" w:date="2020-09-03T10:27:00Z"/>
           <w:color w:val="FF0000"/>
         </w:rPr>
       </w:pPr>
-      <w:del w:id="13" w:author="Brian Pratt" w:date="2020-09-03T10:27:00Z">
+      <w:del w:id="26" w:author="Brian Pratt" w:date="2020-09-03T10:27:00Z">
         <w:r>
           <w:rPr>
             <w:color w:val="FF0000"/>
@@ -205,8 +270,8 @@
       </w:del>
     </w:p>
     <w:p>
-      <w:moveFromRangeStart w:id="14" w:author="Brian Pratt" w:date="2020-09-03T10:28:00Z" w:name="move50021296"/>
-      <w:moveFrom w:id="15" w:author="Brian Pratt" w:date="2020-09-03T10:28:00Z">
+      <w:moveFromRangeStart w:id="27" w:author="Brian Pratt" w:date="2020-09-03T10:28:00Z" w:name="move50021296"/>
+      <w:moveFrom w:id="28" w:author="Brian Pratt" w:date="2020-09-03T10:28:00Z">
         <w:r>
           <w:t>Th</w:t>
         </w:r>
@@ -223,8 +288,8 @@
           <w:t xml:space="preserve"> GB of data, so downloading may take a while. </w:t>
         </w:r>
       </w:moveFrom>
-      <w:moveFromRangeEnd w:id="14"/>
-      <w:del w:id="16" w:author="Brian Pratt" w:date="2020-09-03T10:27:00Z">
+      <w:moveFromRangeEnd w:id="27"/>
+      <w:del w:id="29" w:author="Brian Pratt" w:date="2020-09-03T10:27:00Z">
         <w:r>
           <w:rPr>
             <w:rFonts w:asciiTheme="minorHAnsi" w:hAnsiTheme="minorHAnsi"/>
@@ -284,10 +349,9 @@
     <w:p>
       <w:proofErr w:type="gramStart"/>
       <w:r>
-        <w:lastRenderedPageBreak/>
         <w:t>The</w:t>
       </w:r>
-      <w:ins w:id="17" w:author="Brian Pratt" w:date="2020-09-03T10:27:00Z">
+      <w:ins w:id="30" w:author="Brian Pratt" w:date="2020-09-03T10:27:00Z">
         <w:r>
           <w:t xml:space="preserve"> .d</w:t>
         </w:r>
@@ -355,8 +419,8 @@
           <w:numId w:val="1"/>
         </w:numPr>
       </w:pPr>
-      <w:bookmarkStart w:id="18" w:name="OLE_LINK3"/>
-      <w:bookmarkStart w:id="19" w:name="OLE_LINK4"/>
+      <w:bookmarkStart w:id="31" w:name="OLE_LINK3"/>
+      <w:bookmarkStart w:id="32" w:name="OLE_LINK4"/>
       <w:r>
         <w:t>Start Skyline.</w:t>
       </w:r>
@@ -396,34 +460,35 @@
         </w:rPr>
         <w:t xml:space="preserve"> </w:t>
       </w:r>
-      <w:del w:id="20" w:author="Brian Pratt" w:date="2020-09-03T10:30:00Z">
+      <w:del w:id="33" w:author="Brian Pratt" w:date="2020-09-03T10:30:00Z">
         <w:r>
           <w:delText xml:space="preserve">which looks like this: </w:delText>
         </w:r>
       </w:del>
     </w:p>
-    <w:bookmarkEnd w:id="18"/>
-    <w:bookmarkEnd w:id="19"/>
+    <w:bookmarkEnd w:id="31"/>
+    <w:bookmarkEnd w:id="32"/>
     <w:p>
       <w:pPr>
         <w:spacing w:after="120"/>
       </w:pPr>
-      <w:ins w:id="21" w:author="Brian Pratt" w:date="2020-09-03T10:30:00Z">
+      <w:ins w:id="34" w:author="Brian Pratt" w:date="2020-09-03T10:30:00Z">
         <w:r>
+          <w:lastRenderedPageBreak/>
           <w:t xml:space="preserve">You should now be looking at </w:t>
         </w:r>
       </w:ins>
-      <w:ins w:id="22" w:author="Brian Pratt" w:date="2020-09-03T10:31:00Z">
+      <w:ins w:id="35" w:author="Brian Pratt" w:date="2020-09-03T10:31:00Z">
         <w:r>
           <w:t xml:space="preserve">a Skyline window with </w:t>
         </w:r>
       </w:ins>
-      <w:ins w:id="23" w:author="Brian Pratt" w:date="2020-09-03T10:30:00Z">
+      <w:ins w:id="36" w:author="Brian Pratt" w:date="2020-09-03T10:30:00Z">
         <w:r>
           <w:t>an empty Skyline document.</w:t>
         </w:r>
       </w:ins>
-      <w:del w:id="24" w:author="Brian Pratt" w:date="2020-09-03T10:30:00Z">
+      <w:del w:id="37" w:author="Brian Pratt" w:date="2020-09-03T10:30:00Z">
         <w:r>
           <w:rPr>
             <w:noProof/>
@@ -475,8 +540,8 @@
         </w:numPr>
         <w:spacing w:after="120" w:line="259" w:lineRule="auto"/>
       </w:pPr>
-      <w:bookmarkStart w:id="25" w:name="OLE_LINK5"/>
-      <w:bookmarkStart w:id="26" w:name="OLE_LINK6"/>
+      <w:bookmarkStart w:id="38" w:name="OLE_LINK5"/>
+      <w:bookmarkStart w:id="39" w:name="OLE_LINK6"/>
       <w:r>
         <w:rPr>
           <w:bCs/>
@@ -525,8 +590,8 @@
         <w:t>on the form asking if you want to save the current settings.</w:t>
       </w:r>
     </w:p>
-    <w:bookmarkEnd w:id="25"/>
-    <w:bookmarkEnd w:id="26"/>
+    <w:bookmarkEnd w:id="38"/>
+    <w:bookmarkEnd w:id="39"/>
     <w:p>
       <w:r>
         <w:t>The document settings in this instance of Skyline have now been reset to the default.</w:t>
@@ -549,8 +614,8 @@
         </w:numPr>
         <w:spacing w:after="120" w:line="259" w:lineRule="auto"/>
       </w:pPr>
-      <w:bookmarkStart w:id="27" w:name="OLE_LINK7"/>
-      <w:bookmarkStart w:id="28" w:name="OLE_LINK8"/>
+      <w:bookmarkStart w:id="40" w:name="OLE_LINK7"/>
+      <w:bookmarkStart w:id="41" w:name="OLE_LINK8"/>
       <w:r>
         <w:t xml:space="preserve">Click the user interface control in the upper right-hand corner of the Skyline window, and click </w:t>
       </w:r>
@@ -565,8 +630,8 @@
         <w:t xml:space="preserve">which looks like this: </w:t>
       </w:r>
     </w:p>
-    <w:bookmarkEnd w:id="27"/>
-    <w:bookmarkEnd w:id="28"/>
+    <w:bookmarkEnd w:id="40"/>
+    <w:bookmarkEnd w:id="41"/>
     <w:p>
       <w:pPr>
         <w:spacing w:after="120"/>
@@ -629,17 +694,17 @@
       <w:r>
         <w:t>Skyline is operating in molecule mode</w:t>
       </w:r>
-      <w:ins w:id="29" w:author="Brian Pratt" w:date="2020-09-03T10:31:00Z">
+      <w:ins w:id="42" w:author="Brian Pratt" w:date="2020-09-03T10:31:00Z">
         <w:r>
           <w:t xml:space="preserve">, </w:t>
         </w:r>
       </w:ins>
-      <w:del w:id="30" w:author="Brian Pratt" w:date="2020-09-03T10:31:00Z">
+      <w:del w:id="43" w:author="Brian Pratt" w:date="2020-09-03T10:31:00Z">
         <w:r>
           <w:delText xml:space="preserve"> which is displayed</w:delText>
         </w:r>
       </w:del>
-      <w:ins w:id="31" w:author="Brian Pratt" w:date="2020-09-03T10:31:00Z">
+      <w:ins w:id="44" w:author="Brian Pratt" w:date="2020-09-03T10:31:00Z">
         <w:r>
           <w:t>as indicated</w:t>
         </w:r>
@@ -703,17 +768,17 @@
       <w:r>
         <w:t xml:space="preserve"> in the upper right-hand corner of the Skyline window</w:t>
       </w:r>
-      <w:ins w:id="32" w:author="Brian Pratt" w:date="2020-09-03T10:32:00Z">
+      <w:ins w:id="45" w:author="Brian Pratt" w:date="2020-09-03T10:32:00Z">
         <w:r>
           <w:t xml:space="preserve">. </w:t>
         </w:r>
       </w:ins>
-      <w:del w:id="33" w:author="Brian Pratt" w:date="2020-09-03T10:32:00Z">
+      <w:del w:id="46" w:author="Brian Pratt" w:date="2020-09-03T10:32:00Z">
         <w:r>
           <w:delText>. Its original</w:delText>
         </w:r>
       </w:del>
-      <w:ins w:id="34" w:author="Brian Pratt" w:date="2020-09-03T10:32:00Z">
+      <w:ins w:id="47" w:author="Brian Pratt" w:date="2020-09-03T10:32:00Z">
         <w:r>
           <w:t xml:space="preserve"> Skyline’s</w:t>
         </w:r>
@@ -721,7 +786,7 @@
       <w:r>
         <w:t xml:space="preserve"> proteomics</w:t>
       </w:r>
-      <w:ins w:id="35" w:author="Brian Pratt" w:date="2020-09-03T10:32:00Z">
+      <w:ins w:id="48" w:author="Brian Pratt" w:date="2020-09-03T10:32:00Z">
         <w:r>
           <w:t>-specific</w:t>
         </w:r>
@@ -741,7 +806,7 @@
     <w:p>
       <w:pPr>
         <w:rPr>
-          <w:ins w:id="36" w:author="Brian Pratt" w:date="2020-09-03T10:35:00Z"/>
+          <w:ins w:id="49" w:author="Brian Pratt" w:date="2020-09-03T10:35:00Z"/>
         </w:rPr>
       </w:pPr>
       <w:r>
@@ -770,10 +835,9 @@
           <w:numId w:val="8"/>
         </w:numPr>
       </w:pPr>
-      <w:bookmarkStart w:id="37" w:name="OLE_LINK9"/>
-      <w:bookmarkStart w:id="38" w:name="OLE_LINK10"/>
-      <w:r>
-        <w:lastRenderedPageBreak/>
+      <w:bookmarkStart w:id="50" w:name="OLE_LINK9"/>
+      <w:bookmarkStart w:id="51" w:name="OLE_LINK10"/>
+      <w:r>
         <w:t xml:space="preserve">On the </w:t>
       </w:r>
       <w:r>
@@ -806,7 +870,7 @@
           <w:numId w:val="8"/>
         </w:numPr>
         <w:rPr>
-          <w:ins w:id="39" w:author="Brian Pratt" w:date="2020-09-03T10:36:00Z"/>
+          <w:ins w:id="52" w:author="Brian Pratt" w:date="2020-09-03T10:36:00Z"/>
         </w:rPr>
       </w:pPr>
       <w:r>
@@ -822,11 +886,11 @@
         <w:t xml:space="preserve"> tab.</w:t>
       </w:r>
     </w:p>
-    <w:bookmarkEnd w:id="37"/>
-    <w:bookmarkEnd w:id="38"/>
-    <w:p>
-      <w:pPr>
-        <w:pPrChange w:id="40" w:author="Brian Pratt" w:date="2020-09-03T10:36:00Z">
+    <w:bookmarkEnd w:id="50"/>
+    <w:bookmarkEnd w:id="51"/>
+    <w:p>
+      <w:pPr>
+        <w:pPrChange w:id="53" w:author="Brian Pratt" w:date="2020-09-03T10:36:00Z">
           <w:pPr>
             <w:pStyle w:val="ListParagraph"/>
             <w:numPr>
@@ -836,32 +900,32 @@
           </w:pPr>
         </w:pPrChange>
       </w:pPr>
-      <w:ins w:id="41" w:author="Brian Pratt" w:date="2020-09-03T10:36:00Z">
+      <w:ins w:id="54" w:author="Brian Pratt" w:date="2020-09-03T10:36:00Z">
         <w:r>
           <w:t>The transition filter settings are used to decide which library entries are s</w:t>
         </w:r>
       </w:ins>
-      <w:ins w:id="42" w:author="Brian Pratt" w:date="2020-09-03T10:37:00Z">
+      <w:ins w:id="55" w:author="Brian Pratt" w:date="2020-09-03T10:37:00Z">
         <w:r>
           <w:t>uitable</w:t>
         </w:r>
       </w:ins>
-      <w:ins w:id="43" w:author="Brian Pratt" w:date="2020-09-03T10:36:00Z">
+      <w:ins w:id="56" w:author="Brian Pratt" w:date="2020-09-03T10:36:00Z">
         <w:r>
           <w:t xml:space="preserve"> for inclusion in the </w:t>
         </w:r>
       </w:ins>
-      <w:ins w:id="44" w:author="Brian Pratt" w:date="2020-09-03T10:37:00Z">
+      <w:ins w:id="57" w:author="Brian Pratt" w:date="2020-09-03T10:37:00Z">
         <w:r>
           <w:t xml:space="preserve">Skyline </w:t>
         </w:r>
       </w:ins>
-      <w:ins w:id="45" w:author="Brian Pratt" w:date="2020-09-03T10:36:00Z">
+      <w:ins w:id="58" w:author="Brian Pratt" w:date="2020-09-03T10:36:00Z">
         <w:r>
           <w:t>document. Only entries with adducts that match the filters will be selected for use</w:t>
         </w:r>
       </w:ins>
-      <w:ins w:id="46" w:author="Brian Pratt" w:date="2020-09-03T10:37:00Z">
+      <w:ins w:id="59" w:author="Brian Pratt" w:date="2020-09-03T10:37:00Z">
         <w:r>
           <w:t>.</w:t>
         </w:r>
@@ -875,8 +939,8 @@
           <w:numId w:val="8"/>
         </w:numPr>
       </w:pPr>
-      <w:bookmarkStart w:id="47" w:name="OLE_LINK11"/>
-      <w:bookmarkStart w:id="48" w:name="OLE_LINK12"/>
+      <w:bookmarkStart w:id="60" w:name="OLE_LINK11"/>
+      <w:bookmarkStart w:id="61" w:name="OLE_LINK12"/>
       <w:r>
         <w:t xml:space="preserve">This data was collected in negative ionization mode so [M+H] and [M+] can be removed from the </w:t>
       </w:r>
@@ -898,7 +962,7 @@
       <w:r>
         <w:t xml:space="preserve"> fields. However, they are harmless if left as is</w:t>
       </w:r>
-      <w:ins w:id="49" w:author="Brian Pratt" w:date="2020-09-03T10:33:00Z">
+      <w:ins w:id="62" w:author="Brian Pratt" w:date="2020-09-03T10:33:00Z">
         <w:r>
           <w:t xml:space="preserve"> since the library we will use has only negative ion mode entries</w:t>
         </w:r>
@@ -985,15 +1049,15 @@
         <w:t>.</w:t>
       </w:r>
     </w:p>
-    <w:bookmarkEnd w:id="47"/>
-    <w:bookmarkEnd w:id="48"/>
-    <w:p>
-      <w:pPr>
-        <w:rPr>
-          <w:del w:id="50" w:author="Brian Pratt" w:date="2020-09-03T11:07:00Z"/>
-        </w:rPr>
-      </w:pPr>
-      <w:del w:id="51" w:author="Brian Pratt" w:date="2020-09-03T10:34:00Z">
+    <w:bookmarkEnd w:id="60"/>
+    <w:bookmarkEnd w:id="61"/>
+    <w:p>
+      <w:pPr>
+        <w:rPr>
+          <w:del w:id="63" w:author="Brian Pratt" w:date="2020-09-03T11:07:00Z"/>
+        </w:rPr>
+      </w:pPr>
+      <w:del w:id="64" w:author="Brian Pratt" w:date="2020-09-03T10:34:00Z">
         <w:r>
           <w:delText xml:space="preserve"> </w:delText>
         </w:r>
@@ -1007,7 +1071,7 @@
       <w:r>
         <w:t xml:space="preserve">added using the </w:t>
       </w:r>
-      <w:ins w:id="52" w:author="Brian Pratt" w:date="2020-09-03T10:39:00Z">
+      <w:ins w:id="65" w:author="Brian Pratt" w:date="2020-09-03T10:39:00Z">
         <w:r>
           <w:t xml:space="preserve">drop-down menus accessed by the </w:t>
         </w:r>
@@ -1015,23 +1079,23 @@
       <w:r>
         <w:t xml:space="preserve">arrow </w:t>
       </w:r>
-      <w:commentRangeStart w:id="53"/>
+      <w:commentRangeStart w:id="66"/>
       <w:r>
         <w:t>buttons</w:t>
       </w:r>
-      <w:commentRangeEnd w:id="53"/>
+      <w:commentRangeEnd w:id="66"/>
       <w:r>
         <w:rPr>
           <w:rStyle w:val="CommentReference"/>
         </w:rPr>
-        <w:commentReference w:id="53"/>
-      </w:r>
-      <w:ins w:id="54" w:author="Brian Pratt" w:date="2020-09-03T10:40:00Z">
+        <w:commentReference w:id="66"/>
+      </w:r>
+      <w:ins w:id="67" w:author="Brian Pratt" w:date="2020-09-03T10:40:00Z">
         <w:r>
           <w:t>.</w:t>
         </w:r>
       </w:ins>
-      <w:del w:id="55" w:author="Brian Pratt" w:date="2020-09-03T10:40:00Z">
+      <w:del w:id="68" w:author="Brian Pratt" w:date="2020-09-03T10:40:00Z">
         <w:r>
           <w:delText>,</w:delText>
         </w:r>
@@ -1039,12 +1103,12 @@
       <w:r>
         <w:t xml:space="preserve"> </w:t>
       </w:r>
-      <w:ins w:id="56" w:author="Brian Pratt" w:date="2020-09-03T10:40:00Z">
+      <w:ins w:id="69" w:author="Brian Pratt" w:date="2020-09-03T10:40:00Z">
         <w:r>
           <w:t>N</w:t>
         </w:r>
       </w:ins>
-      <w:del w:id="57" w:author="Brian Pratt" w:date="2020-09-03T10:40:00Z">
+      <w:del w:id="70" w:author="Brian Pratt" w:date="2020-09-03T10:40:00Z">
         <w:r>
           <w:delText>n</w:delText>
         </w:r>
@@ -1052,12 +1116,12 @@
       <w:r>
         <w:t>avigat</w:t>
       </w:r>
-      <w:ins w:id="58" w:author="Brian Pratt" w:date="2020-09-03T10:40:00Z">
+      <w:ins w:id="71" w:author="Brian Pratt" w:date="2020-09-03T10:40:00Z">
         <w:r>
           <w:t>e</w:t>
         </w:r>
       </w:ins>
-      <w:del w:id="59" w:author="Brian Pratt" w:date="2020-09-03T10:40:00Z">
+      <w:del w:id="72" w:author="Brian Pratt" w:date="2020-09-03T10:40:00Z">
         <w:r>
           <w:delText>ing</w:delText>
         </w:r>
@@ -1065,7 +1129,7 @@
       <w:r>
         <w:t xml:space="preserve"> to the Adducts- menu, and select</w:t>
       </w:r>
-      <w:del w:id="60" w:author="Brian Pratt" w:date="2020-09-03T10:40:00Z">
+      <w:del w:id="73" w:author="Brian Pratt" w:date="2020-09-03T10:40:00Z">
         <w:r>
           <w:delText>ing</w:delText>
         </w:r>
@@ -1073,7 +1137,7 @@
       <w:r>
         <w:t xml:space="preserve"> the appropriate adducts</w:t>
       </w:r>
-      <w:del w:id="61" w:author="Brian Pratt" w:date="2020-09-03T11:07:00Z">
+      <w:del w:id="74" w:author="Brian Pratt" w:date="2020-09-03T11:07:00Z">
         <w:r>
           <w:delText>.</w:delText>
         </w:r>
@@ -1096,7 +1160,7 @@
     </w:p>
     <w:p>
       <w:pPr>
-        <w:pPrChange w:id="62" w:author="Brian Pratt" w:date="2020-09-03T11:07:00Z">
+        <w:pPrChange w:id="75" w:author="Brian Pratt" w:date="2020-09-03T11:07:00Z">
           <w:pPr>
             <w:pStyle w:val="ListParagraph"/>
             <w:numPr>
@@ -1106,7 +1170,7 @@
           </w:pPr>
         </w:pPrChange>
       </w:pPr>
-      <w:ins w:id="63" w:author="Brian Pratt" w:date="2020-09-03T11:07:00Z">
+      <w:ins w:id="76" w:author="Brian Pratt" w:date="2020-09-03T11:07:00Z">
         <w:r>
           <w:t xml:space="preserve">. </w:t>
         </w:r>
@@ -1139,7 +1203,7 @@
       <w:r>
         <w:t xml:space="preserve"> to include both fragments and precursors</w:t>
       </w:r>
-      <w:ins w:id="64" w:author="Brian Pratt" w:date="2020-09-03T11:08:00Z">
+      <w:ins w:id="77" w:author="Brian Pratt" w:date="2020-09-03T11:08:00Z">
         <w:r>
           <w:t xml:space="preserve"> in the filter</w:t>
         </w:r>
@@ -1156,8 +1220,8 @@
           <w:numId w:val="8"/>
         </w:numPr>
       </w:pPr>
-      <w:bookmarkStart w:id="65" w:name="OLE_LINK13"/>
-      <w:bookmarkStart w:id="66" w:name="OLE_LINK14"/>
+      <w:bookmarkStart w:id="78" w:name="OLE_LINK13"/>
+      <w:bookmarkStart w:id="79" w:name="OLE_LINK14"/>
       <w:r>
         <w:t xml:space="preserve">The </w:t>
       </w:r>
@@ -1177,8 +1241,8 @@
         <w:t xml:space="preserve"> look like this:</w:t>
       </w:r>
     </w:p>
-    <w:bookmarkEnd w:id="65"/>
-    <w:bookmarkEnd w:id="66"/>
+    <w:bookmarkEnd w:id="78"/>
+    <w:bookmarkEnd w:id="79"/>
     <w:p>
       <w:r>
         <w:rPr>
@@ -1237,8 +1301,8 @@
           <w:numId w:val="9"/>
         </w:numPr>
       </w:pPr>
-      <w:bookmarkStart w:id="67" w:name="OLE_LINK15"/>
-      <w:bookmarkStart w:id="68" w:name="OLE_LINK16"/>
+      <w:bookmarkStart w:id="80" w:name="OLE_LINK15"/>
+      <w:bookmarkStart w:id="81" w:name="OLE_LINK16"/>
       <w:r>
         <w:t xml:space="preserve">Click the </w:t>
       </w:r>
@@ -1490,10 +1554,10 @@
       </w:r>
     </w:p>
     <w:p>
-      <w:bookmarkStart w:id="69" w:name="OLE_LINK17"/>
-      <w:bookmarkStart w:id="70" w:name="OLE_LINK18"/>
-      <w:bookmarkEnd w:id="67"/>
-      <w:bookmarkEnd w:id="68"/>
+      <w:bookmarkStart w:id="82" w:name="OLE_LINK17"/>
+      <w:bookmarkStart w:id="83" w:name="OLE_LINK18"/>
+      <w:bookmarkEnd w:id="80"/>
+      <w:bookmarkEnd w:id="81"/>
       <w:r>
         <w:t xml:space="preserve">The </w:t>
       </w:r>
@@ -1507,8 +1571,8 @@
         <w:t xml:space="preserve"> form should look like this:</w:t>
       </w:r>
     </w:p>
-    <w:bookmarkEnd w:id="69"/>
-    <w:bookmarkEnd w:id="70"/>
+    <w:bookmarkEnd w:id="82"/>
+    <w:bookmarkEnd w:id="83"/>
     <w:p>
       <w:r>
         <w:rPr>
@@ -1685,8 +1749,8 @@
           <w:numId w:val="10"/>
         </w:numPr>
       </w:pPr>
-      <w:bookmarkStart w:id="71" w:name="OLE_LINK19"/>
-      <w:bookmarkStart w:id="72" w:name="OLE_LINK20"/>
+      <w:bookmarkStart w:id="84" w:name="OLE_LINK19"/>
+      <w:bookmarkStart w:id="85" w:name="OLE_LINK20"/>
       <w:r>
         <w:lastRenderedPageBreak/>
         <w:t xml:space="preserve">Click the </w:t>
@@ -1705,10 +1769,10 @@
       <w:pPr>
         <w:pStyle w:val="Heading1"/>
       </w:pPr>
-      <w:bookmarkStart w:id="73" w:name="OLE_LINK21"/>
-      <w:bookmarkStart w:id="74" w:name="OLE_LINK22"/>
-      <w:bookmarkEnd w:id="71"/>
-      <w:bookmarkEnd w:id="72"/>
+      <w:bookmarkStart w:id="86" w:name="OLE_LINK21"/>
+      <w:bookmarkStart w:id="87" w:name="OLE_LINK22"/>
+      <w:bookmarkEnd w:id="84"/>
+      <w:bookmarkEnd w:id="85"/>
       <w:r>
         <w:t>Adding and Exploring a Spectral Library</w:t>
       </w:r>
@@ -1723,7 +1787,7 @@
       <w:r>
         <w:t>by adding your library of interest to the global list of libraries for document editing.</w:t>
       </w:r>
-      <w:ins w:id="75" w:author="Brian Pratt" w:date="2020-09-30T14:21:00Z">
+      <w:ins w:id="88" w:author="Brian Pratt" w:date="2020-09-30T14:21:00Z">
         <w:r>
           <w:t xml:space="preserve"> </w:t>
         </w:r>
@@ -1731,7 +1795,7 @@
           <w:t xml:space="preserve">The library we will be using was created in Skyline from experimental data and a transition list generated by </w:t>
         </w:r>
       </w:ins>
-      <w:ins w:id="76" w:author="Brian Pratt" w:date="2020-09-30T14:22:00Z">
+      <w:ins w:id="89" w:author="Brian Pratt" w:date="2020-09-30T14:22:00Z">
         <w:r>
           <w:fldChar w:fldCharType="begin"/>
         </w:r>
@@ -1753,9 +1817,7 @@
           <w:fldChar w:fldCharType="end"/>
         </w:r>
       </w:ins>
-      <w:bookmarkStart w:id="77" w:name="_GoBack"/>
-      <w:bookmarkEnd w:id="77"/>
-      <w:ins w:id="78" w:author="Brian Pratt" w:date="2020-09-30T14:21:00Z">
+      <w:ins w:id="90" w:author="Brian Pratt" w:date="2020-09-30T14:21:00Z">
         <w:r>
           <w:t>.</w:t>
         </w:r>
@@ -2074,10 +2136,10 @@
       </w:r>
     </w:p>
     <w:p>
-      <w:bookmarkStart w:id="79" w:name="OLE_LINK23"/>
-      <w:bookmarkStart w:id="80" w:name="OLE_LINK24"/>
-      <w:bookmarkEnd w:id="73"/>
-      <w:bookmarkEnd w:id="74"/>
+      <w:bookmarkStart w:id="91" w:name="OLE_LINK23"/>
+      <w:bookmarkStart w:id="92" w:name="OLE_LINK24"/>
+      <w:bookmarkEnd w:id="86"/>
+      <w:bookmarkEnd w:id="87"/>
       <w:r>
         <w:t xml:space="preserve">The </w:t>
       </w:r>
@@ -2144,8 +2206,8 @@
         <w:t>:</w:t>
       </w:r>
     </w:p>
-    <w:bookmarkEnd w:id="79"/>
-    <w:bookmarkEnd w:id="80"/>
+    <w:bookmarkEnd w:id="91"/>
+    <w:bookmarkEnd w:id="92"/>
     <w:p>
       <w:pPr>
         <w:jc w:val="center"/>
@@ -2207,8 +2269,8 @@
           <w:numId w:val="11"/>
         </w:numPr>
       </w:pPr>
-      <w:bookmarkStart w:id="81" w:name="OLE_LINK25"/>
-      <w:bookmarkStart w:id="82" w:name="OLE_LINK26"/>
+      <w:bookmarkStart w:id="93" w:name="OLE_LINK25"/>
+      <w:bookmarkStart w:id="94" w:name="OLE_LINK26"/>
       <w:r>
         <w:t xml:space="preserve">Click the </w:t>
       </w:r>
@@ -2277,8 +2339,8 @@
         <w:t>:</w:t>
       </w:r>
     </w:p>
-    <w:bookmarkEnd w:id="81"/>
-    <w:bookmarkEnd w:id="82"/>
+    <w:bookmarkEnd w:id="93"/>
+    <w:bookmarkEnd w:id="94"/>
     <w:p>
       <w:r>
         <w:rPr>
@@ -2545,8 +2607,8 @@
       </w:r>
     </w:p>
     <w:p>
-      <w:bookmarkStart w:id="83" w:name="OLE_LINK27"/>
-      <w:bookmarkStart w:id="84" w:name="OLE_LINK28"/>
+      <w:bookmarkStart w:id="95" w:name="OLE_LINK27"/>
+      <w:bookmarkStart w:id="96" w:name="OLE_LINK28"/>
       <w:r>
         <w:t xml:space="preserve">To add </w:t>
       </w:r>
@@ -2640,10 +2702,10 @@
       </w:r>
     </w:p>
     <w:p>
-      <w:bookmarkStart w:id="85" w:name="OLE_LINK29"/>
-      <w:bookmarkStart w:id="86" w:name="OLE_LINK30"/>
-      <w:bookmarkEnd w:id="83"/>
-      <w:bookmarkEnd w:id="84"/>
+      <w:bookmarkStart w:id="97" w:name="OLE_LINK29"/>
+      <w:bookmarkStart w:id="98" w:name="OLE_LINK30"/>
+      <w:bookmarkEnd w:id="95"/>
+      <w:bookmarkEnd w:id="96"/>
       <w:r>
         <w:t xml:space="preserve">Your Skyline window should now </w:t>
       </w:r>
@@ -2654,8 +2716,8 @@
         <w:t>:</w:t>
       </w:r>
     </w:p>
-    <w:bookmarkEnd w:id="85"/>
-    <w:bookmarkEnd w:id="86"/>
+    <w:bookmarkEnd w:id="97"/>
+    <w:bookmarkEnd w:id="98"/>
     <w:p>
       <w:r>
         <w:rPr>
@@ -2709,8 +2771,8 @@
       <w:pPr>
         <w:pStyle w:val="Heading1"/>
       </w:pPr>
-      <w:bookmarkStart w:id="87" w:name="OLE_LINK31"/>
-      <w:bookmarkStart w:id="88" w:name="OLE_LINK32"/>
+      <w:bookmarkStart w:id="99" w:name="OLE_LINK31"/>
+      <w:bookmarkStart w:id="100" w:name="OLE_LINK32"/>
       <w:r>
         <w:t>Importing Results Data</w:t>
       </w:r>
@@ -2910,8 +2972,8 @@
         <w:t>:</w:t>
       </w:r>
     </w:p>
-    <w:bookmarkEnd w:id="87"/>
-    <w:bookmarkEnd w:id="88"/>
+    <w:bookmarkEnd w:id="99"/>
+    <w:bookmarkEnd w:id="100"/>
     <w:p>
       <w:r>
         <w:rPr>
@@ -2970,8 +3032,8 @@
           <w:numId w:val="13"/>
         </w:numPr>
       </w:pPr>
-      <w:bookmarkStart w:id="89" w:name="OLE_LINK33"/>
-      <w:bookmarkStart w:id="90" w:name="OLE_LINK34"/>
+      <w:bookmarkStart w:id="101" w:name="OLE_LINK33"/>
+      <w:bookmarkStart w:id="102" w:name="OLE_LINK34"/>
       <w:r>
         <w:t xml:space="preserve">Click the </w:t>
       </w:r>
@@ -3008,8 +3070,8 @@
         <w:t>:</w:t>
       </w:r>
     </w:p>
-    <w:bookmarkEnd w:id="89"/>
-    <w:bookmarkEnd w:id="90"/>
+    <w:bookmarkEnd w:id="101"/>
+    <w:bookmarkEnd w:id="102"/>
     <w:p>
       <w:r>
         <w:rPr>
@@ -3068,8 +3130,8 @@
           <w:numId w:val="13"/>
         </w:numPr>
       </w:pPr>
-      <w:bookmarkStart w:id="91" w:name="OLE_LINK35"/>
-      <w:bookmarkStart w:id="92" w:name="OLE_LINK36"/>
+      <w:bookmarkStart w:id="103" w:name="OLE_LINK35"/>
+      <w:bookmarkStart w:id="104" w:name="OLE_LINK36"/>
       <w:r>
         <w:t>Select both .d files.</w:t>
       </w:r>
@@ -3142,8 +3204,8 @@
         <w:t xml:space="preserve"> progress form:</w:t>
       </w:r>
     </w:p>
-    <w:bookmarkEnd w:id="91"/>
-    <w:bookmarkEnd w:id="92"/>
+    <w:bookmarkEnd w:id="103"/>
+    <w:bookmarkEnd w:id="104"/>
     <w:p>
       <w:r>
         <w:rPr>
@@ -3198,8 +3260,8 @@
       <w:pPr>
         <w:pStyle w:val="Heading1"/>
       </w:pPr>
-      <w:bookmarkStart w:id="93" w:name="OLE_LINK37"/>
-      <w:bookmarkStart w:id="94" w:name="OLE_LINK38"/>
+      <w:bookmarkStart w:id="105" w:name="OLE_LINK37"/>
+      <w:bookmarkStart w:id="106" w:name="OLE_LINK38"/>
       <w:r>
         <w:t>Reviewing the Extracted Ion Chromatograms</w:t>
       </w:r>
@@ -3460,8 +3522,8 @@
         <w:t xml:space="preserve"> </w:t>
       </w:r>
     </w:p>
-    <w:bookmarkEnd w:id="93"/>
-    <w:bookmarkEnd w:id="94"/>
+    <w:bookmarkEnd w:id="105"/>
+    <w:bookmarkEnd w:id="106"/>
     <w:p>
       <w:r>
         <w:rPr>
@@ -3572,8 +3634,8 @@
       </w:r>
     </w:p>
     <w:p>
-      <w:bookmarkStart w:id="95" w:name="OLE_LINK39"/>
-      <w:bookmarkStart w:id="96" w:name="OLE_LINK40"/>
+      <w:bookmarkStart w:id="107" w:name="OLE_LINK39"/>
+      <w:bookmarkStart w:id="108" w:name="OLE_LINK40"/>
       <w:r>
         <w:t xml:space="preserve">Since there are only 38 precursors in this document, you may want to review all 38 to get an overall feel for how the </w:t>
       </w:r>
@@ -3647,8 +3709,8 @@
         <w:t>:</w:t>
       </w:r>
     </w:p>
-    <w:bookmarkEnd w:id="95"/>
-    <w:bookmarkEnd w:id="96"/>
+    <w:bookmarkEnd w:id="107"/>
+    <w:bookmarkEnd w:id="108"/>
     <w:p>
       <w:r>
         <w:rPr>
@@ -3710,8 +3772,8 @@
           <w:rFonts w:eastAsia="Calibri"/>
         </w:rPr>
       </w:pPr>
-      <w:bookmarkStart w:id="97" w:name="OLE_LINK41"/>
-      <w:bookmarkStart w:id="98" w:name="OLE_LINK42"/>
+      <w:bookmarkStart w:id="109" w:name="OLE_LINK41"/>
+      <w:bookmarkStart w:id="110" w:name="OLE_LINK42"/>
       <w:r>
         <w:rPr>
           <w:rFonts w:eastAsia="Calibri"/>
@@ -4102,10 +4164,10 @@
           <w:rFonts w:eastAsia="Calibri"/>
         </w:rPr>
       </w:pPr>
-      <w:bookmarkStart w:id="99" w:name="OLE_LINK43"/>
-      <w:bookmarkStart w:id="100" w:name="OLE_LINK44"/>
-      <w:bookmarkEnd w:id="97"/>
-      <w:bookmarkEnd w:id="98"/>
+      <w:bookmarkStart w:id="111" w:name="OLE_LINK43"/>
+      <w:bookmarkStart w:id="112" w:name="OLE_LINK44"/>
+      <w:bookmarkEnd w:id="109"/>
+      <w:bookmarkEnd w:id="110"/>
       <w:r>
         <w:rPr>
           <w:rFonts w:eastAsia="Calibri"/>
@@ -4137,8 +4199,8 @@
         <w:t>:</w:t>
       </w:r>
     </w:p>
-    <w:bookmarkEnd w:id="99"/>
-    <w:bookmarkEnd w:id="100"/>
+    <w:bookmarkEnd w:id="111"/>
+    <w:bookmarkEnd w:id="112"/>
     <w:p>
       <w:pPr>
         <w:rPr>
@@ -4294,8 +4356,8 @@
           <w:rFonts w:eastAsia="Calibri"/>
         </w:rPr>
       </w:pPr>
-      <w:bookmarkStart w:id="101" w:name="OLE_LINK45"/>
-      <w:bookmarkStart w:id="102" w:name="OLE_LINK46"/>
+      <w:bookmarkStart w:id="113" w:name="OLE_LINK45"/>
+      <w:bookmarkStart w:id="114" w:name="OLE_LINK46"/>
       <w:r>
         <w:rPr>
           <w:rFonts w:eastAsia="Calibri"/>
@@ -4734,10 +4796,10 @@
       <w:pPr>
         <w:pStyle w:val="Heading1"/>
       </w:pPr>
-      <w:bookmarkStart w:id="103" w:name="OLE_LINK47"/>
-      <w:bookmarkStart w:id="104" w:name="OLE_LINK48"/>
-      <w:bookmarkEnd w:id="101"/>
-      <w:bookmarkEnd w:id="102"/>
+      <w:bookmarkStart w:id="115" w:name="OLE_LINK47"/>
+      <w:bookmarkStart w:id="116" w:name="OLE_LINK48"/>
+      <w:bookmarkEnd w:id="113"/>
+      <w:bookmarkEnd w:id="114"/>
       <w:r>
         <w:lastRenderedPageBreak/>
         <w:t xml:space="preserve">Understanding </w:t>
@@ -4899,7 +4961,7 @@
       </w:r>
     </w:p>
     <w:p>
-      <w:commentRangeStart w:id="105"/>
+      <w:commentRangeStart w:id="117"/>
       <w:r>
         <w:t xml:space="preserve">This should bring up the </w:t>
       </w:r>
@@ -4912,16 +4974,16 @@
       <w:r>
         <w:t xml:space="preserve"> view showing a familiar two-dimensional spectrum in profile mode:</w:t>
       </w:r>
-      <w:commentRangeEnd w:id="105"/>
+      <w:commentRangeEnd w:id="117"/>
       <w:r>
         <w:rPr>
           <w:rStyle w:val="CommentReference"/>
         </w:rPr>
-        <w:commentReference w:id="105"/>
-      </w:r>
-    </w:p>
-    <w:bookmarkEnd w:id="103"/>
-    <w:bookmarkEnd w:id="104"/>
+        <w:commentReference w:id="117"/>
+      </w:r>
+    </w:p>
+    <w:bookmarkEnd w:id="115"/>
+    <w:bookmarkEnd w:id="116"/>
     <w:p>
       <w:r>
         <w:rPr>
@@ -4976,8 +5038,8 @@
           <w:color w:val="000000"/>
         </w:rPr>
       </w:pPr>
-      <w:bookmarkStart w:id="106" w:name="OLE_LINK49"/>
-      <w:bookmarkStart w:id="107" w:name="OLE_LINK50"/>
+      <w:bookmarkStart w:id="118" w:name="OLE_LINK49"/>
+      <w:bookmarkStart w:id="119" w:name="OLE_LINK50"/>
       <w:r>
         <w:rPr>
           <w:noProof/>
@@ -5082,8 +5144,8 @@
         <w:t xml:space="preserve"> change the plot to a three-dimensional spectrum with drift time.</w:t>
       </w:r>
     </w:p>
-    <w:bookmarkEnd w:id="106"/>
-    <w:bookmarkEnd w:id="107"/>
+    <w:bookmarkEnd w:id="118"/>
+    <w:bookmarkEnd w:id="119"/>
     <w:p>
       <w:pPr>
         <w:rPr>
@@ -5281,8 +5343,8 @@
           <w:color w:val="000000"/>
         </w:rPr>
       </w:pPr>
-      <w:bookmarkStart w:id="108" w:name="OLE_LINK51"/>
-      <w:bookmarkStart w:id="109" w:name="OLE_LINK52"/>
+      <w:bookmarkStart w:id="120" w:name="OLE_LINK51"/>
+      <w:bookmarkStart w:id="121" w:name="OLE_LINK52"/>
       <w:r>
         <w:rPr>
           <w:color w:val="000000"/>
@@ -5303,8 +5365,8 @@
         <w:t xml:space="preserve"> button to see the entire 3D MS1 spectrum at the selected retention time.</w:t>
       </w:r>
     </w:p>
-    <w:bookmarkEnd w:id="108"/>
-    <w:bookmarkEnd w:id="109"/>
+    <w:bookmarkEnd w:id="120"/>
+    <w:bookmarkEnd w:id="121"/>
     <w:p>
       <w:pPr>
         <w:rPr>
@@ -5359,8 +5421,8 @@
           <w:color w:val="000000"/>
         </w:rPr>
       </w:pPr>
-      <w:bookmarkStart w:id="110" w:name="OLE_LINK53"/>
-      <w:bookmarkStart w:id="111" w:name="OLE_LINK54"/>
+      <w:bookmarkStart w:id="122" w:name="OLE_LINK53"/>
+      <w:bookmarkStart w:id="123" w:name="OLE_LINK54"/>
       <w:r>
         <w:rPr>
           <w:color w:val="000000"/>
@@ -5536,8 +5598,8 @@
         <w:t>The Full-Scan graph should change to:</w:t>
       </w:r>
     </w:p>
-    <w:bookmarkEnd w:id="110"/>
-    <w:bookmarkEnd w:id="111"/>
+    <w:bookmarkEnd w:id="122"/>
+    <w:bookmarkEnd w:id="123"/>
     <w:p>
       <w:pPr>
         <w:rPr>
@@ -5591,8 +5653,8 @@
           <w:color w:val="000000"/>
         </w:rPr>
       </w:pPr>
-      <w:bookmarkStart w:id="112" w:name="OLE_LINK55"/>
-      <w:bookmarkStart w:id="113" w:name="OLE_LINK56"/>
+      <w:bookmarkStart w:id="124" w:name="OLE_LINK55"/>
+      <w:bookmarkStart w:id="125" w:name="OLE_LINK56"/>
       <w:r>
         <w:rPr>
           <w:color w:val="000000"/>
@@ -5714,8 +5776,8 @@
         <w:t xml:space="preserve"> button again to see the entire 3D MS/MS spectrum.</w:t>
       </w:r>
     </w:p>
-    <w:bookmarkEnd w:id="112"/>
-    <w:bookmarkEnd w:id="113"/>
+    <w:bookmarkEnd w:id="124"/>
+    <w:bookmarkEnd w:id="125"/>
     <w:p>
       <w:pPr>
         <w:rPr>
@@ -5848,14 +5910,14 @@
       <w:pPr>
         <w:pStyle w:val="Heading1"/>
       </w:pPr>
-      <w:bookmarkStart w:id="114" w:name="OLE_LINK57"/>
-      <w:bookmarkStart w:id="115" w:name="OLE_LINK58"/>
+      <w:bookmarkStart w:id="126" w:name="OLE_LINK57"/>
+      <w:bookmarkStart w:id="127" w:name="OLE_LINK58"/>
       <w:r>
         <w:t>Reimporting Data with Drift Time Filtering</w:t>
       </w:r>
     </w:p>
-    <w:bookmarkEnd w:id="114"/>
-    <w:bookmarkEnd w:id="115"/>
+    <w:bookmarkEnd w:id="126"/>
+    <w:bookmarkEnd w:id="127"/>
     <w:p>
       <w:r>
         <w:t xml:space="preserve">It should </w:t>
@@ -5882,7 +5944,7 @@
     <w:p>
       <w:pPr>
         <w:rPr>
-          <w:ins w:id="116" w:author="Brian Pratt" w:date="2020-09-30T13:55:00Z"/>
+          <w:ins w:id="128" w:author="Brian Pratt" w:date="2020-09-30T13:55:00Z"/>
         </w:rPr>
       </w:pPr>
       <w:r>
@@ -5936,12 +5998,12 @@
     <w:p>
       <w:pPr>
         <w:rPr>
-          <w:ins w:id="117" w:author="Brian Pratt" w:date="2020-09-30T13:55:00Z"/>
-        </w:rPr>
-      </w:pPr>
-      <w:bookmarkStart w:id="118" w:name="OLE_LINK65"/>
-      <w:bookmarkStart w:id="119" w:name="OLE_LINK66"/>
-      <w:ins w:id="120" w:author="Brian Pratt" w:date="2020-09-30T13:55:00Z">
+          <w:ins w:id="129" w:author="Brian Pratt" w:date="2020-09-30T13:55:00Z"/>
+        </w:rPr>
+      </w:pPr>
+      <w:bookmarkStart w:id="130" w:name="OLE_LINK65"/>
+      <w:bookmarkStart w:id="131" w:name="OLE_LINK66"/>
+      <w:ins w:id="132" w:author="Brian Pratt" w:date="2020-09-30T13:55:00Z">
         <w:r>
           <w:t>Prior to changing the settings and reimporting the data, you may want to save the current Skyline document and create a second file in order to compare the data before and after IMS filtering. To do so:</w:t>
         </w:r>
@@ -5955,10 +6017,10 @@
           <w:numId w:val="20"/>
         </w:numPr>
         <w:rPr>
-          <w:ins w:id="121" w:author="Brian Pratt" w:date="2020-09-30T13:55:00Z"/>
-        </w:rPr>
-      </w:pPr>
-      <w:ins w:id="122" w:author="Brian Pratt" w:date="2020-09-30T13:55:00Z">
+          <w:ins w:id="133" w:author="Brian Pratt" w:date="2020-09-30T13:55:00Z"/>
+        </w:rPr>
+      </w:pPr>
+      <w:ins w:id="134" w:author="Brian Pratt" w:date="2020-09-30T13:55:00Z">
         <w:r>
           <w:t xml:space="preserve">On the </w:t>
         </w:r>
@@ -5980,7 +6042,7 @@
           <w:t>Save As</w:t>
         </w:r>
       </w:ins>
-      <w:ins w:id="123" w:author="Brian Pratt" w:date="2020-09-30T13:57:00Z">
+      <w:ins w:id="135" w:author="Brian Pratt" w:date="2020-09-30T13:57:00Z">
         <w:r>
           <w:rPr>
             <w:b/>
@@ -5989,7 +6051,7 @@
           <w:t>..</w:t>
         </w:r>
       </w:ins>
-      <w:ins w:id="124" w:author="Brian Pratt" w:date="2020-09-30T13:55:00Z">
+      <w:ins w:id="136" w:author="Brian Pratt" w:date="2020-09-30T13:55:00Z">
         <w:r>
           <w:t>.</w:t>
         </w:r>
@@ -6003,10 +6065,10 @@
           <w:numId w:val="20"/>
         </w:numPr>
         <w:rPr>
-          <w:ins w:id="125" w:author="Brian Pratt" w:date="2020-09-30T13:55:00Z"/>
-        </w:rPr>
-      </w:pPr>
-      <w:ins w:id="126" w:author="Brian Pratt" w:date="2020-09-30T13:55:00Z">
+          <w:ins w:id="137" w:author="Brian Pratt" w:date="2020-09-30T13:55:00Z"/>
+        </w:rPr>
+      </w:pPr>
+      <w:ins w:id="138" w:author="Brian Pratt" w:date="2020-09-30T13:55:00Z">
         <w:r>
           <w:lastRenderedPageBreak/>
           <w:t>Save the file with a different name than your original Skyline document, such as “</w:t>
@@ -6021,8 +6083,8 @@
         </w:r>
       </w:ins>
     </w:p>
-    <w:bookmarkEnd w:id="118"/>
-    <w:bookmarkEnd w:id="119"/>
+    <w:bookmarkEnd w:id="130"/>
+    <w:bookmarkEnd w:id="131"/>
     <w:p/>
     <w:p>
       <w:r>
@@ -6070,8 +6132,8 @@
           <w:numId w:val="20"/>
         </w:numPr>
       </w:pPr>
-      <w:bookmarkStart w:id="127" w:name="OLE_LINK59"/>
-      <w:bookmarkStart w:id="128" w:name="OLE_LINK60"/>
+      <w:bookmarkStart w:id="139" w:name="OLE_LINK59"/>
+      <w:bookmarkStart w:id="140" w:name="OLE_LINK60"/>
       <w:r>
         <w:t>From</w:t>
       </w:r>
@@ -6198,8 +6260,8 @@
         <w:t xml:space="preserve"> should now look like:</w:t>
       </w:r>
     </w:p>
-    <w:bookmarkEnd w:id="127"/>
-    <w:bookmarkEnd w:id="128"/>
+    <w:bookmarkEnd w:id="139"/>
+    <w:bookmarkEnd w:id="140"/>
     <w:p>
       <w:r>
         <w:rPr>
@@ -6258,8 +6320,8 @@
           <w:numId w:val="20"/>
         </w:numPr>
       </w:pPr>
-      <w:bookmarkStart w:id="129" w:name="OLE_LINK61"/>
-      <w:bookmarkStart w:id="130" w:name="OLE_LINK62"/>
+      <w:bookmarkStart w:id="141" w:name="OLE_LINK61"/>
+      <w:bookmarkStart w:id="142" w:name="OLE_LINK62"/>
       <w:r>
         <w:t xml:space="preserve">Click the </w:t>
       </w:r>
@@ -6426,10 +6488,10 @@
       </w:r>
     </w:p>
     <w:p>
-      <w:bookmarkStart w:id="131" w:name="OLE_LINK63"/>
-      <w:bookmarkStart w:id="132" w:name="OLE_LINK64"/>
-      <w:bookmarkEnd w:id="129"/>
-      <w:bookmarkEnd w:id="130"/>
+      <w:bookmarkStart w:id="143" w:name="OLE_LINK63"/>
+      <w:bookmarkStart w:id="144" w:name="OLE_LINK64"/>
+      <w:bookmarkEnd w:id="141"/>
+      <w:bookmarkEnd w:id="142"/>
       <w:r>
         <w:t xml:space="preserve">This should start the re-import and cause Skyline to show the </w:t>
       </w:r>
@@ -6522,8 +6584,8 @@
         <w:t xml:space="preserve"> graph should now look something like this:</w:t>
       </w:r>
     </w:p>
-    <w:bookmarkEnd w:id="131"/>
-    <w:bookmarkEnd w:id="132"/>
+    <w:bookmarkEnd w:id="143"/>
+    <w:bookmarkEnd w:id="144"/>
     <w:p>
       <w:r>
         <w:rPr>
@@ -6656,8 +6718,8 @@
       </w:r>
     </w:p>
     <w:p>
-      <w:commentRangeStart w:id="133"/>
-      <w:commentRangeStart w:id="134"/>
+      <w:commentRangeStart w:id="145"/>
+      <w:commentRangeStart w:id="146"/>
       <w:r>
         <w:t xml:space="preserve">You may notice that the </w:t>
       </w:r>
@@ -6670,28 +6732,28 @@
       <w:r>
         <w:t xml:space="preserve">slightly lower drift times than the precursor. This occurs because </w:t>
       </w:r>
-      <w:ins w:id="135" w:author="Brian Pratt" w:date="2020-09-23T13:54:00Z">
+      <w:ins w:id="147" w:author="Brian Pratt" w:date="2020-09-23T13:54:00Z">
         <w:r>
           <w:t>the voltage applied in the collision cell causes the smaller fragment ions to have a higher velocity and arrive at the detector slightly faster than the larger precursor ions. This is accounted for by adding high energy drift time offset values to the spectral library.</w:t>
         </w:r>
       </w:ins>
-      <w:del w:id="136" w:author="Brian Pratt" w:date="2020-09-23T13:54:00Z">
+      <w:del w:id="148" w:author="Brian Pratt" w:date="2020-09-23T13:54:00Z">
         <w:r>
           <w:delText xml:space="preserve">the fragment ions travel more rapidly through the TOF than the larger precursor ions. This can be accounted for when inserting a transition list into Skyline by adding the column HighEnergyDTOffset. </w:delText>
         </w:r>
-        <w:commentRangeEnd w:id="133"/>
+        <w:commentRangeEnd w:id="145"/>
         <w:r>
           <w:rPr>
             <w:rStyle w:val="CommentReference"/>
           </w:rPr>
-          <w:commentReference w:id="133"/>
+          <w:commentReference w:id="145"/>
         </w:r>
-        <w:commentRangeEnd w:id="134"/>
+        <w:commentRangeEnd w:id="146"/>
         <w:r>
           <w:rPr>
             <w:rStyle w:val="CommentReference"/>
           </w:rPr>
-          <w:commentReference w:id="134"/>
+          <w:commentReference w:id="146"/>
         </w:r>
       </w:del>
     </w:p>
@@ -6994,7 +7056,7 @@
 
 <file path=word/comments.xml><?xml version="1.0" encoding="utf-8"?>
 <w:comments xmlns:wpc="http://schemas.microsoft.com/office/word/2010/wordprocessingCanvas" xmlns:cx="http://schemas.microsoft.com/office/drawing/2014/chartex" xmlns:mc="http://schemas.openxmlformats.org/markup-compatibility/2006" xmlns:o="urn:schemas-microsoft-com:office:office" xmlns:r="http://schemas.openxmlformats.org/officeDocument/2006/relationships" xmlns:m="http://schemas.openxmlformats.org/officeDocument/2006/math" xmlns:v="urn:schemas-microsoft-com:vml" xmlns:wp14="http://schemas.microsoft.com/office/word/2010/wordprocessingDrawing" xmlns:wp="http://schemas.openxmlformats.org/drawingml/2006/wordprocessingDrawing" xmlns:w10="urn:schemas-microsoft-com:office:word" xmlns:w="http://schemas.openxmlformats.org/wordprocessingml/2006/main" xmlns:w14="http://schemas.microsoft.com/office/word/2010/wordml" xmlns:w15="http://schemas.microsoft.com/office/word/2012/wordml" xmlns:w16se="http://schemas.microsoft.com/office/word/2015/wordml/symex" xmlns:wpg="http://schemas.microsoft.com/office/word/2010/wordprocessingGroup" xmlns:wpi="http://schemas.microsoft.com/office/word/2010/wordprocessingInk" xmlns:wne="http://schemas.microsoft.com/office/word/2006/wordml" xmlns:wps="http://schemas.microsoft.com/office/word/2010/wordprocessingShape" mc:Ignorable="w14 w15 w16se wp14">
-  <w:comment w:id="53" w:author="Brian Pratt" w:date="2020-09-03T11:11:00Z" w:initials="BSP">
+  <w:comment w:id="66" w:author="Brian Pratt" w:date="2020-09-03T11:11:00Z" w:initials="BSP">
     <w:p>
       <w:pPr>
         <w:pStyle w:val="CommentText"/>
@@ -7019,7 +7081,7 @@
       </w:r>
     </w:p>
   </w:comment>
-  <w:comment w:id="105" w:author="Kaylie Kirkwood" w:date="2020-08-27T20:18:00Z" w:initials="KK">
+  <w:comment w:id="117" w:author="Kaylie Kirkwood" w:date="2020-08-27T20:18:00Z" w:initials="KK">
     <w:p>
       <w:pPr>
         <w:pStyle w:val="CommentText"/>
@@ -7035,7 +7097,7 @@
       </w:r>
     </w:p>
   </w:comment>
-  <w:comment w:id="133" w:author="Kaylie Kirkwood" w:date="2020-08-27T20:28:00Z" w:initials="KK">
+  <w:comment w:id="145" w:author="Kaylie Kirkwood" w:date="2020-08-27T20:28:00Z" w:initials="KK">
     <w:p>
       <w:pPr>
         <w:pStyle w:val="CommentText"/>
@@ -7051,7 +7113,7 @@
       </w:r>
     </w:p>
   </w:comment>
-  <w:comment w:id="134" w:author="Brian Pratt" w:date="2020-09-04T10:49:00Z" w:initials="BSP">
+  <w:comment w:id="146" w:author="Brian Pratt" w:date="2020-09-04T10:49:00Z" w:initials="BSP">
     <w:p>
       <w:pPr>
         <w:pStyle w:val="CommentText"/>
@@ -7150,7 +7212,7 @@
       <w:rPr>
         <w:noProof/>
       </w:rPr>
-      <w:t>24</w:t>
+      <w:t>3</w:t>
     </w:r>
     <w:r>
       <w:fldChar w:fldCharType="end"/>
@@ -10955,7 +11017,7 @@
 </file>
 
 <file path=customXml/itemProps1.xml><?xml version="1.0" encoding="utf-8"?>
-<ds:datastoreItem xmlns:ds="http://schemas.openxmlformats.org/officeDocument/2006/customXml" ds:itemID="{F9E009E3-0857-487B-9B56-C11854DC2E89}">
+<ds:datastoreItem xmlns:ds="http://schemas.openxmlformats.org/officeDocument/2006/customXml" ds:itemID="{8A0CA60E-5FAB-4AC3-9FE4-F2DDFFFB0BA3}">
   <ds:schemaRefs>
     <ds:schemaRef ds:uri="http://schemas.openxmlformats.org/officeDocument/2006/bibliography"/>
   </ds:schemaRefs>

</xml_diff>

<commit_message>
Skyline: final polishing for this new tutorial
</commit_message>
<xml_diff>
--- a/pwiz_tools/Skyline/Documentation/Tutorials/Skyline Small Molecule Multidimensional Spectral Libraries.docx
+++ b/pwiz_tools/Skyline/Documentation/Tutorials/Skyline Small Molecule Multidimensional Spectral Libraries.docx
@@ -1,6 +1,6 @@
 
 <file path=word/document.xml><?xml version="1.0" encoding="utf-8"?>
-<w:document xmlns:wpc="http://schemas.microsoft.com/office/word/2010/wordprocessingCanvas" xmlns:cx="http://schemas.microsoft.com/office/drawing/2014/chartex" xmlns:mc="http://schemas.openxmlformats.org/markup-compatibility/2006" xmlns:o="urn:schemas-microsoft-com:office:office" xmlns:r="http://schemas.openxmlformats.org/officeDocument/2006/relationships" xmlns:m="http://schemas.openxmlformats.org/officeDocument/2006/math" xmlns:v="urn:schemas-microsoft-com:vml" xmlns:wp14="http://schemas.microsoft.com/office/word/2010/wordprocessingDrawing" xmlns:wp="http://schemas.openxmlformats.org/drawingml/2006/wordprocessingDrawing" xmlns:w10="urn:schemas-microsoft-com:office:word" xmlns:w="http://schemas.openxmlformats.org/wordprocessingml/2006/main" xmlns:w14="http://schemas.microsoft.com/office/word/2010/wordml" xmlns:w15="http://schemas.microsoft.com/office/word/2012/wordml" xmlns:w16se="http://schemas.microsoft.com/office/word/2015/wordml/symex" xmlns:wpg="http://schemas.microsoft.com/office/word/2010/wordprocessingGroup" xmlns:wpi="http://schemas.microsoft.com/office/word/2010/wordprocessingInk" xmlns:wne="http://schemas.microsoft.com/office/word/2006/wordml" xmlns:wps="http://schemas.microsoft.com/office/word/2010/wordprocessingShape" mc:Ignorable="w14 w15 w16se wp14">
+<w:document xmlns:wpc="http://schemas.microsoft.com/office/word/2010/wordprocessingCanvas" xmlns:cx="http://schemas.microsoft.com/office/drawing/2014/chartex" xmlns:cx1="http://schemas.microsoft.com/office/drawing/2015/9/8/chartex" xmlns:cx2="http://schemas.microsoft.com/office/drawing/2015/10/21/chartex" xmlns:cx3="http://schemas.microsoft.com/office/drawing/2016/5/9/chartex" xmlns:cx4="http://schemas.microsoft.com/office/drawing/2016/5/10/chartex" xmlns:cx5="http://schemas.microsoft.com/office/drawing/2016/5/11/chartex" xmlns:cx6="http://schemas.microsoft.com/office/drawing/2016/5/12/chartex" xmlns:cx7="http://schemas.microsoft.com/office/drawing/2016/5/13/chartex" xmlns:cx8="http://schemas.microsoft.com/office/drawing/2016/5/14/chartex" xmlns:mc="http://schemas.openxmlformats.org/markup-compatibility/2006" xmlns:aink="http://schemas.microsoft.com/office/drawing/2016/ink" xmlns:am3d="http://schemas.microsoft.com/office/drawing/2017/model3d" xmlns:o="urn:schemas-microsoft-com:office:office" xmlns:r="http://schemas.openxmlformats.org/officeDocument/2006/relationships" xmlns:m="http://schemas.openxmlformats.org/officeDocument/2006/math" xmlns:v="urn:schemas-microsoft-com:vml" xmlns:wp14="http://schemas.microsoft.com/office/word/2010/wordprocessingDrawing" xmlns:wp="http://schemas.openxmlformats.org/drawingml/2006/wordprocessingDrawing" xmlns:w10="urn:schemas-microsoft-com:office:word" xmlns:w="http://schemas.openxmlformats.org/wordprocessingml/2006/main" xmlns:w14="http://schemas.microsoft.com/office/word/2010/wordml" xmlns:w15="http://schemas.microsoft.com/office/word/2012/wordml" xmlns:w16cex="http://schemas.microsoft.com/office/word/2018/wordml/cex" xmlns:w16cid="http://schemas.microsoft.com/office/word/2016/wordml/cid" xmlns:w16="http://schemas.microsoft.com/office/word/2018/wordml" xmlns:w16se="http://schemas.microsoft.com/office/word/2015/wordml/symex" xmlns:wpg="http://schemas.microsoft.com/office/word/2010/wordprocessingGroup" xmlns:wpi="http://schemas.microsoft.com/office/word/2010/wordprocessingInk" xmlns:wne="http://schemas.microsoft.com/office/word/2006/wordml" xmlns:wps="http://schemas.microsoft.com/office/word/2010/wordprocessingShape" mc:Ignorable="w14 w15 w16se w16cid w16 w16cex wp14">
   <w:body>
     <w:p>
       <w:pPr>
@@ -12,76 +12,44 @@
       <w:r>
         <w:t>Multidimensional Spectral Libraries</w:t>
       </w:r>
-      <w:ins w:id="0" w:author="Brian Pratt" w:date="2020-10-26T14:50:00Z">
-        <w:r>
-          <w:t xml:space="preserve"> (DRAFT)</w:t>
-        </w:r>
-      </w:ins>
+      <w:r>
+        <w:t xml:space="preserve"> (DRAFT)</w:t>
+      </w:r>
     </w:p>
     <w:p>
       <w:r>
         <w:t xml:space="preserve">In this tutorial, you </w:t>
       </w:r>
-      <w:bookmarkStart w:id="1" w:name="OLE_LINK67"/>
-      <w:bookmarkStart w:id="2" w:name="OLE_LINK68"/>
+      <w:bookmarkStart w:id="0" w:name="OLE_LINK67"/>
+      <w:bookmarkStart w:id="1" w:name="OLE_LINK68"/>
       <w:r>
         <w:t>will learn how to utilize spectral libraries and drift time filtering for analysis of complex ion mobility spectrometry-mass spectrometry (IMS-MS) small molecule data</w:t>
       </w:r>
+      <w:bookmarkEnd w:id="0"/>
       <w:bookmarkEnd w:id="1"/>
-      <w:bookmarkEnd w:id="2"/>
       <w:r>
         <w:t xml:space="preserve">. </w:t>
       </w:r>
-      <w:del w:id="3" w:author="Brian Pratt" w:date="2020-10-27T11:34:00Z">
-        <w:r>
-          <w:delText xml:space="preserve">The </w:delText>
-        </w:r>
-      </w:del>
-      <w:ins w:id="4" w:author="Brian Pratt" w:date="2020-10-27T11:34:00Z">
-        <w:r>
-          <w:t>Skyline’s</w:t>
-        </w:r>
-        <w:r>
-          <w:t xml:space="preserve"> </w:t>
-        </w:r>
-      </w:ins>
+      <w:r>
+        <w:t xml:space="preserve">Skyline’s </w:t>
+      </w:r>
       <w:r>
         <w:t>IMS-MS capabilities are compatible for platforms w</w:t>
       </w:r>
-      <w:ins w:id="5" w:author="Brian Pratt" w:date="2020-10-27T11:34:00Z">
-        <w:r>
-          <w:t>h</w:t>
-        </w:r>
-      </w:ins>
+      <w:r>
+        <w:t>h</w:t>
+      </w:r>
       <w:r>
         <w:t>ere collision cross section (CCS) values are calculated such as DTIMS, TIMS, and TWIMS instruments.</w:t>
       </w:r>
-      <w:ins w:id="6" w:author="Brian Pratt" w:date="2020-10-27T11:37:00Z">
-        <w:r>
-          <w:t xml:space="preserve"> </w:t>
-        </w:r>
-      </w:ins>
-      <w:ins w:id="7" w:author="Brian Pratt" w:date="2020-10-27T11:38:00Z">
-        <w:r>
-          <w:t>(</w:t>
-        </w:r>
-      </w:ins>
-      <w:ins w:id="8" w:author="Brian Pratt" w:date="2020-10-27T11:37:00Z">
-        <w:r>
-          <w:t>Skyline also supports FAIMS ion mobility filtering, though that is not covered here.</w:t>
-        </w:r>
-      </w:ins>
-      <w:ins w:id="9" w:author="Brian Pratt" w:date="2020-10-27T11:38:00Z">
-        <w:r>
-          <w:t>)</w:t>
-        </w:r>
-      </w:ins>
+      <w:r>
+        <w:t xml:space="preserve"> (Skyline also supports FAIMS ion mobility filtering, though that is not covered here.)</w:t>
+      </w:r>
       <w:r>
         <w:t xml:space="preserve"> </w:t>
       </w:r>
-      <w:bookmarkStart w:id="10" w:name="OLE_LINK69"/>
-      <w:bookmarkStart w:id="11" w:name="OLE_LINK70"/>
-      <w:bookmarkStart w:id="12" w:name="_GoBack"/>
+      <w:bookmarkStart w:id="2" w:name="OLE_LINK69"/>
+      <w:bookmarkStart w:id="3" w:name="OLE_LINK70"/>
       <w:r>
         <w:t xml:space="preserve">A spectral library containing </w:t>
       </w:r>
@@ -95,9 +63,8 @@
         <w:t>, retention time, fragmentation, and ion mobility information for a set of lipids in fruit fly samples will be explored and added to the Skyline document. The CCS values for each molecule can then be used to increase the selectivity of precursor and fragment extracted ion chromatograms above what can be realized by high mass resolution alone, thereby reducing interference from other ions.</w:t>
       </w:r>
     </w:p>
-    <w:bookmarkEnd w:id="10"/>
-    <w:bookmarkEnd w:id="11"/>
-    <w:bookmarkEnd w:id="12"/>
+    <w:bookmarkEnd w:id="2"/>
+    <w:bookmarkEnd w:id="3"/>
     <w:p>
       <w:r>
         <w:t xml:space="preserve">In this more advanced tutorial, some familiarity with Skyline is assumed.  If you are not familiar with Skyline, you should first work through some of the introductory tutorials at  </w:t>
@@ -130,77 +97,39 @@
         <w:t>o start this tutorial, download the following ZIP file:</w:t>
       </w:r>
     </w:p>
-    <w:bookmarkStart w:id="13" w:name="OLE_LINK1"/>
-    <w:bookmarkStart w:id="14" w:name="OLE_LINK2"/>
+    <w:bookmarkStart w:id="4" w:name="OLE_LINK1"/>
+    <w:bookmarkStart w:id="5" w:name="OLE_LINK2"/>
     <w:p>
       <w:pPr>
         <w:rPr>
           <w:color w:val="FF0000"/>
         </w:rPr>
       </w:pPr>
-      <w:ins w:id="15" w:author="Brian Pratt" w:date="2020-09-03T10:26:00Z">
-        <w:r>
-          <w:fldChar w:fldCharType="begin"/>
-        </w:r>
-        <w:r>
-          <w:instrText xml:space="preserve"> HYPERLINK "https://skyline.ms/tutorials/SmallMoleculeLibraries.zip" </w:instrText>
-        </w:r>
-        <w:r>
-          <w:fldChar w:fldCharType="separate"/>
-        </w:r>
-        <w:del w:id="16" w:author="Brian Pratt" w:date="2020-09-03T10:25:00Z">
-          <w:r>
-            <w:rPr>
-              <w:rStyle w:val="Hyperlink"/>
-              <w:rPrChange w:id="17" w:author="Brian Pratt" w:date="2020-09-03T10:26:00Z">
-                <w:rPr>
-                  <w:color w:val="FF0000"/>
-                </w:rPr>
-              </w:rPrChange>
-            </w:rPr>
-            <w:delText>Zip file</w:delText>
-          </w:r>
-        </w:del>
-        <w:r>
-          <w:rPr>
-            <w:rStyle w:val="Hyperlink"/>
-            <w:rPrChange w:id="18" w:author="Brian Pratt" w:date="2020-09-03T10:26:00Z">
-              <w:rPr>
-                <w:color w:val="FF0000"/>
-              </w:rPr>
-            </w:rPrChange>
-          </w:rPr>
-          <w:t>https://skyline.ms/tutorials/</w:t>
-        </w:r>
-        <w:r>
-          <w:rPr>
-            <w:rStyle w:val="Hyperlink"/>
-            <w:rPrChange w:id="19" w:author="Brian Pratt" w:date="2020-09-03T10:26:00Z">
-              <w:rPr/>
-            </w:rPrChange>
-          </w:rPr>
-          <w:t>SmallMoleculeLibraries.zip</w:t>
-        </w:r>
-        <w:r>
-          <w:fldChar w:fldCharType="end"/>
-        </w:r>
-      </w:ins>
-    </w:p>
-    <w:bookmarkEnd w:id="13"/>
-    <w:bookmarkEnd w:id="14"/>
-    <w:p>
-      <w:pPr>
-        <w:rPr>
-          <w:ins w:id="20" w:author="Brian Pratt" w:date="2020-09-03T10:28:00Z"/>
-        </w:rPr>
-      </w:pPr>
-      <w:moveToRangeStart w:id="21" w:author="Brian Pratt" w:date="2020-09-03T10:28:00Z" w:name="move50021296"/>
-      <w:moveTo w:id="22" w:author="Brian Pratt" w:date="2020-09-03T10:28:00Z">
-        <w:r>
-          <w:t>There is a total of over 2 GB of data, so downloading may take a while.</w:t>
-        </w:r>
-      </w:moveTo>
-      <w:moveToRangeEnd w:id="21"/>
+      <w:r>
+        <w:fldChar w:fldCharType="begin"/>
+      </w:r>
+      <w:r>
+        <w:instrText xml:space="preserve"> HYPERLINK "https://skyline.ms/tutorials/SmallMoleculeLibraries.zip" </w:instrText>
+      </w:r>
+      <w:r>
+        <w:fldChar w:fldCharType="separate"/>
+      </w:r>
+      <w:r>
+        <w:rPr>
+          <w:rStyle w:val="Hyperlink"/>
+        </w:rPr>
+        <w:t>https://skyline.ms/tutorials/SmallMoleculeLibraries.zip</w:t>
+      </w:r>
+      <w:r>
+        <w:fldChar w:fldCharType="end"/>
+      </w:r>
+    </w:p>
+    <w:bookmarkEnd w:id="4"/>
+    <w:bookmarkEnd w:id="5"/>
+    <w:p>
+      <w:r>
+        <w:t>There is a total of over 2 GB of data, so downloading may take a while.</w:t>
+      </w:r>
     </w:p>
     <w:p>
       <w:r>
@@ -229,133 +158,21 @@
       </w:r>
     </w:p>
     <w:p>
-      <w:pPr>
-        <w:rPr>
-          <w:del w:id="23" w:author="Brian Pratt" w:date="2020-09-03T10:27:00Z"/>
-        </w:rPr>
-      </w:pPr>
       <w:r>
         <w:t>It will contain the Skyline file</w:t>
       </w:r>
       <w:r>
         <w:t xml:space="preserve">s necessary for this tutorial. </w:t>
       </w:r>
-      <w:del w:id="24" w:author="Brian Pratt" w:date="2020-09-03T10:27:00Z">
-        <w:r>
-          <w:delText>In addition to these files, you will need to download two Agilent mass spec raw data files from the following links:</w:delText>
-        </w:r>
-      </w:del>
-    </w:p>
-    <w:p>
-      <w:pPr>
-        <w:rPr>
-          <w:del w:id="25" w:author="Brian Pratt" w:date="2020-09-03T10:27:00Z"/>
-          <w:color w:val="FF0000"/>
-        </w:rPr>
-      </w:pPr>
-      <w:del w:id="26" w:author="Brian Pratt" w:date="2020-09-03T10:27:00Z">
-        <w:r>
-          <w:rPr>
-            <w:color w:val="FF0000"/>
-          </w:rPr>
-          <w:delText>.d file 1</w:delText>
-        </w:r>
-        <w:r>
-          <w:rPr>
-            <w:color w:val="FF0000"/>
-          </w:rPr>
-          <w:br/>
-          <w:delText>.d file 2</w:delText>
-        </w:r>
-      </w:del>
-    </w:p>
-    <w:p>
-      <w:moveFromRangeStart w:id="27" w:author="Brian Pratt" w:date="2020-09-03T10:28:00Z" w:name="move50021296"/>
-      <w:moveFrom w:id="28" w:author="Brian Pratt" w:date="2020-09-03T10:28:00Z">
-        <w:r>
-          <w:t>Th</w:t>
-        </w:r>
-        <w:r>
-          <w:t>ere</w:t>
-        </w:r>
-        <w:r>
-          <w:t xml:space="preserve"> is a total of </w:t>
-        </w:r>
-        <w:r>
-          <w:t>over 2</w:t>
-        </w:r>
-        <w:r>
-          <w:t xml:space="preserve"> GB of data, so downloading may take a while. </w:t>
-        </w:r>
-      </w:moveFrom>
-      <w:moveFromRangeEnd w:id="27"/>
-      <w:del w:id="29" w:author="Brian Pratt" w:date="2020-09-03T10:27:00Z">
-        <w:r>
-          <w:rPr>
-            <w:rFonts w:asciiTheme="minorHAnsi" w:hAnsiTheme="minorHAnsi"/>
-          </w:rPr>
-          <w:delText>Once downloaded, unzip the .d files to your previously created “Documents\</w:delText>
-        </w:r>
-        <w:r>
-          <w:delText xml:space="preserve">SmallMoleculeLibraries” folder so that it contains subfolders named </w:delText>
-        </w:r>
-        <w:r>
-          <w:delText>“Flies</w:delText>
-        </w:r>
-        <w:r>
-          <w:delText xml:space="preserve"> </w:delText>
-        </w:r>
-        <w:r>
-          <w:delText>_Ctrl_F_A_018</w:delText>
-        </w:r>
-        <w:r>
-          <w:delText xml:space="preserve"> </w:delText>
-        </w:r>
-        <w:r>
-          <w:delText>_Neg.d</w:delText>
-        </w:r>
-        <w:r>
-          <w:delText>”</w:delText>
-        </w:r>
-        <w:r>
-          <w:delText xml:space="preserve"> and </w:delText>
-        </w:r>
-        <w:r>
-          <w:delText>“</w:delText>
-        </w:r>
-        <w:r>
-          <w:delText>Flies_</w:delText>
-        </w:r>
-        <w:r>
-          <w:delText xml:space="preserve"> </w:delText>
-        </w:r>
-        <w:r>
-          <w:delText>Ctrl_M_A_001_</w:delText>
-        </w:r>
-        <w:r>
-          <w:delText xml:space="preserve"> </w:delText>
-        </w:r>
-        <w:r>
-          <w:delText>Neg.d</w:delText>
-        </w:r>
-        <w:r>
-          <w:delText>”</w:delText>
-        </w:r>
-        <w:r>
-          <w:delText>. Note that while these are referred to as files in tutorials, they are technically folders.</w:delText>
-        </w:r>
-      </w:del>
     </w:p>
     <w:p>
       <w:proofErr w:type="gramStart"/>
       <w:r>
         <w:t>The</w:t>
       </w:r>
-      <w:ins w:id="30" w:author="Brian Pratt" w:date="2020-09-03T10:27:00Z">
-        <w:r>
-          <w:t xml:space="preserve"> .d</w:t>
-        </w:r>
-      </w:ins>
+      <w:r>
+        <w:t xml:space="preserve"> .d</w:t>
+      </w:r>
       <w:proofErr w:type="gramEnd"/>
       <w:r>
         <w:t xml:space="preserve"> </w:t>
@@ -419,8 +236,8 @@
           <w:numId w:val="1"/>
         </w:numPr>
       </w:pPr>
-      <w:bookmarkStart w:id="31" w:name="OLE_LINK3"/>
-      <w:bookmarkStart w:id="32" w:name="OLE_LINK4"/>
+      <w:bookmarkStart w:id="6" w:name="OLE_LINK3"/>
+      <w:bookmarkStart w:id="7" w:name="OLE_LINK4"/>
       <w:r>
         <w:t>Start Skyline.</w:t>
       </w:r>
@@ -428,12 +245,15 @@
     <w:p>
       <w:pPr>
         <w:pStyle w:val="ListParagraph"/>
+        <w:keepNext/>
         <w:numPr>
           <w:ilvl w:val="0"/>
           <w:numId w:val="1"/>
         </w:numPr>
-      </w:pPr>
-      <w:r>
+        <w:ind w:left="763"/>
+      </w:pPr>
+      <w:r>
+        <w:lastRenderedPageBreak/>
         <w:t xml:space="preserve">On the </w:t>
       </w:r>
       <w:r>
@@ -460,77 +280,57 @@
         </w:rPr>
         <w:t xml:space="preserve"> </w:t>
       </w:r>
-      <w:del w:id="33" w:author="Brian Pratt" w:date="2020-09-03T10:30:00Z">
-        <w:r>
-          <w:delText xml:space="preserve">which looks like this: </w:delText>
-        </w:r>
-      </w:del>
-    </w:p>
-    <w:bookmarkEnd w:id="31"/>
-    <w:bookmarkEnd w:id="32"/>
-    <w:p>
-      <w:pPr>
-        <w:spacing w:after="120"/>
-      </w:pPr>
-      <w:ins w:id="34" w:author="Brian Pratt" w:date="2020-09-03T10:30:00Z">
-        <w:r>
-          <w:lastRenderedPageBreak/>
-          <w:t xml:space="preserve">You should now be looking at </w:t>
-        </w:r>
-      </w:ins>
-      <w:ins w:id="35" w:author="Brian Pratt" w:date="2020-09-03T10:31:00Z">
-        <w:r>
-          <w:t xml:space="preserve">a Skyline window with </w:t>
-        </w:r>
-      </w:ins>
-      <w:ins w:id="36" w:author="Brian Pratt" w:date="2020-09-03T10:30:00Z">
-        <w:r>
-          <w:t>an empty Skyline document.</w:t>
-        </w:r>
-      </w:ins>
-      <w:del w:id="37" w:author="Brian Pratt" w:date="2020-09-03T10:30:00Z">
-        <w:r>
-          <w:rPr>
-            <w:noProof/>
-          </w:rPr>
-          <w:drawing>
-            <wp:inline distT="0" distB="0" distL="0" distR="0" wp14:anchorId="4BB6B1C0" wp14:editId="4D491B7D">
-              <wp:extent cx="1790700" cy="1790700"/>
-              <wp:effectExtent l="0" t="0" r="0" b="0"/>
-              <wp:docPr id="10" name="Picture 10"/>
-              <wp:cNvGraphicFramePr>
-                <a:graphicFrameLocks xmlns:a="http://schemas.openxmlformats.org/drawingml/2006/main" noChangeAspect="1"/>
-              </wp:cNvGraphicFramePr>
-              <a:graphic xmlns:a="http://schemas.openxmlformats.org/drawingml/2006/main">
-                <a:graphicData uri="http://schemas.openxmlformats.org/drawingml/2006/picture">
-                  <pic:pic xmlns:pic="http://schemas.openxmlformats.org/drawingml/2006/picture">
-                    <pic:nvPicPr>
-                      <pic:cNvPr id="1" name=""/>
-                      <pic:cNvPicPr/>
-                    </pic:nvPicPr>
-                    <pic:blipFill>
-                      <a:blip r:embed="rId9"/>
-                      <a:stretch>
-                        <a:fillRect/>
-                      </a:stretch>
-                    </pic:blipFill>
-                    <pic:spPr>
-                      <a:xfrm>
-                        <a:off x="0" y="0"/>
-                        <a:ext cx="1790700" cy="1790700"/>
-                      </a:xfrm>
-                      <a:prstGeom prst="rect">
-                        <a:avLst/>
-                      </a:prstGeom>
-                    </pic:spPr>
-                  </pic:pic>
-                </a:graphicData>
-              </a:graphic>
-            </wp:inline>
-          </w:drawing>
-        </w:r>
-      </w:del>
-    </w:p>
+      <w:r>
+        <w:t xml:space="preserve">which looks like this: </w:t>
+      </w:r>
+    </w:p>
+    <w:p>
+      <w:pPr>
+        <w:ind w:left="410"/>
+      </w:pPr>
+      <w:r>
+        <w:rPr>
+          <w:noProof/>
+        </w:rPr>
+        <w:drawing>
+          <wp:inline distT="0" distB="0" distL="0" distR="0" wp14:anchorId="26507BD9" wp14:editId="78ABFF0F">
+            <wp:extent cx="1790700" cy="1790700"/>
+            <wp:effectExtent l="0" t="0" r="0" b="0"/>
+            <wp:docPr id="15" name="Picture 15"/>
+            <wp:cNvGraphicFramePr>
+              <a:graphicFrameLocks xmlns:a="http://schemas.openxmlformats.org/drawingml/2006/main" noChangeAspect="1"/>
+            </wp:cNvGraphicFramePr>
+            <a:graphic xmlns:a="http://schemas.openxmlformats.org/drawingml/2006/main">
+              <a:graphicData uri="http://schemas.openxmlformats.org/drawingml/2006/picture">
+                <pic:pic xmlns:pic="http://schemas.openxmlformats.org/drawingml/2006/picture">
+                  <pic:nvPicPr>
+                    <pic:cNvPr id="1" name=""/>
+                    <pic:cNvPicPr/>
+                  </pic:nvPicPr>
+                  <pic:blipFill>
+                    <a:blip r:embed="rId9"/>
+                    <a:stretch>
+                      <a:fillRect/>
+                    </a:stretch>
+                  </pic:blipFill>
+                  <pic:spPr>
+                    <a:xfrm>
+                      <a:off x="0" y="0"/>
+                      <a:ext cx="1790700" cy="1790700"/>
+                    </a:xfrm>
+                    <a:prstGeom prst="rect">
+                      <a:avLst/>
+                    </a:prstGeom>
+                  </pic:spPr>
+                </pic:pic>
+              </a:graphicData>
+            </a:graphic>
+          </wp:inline>
+        </w:drawing>
+      </w:r>
+    </w:p>
+    <w:bookmarkEnd w:id="6"/>
+    <w:bookmarkEnd w:id="7"/>
     <w:p>
       <w:pPr>
         <w:pStyle w:val="ListParagraph"/>
@@ -540,8 +340,6 @@
         </w:numPr>
         <w:spacing w:after="120" w:line="259" w:lineRule="auto"/>
       </w:pPr>
-      <w:bookmarkStart w:id="38" w:name="OLE_LINK5"/>
-      <w:bookmarkStart w:id="39" w:name="OLE_LINK6"/>
       <w:r>
         <w:rPr>
           <w:bCs/>
@@ -587,14 +385,15 @@
         <w:t xml:space="preserve">No </w:t>
       </w:r>
       <w:r>
-        <w:t>on the form asking if you want to save the current settings.</w:t>
-      </w:r>
-    </w:p>
-    <w:bookmarkEnd w:id="38"/>
-    <w:bookmarkEnd w:id="39"/>
-    <w:p>
-      <w:r>
-        <w:t>The document settings in this instance of Skyline have now been reset to the default.</w:t>
+        <w:t>on the form asking to save the current settings.</w:t>
+      </w:r>
+    </w:p>
+    <w:p>
+      <w:pPr>
+        <w:spacing w:after="120"/>
+      </w:pPr>
+      <w:r>
+        <w:t xml:space="preserve">The settings in your current instance of Skyline have now been reset to the default. </w:t>
       </w:r>
     </w:p>
     <w:p>
@@ -614,8 +413,8 @@
         </w:numPr>
         <w:spacing w:after="120" w:line="259" w:lineRule="auto"/>
       </w:pPr>
-      <w:bookmarkStart w:id="40" w:name="OLE_LINK7"/>
-      <w:bookmarkStart w:id="41" w:name="OLE_LINK8"/>
+      <w:bookmarkStart w:id="8" w:name="OLE_LINK7"/>
+      <w:bookmarkStart w:id="9" w:name="OLE_LINK8"/>
       <w:r>
         <w:t xml:space="preserve">Click the user interface control in the upper right-hand corner of the Skyline window, and click </w:t>
       </w:r>
@@ -630,8 +429,8 @@
         <w:t xml:space="preserve">which looks like this: </w:t>
       </w:r>
     </w:p>
-    <w:bookmarkEnd w:id="40"/>
-    <w:bookmarkEnd w:id="41"/>
+    <w:bookmarkEnd w:id="8"/>
+    <w:bookmarkEnd w:id="9"/>
     <w:p>
       <w:pPr>
         <w:spacing w:after="120"/>
@@ -694,21 +493,9 @@
       <w:r>
         <w:t>Skyline is operating in molecule mode</w:t>
       </w:r>
-      <w:ins w:id="42" w:author="Brian Pratt" w:date="2020-09-03T10:31:00Z">
-        <w:r>
-          <w:t xml:space="preserve">, </w:t>
-        </w:r>
-      </w:ins>
-      <w:del w:id="43" w:author="Brian Pratt" w:date="2020-09-03T10:31:00Z">
-        <w:r>
-          <w:delText xml:space="preserve"> which is displayed</w:delText>
-        </w:r>
-      </w:del>
-      <w:ins w:id="44" w:author="Brian Pratt" w:date="2020-09-03T10:31:00Z">
-        <w:r>
-          <w:t>as indicated</w:t>
-        </w:r>
-      </w:ins>
+      <w:r>
+        <w:t>, as indicated</w:t>
+      </w:r>
       <w:r>
         <w:t xml:space="preserve"> by the molecule icon </w:t>
       </w:r>
@@ -768,29 +555,15 @@
       <w:r>
         <w:t xml:space="preserve"> in the upper right-hand corner of the Skyline window</w:t>
       </w:r>
-      <w:ins w:id="45" w:author="Brian Pratt" w:date="2020-09-03T10:32:00Z">
-        <w:r>
-          <w:t xml:space="preserve">. </w:t>
-        </w:r>
-      </w:ins>
-      <w:del w:id="46" w:author="Brian Pratt" w:date="2020-09-03T10:32:00Z">
-        <w:r>
-          <w:delText>. Its original</w:delText>
-        </w:r>
-      </w:del>
-      <w:ins w:id="47" w:author="Brian Pratt" w:date="2020-09-03T10:32:00Z">
-        <w:r>
-          <w:t xml:space="preserve"> Skyline’s</w:t>
-        </w:r>
-      </w:ins>
+      <w:r>
+        <w:t>.  Skyline’s</w:t>
+      </w:r>
       <w:r>
         <w:t xml:space="preserve"> proteomics</w:t>
       </w:r>
-      <w:ins w:id="48" w:author="Brian Pratt" w:date="2020-09-03T10:32:00Z">
-        <w:r>
-          <w:t>-specific</w:t>
-        </w:r>
-      </w:ins>
+      <w:r>
+        <w:t>-specific</w:t>
+      </w:r>
       <w:r>
         <w:t xml:space="preserve"> menus and controls are now hidden, allowing you to focus on small molecule analysis.</w:t>
       </w:r>
@@ -804,11 +577,6 @@
       </w:r>
     </w:p>
     <w:p>
-      <w:pPr>
-        <w:rPr>
-          <w:ins w:id="49" w:author="Brian Pratt" w:date="2020-09-03T10:35:00Z"/>
-        </w:rPr>
-      </w:pPr>
       <w:r>
         <w:t>You will need to review the transition settings before adding the</w:t>
       </w:r>
@@ -835,8 +603,8 @@
           <w:numId w:val="8"/>
         </w:numPr>
       </w:pPr>
-      <w:bookmarkStart w:id="50" w:name="OLE_LINK9"/>
-      <w:bookmarkStart w:id="51" w:name="OLE_LINK10"/>
+      <w:bookmarkStart w:id="10" w:name="OLE_LINK9"/>
+      <w:bookmarkStart w:id="11" w:name="OLE_LINK10"/>
       <w:r>
         <w:t xml:space="preserve">On the </w:t>
       </w:r>
@@ -869,9 +637,6 @@
           <w:ilvl w:val="0"/>
           <w:numId w:val="8"/>
         </w:numPr>
-        <w:rPr>
-          <w:ins w:id="52" w:author="Brian Pratt" w:date="2020-09-03T10:36:00Z"/>
-        </w:rPr>
       </w:pPr>
       <w:r>
         <w:t xml:space="preserve">Click the </w:t>
@@ -886,50 +651,61 @@
         <w:t xml:space="preserve"> tab.</w:t>
       </w:r>
     </w:p>
-    <w:bookmarkEnd w:id="50"/>
-    <w:bookmarkEnd w:id="51"/>
-    <w:p>
-      <w:pPr>
-        <w:pPrChange w:id="53" w:author="Brian Pratt" w:date="2020-09-03T10:36:00Z">
-          <w:pPr>
-            <w:pStyle w:val="ListParagraph"/>
-            <w:numPr>
-              <w:numId w:val="8"/>
-            </w:numPr>
-            <w:ind w:hanging="360"/>
-          </w:pPr>
-        </w:pPrChange>
-      </w:pPr>
-      <w:ins w:id="54" w:author="Brian Pratt" w:date="2020-09-03T10:36:00Z">
-        <w:r>
-          <w:t>The transition filter settings are used to decide which library entries are s</w:t>
-        </w:r>
-      </w:ins>
-      <w:ins w:id="55" w:author="Brian Pratt" w:date="2020-09-03T10:37:00Z">
-        <w:r>
-          <w:t>uitable</w:t>
-        </w:r>
-      </w:ins>
-      <w:ins w:id="56" w:author="Brian Pratt" w:date="2020-09-03T10:36:00Z">
-        <w:r>
-          <w:t xml:space="preserve"> for inclusion in the </w:t>
-        </w:r>
-      </w:ins>
-      <w:ins w:id="57" w:author="Brian Pratt" w:date="2020-09-03T10:37:00Z">
-        <w:r>
-          <w:t xml:space="preserve">Skyline </w:t>
-        </w:r>
-      </w:ins>
-      <w:ins w:id="58" w:author="Brian Pratt" w:date="2020-09-03T10:36:00Z">
-        <w:r>
-          <w:t>document. Only entries with adducts that match the filters will be selected for use</w:t>
-        </w:r>
-      </w:ins>
-      <w:ins w:id="59" w:author="Brian Pratt" w:date="2020-09-03T10:37:00Z">
-        <w:r>
-          <w:t>.</w:t>
-        </w:r>
-      </w:ins>
+    <w:bookmarkEnd w:id="10"/>
+    <w:bookmarkEnd w:id="11"/>
+    <w:p>
+      <w:r>
+        <w:t>The transition filter settings are used to decide which library entries are suitable for inclusion in the Skyline document. Only entries with adducts that match the filters will be selected for use.</w:t>
+      </w:r>
+    </w:p>
+    <w:p>
+      <w:pPr>
+        <w:pStyle w:val="ListParagraph"/>
+        <w:keepNext/>
+        <w:numPr>
+          <w:ilvl w:val="0"/>
+          <w:numId w:val="8"/>
+        </w:numPr>
+      </w:pPr>
+      <w:bookmarkStart w:id="12" w:name="OLE_LINK11"/>
+      <w:bookmarkStart w:id="13" w:name="OLE_LINK12"/>
+      <w:r>
+        <w:lastRenderedPageBreak/>
+        <w:t xml:space="preserve">In the </w:t>
+      </w:r>
+      <w:r>
+        <w:rPr>
+          <w:b/>
+        </w:rPr>
+        <w:t>Precursor Adducts</w:t>
+      </w:r>
+      <w:r>
+        <w:t xml:space="preserve"> field, enter </w:t>
+      </w:r>
+      <w:r>
+        <w:t>“</w:t>
+      </w:r>
+      <w:r>
+        <w:t>[M-H], [M+H</w:t>
+      </w:r>
+      <w:r>
+        <w:t>COO]</w:t>
+      </w:r>
+      <w:r>
+        <w:t>, [M</w:t>
+      </w:r>
+      <w:r>
+        <w:t>+CH3COO</w:t>
+      </w:r>
+      <w:r>
+        <w:t>]</w:t>
+      </w:r>
+      <w:r>
+        <w:t>”</w:t>
+      </w:r>
+      <w:r>
+        <w:t xml:space="preserve">. </w:t>
+      </w:r>
     </w:p>
     <w:p>
       <w:pPr>
@@ -939,19 +715,8 @@
           <w:numId w:val="8"/>
         </w:numPr>
       </w:pPr>
-      <w:bookmarkStart w:id="60" w:name="OLE_LINK11"/>
-      <w:bookmarkStart w:id="61" w:name="OLE_LINK12"/>
-      <w:r>
-        <w:t xml:space="preserve">This data was collected in negative ionization mode so [M+H] and [M+] can be removed from the </w:t>
-      </w:r>
-      <w:r>
-        <w:rPr>
-          <w:b/>
-        </w:rPr>
-        <w:t>Precursor Adducts</w:t>
-      </w:r>
-      <w:r>
-        <w:t xml:space="preserve"> and </w:t>
+      <w:r>
+        <w:t xml:space="preserve">In the </w:t>
       </w:r>
       <w:r>
         <w:rPr>
@@ -960,13 +725,17 @@
         <w:t>Fragment Adducts</w:t>
       </w:r>
       <w:r>
-        <w:t xml:space="preserve"> fields. However, they are harmless if left as is</w:t>
-      </w:r>
-      <w:ins w:id="62" w:author="Brian Pratt" w:date="2020-09-03T10:33:00Z">
-        <w:r>
-          <w:t xml:space="preserve"> since the library we will use has only negative ion mode entries</w:t>
-        </w:r>
-      </w:ins>
+        <w:t xml:space="preserve"> field, enter </w:t>
+      </w:r>
+      <w:r>
+        <w:t>“</w:t>
+      </w:r>
+      <w:r>
+        <w:t>[M-]</w:t>
+      </w:r>
+      <w:r>
+        <w:t>”</w:t>
+      </w:r>
       <w:r>
         <w:t>.</w:t>
       </w:r>
@@ -980,13 +749,99 @@
         </w:numPr>
       </w:pPr>
       <w:r>
+        <w:t xml:space="preserve">This data was collected in negative ionization mode so [M+H] and [M+] can be removed from the </w:t>
+      </w:r>
+      <w:r>
+        <w:rPr>
+          <w:b/>
+        </w:rPr>
+        <w:t>Precursor Adducts</w:t>
+      </w:r>
+      <w:r>
+        <w:t xml:space="preserve"> and </w:t>
+      </w:r>
+      <w:r>
+        <w:rPr>
+          <w:b/>
+        </w:rPr>
+        <w:t>Fragment Adducts</w:t>
+      </w:r>
+      <w:r>
+        <w:t xml:space="preserve"> fields if you see them there. However, they are harmless if left as is since the library that will be used has only negative ion mode entries.</w:t>
+      </w:r>
+    </w:p>
+    <w:p>
+      <w:pPr>
+        <w:pStyle w:val="ListParagraph"/>
+      </w:pPr>
+    </w:p>
+    <w:bookmarkEnd w:id="12"/>
+    <w:bookmarkEnd w:id="13"/>
+    <w:p>
+      <w:r>
+        <w:t xml:space="preserve">These </w:t>
+      </w:r>
+      <w:r>
+        <w:t xml:space="preserve">adducts can </w:t>
+      </w:r>
+      <w:r>
+        <w:t xml:space="preserve">also be </w:t>
+      </w:r>
+      <w:r>
+        <w:t xml:space="preserve">added using the </w:t>
+      </w:r>
+      <w:r>
+        <w:t xml:space="preserve">drop-down menus accessed by the </w:t>
+      </w:r>
+      <w:r>
+        <w:t>arrow buttons</w:t>
+      </w:r>
+      <w:r>
+        <w:t>.</w:t>
+      </w:r>
+      <w:r>
+        <w:t xml:space="preserve"> </w:t>
+      </w:r>
+      <w:r>
+        <w:t>N</w:t>
+      </w:r>
+      <w:r>
+        <w:t>avigat</w:t>
+      </w:r>
+      <w:r>
+        <w:t>e</w:t>
+      </w:r>
+      <w:r>
+        <w:t xml:space="preserve"> to the Adducts- </w:t>
+      </w:r>
+      <w:proofErr w:type="gramStart"/>
+      <w:r>
+        <w:t>menu, and</w:t>
+      </w:r>
+      <w:proofErr w:type="gramEnd"/>
+      <w:r>
+        <w:t xml:space="preserve"> select the appropriate adducts</w:t>
+      </w:r>
+      <w:r>
+        <w:t xml:space="preserve">. </w:t>
+      </w:r>
+    </w:p>
+    <w:p>
+      <w:pPr>
+        <w:pStyle w:val="ListParagraph"/>
+        <w:numPr>
+          <w:ilvl w:val="0"/>
+          <w:numId w:val="24"/>
+        </w:numPr>
+      </w:pPr>
+      <w:r>
         <w:t xml:space="preserve">In the </w:t>
       </w:r>
       <w:r>
         <w:rPr>
           <w:b/>
         </w:rPr>
-        <w:t>Precursor Adducts</w:t>
+        <w:t>Ion Types</w:t>
       </w:r>
       <w:r>
         <w:t xml:space="preserve"> field, enter </w:t>
@@ -994,234 +849,37 @@
       <w:r>
         <w:t>“</w:t>
       </w:r>
-      <w:r>
-        <w:t>[M-H], [M+H</w:t>
-      </w:r>
-      <w:r>
-        <w:t>COO]</w:t>
-      </w:r>
-      <w:r>
-        <w:t>, [M</w:t>
-      </w:r>
-      <w:r>
-        <w:t>+CH3COO</w:t>
-      </w:r>
-      <w:r>
-        <w:t>]</w:t>
-      </w:r>
+      <w:proofErr w:type="spellStart"/>
+      <w:proofErr w:type="gramStart"/>
+      <w:r>
+        <w:t>f,p</w:t>
+      </w:r>
+      <w:proofErr w:type="spellEnd"/>
+      <w:proofErr w:type="gramEnd"/>
       <w:r>
         <w:t>”</w:t>
       </w:r>
       <w:r>
-        <w:t xml:space="preserve">. </w:t>
+        <w:t xml:space="preserve"> to include both fragments and precursors</w:t>
+      </w:r>
+      <w:r>
+        <w:t xml:space="preserve"> in the filter</w:t>
+      </w:r>
+      <w:r>
+        <w:t>.</w:t>
       </w:r>
     </w:p>
     <w:p>
       <w:pPr>
         <w:pStyle w:val="ListParagraph"/>
+        <w:keepNext/>
         <w:numPr>
           <w:ilvl w:val="0"/>
           <w:numId w:val="8"/>
         </w:numPr>
       </w:pPr>
-      <w:r>
-        <w:t xml:space="preserve">In the </w:t>
-      </w:r>
-      <w:r>
-        <w:rPr>
-          <w:b/>
-        </w:rPr>
-        <w:t>Fragment Adducts</w:t>
-      </w:r>
-      <w:r>
-        <w:t xml:space="preserve"> field, enter </w:t>
-      </w:r>
-      <w:r>
-        <w:t>“</w:t>
-      </w:r>
-      <w:r>
-        <w:t>[M-]</w:t>
-      </w:r>
-      <w:r>
-        <w:t>”</w:t>
-      </w:r>
-      <w:r>
-        <w:t>.</w:t>
-      </w:r>
-    </w:p>
-    <w:bookmarkEnd w:id="60"/>
-    <w:bookmarkEnd w:id="61"/>
-    <w:p>
-      <w:pPr>
-        <w:rPr>
-          <w:del w:id="63" w:author="Brian Pratt" w:date="2020-09-03T11:07:00Z"/>
-        </w:rPr>
-      </w:pPr>
-      <w:del w:id="64" w:author="Brian Pratt" w:date="2020-09-03T10:34:00Z">
-        <w:r>
-          <w:delText xml:space="preserve"> </w:delText>
-        </w:r>
-      </w:del>
-      <w:r>
-        <w:t xml:space="preserve">Note that these adducts can </w:t>
-      </w:r>
-      <w:r>
-        <w:t xml:space="preserve">also be </w:t>
-      </w:r>
-      <w:r>
-        <w:t xml:space="preserve">added using the </w:t>
-      </w:r>
-      <w:ins w:id="65" w:author="Brian Pratt" w:date="2020-09-03T10:39:00Z">
-        <w:r>
-          <w:t xml:space="preserve">drop-down menus accessed by the </w:t>
-        </w:r>
-      </w:ins>
-      <w:r>
-        <w:t xml:space="preserve">arrow </w:t>
-      </w:r>
-      <w:commentRangeStart w:id="66"/>
-      <w:r>
-        <w:t>buttons</w:t>
-      </w:r>
-      <w:commentRangeEnd w:id="66"/>
-      <w:r>
-        <w:rPr>
-          <w:rStyle w:val="CommentReference"/>
-        </w:rPr>
-        <w:commentReference w:id="66"/>
-      </w:r>
-      <w:ins w:id="67" w:author="Brian Pratt" w:date="2020-09-03T10:40:00Z">
-        <w:r>
-          <w:t>.</w:t>
-        </w:r>
-      </w:ins>
-      <w:del w:id="68" w:author="Brian Pratt" w:date="2020-09-03T10:40:00Z">
-        <w:r>
-          <w:delText>,</w:delText>
-        </w:r>
-      </w:del>
-      <w:r>
-        <w:t xml:space="preserve"> </w:t>
-      </w:r>
-      <w:ins w:id="69" w:author="Brian Pratt" w:date="2020-09-03T10:40:00Z">
-        <w:r>
-          <w:t>N</w:t>
-        </w:r>
-      </w:ins>
-      <w:del w:id="70" w:author="Brian Pratt" w:date="2020-09-03T10:40:00Z">
-        <w:r>
-          <w:delText>n</w:delText>
-        </w:r>
-      </w:del>
-      <w:r>
-        <w:t>avigat</w:t>
-      </w:r>
-      <w:ins w:id="71" w:author="Brian Pratt" w:date="2020-09-03T10:40:00Z">
-        <w:r>
-          <w:t>e</w:t>
-        </w:r>
-      </w:ins>
-      <w:del w:id="72" w:author="Brian Pratt" w:date="2020-09-03T10:40:00Z">
-        <w:r>
-          <w:delText>ing</w:delText>
-        </w:r>
-      </w:del>
-      <w:r>
-        <w:t xml:space="preserve"> to the Adducts- menu, and select</w:t>
-      </w:r>
-      <w:del w:id="73" w:author="Brian Pratt" w:date="2020-09-03T10:40:00Z">
-        <w:r>
-          <w:delText>ing</w:delText>
-        </w:r>
-      </w:del>
-      <w:r>
-        <w:t xml:space="preserve"> the appropriate adducts</w:t>
-      </w:r>
-      <w:del w:id="74" w:author="Brian Pratt" w:date="2020-09-03T11:07:00Z">
-        <w:r>
-          <w:delText>.</w:delText>
-        </w:r>
-        <w:r>
-          <w:delText xml:space="preserve"> In this case, [M+HCOO] </w:delText>
-        </w:r>
-        <w:r>
-          <w:delText>is denoted as</w:delText>
-        </w:r>
-        <w:r>
-          <w:delText xml:space="preserve"> [M+FA-H] and [M+CH3COO] </w:delText>
-        </w:r>
-        <w:r>
-          <w:delText>as</w:delText>
-        </w:r>
-        <w:r>
-          <w:delText xml:space="preserve"> [M+Hac-H].</w:delText>
-        </w:r>
-      </w:del>
-    </w:p>
-    <w:p>
-      <w:pPr>
-        <w:pPrChange w:id="75" w:author="Brian Pratt" w:date="2020-09-03T11:07:00Z">
-          <w:pPr>
-            <w:pStyle w:val="ListParagraph"/>
-            <w:numPr>
-              <w:numId w:val="8"/>
-            </w:numPr>
-            <w:ind w:hanging="360"/>
-          </w:pPr>
-        </w:pPrChange>
-      </w:pPr>
-      <w:ins w:id="76" w:author="Brian Pratt" w:date="2020-09-03T11:07:00Z">
-        <w:r>
-          <w:t xml:space="preserve">. </w:t>
-        </w:r>
-      </w:ins>
-      <w:r>
-        <w:t xml:space="preserve">In the </w:t>
-      </w:r>
-      <w:r>
-        <w:rPr>
-          <w:b/>
-        </w:rPr>
-        <w:t>Ion Types</w:t>
-      </w:r>
-      <w:r>
-        <w:t xml:space="preserve"> field, enter </w:t>
-      </w:r>
-      <w:r>
-        <w:t>“</w:t>
-      </w:r>
-      <w:proofErr w:type="spellStart"/>
-      <w:proofErr w:type="gramStart"/>
-      <w:r>
-        <w:t>f,p</w:t>
-      </w:r>
-      <w:proofErr w:type="spellEnd"/>
-      <w:proofErr w:type="gramEnd"/>
-      <w:r>
-        <w:t>”</w:t>
-      </w:r>
-      <w:r>
-        <w:t xml:space="preserve"> to include both fragments and precursors</w:t>
-      </w:r>
-      <w:ins w:id="77" w:author="Brian Pratt" w:date="2020-09-03T11:08:00Z">
-        <w:r>
-          <w:t xml:space="preserve"> in the filter</w:t>
-        </w:r>
-      </w:ins>
-      <w:r>
-        <w:t>.</w:t>
-      </w:r>
-    </w:p>
-    <w:p>
-      <w:pPr>
-        <w:pStyle w:val="ListParagraph"/>
-        <w:numPr>
-          <w:ilvl w:val="0"/>
-          <w:numId w:val="8"/>
-        </w:numPr>
-      </w:pPr>
-      <w:bookmarkStart w:id="78" w:name="OLE_LINK13"/>
-      <w:bookmarkStart w:id="79" w:name="OLE_LINK14"/>
+      <w:bookmarkStart w:id="14" w:name="OLE_LINK13"/>
+      <w:bookmarkStart w:id="15" w:name="OLE_LINK14"/>
       <w:r>
         <w:t xml:space="preserve">The </w:t>
       </w:r>
@@ -1241,14 +899,13 @@
         <w:t xml:space="preserve"> look like this:</w:t>
       </w:r>
     </w:p>
-    <w:bookmarkEnd w:id="78"/>
-    <w:bookmarkEnd w:id="79"/>
+    <w:bookmarkEnd w:id="14"/>
+    <w:bookmarkEnd w:id="15"/>
     <w:p>
       <w:r>
         <w:rPr>
           <w:noProof/>
         </w:rPr>
-        <w:lastRenderedPageBreak/>
         <w:drawing>
           <wp:inline distT="0" distB="0" distL="0" distR="0" wp14:anchorId="597DF238" wp14:editId="123D2943">
             <wp:extent cx="3800475" cy="5753100"/>
@@ -1265,7 +922,7 @@
                     <pic:cNvPicPr/>
                   </pic:nvPicPr>
                   <pic:blipFill rotWithShape="1">
-                    <a:blip r:embed="rId14"/>
+                    <a:blip r:embed="rId12"/>
                     <a:srcRect l="250" t="330" r="498" b="165"/>
                     <a:stretch/>
                   </pic:blipFill>
@@ -1301,9 +958,10 @@
           <w:numId w:val="9"/>
         </w:numPr>
       </w:pPr>
-      <w:bookmarkStart w:id="80" w:name="OLE_LINK15"/>
-      <w:bookmarkStart w:id="81" w:name="OLE_LINK16"/>
-      <w:r>
+      <w:bookmarkStart w:id="16" w:name="OLE_LINK15"/>
+      <w:bookmarkStart w:id="17" w:name="OLE_LINK16"/>
+      <w:r>
+        <w:lastRenderedPageBreak/>
         <w:t xml:space="preserve">Click the </w:t>
       </w:r>
       <w:r>
@@ -1554,10 +1212,14 @@
       </w:r>
     </w:p>
     <w:p>
-      <w:bookmarkStart w:id="82" w:name="OLE_LINK17"/>
-      <w:bookmarkStart w:id="83" w:name="OLE_LINK18"/>
-      <w:bookmarkEnd w:id="80"/>
-      <w:bookmarkEnd w:id="81"/>
+      <w:pPr>
+        <w:keepNext/>
+        <w:spacing w:before="240" w:after="360"/>
+      </w:pPr>
+      <w:bookmarkStart w:id="18" w:name="OLE_LINK17"/>
+      <w:bookmarkStart w:id="19" w:name="OLE_LINK18"/>
+      <w:bookmarkEnd w:id="16"/>
+      <w:bookmarkEnd w:id="17"/>
       <w:r>
         <w:t xml:space="preserve">The </w:t>
       </w:r>
@@ -1571,14 +1233,13 @@
         <w:t xml:space="preserve"> form should look like this:</w:t>
       </w:r>
     </w:p>
-    <w:bookmarkEnd w:id="82"/>
-    <w:bookmarkEnd w:id="83"/>
+    <w:bookmarkEnd w:id="18"/>
+    <w:bookmarkEnd w:id="19"/>
     <w:p>
       <w:r>
         <w:rPr>
           <w:noProof/>
         </w:rPr>
-        <w:lastRenderedPageBreak/>
         <w:drawing>
           <wp:inline distT="0" distB="0" distL="0" distR="0" wp14:anchorId="1D342E1E" wp14:editId="006CD838">
             <wp:extent cx="3800475" cy="5753100"/>
@@ -1595,7 +1256,7 @@
                     <pic:cNvPicPr/>
                   </pic:nvPicPr>
                   <pic:blipFill rotWithShape="1">
-                    <a:blip r:embed="rId15"/>
+                    <a:blip r:embed="rId13"/>
                     <a:srcRect l="249" r="249" b="166"/>
                     <a:stretch/>
                   </pic:blipFill>
@@ -1623,6 +1284,7 @@
         </w:drawing>
       </w:r>
     </w:p>
+    <w:p/>
     <w:p>
       <w:r>
         <w:t>Th</w:t>
@@ -1640,7 +1302,15 @@
         <w:t xml:space="preserve"> form </w:t>
       </w:r>
       <w:r>
-        <w:t xml:space="preserve">instructs Skyline to extract 3 precursor isotope peaks from MS1 (low-energy) spectra and fragment ions from MS/MS (high-energy) spectra acquired at </w:t>
+        <w:t>instructs Skyline to extract 3 precursor isotope peaks from MS1 (</w:t>
+      </w:r>
+      <w:proofErr w:type="gramStart"/>
+      <w:r>
+        <w:t>low-energy</w:t>
+      </w:r>
+      <w:proofErr w:type="gramEnd"/>
+      <w:r>
+        <w:t xml:space="preserve">) spectra and fragment ions from MS/MS (high-energy) spectra acquired at </w:t>
       </w:r>
       <w:r>
         <w:t>~</w:t>
@@ -1685,7 +1355,17 @@
         <w:t>Use high-selectivity extraction</w:t>
       </w:r>
       <w:r>
-        <w:t xml:space="preserve"> is checked, Skyline extracts a single resolution width around the target m/z, and when it is unchecked Skyline extracts 2x the resolution width, which should increase the total number of ions included in the extraction</w:t>
+        <w:t xml:space="preserve"> is checked, Skyline extracts a single resolution width around the target </w:t>
+      </w:r>
+      <w:r>
+        <w:rPr>
+          <w:i/>
+          <w:iCs/>
+        </w:rPr>
+        <w:t>m/z</w:t>
+      </w:r>
+      <w:r>
+        <w:t>, and when it is unchecked Skyline extracts 2x the resolution width, which should increase the total number of ions included in the extraction</w:t>
       </w:r>
       <w:r>
         <w:t xml:space="preserve"> but</w:t>
@@ -1723,7 +1403,13 @@
         <w:t>Instrument</w:t>
       </w:r>
       <w:r>
-        <w:t xml:space="preserve"> tabs have acceptable defaults. We will revisit the </w:t>
+        <w:t xml:space="preserve"> tabs have acceptable defaults. </w:t>
+      </w:r>
+      <w:r>
+        <w:t>The</w:t>
+      </w:r>
+      <w:r>
+        <w:t xml:space="preserve"> </w:t>
       </w:r>
       <w:r>
         <w:rPr>
@@ -1732,7 +1418,13 @@
         <w:t>Ion Mobility</w:t>
       </w:r>
       <w:r>
-        <w:t xml:space="preserve"> tab later</w:t>
+        <w:t xml:space="preserve"> tab </w:t>
+      </w:r>
+      <w:r>
+        <w:t xml:space="preserve">will be revisited </w:t>
+      </w:r>
+      <w:r>
+        <w:t>later</w:t>
       </w:r>
       <w:r>
         <w:t xml:space="preserve"> in the tutorial</w:t>
@@ -1749,10 +1441,9 @@
           <w:numId w:val="10"/>
         </w:numPr>
       </w:pPr>
-      <w:bookmarkStart w:id="84" w:name="OLE_LINK19"/>
-      <w:bookmarkStart w:id="85" w:name="OLE_LINK20"/>
-      <w:r>
-        <w:lastRenderedPageBreak/>
+      <w:bookmarkStart w:id="20" w:name="OLE_LINK19"/>
+      <w:bookmarkStart w:id="21" w:name="OLE_LINK20"/>
+      <w:r>
         <w:t xml:space="preserve">Click the </w:t>
       </w:r>
       <w:r>
@@ -1769,10 +1460,10 @@
       <w:pPr>
         <w:pStyle w:val="Heading1"/>
       </w:pPr>
-      <w:bookmarkStart w:id="86" w:name="OLE_LINK21"/>
-      <w:bookmarkStart w:id="87" w:name="OLE_LINK22"/>
-      <w:bookmarkEnd w:id="84"/>
-      <w:bookmarkEnd w:id="85"/>
+      <w:bookmarkStart w:id="22" w:name="OLE_LINK21"/>
+      <w:bookmarkStart w:id="23" w:name="OLE_LINK22"/>
+      <w:bookmarkEnd w:id="20"/>
+      <w:bookmarkEnd w:id="21"/>
       <w:r>
         <w:t>Adding and Exploring a Spectral Library</w:t>
       </w:r>
@@ -1787,24 +1478,19 @@
       <w:r>
         <w:t>by adding your library of interest to the global list of libraries for document editing.</w:t>
       </w:r>
-      <w:ins w:id="88" w:author="Brian Pratt" w:date="2020-09-30T14:21:00Z">
-        <w:r>
-          <w:t xml:space="preserve"> </w:t>
-        </w:r>
-        <w:r>
-          <w:t xml:space="preserve">The library we will be using was created in Skyline from experimental data and a transition list generated by </w:t>
-        </w:r>
-      </w:ins>
-      <w:ins w:id="89" w:author="Brian Pratt" w:date="2020-09-30T14:22:00Z">
-        <w:r>
-          <w:fldChar w:fldCharType="begin"/>
-        </w:r>
-        <w:r>
-          <w:instrText xml:space="preserve"> HYPERLINK "https://skyline.ms/skyts/home/software/Skyline/tools/details.view?name=LipidCreator" </w:instrText>
-        </w:r>
-        <w:r>
-          <w:fldChar w:fldCharType="separate"/>
-        </w:r>
+      <w:r>
+        <w:t xml:space="preserve"> </w:t>
+      </w:r>
+      <w:r>
+        <w:t xml:space="preserve">The library </w:t>
+      </w:r>
+      <w:r>
+        <w:t xml:space="preserve">used in this tutorial </w:t>
+      </w:r>
+      <w:r>
+        <w:t xml:space="preserve">was created in Skyline from experimental data and a transition list generated by </w:t>
+      </w:r>
+      <w:hyperlink r:id="rId14" w:history="1">
         <w:proofErr w:type="spellStart"/>
         <w:r>
           <w:rPr>
@@ -1813,15 +1499,10 @@
           <w:t>LipidCreator</w:t>
         </w:r>
         <w:proofErr w:type="spellEnd"/>
-        <w:r>
-          <w:fldChar w:fldCharType="end"/>
-        </w:r>
-      </w:ins>
-      <w:ins w:id="90" w:author="Brian Pratt" w:date="2020-09-30T14:21:00Z">
-        <w:r>
-          <w:t>.</w:t>
-        </w:r>
-      </w:ins>
+      </w:hyperlink>
+      <w:r>
+        <w:t>.</w:t>
+      </w:r>
     </w:p>
     <w:p>
       <w:r>
@@ -2136,10 +1817,10 @@
       </w:r>
     </w:p>
     <w:p>
-      <w:bookmarkStart w:id="91" w:name="OLE_LINK23"/>
-      <w:bookmarkStart w:id="92" w:name="OLE_LINK24"/>
-      <w:bookmarkEnd w:id="86"/>
-      <w:bookmarkEnd w:id="87"/>
+      <w:bookmarkStart w:id="24" w:name="OLE_LINK23"/>
+      <w:bookmarkStart w:id="25" w:name="OLE_LINK24"/>
+      <w:bookmarkEnd w:id="22"/>
+      <w:bookmarkEnd w:id="23"/>
       <w:r>
         <w:t xml:space="preserve">The </w:t>
       </w:r>
@@ -2187,7 +1868,12 @@
       </w:r>
     </w:p>
     <w:p>
-      <w:r>
+      <w:pPr>
+        <w:keepNext/>
+        <w:spacing w:after="360"/>
+      </w:pPr>
+      <w:r>
+        <w:lastRenderedPageBreak/>
         <w:t xml:space="preserve">The </w:t>
       </w:r>
       <w:r>
@@ -2206,17 +1892,13 @@
         <w:t>:</w:t>
       </w:r>
     </w:p>
-    <w:bookmarkEnd w:id="91"/>
-    <w:bookmarkEnd w:id="92"/>
-    <w:p>
-      <w:pPr>
-        <w:jc w:val="center"/>
-      </w:pPr>
+    <w:bookmarkEnd w:id="24"/>
+    <w:bookmarkEnd w:id="25"/>
+    <w:p>
       <w:r>
         <w:rPr>
           <w:noProof/>
         </w:rPr>
-        <w:lastRenderedPageBreak/>
         <w:drawing>
           <wp:inline distT="0" distB="0" distL="0" distR="0" wp14:anchorId="30972BB2" wp14:editId="2B38A3EC">
             <wp:extent cx="3795395" cy="5205412"/>
@@ -2233,7 +1915,7 @@
                     <pic:cNvPicPr/>
                   </pic:nvPicPr>
                   <pic:blipFill rotWithShape="1">
-                    <a:blip r:embed="rId16"/>
+                    <a:blip r:embed="rId15"/>
                     <a:srcRect r="375" b="265"/>
                     <a:stretch/>
                   </pic:blipFill>
@@ -2269,8 +1951,8 @@
           <w:numId w:val="11"/>
         </w:numPr>
       </w:pPr>
-      <w:bookmarkStart w:id="93" w:name="OLE_LINK25"/>
-      <w:bookmarkStart w:id="94" w:name="OLE_LINK26"/>
+      <w:bookmarkStart w:id="26" w:name="OLE_LINK25"/>
+      <w:bookmarkStart w:id="27" w:name="OLE_LINK26"/>
       <w:r>
         <w:t xml:space="preserve">Click the </w:t>
       </w:r>
@@ -2329,24 +2011,31 @@
       </w:r>
     </w:p>
     <w:p>
-      <w:r>
+      <w:pPr>
+        <w:keepNext/>
+        <w:spacing w:after="360"/>
+      </w:pPr>
+      <w:r>
+        <w:lastRenderedPageBreak/>
         <w:t xml:space="preserve">The library explorer should </w:t>
       </w:r>
       <w:r>
-        <w:t>now resemble the image below</w:t>
+        <w:t xml:space="preserve">now </w:t>
+      </w:r>
+      <w:r>
+        <w:t>look like this</w:t>
       </w:r>
       <w:r>
         <w:t>:</w:t>
       </w:r>
     </w:p>
-    <w:bookmarkEnd w:id="93"/>
-    <w:bookmarkEnd w:id="94"/>
+    <w:bookmarkEnd w:id="26"/>
+    <w:bookmarkEnd w:id="27"/>
     <w:p>
       <w:r>
         <w:rPr>
           <w:noProof/>
         </w:rPr>
-        <w:lastRenderedPageBreak/>
         <w:drawing>
           <wp:inline distT="0" distB="0" distL="0" distR="0" wp14:anchorId="1A8BBB9C" wp14:editId="0F6687D8">
             <wp:extent cx="5943600" cy="2769235"/>
@@ -2363,7 +2052,7 @@
                     <pic:cNvPicPr/>
                   </pic:nvPicPr>
                   <pic:blipFill>
-                    <a:blip r:embed="rId17"/>
+                    <a:blip r:embed="rId16"/>
                     <a:stretch>
                       <a:fillRect/>
                     </a:stretch>
@@ -2436,7 +2125,15 @@
         <w:t>Next&gt;&gt;</w:t>
       </w:r>
       <w:r>
-        <w:t xml:space="preserve"> buttons are disabled for this library, because all of its spectra can be listed in a single page. At the very bottom, the library explorer reports </w:t>
+        <w:t xml:space="preserve"> buttons are disabled for this </w:t>
+      </w:r>
+      <w:proofErr w:type="gramStart"/>
+      <w:r>
+        <w:t>library, because</w:t>
+      </w:r>
+      <w:proofErr w:type="gramEnd"/>
+      <w:r>
+        <w:t xml:space="preserve"> all of its spectra can be listed in a single page. At the very bottom, the library explorer reports </w:t>
       </w:r>
       <w:r>
         <w:t xml:space="preserve">that </w:t>
@@ -2459,7 +2156,17 @@
     </w:p>
     <w:p>
       <w:r>
-        <w:t xml:space="preserve">Hover your cursor over any molecule, and Skyline will display the name, formula, and precursor m/z. </w:t>
+        <w:t xml:space="preserve">Hover your cursor over any molecule, and Skyline will display the name, formula, and precursor </w:t>
+      </w:r>
+      <w:r>
+        <w:rPr>
+          <w:i/>
+          <w:iCs/>
+        </w:rPr>
+        <w:t>m/z</w:t>
+      </w:r>
+      <w:r>
+        <w:t xml:space="preserve">. </w:t>
       </w:r>
     </w:p>
     <w:p>
@@ -2561,7 +2268,15 @@
         <w:t>1</w:t>
       </w:r>
       <w:r>
-        <w:t xml:space="preserve"> buttons should be pushed to show charge 1 fragment ions. In this library, there are no charge 2 ions. </w:t>
+        <w:t xml:space="preserve"> </w:t>
+      </w:r>
+      <w:proofErr w:type="gramStart"/>
+      <w:r>
+        <w:t>buttons</w:t>
+      </w:r>
+      <w:proofErr w:type="gramEnd"/>
+      <w:r>
+        <w:t xml:space="preserve"> should be pushed to show charge 1 fragment ions. In this library, there are no charge 2 ions. </w:t>
       </w:r>
     </w:p>
     <w:p>
@@ -2597,19 +2312,64 @@
         </w:numPr>
       </w:pPr>
       <w:r>
-        <w:t>Notice that the toolbar also contains buttons to copy, save</w:t>
+        <w:t xml:space="preserve">Notice that the toolbar also contains buttons to </w:t>
+      </w:r>
+      <w:r>
+        <w:rPr>
+          <w:b/>
+          <w:bCs/>
+        </w:rPr>
+        <w:t>C</w:t>
+      </w:r>
+      <w:r>
+        <w:rPr>
+          <w:b/>
+          <w:bCs/>
+        </w:rPr>
+        <w:t>opy</w:t>
+      </w:r>
+      <w:r>
+        <w:t xml:space="preserve">, </w:t>
+      </w:r>
+      <w:r>
+        <w:rPr>
+          <w:b/>
+          <w:bCs/>
+        </w:rPr>
+        <w:t>S</w:t>
+      </w:r>
+      <w:r>
+        <w:rPr>
+          <w:b/>
+          <w:bCs/>
+        </w:rPr>
+        <w:t>ave</w:t>
       </w:r>
       <w:r>
         <w:t>,</w:t>
       </w:r>
       <w:r>
-        <w:t xml:space="preserve"> and print the current chart, and as with most charts in Skyline, further options can be accessed through a right-click menu.</w:t>
-      </w:r>
-    </w:p>
-    <w:p>
-      <w:bookmarkStart w:id="95" w:name="OLE_LINK27"/>
-      <w:bookmarkStart w:id="96" w:name="OLE_LINK28"/>
-      <w:r>
+        <w:t xml:space="preserve"> and </w:t>
+      </w:r>
+      <w:r>
+        <w:rPr>
+          <w:b/>
+          <w:bCs/>
+        </w:rPr>
+        <w:t>Print</w:t>
+      </w:r>
+      <w:r>
+        <w:t xml:space="preserve"> </w:t>
+      </w:r>
+      <w:r>
+        <w:t>the current chart, and as with most charts in Skyline, further options can be accessed through a right-click menu.</w:t>
+      </w:r>
+    </w:p>
+    <w:p>
+      <w:bookmarkStart w:id="28" w:name="OLE_LINK27"/>
+      <w:bookmarkStart w:id="29" w:name="OLE_LINK28"/>
+      <w:r>
+        <w:lastRenderedPageBreak/>
         <w:t xml:space="preserve">To add </w:t>
       </w:r>
       <w:r>
@@ -2628,7 +2388,6 @@
         </w:numPr>
       </w:pPr>
       <w:r>
-        <w:lastRenderedPageBreak/>
         <w:t xml:space="preserve">Click the </w:t>
       </w:r>
       <w:r>
@@ -2686,10 +2445,23 @@
         </w:numPr>
       </w:pPr>
       <w:r>
+        <w:t xml:space="preserve">Click </w:t>
+      </w:r>
+      <w:r>
+        <w:rPr>
+          <w:b/>
+          <w:bCs/>
+        </w:rPr>
         <w:t>Close</w:t>
       </w:r>
       <w:r>
-        <w:t xml:space="preserve"> the </w:t>
+        <w:t xml:space="preserve"> </w:t>
+      </w:r>
+      <w:r>
+        <w:t xml:space="preserve">on </w:t>
+      </w:r>
+      <w:r>
+        <w:t xml:space="preserve">the </w:t>
       </w:r>
       <w:r>
         <w:rPr>
@@ -2702,10 +2474,14 @@
       </w:r>
     </w:p>
     <w:p>
-      <w:bookmarkStart w:id="97" w:name="OLE_LINK29"/>
-      <w:bookmarkStart w:id="98" w:name="OLE_LINK30"/>
-      <w:bookmarkEnd w:id="95"/>
-      <w:bookmarkEnd w:id="96"/>
+      <w:pPr>
+        <w:keepNext/>
+        <w:spacing w:after="360"/>
+      </w:pPr>
+      <w:bookmarkStart w:id="30" w:name="OLE_LINK29"/>
+      <w:bookmarkStart w:id="31" w:name="OLE_LINK30"/>
+      <w:bookmarkEnd w:id="28"/>
+      <w:bookmarkEnd w:id="29"/>
       <w:r>
         <w:t xml:space="preserve">Your Skyline window should now </w:t>
       </w:r>
@@ -2716,8 +2492,8 @@
         <w:t>:</w:t>
       </w:r>
     </w:p>
-    <w:bookmarkEnd w:id="97"/>
-    <w:bookmarkEnd w:id="98"/>
+    <w:bookmarkEnd w:id="30"/>
+    <w:bookmarkEnd w:id="31"/>
     <w:p>
       <w:r>
         <w:rPr>
@@ -2739,7 +2515,7 @@
                     <pic:cNvPicPr/>
                   </pic:nvPicPr>
                   <pic:blipFill rotWithShape="1">
-                    <a:blip r:embed="rId18"/>
+                    <a:blip r:embed="rId17"/>
                     <a:srcRect l="146" t="106" r="178" b="150"/>
                     <a:stretch/>
                   </pic:blipFill>
@@ -2771,8 +2547,8 @@
       <w:pPr>
         <w:pStyle w:val="Heading1"/>
       </w:pPr>
-      <w:bookmarkStart w:id="99" w:name="OLE_LINK31"/>
-      <w:bookmarkStart w:id="100" w:name="OLE_LINK32"/>
+      <w:bookmarkStart w:id="32" w:name="OLE_LINK31"/>
+      <w:bookmarkStart w:id="33" w:name="OLE_LINK32"/>
       <w:r>
         <w:t>Importing Results Data</w:t>
       </w:r>
@@ -2953,7 +2729,12 @@
       </w:r>
     </w:p>
     <w:p>
-      <w:r>
+      <w:pPr>
+        <w:keepNext/>
+        <w:spacing w:after="360"/>
+      </w:pPr>
+      <w:r>
+        <w:lastRenderedPageBreak/>
         <w:t xml:space="preserve">The </w:t>
       </w:r>
       <w:r>
@@ -2972,14 +2753,13 @@
         <w:t>:</w:t>
       </w:r>
     </w:p>
-    <w:bookmarkEnd w:id="99"/>
-    <w:bookmarkEnd w:id="100"/>
+    <w:bookmarkEnd w:id="32"/>
+    <w:bookmarkEnd w:id="33"/>
     <w:p>
       <w:r>
         <w:rPr>
           <w:noProof/>
         </w:rPr>
-        <w:lastRenderedPageBreak/>
         <w:drawing>
           <wp:inline distT="0" distB="0" distL="0" distR="0" wp14:anchorId="485B877A" wp14:editId="1CA216C5">
             <wp:extent cx="3600450" cy="4219575"/>
@@ -2996,7 +2776,7 @@
                     <pic:cNvPicPr/>
                   </pic:nvPicPr>
                   <pic:blipFill rotWithShape="1">
-                    <a:blip r:embed="rId19"/>
+                    <a:blip r:embed="rId18"/>
                     <a:srcRect l="263" t="224" r="525" b="448"/>
                     <a:stretch/>
                   </pic:blipFill>
@@ -3032,8 +2812,8 @@
           <w:numId w:val="13"/>
         </w:numPr>
       </w:pPr>
-      <w:bookmarkStart w:id="101" w:name="OLE_LINK33"/>
-      <w:bookmarkStart w:id="102" w:name="OLE_LINK34"/>
+      <w:bookmarkStart w:id="34" w:name="OLE_LINK33"/>
+      <w:bookmarkStart w:id="35" w:name="OLE_LINK34"/>
       <w:r>
         <w:t xml:space="preserve">Click the </w:t>
       </w:r>
@@ -3048,7 +2828,12 @@
       </w:r>
     </w:p>
     <w:p>
-      <w:r>
+      <w:pPr>
+        <w:keepNext/>
+        <w:spacing w:after="360"/>
+      </w:pPr>
+      <w:r>
+        <w:lastRenderedPageBreak/>
         <w:t xml:space="preserve">The </w:t>
       </w:r>
       <w:r>
@@ -3064,20 +2849,27 @@
         <w:t>will now</w:t>
       </w:r>
       <w:r>
-        <w:t xml:space="preserve"> show the .d files you have extracted into the tutorial folder</w:t>
+        <w:t xml:space="preserve"> show </w:t>
+      </w:r>
+      <w:proofErr w:type="gramStart"/>
+      <w:r>
+        <w:t>the .d</w:t>
+      </w:r>
+      <w:proofErr w:type="gramEnd"/>
+      <w:r>
+        <w:t xml:space="preserve"> files you have extracted into the tutorial folder</w:t>
       </w:r>
       <w:r>
         <w:t>:</w:t>
       </w:r>
     </w:p>
-    <w:bookmarkEnd w:id="101"/>
-    <w:bookmarkEnd w:id="102"/>
+    <w:bookmarkEnd w:id="34"/>
+    <w:bookmarkEnd w:id="35"/>
     <w:p>
       <w:r>
         <w:rPr>
           <w:noProof/>
         </w:rPr>
-        <w:lastRenderedPageBreak/>
         <w:drawing>
           <wp:inline distT="0" distB="0" distL="0" distR="0" wp14:anchorId="50CEC219" wp14:editId="31B832BB">
             <wp:extent cx="5563235" cy="4019909"/>
@@ -3094,7 +2886,7 @@
                     <pic:cNvPicPr/>
                   </pic:nvPicPr>
                   <pic:blipFill rotWithShape="1">
-                    <a:blip r:embed="rId20"/>
+                    <a:blip r:embed="rId19"/>
                     <a:srcRect l="462" t="214" r="349" b="222"/>
                     <a:stretch/>
                   </pic:blipFill>
@@ -3130,10 +2922,18 @@
           <w:numId w:val="13"/>
         </w:numPr>
       </w:pPr>
-      <w:bookmarkStart w:id="103" w:name="OLE_LINK35"/>
-      <w:bookmarkStart w:id="104" w:name="OLE_LINK36"/>
-      <w:r>
-        <w:t>Select both .d files.</w:t>
+      <w:bookmarkStart w:id="36" w:name="OLE_LINK35"/>
+      <w:bookmarkStart w:id="37" w:name="OLE_LINK36"/>
+      <w:r>
+        <w:t xml:space="preserve">Select </w:t>
+      </w:r>
+      <w:proofErr w:type="gramStart"/>
+      <w:r>
+        <w:t>both .d</w:t>
+      </w:r>
+      <w:proofErr w:type="gramEnd"/>
+      <w:r>
+        <w:t xml:space="preserve"> files.</w:t>
       </w:r>
     </w:p>
     <w:p>
@@ -3191,7 +2991,12 @@
       </w:r>
     </w:p>
     <w:p>
-      <w:r>
+      <w:pPr>
+        <w:keepNext/>
+        <w:spacing w:after="360"/>
+      </w:pPr>
+      <w:r>
+        <w:lastRenderedPageBreak/>
         <w:t xml:space="preserve">This should start the import and cause Skyline to show the </w:t>
       </w:r>
       <w:r>
@@ -3204,14 +3009,13 @@
         <w:t xml:space="preserve"> progress form:</w:t>
       </w:r>
     </w:p>
-    <w:bookmarkEnd w:id="103"/>
-    <w:bookmarkEnd w:id="104"/>
+    <w:bookmarkEnd w:id="36"/>
+    <w:bookmarkEnd w:id="37"/>
     <w:p>
       <w:r>
         <w:rPr>
           <w:noProof/>
         </w:rPr>
-        <w:lastRenderedPageBreak/>
         <w:drawing>
           <wp:inline distT="0" distB="0" distL="0" distR="0" wp14:anchorId="41313C0D" wp14:editId="7EDC5D01">
             <wp:extent cx="5899150" cy="3346600"/>
@@ -3228,7 +3032,7 @@
                     <pic:cNvPicPr/>
                   </pic:nvPicPr>
                   <pic:blipFill rotWithShape="1">
-                    <a:blip r:embed="rId21"/>
+                    <a:blip r:embed="rId20"/>
                     <a:srcRect l="436" t="256" r="291" b="377"/>
                     <a:stretch/>
                   </pic:blipFill>
@@ -3260,8 +3064,8 @@
       <w:pPr>
         <w:pStyle w:val="Heading1"/>
       </w:pPr>
-      <w:bookmarkStart w:id="105" w:name="OLE_LINK37"/>
-      <w:bookmarkStart w:id="106" w:name="OLE_LINK38"/>
+      <w:bookmarkStart w:id="38" w:name="OLE_LINK37"/>
+      <w:bookmarkStart w:id="39" w:name="OLE_LINK38"/>
       <w:r>
         <w:t>Reviewing the Extracted Ion Chromatograms</w:t>
       </w:r>
@@ -3504,16 +3308,26 @@
     <w:p>
       <w:pPr>
         <w:pStyle w:val="ListParagraph"/>
+        <w:keepNext/>
         <w:numPr>
           <w:ilvl w:val="0"/>
           <w:numId w:val="14"/>
         </w:numPr>
-      </w:pPr>
-      <w:r>
+        <w:spacing w:after="360"/>
+        <w:ind w:left="0" w:firstLine="0"/>
+        <w:contextualSpacing w:val="0"/>
+      </w:pPr>
+      <w:r>
+        <w:lastRenderedPageBreak/>
         <w:t xml:space="preserve">Select the molecule </w:t>
       </w:r>
-      <w:r>
-        <w:t>PC(16:0_18:1)</w:t>
+      <w:proofErr w:type="gramStart"/>
+      <w:r>
+        <w:t>PC(</w:t>
+      </w:r>
+      <w:proofErr w:type="gramEnd"/>
+      <w:r>
+        <w:t>16:0_18:1)</w:t>
       </w:r>
       <w:r>
         <w:t xml:space="preserve"> and your spectra should appear as:</w:t>
@@ -3522,14 +3336,13 @@
         <w:t xml:space="preserve"> </w:t>
       </w:r>
     </w:p>
-    <w:bookmarkEnd w:id="105"/>
-    <w:bookmarkEnd w:id="106"/>
+    <w:bookmarkEnd w:id="38"/>
+    <w:bookmarkEnd w:id="39"/>
     <w:p>
       <w:r>
         <w:rPr>
           <w:noProof/>
         </w:rPr>
-        <w:lastRenderedPageBreak/>
         <w:drawing>
           <wp:inline distT="0" distB="0" distL="0" distR="0" wp14:anchorId="274E3F4D" wp14:editId="054D6CD7">
             <wp:extent cx="5943600" cy="3706050"/>
@@ -3546,7 +3359,7 @@
                     <pic:cNvPicPr/>
                   </pic:nvPicPr>
                   <pic:blipFill rotWithShape="1">
-                    <a:blip r:embed="rId22"/>
+                    <a:blip r:embed="rId21"/>
                     <a:srcRect t="319"/>
                     <a:stretch/>
                   </pic:blipFill>
@@ -3594,7 +3407,15 @@
         <w:t>XIC</w:t>
       </w:r>
       <w:r>
-        <w:t>. This is due to the nature of lipid fragmentation, as most lipids with 16:0 or 18:1 fatty acyl chains will share those same fragments.</w:t>
+        <w:t xml:space="preserve">. This is due to the nature of lipid fragmentation, as most lipids with 16:0 or 18:1 fatty acyl </w:t>
+      </w:r>
+      <w:proofErr w:type="gramStart"/>
+      <w:r>
+        <w:t>chains</w:t>
+      </w:r>
+      <w:proofErr w:type="gramEnd"/>
+      <w:r>
+        <w:t xml:space="preserve"> will share those same fragments.</w:t>
       </w:r>
       <w:r>
         <w:t xml:space="preserve"> </w:t>
@@ -3634,8 +3455,8 @@
       </w:r>
     </w:p>
     <w:p>
-      <w:bookmarkStart w:id="107" w:name="OLE_LINK39"/>
-      <w:bookmarkStart w:id="108" w:name="OLE_LINK40"/>
+      <w:bookmarkStart w:id="40" w:name="OLE_LINK39"/>
+      <w:bookmarkStart w:id="41" w:name="OLE_LINK40"/>
       <w:r>
         <w:t xml:space="preserve">Since there are only 38 precursors in this document, you may want to review all 38 to get an overall feel for how the </w:t>
       </w:r>
@@ -3655,12 +3476,15 @@
     <w:p>
       <w:pPr>
         <w:pStyle w:val="ListParagraph"/>
+        <w:keepNext/>
         <w:numPr>
           <w:ilvl w:val="0"/>
           <w:numId w:val="15"/>
         </w:numPr>
-      </w:pPr>
-      <w:r>
+        <w:spacing w:after="360"/>
+      </w:pPr>
+      <w:r>
+        <w:lastRenderedPageBreak/>
         <w:t xml:space="preserve">From the </w:t>
       </w:r>
       <w:r>
@@ -3709,14 +3533,13 @@
         <w:t>:</w:t>
       </w:r>
     </w:p>
-    <w:bookmarkEnd w:id="107"/>
-    <w:bookmarkEnd w:id="108"/>
+    <w:bookmarkEnd w:id="40"/>
+    <w:bookmarkEnd w:id="41"/>
     <w:p>
       <w:r>
         <w:rPr>
           <w:noProof/>
         </w:rPr>
-        <w:lastRenderedPageBreak/>
         <w:drawing>
           <wp:inline distT="0" distB="0" distL="0" distR="0" wp14:anchorId="0873BFE1" wp14:editId="56C3E5EA">
             <wp:extent cx="5924550" cy="3505200"/>
@@ -3733,7 +3556,7 @@
                     <pic:cNvPicPr/>
                   </pic:nvPicPr>
                   <pic:blipFill rotWithShape="1">
-                    <a:blip r:embed="rId23"/>
+                    <a:blip r:embed="rId22"/>
                     <a:srcRect l="160" t="271" r="160" b="217"/>
                     <a:stretch/>
                   </pic:blipFill>
@@ -3772,8 +3595,8 @@
           <w:rFonts w:eastAsia="Calibri"/>
         </w:rPr>
       </w:pPr>
-      <w:bookmarkStart w:id="109" w:name="OLE_LINK41"/>
-      <w:bookmarkStart w:id="110" w:name="OLE_LINK42"/>
+      <w:bookmarkStart w:id="42" w:name="OLE_LINK41"/>
+      <w:bookmarkStart w:id="43" w:name="OLE_LINK42"/>
       <w:r>
         <w:rPr>
           <w:rFonts w:eastAsia="Calibri"/>
@@ -3805,7 +3628,7 @@
                     </pic:cNvPicPr>
                   </pic:nvPicPr>
                   <pic:blipFill>
-                    <a:blip r:embed="rId24">
+                    <a:blip r:embed="rId23">
                       <a:extLst>
                         <a:ext uri="{28A0092B-C50C-407E-A947-70E740481C1C}">
                           <a14:useLocalDpi xmlns:a14="http://schemas.microsoft.com/office/drawing/2010/main" val="0"/>
@@ -4160,18 +3983,22 @@
     </w:p>
     <w:p>
       <w:pPr>
-        <w:rPr>
-          <w:rFonts w:eastAsia="Calibri"/>
-        </w:rPr>
-      </w:pPr>
-      <w:bookmarkStart w:id="111" w:name="OLE_LINK43"/>
-      <w:bookmarkStart w:id="112" w:name="OLE_LINK44"/>
-      <w:bookmarkEnd w:id="109"/>
-      <w:bookmarkEnd w:id="110"/>
-      <w:r>
-        <w:rPr>
-          <w:rFonts w:eastAsia="Calibri"/>
-        </w:rPr>
+        <w:keepNext/>
+        <w:spacing w:before="240" w:after="360"/>
+        <w:ind w:left="720" w:hanging="360"/>
+        <w:rPr>
+          <w:rFonts w:eastAsia="Calibri"/>
+        </w:rPr>
+      </w:pPr>
+      <w:bookmarkStart w:id="44" w:name="OLE_LINK43"/>
+      <w:bookmarkStart w:id="45" w:name="OLE_LINK44"/>
+      <w:bookmarkEnd w:id="42"/>
+      <w:bookmarkEnd w:id="43"/>
+      <w:r>
+        <w:rPr>
+          <w:rFonts w:eastAsia="Calibri"/>
+        </w:rPr>
+        <w:lastRenderedPageBreak/>
         <w:t xml:space="preserve">You should end up with a </w:t>
       </w:r>
       <w:r>
@@ -4199,8 +4026,8 @@
         <w:t>:</w:t>
       </w:r>
     </w:p>
-    <w:bookmarkEnd w:id="111"/>
-    <w:bookmarkEnd w:id="112"/>
+    <w:bookmarkEnd w:id="44"/>
+    <w:bookmarkEnd w:id="45"/>
     <w:p>
       <w:pPr>
         <w:rPr>
@@ -4211,7 +4038,6 @@
         <w:rPr>
           <w:noProof/>
         </w:rPr>
-        <w:lastRenderedPageBreak/>
         <w:drawing>
           <wp:inline distT="0" distB="0" distL="0" distR="0" wp14:anchorId="2171A936" wp14:editId="08C13E32">
             <wp:extent cx="5943600" cy="3209026"/>
@@ -4228,7 +4054,7 @@
                     <pic:cNvPicPr/>
                   </pic:nvPicPr>
                   <pic:blipFill rotWithShape="1">
-                    <a:blip r:embed="rId25"/>
+                    <a:blip r:embed="rId24"/>
                     <a:srcRect b="4016"/>
                     <a:stretch/>
                   </pic:blipFill>
@@ -4356,8 +4182,8 @@
           <w:rFonts w:eastAsia="Calibri"/>
         </w:rPr>
       </w:pPr>
-      <w:bookmarkStart w:id="113" w:name="OLE_LINK45"/>
-      <w:bookmarkStart w:id="114" w:name="OLE_LINK46"/>
+      <w:bookmarkStart w:id="46" w:name="OLE_LINK45"/>
+      <w:bookmarkStart w:id="47" w:name="OLE_LINK46"/>
       <w:r>
         <w:rPr>
           <w:rFonts w:eastAsia="Calibri"/>
@@ -4584,254 +4410,7 @@
         <w:rPr>
           <w:rFonts w:eastAsia="Calibri"/>
         </w:rPr>
-        <w:t xml:space="preserve"> the elution order of the LPC(0:0/18:2)/LPC(18:2/0:0) and LPE(0:0/16:0)/LPE(16:0/0:0) pairs. Drag the integration boundaries with your mouse to integrate the correct peaks. </w:t>
-      </w:r>
-      <w:r>
-        <w:rPr>
-          <w:rFonts w:eastAsia="Calibri"/>
-        </w:rPr>
-        <w:t>Note that male and female fruit f</w:t>
-      </w:r>
-      <w:r>
-        <w:rPr>
-          <w:rFonts w:eastAsia="Calibri"/>
-        </w:rPr>
-        <w:t xml:space="preserve">lies have vastly different </w:t>
-      </w:r>
-      <w:proofErr w:type="spellStart"/>
-      <w:r>
-        <w:rPr>
-          <w:rFonts w:eastAsia="Calibri"/>
-        </w:rPr>
-        <w:t>lysophospho</w:t>
-      </w:r>
-      <w:r>
-        <w:rPr>
-          <w:rFonts w:eastAsia="Calibri"/>
-        </w:rPr>
-        <w:t>lipid</w:t>
-      </w:r>
-      <w:proofErr w:type="spellEnd"/>
-      <w:r>
-        <w:rPr>
-          <w:rFonts w:eastAsia="Calibri"/>
-        </w:rPr>
-        <w:t xml:space="preserve"> profiles</w:t>
-      </w:r>
-      <w:r>
-        <w:rPr>
-          <w:rFonts w:eastAsia="Calibri"/>
-        </w:rPr>
-        <w:t>, which</w:t>
-      </w:r>
-      <w:r>
-        <w:rPr>
-          <w:rFonts w:eastAsia="Calibri"/>
-        </w:rPr>
-        <w:t xml:space="preserve"> was also observed across almost all </w:t>
-      </w:r>
-      <w:proofErr w:type="spellStart"/>
-      <w:r>
-        <w:rPr>
-          <w:rFonts w:eastAsia="Calibri"/>
-        </w:rPr>
-        <w:t>lysophospholipids</w:t>
-      </w:r>
-      <w:proofErr w:type="spellEnd"/>
-      <w:r>
-        <w:rPr>
-          <w:rFonts w:eastAsia="Calibri"/>
-        </w:rPr>
-        <w:t xml:space="preserve"> in a larger </w:t>
-      </w:r>
-      <w:r>
-        <w:rPr>
-          <w:rFonts w:eastAsia="Calibri"/>
-          <w:i/>
-        </w:rPr>
-        <w:t>Drosophila</w:t>
-      </w:r>
-      <w:r>
-        <w:rPr>
-          <w:rFonts w:eastAsia="Calibri"/>
-        </w:rPr>
-        <w:t xml:space="preserve"> </w:t>
-      </w:r>
-      <w:r>
-        <w:rPr>
-          <w:rFonts w:eastAsia="Calibri"/>
-        </w:rPr>
-        <w:t>study</w:t>
-      </w:r>
-      <w:r>
-        <w:rPr>
-          <w:rFonts w:eastAsia="Calibri"/>
-        </w:rPr>
-        <w:t>.</w:t>
-      </w:r>
-    </w:p>
-    <w:p>
-      <w:pPr>
-        <w:rPr>
-          <w:rFonts w:eastAsia="Calibri"/>
-        </w:rPr>
-      </w:pPr>
-      <w:r>
-        <w:rPr>
-          <w:rFonts w:eastAsia="Calibri"/>
-        </w:rPr>
-        <w:t xml:space="preserve">The </w:t>
-      </w:r>
-      <w:r>
-        <w:rPr>
-          <w:rFonts w:eastAsia="Calibri"/>
-        </w:rPr>
-        <w:t>final</w:t>
-      </w:r>
-      <w:r>
-        <w:rPr>
-          <w:rFonts w:eastAsia="Calibri"/>
-        </w:rPr>
-        <w:t xml:space="preserve"> isomer pair is near the bottom of the document. PG(16:0_18:3) and PG(16:1_18:2) have different fatty acyl compositions</w:t>
-      </w:r>
-      <w:r>
-        <w:rPr>
-          <w:rFonts w:eastAsia="Calibri"/>
-        </w:rPr>
-        <w:t>,</w:t>
-      </w:r>
-      <w:r>
-        <w:rPr>
-          <w:rFonts w:eastAsia="Calibri"/>
-        </w:rPr>
-        <w:t xml:space="preserve"> but the same total number of carbons and double </w:t>
-      </w:r>
-      <w:r>
-        <w:rPr>
-          <w:rFonts w:eastAsia="Calibri"/>
-        </w:rPr>
-        <w:t xml:space="preserve">bonds, </w:t>
-      </w:r>
-      <w:r>
-        <w:rPr>
-          <w:rFonts w:eastAsia="Calibri"/>
-        </w:rPr>
-        <w:t xml:space="preserve">causing </w:t>
-      </w:r>
-      <w:r>
-        <w:rPr>
-          <w:rFonts w:eastAsia="Calibri"/>
-        </w:rPr>
-        <w:t>the</w:t>
-      </w:r>
-      <w:r>
-        <w:rPr>
-          <w:rFonts w:eastAsia="Calibri"/>
-        </w:rPr>
-        <w:t>m to</w:t>
-      </w:r>
-      <w:r>
-        <w:rPr>
-          <w:rFonts w:eastAsia="Calibri"/>
-        </w:rPr>
-        <w:t xml:space="preserve"> share the same </w:t>
-      </w:r>
-      <w:r>
-        <w:rPr>
-          <w:rFonts w:eastAsia="Calibri"/>
-        </w:rPr>
-        <w:t>precursor</w:t>
-      </w:r>
-      <w:r>
-        <w:rPr>
-          <w:rFonts w:eastAsia="Calibri"/>
-        </w:rPr>
-        <w:t xml:space="preserve"> formula and </w:t>
-      </w:r>
-      <w:r>
-        <w:rPr>
-          <w:rFonts w:eastAsia="Calibri"/>
-          <w:i/>
-        </w:rPr>
-        <w:t>m/z</w:t>
-      </w:r>
-      <w:r>
-        <w:rPr>
-          <w:rFonts w:eastAsia="Calibri"/>
-        </w:rPr>
-        <w:t xml:space="preserve"> value</w:t>
-      </w:r>
-      <w:r>
-        <w:rPr>
-          <w:rFonts w:eastAsia="Calibri"/>
-        </w:rPr>
-        <w:t xml:space="preserve">. Again, use the library match ID retention time markers to determine the correct peak for each lipid. </w:t>
-      </w:r>
-      <w:r>
-        <w:rPr>
-          <w:rFonts w:eastAsia="Calibri"/>
-        </w:rPr>
-        <w:t>To integrate the correct peaks, either drag the integration boundaries with your mouse or click the retention time above the peak apex.</w:t>
-      </w:r>
-      <w:r>
-        <w:rPr>
-          <w:rFonts w:eastAsia="Calibri"/>
-        </w:rPr>
-        <w:t xml:space="preserve"> The product </w:t>
-      </w:r>
-      <w:r>
-        <w:rPr>
-          <w:rFonts w:eastAsia="Calibri"/>
-        </w:rPr>
-        <w:t>XIC</w:t>
-      </w:r>
-      <w:r>
-        <w:rPr>
-          <w:rFonts w:eastAsia="Calibri"/>
-        </w:rPr>
-        <w:t xml:space="preserve"> may not be useful until IMS filtering is utilized.</w:t>
-      </w:r>
-    </w:p>
-    <w:p>
-      <w:pPr>
-        <w:pStyle w:val="Heading1"/>
-      </w:pPr>
-      <w:bookmarkStart w:id="115" w:name="OLE_LINK47"/>
-      <w:bookmarkStart w:id="116" w:name="OLE_LINK48"/>
-      <w:bookmarkEnd w:id="113"/>
-      <w:bookmarkEnd w:id="114"/>
-      <w:r>
-        <w:lastRenderedPageBreak/>
-        <w:t xml:space="preserve">Understanding </w:t>
-      </w:r>
-      <w:r>
-        <w:t>and Utilizing the IMS</w:t>
-      </w:r>
-      <w:r>
-        <w:t xml:space="preserve"> Separation</w:t>
-      </w:r>
-    </w:p>
-    <w:p>
-      <w:r>
-        <w:t>To this point,</w:t>
-      </w:r>
-      <w:r>
-        <w:t xml:space="preserve"> we have ignored the </w:t>
-      </w:r>
-      <w:r>
-        <w:t>IMS</w:t>
-      </w:r>
-      <w:r>
-        <w:t xml:space="preserve"> dimension in this data. To better understand </w:t>
-      </w:r>
-      <w:r>
-        <w:t>the IMS</w:t>
-      </w:r>
-      <w:r>
-        <w:t xml:space="preserve"> separation, you need to look at the underlying spectra from which these chromatograms were extracted by doing the followi</w:t>
-      </w:r>
-      <w:r>
-        <w:t>ng:</w:t>
+        <w:t xml:space="preserve"> the elution order of the LPC(0:0/18:2)/LPC(18:2/0:0) and LPE(0:0/16:0)/LPE(16:0/0:0) pairs. </w:t>
       </w:r>
     </w:p>
     <w:p>
@@ -4841,36 +4420,203 @@
           <w:ilvl w:val="0"/>
           <w:numId w:val="18"/>
         </w:numPr>
-      </w:pPr>
-      <w:r>
-        <w:t xml:space="preserve">On the </w:t>
-      </w:r>
-      <w:r>
-        <w:rPr>
-          <w:b/>
-        </w:rPr>
-        <w:t>View</w:t>
-      </w:r>
-      <w:r>
-        <w:t xml:space="preserve"> menu, choose </w:t>
-      </w:r>
-      <w:r>
-        <w:rPr>
-          <w:b/>
-        </w:rPr>
-        <w:t>Auto-Zoom</w:t>
-      </w:r>
-      <w:r>
-        <w:t xml:space="preserve"> and click </w:t>
-      </w:r>
-      <w:r>
-        <w:rPr>
-          <w:b/>
-        </w:rPr>
-        <w:t>Best Peak</w:t>
-      </w:r>
-      <w:r>
-        <w:t xml:space="preserve"> (F11).</w:t>
+        <w:rPr>
+          <w:rFonts w:eastAsia="Calibri"/>
+        </w:rPr>
+      </w:pPr>
+      <w:r>
+        <w:rPr>
+          <w:rFonts w:eastAsia="Calibri"/>
+        </w:rPr>
+        <w:t xml:space="preserve">Drag the integration boundaries with your mouse to integrate the correct peaks. </w:t>
+      </w:r>
+    </w:p>
+    <w:p>
+      <w:pPr>
+        <w:rPr>
+          <w:rFonts w:eastAsia="Calibri"/>
+        </w:rPr>
+      </w:pPr>
+      <w:r>
+        <w:rPr>
+          <w:rFonts w:eastAsia="Calibri"/>
+        </w:rPr>
+        <w:t>Note that male and female fruit f</w:t>
+      </w:r>
+      <w:r>
+        <w:rPr>
+          <w:rFonts w:eastAsia="Calibri"/>
+        </w:rPr>
+        <w:t xml:space="preserve">lies have vastly different </w:t>
+      </w:r>
+      <w:proofErr w:type="spellStart"/>
+      <w:r>
+        <w:rPr>
+          <w:rFonts w:eastAsia="Calibri"/>
+        </w:rPr>
+        <w:t>lysophospho</w:t>
+      </w:r>
+      <w:r>
+        <w:rPr>
+          <w:rFonts w:eastAsia="Calibri"/>
+        </w:rPr>
+        <w:t>lipid</w:t>
+      </w:r>
+      <w:proofErr w:type="spellEnd"/>
+      <w:r>
+        <w:rPr>
+          <w:rFonts w:eastAsia="Calibri"/>
+        </w:rPr>
+        <w:t xml:space="preserve"> profiles</w:t>
+      </w:r>
+      <w:r>
+        <w:rPr>
+          <w:rFonts w:eastAsia="Calibri"/>
+        </w:rPr>
+        <w:t>, which</w:t>
+      </w:r>
+      <w:r>
+        <w:rPr>
+          <w:rFonts w:eastAsia="Calibri"/>
+        </w:rPr>
+        <w:t xml:space="preserve"> was also observed across almost all </w:t>
+      </w:r>
+      <w:proofErr w:type="spellStart"/>
+      <w:r>
+        <w:rPr>
+          <w:rFonts w:eastAsia="Calibri"/>
+        </w:rPr>
+        <w:t>lysophospholipids</w:t>
+      </w:r>
+      <w:proofErr w:type="spellEnd"/>
+      <w:r>
+        <w:rPr>
+          <w:rFonts w:eastAsia="Calibri"/>
+        </w:rPr>
+        <w:t xml:space="preserve"> in a larger </w:t>
+      </w:r>
+      <w:r>
+        <w:rPr>
+          <w:rFonts w:eastAsia="Calibri"/>
+          <w:i/>
+        </w:rPr>
+        <w:t>Drosophila</w:t>
+      </w:r>
+      <w:r>
+        <w:rPr>
+          <w:rFonts w:eastAsia="Calibri"/>
+        </w:rPr>
+        <w:t xml:space="preserve"> </w:t>
+      </w:r>
+      <w:r>
+        <w:rPr>
+          <w:rFonts w:eastAsia="Calibri"/>
+        </w:rPr>
+        <w:t>study</w:t>
+      </w:r>
+      <w:r>
+        <w:rPr>
+          <w:rFonts w:eastAsia="Calibri"/>
+        </w:rPr>
+        <w:t>.</w:t>
+      </w:r>
+    </w:p>
+    <w:p>
+      <w:pPr>
+        <w:rPr>
+          <w:rFonts w:eastAsia="Calibri"/>
+        </w:rPr>
+      </w:pPr>
+      <w:r>
+        <w:rPr>
+          <w:rFonts w:eastAsia="Calibri"/>
+        </w:rPr>
+        <w:t xml:space="preserve">The </w:t>
+      </w:r>
+      <w:r>
+        <w:rPr>
+          <w:rFonts w:eastAsia="Calibri"/>
+        </w:rPr>
+        <w:t>final</w:t>
+      </w:r>
+      <w:r>
+        <w:rPr>
+          <w:rFonts w:eastAsia="Calibri"/>
+        </w:rPr>
+        <w:t xml:space="preserve"> isomer pair is near the bottom of the document. PG(16:0_18:3) and PG(16:1_18:2) have different fatty acyl compositions</w:t>
+      </w:r>
+      <w:r>
+        <w:rPr>
+          <w:rFonts w:eastAsia="Calibri"/>
+        </w:rPr>
+        <w:t>,</w:t>
+      </w:r>
+      <w:r>
+        <w:rPr>
+          <w:rFonts w:eastAsia="Calibri"/>
+        </w:rPr>
+        <w:t xml:space="preserve"> but the same total number of carbons and double </w:t>
+      </w:r>
+      <w:r>
+        <w:rPr>
+          <w:rFonts w:eastAsia="Calibri"/>
+        </w:rPr>
+        <w:t xml:space="preserve">bonds, </w:t>
+      </w:r>
+      <w:r>
+        <w:rPr>
+          <w:rFonts w:eastAsia="Calibri"/>
+        </w:rPr>
+        <w:t xml:space="preserve">causing </w:t>
+      </w:r>
+      <w:r>
+        <w:rPr>
+          <w:rFonts w:eastAsia="Calibri"/>
+        </w:rPr>
+        <w:t>the</w:t>
+      </w:r>
+      <w:r>
+        <w:rPr>
+          <w:rFonts w:eastAsia="Calibri"/>
+        </w:rPr>
+        <w:t>m to</w:t>
+      </w:r>
+      <w:r>
+        <w:rPr>
+          <w:rFonts w:eastAsia="Calibri"/>
+        </w:rPr>
+        <w:t xml:space="preserve"> share the same </w:t>
+      </w:r>
+      <w:r>
+        <w:rPr>
+          <w:rFonts w:eastAsia="Calibri"/>
+        </w:rPr>
+        <w:t>precursor</w:t>
+      </w:r>
+      <w:r>
+        <w:rPr>
+          <w:rFonts w:eastAsia="Calibri"/>
+        </w:rPr>
+        <w:t xml:space="preserve"> formula and </w:t>
+      </w:r>
+      <w:r>
+        <w:rPr>
+          <w:rFonts w:eastAsia="Calibri"/>
+          <w:i/>
+        </w:rPr>
+        <w:t>m/z</w:t>
+      </w:r>
+      <w:r>
+        <w:rPr>
+          <w:rFonts w:eastAsia="Calibri"/>
+        </w:rPr>
+        <w:t xml:space="preserve"> value</w:t>
+      </w:r>
+      <w:r>
+        <w:rPr>
+          <w:rFonts w:eastAsia="Calibri"/>
+        </w:rPr>
+        <w:t xml:space="preserve">. </w:t>
       </w:r>
     </w:p>
     <w:p>
@@ -4880,17 +4626,15 @@
           <w:ilvl w:val="0"/>
           <w:numId w:val="18"/>
         </w:numPr>
-      </w:pPr>
-      <w:r>
-        <w:t xml:space="preserve">Select the molecule </w:t>
-      </w:r>
-      <w:proofErr w:type="gramStart"/>
-      <w:r>
-        <w:t>PE(</w:t>
-      </w:r>
-      <w:proofErr w:type="gramEnd"/>
-      <w:r>
-        <w:t>16:1_18:3).</w:t>
+        <w:rPr>
+          <w:rFonts w:eastAsia="Calibri"/>
+        </w:rPr>
+      </w:pPr>
+      <w:r>
+        <w:rPr>
+          <w:rFonts w:eastAsia="Calibri"/>
+        </w:rPr>
+        <w:t xml:space="preserve">Again, use the library match ID retention time markers to determine the correct peak for each lipid. </w:t>
       </w:r>
     </w:p>
     <w:p>
@@ -4900,6 +4644,164 @@
           <w:ilvl w:val="0"/>
           <w:numId w:val="18"/>
         </w:numPr>
+        <w:rPr>
+          <w:rFonts w:eastAsia="Calibri"/>
+        </w:rPr>
+      </w:pPr>
+      <w:r>
+        <w:rPr>
+          <w:rFonts w:eastAsia="Calibri"/>
+        </w:rPr>
+        <w:lastRenderedPageBreak/>
+        <w:t>To integrate the correct peaks, either drag the integration boundaries with your mouse or click the retention time above the peak apex.</w:t>
+      </w:r>
+      <w:r>
+        <w:rPr>
+          <w:rFonts w:eastAsia="Calibri"/>
+        </w:rPr>
+        <w:t xml:space="preserve"> </w:t>
+      </w:r>
+    </w:p>
+    <w:p>
+      <w:pPr>
+        <w:rPr>
+          <w:rFonts w:eastAsia="Calibri"/>
+        </w:rPr>
+      </w:pPr>
+      <w:r>
+        <w:rPr>
+          <w:rFonts w:eastAsia="Calibri"/>
+        </w:rPr>
+        <w:t xml:space="preserve">The product </w:t>
+      </w:r>
+      <w:r>
+        <w:rPr>
+          <w:rFonts w:eastAsia="Calibri"/>
+        </w:rPr>
+        <w:t>XIC</w:t>
+      </w:r>
+      <w:r>
+        <w:rPr>
+          <w:rFonts w:eastAsia="Calibri"/>
+        </w:rPr>
+        <w:t xml:space="preserve"> may not be useful until IMS filtering is utilized.</w:t>
+      </w:r>
+    </w:p>
+    <w:p>
+      <w:pPr>
+        <w:pStyle w:val="Heading1"/>
+      </w:pPr>
+      <w:bookmarkStart w:id="48" w:name="OLE_LINK47"/>
+      <w:bookmarkStart w:id="49" w:name="OLE_LINK48"/>
+      <w:bookmarkEnd w:id="46"/>
+      <w:bookmarkEnd w:id="47"/>
+      <w:r>
+        <w:t xml:space="preserve">Understanding </w:t>
+      </w:r>
+      <w:r>
+        <w:t>and Utilizing the IMS</w:t>
+      </w:r>
+      <w:r>
+        <w:t xml:space="preserve"> Separation</w:t>
+      </w:r>
+    </w:p>
+    <w:p>
+      <w:r>
+        <w:t>To this point,</w:t>
+      </w:r>
+      <w:r>
+        <w:t xml:space="preserve"> the </w:t>
+      </w:r>
+      <w:r>
+        <w:t>IMS</w:t>
+      </w:r>
+      <w:r>
+        <w:t xml:space="preserve"> dimension in this data</w:t>
+      </w:r>
+      <w:r>
+        <w:t xml:space="preserve"> has been ignored</w:t>
+      </w:r>
+      <w:r>
+        <w:t xml:space="preserve">. To better understand </w:t>
+      </w:r>
+      <w:r>
+        <w:t>the IMS</w:t>
+      </w:r>
+      <w:r>
+        <w:t xml:space="preserve"> separation, you need to look at the underlying spectra from which these chromatograms were extracted by doing the followi</w:t>
+      </w:r>
+      <w:r>
+        <w:t>ng:</w:t>
+      </w:r>
+    </w:p>
+    <w:p>
+      <w:pPr>
+        <w:pStyle w:val="ListParagraph"/>
+        <w:numPr>
+          <w:ilvl w:val="0"/>
+          <w:numId w:val="18"/>
+        </w:numPr>
+      </w:pPr>
+      <w:r>
+        <w:t xml:space="preserve">On the </w:t>
+      </w:r>
+      <w:r>
+        <w:rPr>
+          <w:b/>
+        </w:rPr>
+        <w:t>View</w:t>
+      </w:r>
+      <w:r>
+        <w:t xml:space="preserve"> menu, choose </w:t>
+      </w:r>
+      <w:r>
+        <w:rPr>
+          <w:b/>
+        </w:rPr>
+        <w:t>Auto-Zoom</w:t>
+      </w:r>
+      <w:r>
+        <w:t xml:space="preserve"> and click </w:t>
+      </w:r>
+      <w:r>
+        <w:rPr>
+          <w:b/>
+        </w:rPr>
+        <w:t>Best Peak</w:t>
+      </w:r>
+      <w:r>
+        <w:t xml:space="preserve"> (F11).</w:t>
+      </w:r>
+    </w:p>
+    <w:p>
+      <w:pPr>
+        <w:pStyle w:val="ListParagraph"/>
+        <w:numPr>
+          <w:ilvl w:val="0"/>
+          <w:numId w:val="18"/>
+        </w:numPr>
+      </w:pPr>
+      <w:r>
+        <w:t xml:space="preserve">Select the molecule </w:t>
+      </w:r>
+      <w:proofErr w:type="gramStart"/>
+      <w:r>
+        <w:t>PE(</w:t>
+      </w:r>
+      <w:proofErr w:type="gramEnd"/>
+      <w:r>
+        <w:t>16:1_18:3).</w:t>
+      </w:r>
+    </w:p>
+    <w:p>
+      <w:pPr>
+        <w:pStyle w:val="ListParagraph"/>
+        <w:keepNext/>
+        <w:numPr>
+          <w:ilvl w:val="0"/>
+          <w:numId w:val="18"/>
+        </w:numPr>
+        <w:spacing w:after="360"/>
       </w:pPr>
       <w:r>
         <w:t xml:space="preserve">Hover the mouse cursor over </w:t>
@@ -4908,7 +4810,15 @@
         <w:t xml:space="preserve">the </w:t>
       </w:r>
       <w:r>
-        <w:t>precursor chromatogram peak apex until a blue circle appears that tracks the mouse movement, and click on it.</w:t>
+        <w:t xml:space="preserve">precursor chromatogram peak apex until a blue circle appears that tracks the mouse </w:t>
+      </w:r>
+      <w:proofErr w:type="gramStart"/>
+      <w:r>
+        <w:t>movement, and</w:t>
+      </w:r>
+      <w:proofErr w:type="gramEnd"/>
+      <w:r>
+        <w:t xml:space="preserve"> click on it.</w:t>
       </w:r>
     </w:p>
     <w:p>
@@ -4932,7 +4842,7 @@
                     <pic:cNvPicPr/>
                   </pic:nvPicPr>
                   <pic:blipFill rotWithShape="1">
-                    <a:blip r:embed="rId26"/>
+                    <a:blip r:embed="rId25"/>
                     <a:srcRect l="21342" t="10207" r="55041" b="49939"/>
                     <a:stretch/>
                   </pic:blipFill>
@@ -4961,8 +4871,14 @@
       </w:r>
     </w:p>
     <w:p>
-      <w:commentRangeStart w:id="117"/>
-      <w:r>
+      <w:pPr>
+        <w:keepNext/>
+        <w:spacing w:after="360"/>
+        <w:ind w:left="720" w:hanging="360"/>
+        <w:contextualSpacing/>
+      </w:pPr>
+      <w:r>
+        <w:lastRenderedPageBreak/>
         <w:t xml:space="preserve">This should bring up the </w:t>
       </w:r>
       <w:r>
@@ -4974,22 +4890,14 @@
       <w:r>
         <w:t xml:space="preserve"> view showing a familiar two-dimensional spectrum in profile mode:</w:t>
       </w:r>
-      <w:commentRangeEnd w:id="117"/>
-      <w:r>
-        <w:rPr>
-          <w:rStyle w:val="CommentReference"/>
-        </w:rPr>
-        <w:commentReference w:id="117"/>
-      </w:r>
-    </w:p>
-    <w:bookmarkEnd w:id="115"/>
-    <w:bookmarkEnd w:id="116"/>
+    </w:p>
+    <w:bookmarkEnd w:id="48"/>
+    <w:bookmarkEnd w:id="49"/>
     <w:p>
       <w:r>
         <w:rPr>
           <w:noProof/>
         </w:rPr>
-        <w:lastRenderedPageBreak/>
         <w:drawing>
           <wp:inline distT="0" distB="0" distL="0" distR="0" wp14:anchorId="244F992D" wp14:editId="7E1B3361">
             <wp:extent cx="5943600" cy="2529205"/>
@@ -5006,7 +4914,7 @@
                     <pic:cNvPicPr/>
                   </pic:nvPicPr>
                   <pic:blipFill>
-                    <a:blip r:embed="rId27"/>
+                    <a:blip r:embed="rId26"/>
                     <a:stretch>
                       <a:fillRect/>
                     </a:stretch>
@@ -5030,16 +4938,18 @@
     <w:p>
       <w:pPr>
         <w:pStyle w:val="ListParagraph"/>
+        <w:keepNext/>
         <w:numPr>
           <w:ilvl w:val="0"/>
           <w:numId w:val="19"/>
         </w:numPr>
+        <w:spacing w:after="360"/>
         <w:rPr>
           <w:color w:val="000000"/>
         </w:rPr>
       </w:pPr>
-      <w:bookmarkStart w:id="118" w:name="OLE_LINK49"/>
-      <w:bookmarkStart w:id="119" w:name="OLE_LINK50"/>
+      <w:bookmarkStart w:id="50" w:name="OLE_LINK49"/>
+      <w:bookmarkStart w:id="51" w:name="OLE_LINK50"/>
       <w:r>
         <w:rPr>
           <w:noProof/>
@@ -5079,7 +4989,7 @@
                     </pic:cNvPicPr>
                   </pic:nvPicPr>
                   <pic:blipFill>
-                    <a:blip r:embed="rId28">
+                    <a:blip r:embed="rId27">
                       <a:extLst>
                         <a:ext uri="{28A0092B-C50C-407E-A947-70E740481C1C}">
                           <a14:useLocalDpi xmlns:a14="http://schemas.microsoft.com/office/drawing/2010/main" val="0"/>
@@ -5144,8 +5054,8 @@
         <w:t xml:space="preserve"> change the plot to a three-dimensional spectrum with drift time.</w:t>
       </w:r>
     </w:p>
-    <w:bookmarkEnd w:id="118"/>
-    <w:bookmarkEnd w:id="119"/>
+    <w:bookmarkEnd w:id="50"/>
+    <w:bookmarkEnd w:id="51"/>
     <w:p>
       <w:pPr>
         <w:rPr>
@@ -5172,7 +5082,7 @@
                     <pic:cNvPicPr/>
                   </pic:nvPicPr>
                   <pic:blipFill rotWithShape="1">
-                    <a:blip r:embed="rId29"/>
+                    <a:blip r:embed="rId28"/>
                     <a:srcRect t="1670" b="1"/>
                     <a:stretch/>
                   </pic:blipFill>
@@ -5335,20 +5245,23 @@
     <w:p>
       <w:pPr>
         <w:pStyle w:val="ListParagraph"/>
+        <w:keepNext/>
         <w:numPr>
           <w:ilvl w:val="0"/>
           <w:numId w:val="19"/>
         </w:numPr>
+        <w:spacing w:after="360"/>
         <w:rPr>
           <w:color w:val="000000"/>
         </w:rPr>
       </w:pPr>
-      <w:bookmarkStart w:id="120" w:name="OLE_LINK51"/>
-      <w:bookmarkStart w:id="121" w:name="OLE_LINK52"/>
+      <w:bookmarkStart w:id="52" w:name="OLE_LINK51"/>
+      <w:bookmarkStart w:id="53" w:name="OLE_LINK52"/>
       <w:r>
         <w:rPr>
           <w:color w:val="000000"/>
         </w:rPr>
+        <w:lastRenderedPageBreak/>
         <w:t xml:space="preserve">Click the </w:t>
       </w:r>
       <w:r>
@@ -5365,8 +5278,8 @@
         <w:t xml:space="preserve"> button to see the entire 3D MS1 spectrum at the selected retention time.</w:t>
       </w:r>
     </w:p>
-    <w:bookmarkEnd w:id="120"/>
-    <w:bookmarkEnd w:id="121"/>
+    <w:bookmarkEnd w:id="52"/>
+    <w:bookmarkEnd w:id="53"/>
     <w:p>
       <w:pPr>
         <w:rPr>
@@ -5377,12 +5290,283 @@
         <w:rPr>
           <w:noProof/>
         </w:rPr>
-        <w:lastRenderedPageBreak/>
         <w:drawing>
           <wp:inline distT="0" distB="0" distL="0" distR="0" wp14:anchorId="4FAB8451" wp14:editId="73F50964">
             <wp:extent cx="5943600" cy="2554605"/>
             <wp:effectExtent l="0" t="0" r="0" b="0"/>
             <wp:docPr id="19" name="Picture 19"/>
+            <wp:cNvGraphicFramePr>
+              <a:graphicFrameLocks xmlns:a="http://schemas.openxmlformats.org/drawingml/2006/main" noChangeAspect="1"/>
+            </wp:cNvGraphicFramePr>
+            <a:graphic xmlns:a="http://schemas.openxmlformats.org/drawingml/2006/main">
+              <a:graphicData uri="http://schemas.openxmlformats.org/drawingml/2006/picture">
+                <pic:pic xmlns:pic="http://schemas.openxmlformats.org/drawingml/2006/picture">
+                  <pic:nvPicPr>
+                    <pic:cNvPr id="1" name=""/>
+                    <pic:cNvPicPr/>
+                  </pic:nvPicPr>
+                  <pic:blipFill>
+                    <a:blip r:embed="rId29"/>
+                    <a:stretch>
+                      <a:fillRect/>
+                    </a:stretch>
+                  </pic:blipFill>
+                  <pic:spPr>
+                    <a:xfrm>
+                      <a:off x="0" y="0"/>
+                      <a:ext cx="5943600" cy="2554605"/>
+                    </a:xfrm>
+                    <a:prstGeom prst="rect">
+                      <a:avLst/>
+                    </a:prstGeom>
+                  </pic:spPr>
+                </pic:pic>
+              </a:graphicData>
+            </a:graphic>
+          </wp:inline>
+        </w:drawing>
+      </w:r>
+    </w:p>
+    <w:p>
+      <w:pPr>
+        <w:rPr>
+          <w:color w:val="000000"/>
+        </w:rPr>
+      </w:pPr>
+      <w:bookmarkStart w:id="54" w:name="OLE_LINK53"/>
+      <w:bookmarkStart w:id="55" w:name="OLE_LINK54"/>
+      <w:r>
+        <w:rPr>
+          <w:color w:val="000000"/>
+        </w:rPr>
+        <w:t xml:space="preserve">This is a </w:t>
+      </w:r>
+      <w:proofErr w:type="gramStart"/>
+      <w:r>
+        <w:rPr>
+          <w:color w:val="000000"/>
+        </w:rPr>
+        <w:t>fairly typical</w:t>
+      </w:r>
+      <w:proofErr w:type="gramEnd"/>
+      <w:r>
+        <w:rPr>
+          <w:color w:val="000000"/>
+        </w:rPr>
+        <w:t xml:space="preserve"> MS1 spectrum for IMS-MS </w:t>
+      </w:r>
+      <w:proofErr w:type="spellStart"/>
+      <w:r>
+        <w:rPr>
+          <w:color w:val="000000"/>
+        </w:rPr>
+        <w:t>lipidomics</w:t>
+      </w:r>
+      <w:proofErr w:type="spellEnd"/>
+      <w:r>
+        <w:rPr>
+          <w:color w:val="000000"/>
+        </w:rPr>
+        <w:t xml:space="preserve"> </w:t>
+      </w:r>
+      <w:r>
+        <w:rPr>
+          <w:color w:val="000000"/>
+        </w:rPr>
+        <w:t xml:space="preserve">data. </w:t>
+      </w:r>
+      <w:r>
+        <w:rPr>
+          <w:color w:val="000000"/>
+        </w:rPr>
+        <w:t>You can get a better sense of the data by zooming into multiple areas on this plot. You can also select other lipids and click on the blue circle at the apex of each precursor chromatogram peak</w:t>
+      </w:r>
+      <w:r>
+        <w:rPr>
+          <w:color w:val="000000"/>
+        </w:rPr>
+        <w:t xml:space="preserve"> to see how this plot can differ with retention time</w:t>
+      </w:r>
+      <w:r>
+        <w:rPr>
+          <w:color w:val="000000"/>
+        </w:rPr>
+        <w:t xml:space="preserve">. An interesting example is PE(O-18:0/16:1), which has </w:t>
+      </w:r>
+      <w:r>
+        <w:rPr>
+          <w:color w:val="000000"/>
+        </w:rPr>
+        <w:t xml:space="preserve">distinct ion </w:t>
+      </w:r>
+      <w:r>
+        <w:rPr>
+          <w:color w:val="000000"/>
+        </w:rPr>
+        <w:t>distributions showing correlation</w:t>
+      </w:r>
+      <w:r>
+        <w:rPr>
+          <w:color w:val="000000"/>
+        </w:rPr>
+        <w:t>s</w:t>
+      </w:r>
+      <w:r>
+        <w:rPr>
+          <w:color w:val="000000"/>
+        </w:rPr>
+        <w:t xml:space="preserve"> between </w:t>
+      </w:r>
+      <w:r>
+        <w:rPr>
+          <w:i/>
+          <w:color w:val="000000"/>
+        </w:rPr>
+        <w:t>m/z</w:t>
+      </w:r>
+      <w:r>
+        <w:rPr>
+          <w:color w:val="000000"/>
+        </w:rPr>
+        <w:t xml:space="preserve"> and drift time for different lipid classes.</w:t>
+      </w:r>
+    </w:p>
+    <w:p>
+      <w:pPr>
+        <w:rPr>
+          <w:color w:val="000000"/>
+        </w:rPr>
+      </w:pPr>
+      <w:r>
+        <w:rPr>
+          <w:color w:val="000000"/>
+        </w:rPr>
+        <w:t>To inspect a relevant MS/MS spectrum:</w:t>
+      </w:r>
+    </w:p>
+    <w:p>
+      <w:pPr>
+        <w:pStyle w:val="ListParagraph"/>
+        <w:numPr>
+          <w:ilvl w:val="0"/>
+          <w:numId w:val="18"/>
+        </w:numPr>
+      </w:pPr>
+      <w:r>
+        <w:t xml:space="preserve">Re-select the molecule </w:t>
+      </w:r>
+      <w:proofErr w:type="gramStart"/>
+      <w:r>
+        <w:t>PE(</w:t>
+      </w:r>
+      <w:proofErr w:type="gramEnd"/>
+      <w:r>
+        <w:t>16:1_18:3) if you navigated away from it to view other MS1 spectra.</w:t>
+      </w:r>
+    </w:p>
+    <w:p>
+      <w:pPr>
+        <w:pStyle w:val="ListParagraph"/>
+        <w:numPr>
+          <w:ilvl w:val="0"/>
+          <w:numId w:val="19"/>
+        </w:numPr>
+        <w:rPr>
+          <w:color w:val="000000"/>
+        </w:rPr>
+      </w:pPr>
+      <w:r>
+        <w:rPr>
+          <w:color w:val="000000"/>
+        </w:rPr>
+        <w:t xml:space="preserve">Click on the </w:t>
+      </w:r>
+      <w:r>
+        <w:rPr>
+          <w:b/>
+          <w:color w:val="000000"/>
+        </w:rPr>
+        <w:t>Zoom to Selection</w:t>
+      </w:r>
+      <w:r>
+        <w:rPr>
+          <w:color w:val="000000"/>
+        </w:rPr>
+        <w:t xml:space="preserve"> button to zoom back in.</w:t>
+      </w:r>
+    </w:p>
+    <w:p>
+      <w:pPr>
+        <w:pStyle w:val="ListParagraph"/>
+        <w:numPr>
+          <w:ilvl w:val="0"/>
+          <w:numId w:val="19"/>
+        </w:numPr>
+        <w:rPr>
+          <w:color w:val="000000"/>
+        </w:rPr>
+      </w:pPr>
+      <w:r>
+        <w:rPr>
+          <w:color w:val="000000"/>
+        </w:rPr>
+        <w:t xml:space="preserve">Hover the mouse over the FA 18:3(+O) </w:t>
+      </w:r>
+      <w:r>
+        <w:rPr>
+          <w:color w:val="000000"/>
+        </w:rPr>
+        <w:t xml:space="preserve">fragment chromatogram peak apex until a teal colored circle appears that tracks the mouse </w:t>
+      </w:r>
+      <w:proofErr w:type="gramStart"/>
+      <w:r>
+        <w:rPr>
+          <w:color w:val="000000"/>
+        </w:rPr>
+        <w:t>movement, and</w:t>
+      </w:r>
+      <w:proofErr w:type="gramEnd"/>
+      <w:r>
+        <w:rPr>
+          <w:color w:val="000000"/>
+        </w:rPr>
+        <w:t xml:space="preserve"> click on it.</w:t>
+      </w:r>
+    </w:p>
+    <w:p>
+      <w:pPr>
+        <w:keepNext/>
+        <w:spacing w:after="360"/>
+        <w:ind w:left="720" w:hanging="360"/>
+        <w:rPr>
+          <w:color w:val="000000"/>
+        </w:rPr>
+      </w:pPr>
+      <w:r>
+        <w:rPr>
+          <w:color w:val="000000"/>
+        </w:rPr>
+        <w:lastRenderedPageBreak/>
+        <w:t>The Full-Scan graph should change to:</w:t>
+      </w:r>
+    </w:p>
+    <w:bookmarkEnd w:id="54"/>
+    <w:bookmarkEnd w:id="55"/>
+    <w:p>
+      <w:pPr>
+        <w:rPr>
+          <w:color w:val="000000"/>
+        </w:rPr>
+      </w:pPr>
+      <w:r>
+        <w:rPr>
+          <w:noProof/>
+        </w:rPr>
+        <w:drawing>
+          <wp:inline distT="0" distB="0" distL="0" distR="0" wp14:anchorId="187652CA" wp14:editId="02D815BC">
+            <wp:extent cx="5943600" cy="2545715"/>
+            <wp:effectExtent l="0" t="0" r="0" b="6985"/>
+            <wp:docPr id="21" name="Picture 21"/>
             <wp:cNvGraphicFramePr>
               <a:graphicFrameLocks xmlns:a="http://schemas.openxmlformats.org/drawingml/2006/main" noChangeAspect="1"/>
             </wp:cNvGraphicFramePr>
@@ -5402,7 +5586,7 @@
                   <pic:spPr>
                     <a:xfrm>
                       <a:off x="0" y="0"/>
-                      <a:ext cx="5943600" cy="2554605"/>
+                      <a:ext cx="5943600" cy="2545715"/>
                     </a:xfrm>
                     <a:prstGeom prst="rect">
                       <a:avLst/>
@@ -5421,67 +5605,57 @@
           <w:color w:val="000000"/>
         </w:rPr>
       </w:pPr>
-      <w:bookmarkStart w:id="122" w:name="OLE_LINK53"/>
-      <w:bookmarkStart w:id="123" w:name="OLE_LINK54"/>
+      <w:bookmarkStart w:id="56" w:name="OLE_LINK55"/>
+      <w:bookmarkStart w:id="57" w:name="OLE_LINK56"/>
       <w:r>
         <w:rPr>
           <w:color w:val="000000"/>
         </w:rPr>
-        <w:t xml:space="preserve">This is a fairly typical MS1 spectrum for IMS-MS </w:t>
+        <w:t>You can see that at least three visible ions are contributing to the extracted intensit</w:t>
       </w:r>
       <w:r>
         <w:rPr>
           <w:color w:val="000000"/>
         </w:rPr>
-        <w:t xml:space="preserve">lipidomics </w:t>
+        <w:t>ies</w:t>
       </w:r>
       <w:r>
         <w:rPr>
           <w:color w:val="000000"/>
         </w:rPr>
-        <w:t xml:space="preserve">data. </w:t>
-      </w:r>
+        <w:t xml:space="preserve"> at 33, 37, and 44 </w:t>
+      </w:r>
+      <w:proofErr w:type="spellStart"/>
       <w:r>
         <w:rPr>
           <w:color w:val="000000"/>
         </w:rPr>
-        <w:t>You can get a better sense of the data by zooming into multiple areas on this plot. You can also select other lipids and click on the blue circle at the apex of each precursor chromatogram peak</w:t>
-      </w:r>
+        <w:t>ms.</w:t>
+      </w:r>
+      <w:proofErr w:type="spellEnd"/>
       <w:r>
         <w:rPr>
           <w:color w:val="000000"/>
         </w:rPr>
-        <w:t xml:space="preserve"> to see how this plot can differ with retention time</w:t>
+        <w:t xml:space="preserve"> This goes back to the nature of lipid fragmentation as previously discussed, where most lipids with an 18:3 fatty acyl chain will share this fragment. </w:t>
       </w:r>
       <w:r>
         <w:rPr>
           <w:color w:val="000000"/>
         </w:rPr>
-        <w:t xml:space="preserve">. An interesting example is PE(O-18:0/16:1), which has </w:t>
+        <w:t>The complexity is increased for fatty acyl chain</w:t>
       </w:r>
       <w:r>
         <w:rPr>
           <w:color w:val="000000"/>
         </w:rPr>
-        <w:t xml:space="preserve">distinct ion </w:t>
+        <w:t>s</w:t>
       </w:r>
       <w:r>
         <w:rPr>
           <w:color w:val="000000"/>
         </w:rPr>
-        <w:t>distributions showing correlation</w:t>
-      </w:r>
-      <w:r>
-        <w:rPr>
-          <w:color w:val="000000"/>
-        </w:rPr>
-        <w:t>s</w:t>
-      </w:r>
-      <w:r>
-        <w:rPr>
-          <w:color w:val="000000"/>
-        </w:rPr>
-        <w:t xml:space="preserve"> between </w:t>
+        <w:t xml:space="preserve"> fragments with fewer double bonds, such as 18:2 at </w:t>
       </w:r>
       <w:r>
         <w:rPr>
@@ -5494,49 +5668,43 @@
         <w:rPr>
           <w:color w:val="000000"/>
         </w:rPr>
-        <w:t xml:space="preserve"> and drift time for different lipid classes.</w:t>
-      </w:r>
-    </w:p>
-    <w:p>
-      <w:pPr>
-        <w:rPr>
+        <w:t xml:space="preserve"> 279, which may have multiple ions as well as isotopic overlap from the abundant 18:3 fragment at </w:t>
+      </w:r>
+      <w:r>
+        <w:rPr>
+          <w:i/>
           <w:color w:val="000000"/>
         </w:rPr>
-      </w:pPr>
+        <w:t>m/z</w:t>
+      </w:r>
       <w:r>
         <w:rPr>
           <w:color w:val="000000"/>
         </w:rPr>
-        <w:t>To inspect a relevant MS/MS spectrum:</w:t>
+        <w:t xml:space="preserve"> 277</w:t>
+      </w:r>
+      <w:r>
+        <w:rPr>
+          <w:color w:val="000000"/>
+        </w:rPr>
+        <w:t xml:space="preserve"> contributing to the extracted intensity</w:t>
+      </w:r>
+      <w:r>
+        <w:rPr>
+          <w:color w:val="000000"/>
+        </w:rPr>
+        <w:t>. A similar observation can be made with the FA 16:1(+O) fragment.</w:t>
       </w:r>
     </w:p>
     <w:p>
       <w:pPr>
         <w:pStyle w:val="ListParagraph"/>
+        <w:keepNext/>
         <w:numPr>
           <w:ilvl w:val="0"/>
-          <w:numId w:val="18"/>
+          <w:numId w:val="20"/>
         </w:numPr>
-      </w:pPr>
-      <w:r>
-        <w:t xml:space="preserve">Re-select the molecule </w:t>
-      </w:r>
-      <w:proofErr w:type="gramStart"/>
-      <w:r>
-        <w:t>PE(</w:t>
-      </w:r>
-      <w:proofErr w:type="gramEnd"/>
-      <w:r>
-        <w:t>16:1_18:3) if you navigated away from it to view other MS1 spectra.</w:t>
-      </w:r>
-    </w:p>
-    <w:p>
-      <w:pPr>
-        <w:pStyle w:val="ListParagraph"/>
-        <w:numPr>
-          <w:ilvl w:val="0"/>
-          <w:numId w:val="19"/>
-        </w:numPr>
+        <w:spacing w:after="360"/>
         <w:rPr>
           <w:color w:val="000000"/>
         </w:rPr>
@@ -5545,7 +5713,7 @@
         <w:rPr>
           <w:color w:val="000000"/>
         </w:rPr>
-        <w:t xml:space="preserve">Click on the </w:t>
+        <w:t xml:space="preserve">Click the </w:t>
       </w:r>
       <w:r>
         <w:rPr>
@@ -5558,63 +5726,26 @@
         <w:rPr>
           <w:color w:val="000000"/>
         </w:rPr>
-        <w:t xml:space="preserve"> button to zoom back in.</w:t>
-      </w:r>
-    </w:p>
-    <w:p>
-      <w:pPr>
-        <w:pStyle w:val="ListParagraph"/>
-        <w:numPr>
-          <w:ilvl w:val="0"/>
-          <w:numId w:val="19"/>
-        </w:numPr>
+        <w:t xml:space="preserve"> button again to see the entire 3D MS/MS spectrum.</w:t>
+      </w:r>
+    </w:p>
+    <w:bookmarkEnd w:id="56"/>
+    <w:bookmarkEnd w:id="57"/>
+    <w:p>
+      <w:pPr>
         <w:rPr>
           <w:color w:val="000000"/>
         </w:rPr>
       </w:pPr>
       <w:r>
         <w:rPr>
-          <w:color w:val="000000"/>
-        </w:rPr>
-        <w:t xml:space="preserve">Hover the mouse over the FA 18:3(+O) </w:t>
-      </w:r>
-      <w:r>
-        <w:rPr>
-          <w:color w:val="000000"/>
-        </w:rPr>
-        <w:t>fragment chromatogram peak apex until a teal colored circle appears that tracks the mouse movement, and click on it.</w:t>
-      </w:r>
-    </w:p>
-    <w:p>
-      <w:pPr>
-        <w:rPr>
-          <w:color w:val="000000"/>
-        </w:rPr>
-      </w:pPr>
-      <w:r>
-        <w:rPr>
-          <w:color w:val="000000"/>
-        </w:rPr>
-        <w:t>The Full-Scan graph should change to:</w:t>
-      </w:r>
-    </w:p>
-    <w:bookmarkEnd w:id="122"/>
-    <w:bookmarkEnd w:id="123"/>
-    <w:p>
-      <w:pPr>
-        <w:rPr>
-          <w:color w:val="000000"/>
-        </w:rPr>
-      </w:pPr>
-      <w:r>
-        <w:rPr>
           <w:noProof/>
         </w:rPr>
         <w:drawing>
-          <wp:inline distT="0" distB="0" distL="0" distR="0" wp14:anchorId="187652CA" wp14:editId="02D815BC">
-            <wp:extent cx="5943600" cy="2545715"/>
-            <wp:effectExtent l="0" t="0" r="0" b="6985"/>
-            <wp:docPr id="21" name="Picture 21"/>
+          <wp:inline distT="0" distB="0" distL="0" distR="0" wp14:anchorId="03BD769A" wp14:editId="26C43BBC">
+            <wp:extent cx="5943600" cy="2546350"/>
+            <wp:effectExtent l="0" t="0" r="0" b="6350"/>
+            <wp:docPr id="32" name="Picture 32"/>
             <wp:cNvGraphicFramePr>
               <a:graphicFrameLocks xmlns:a="http://schemas.openxmlformats.org/drawingml/2006/main" noChangeAspect="1"/>
             </wp:cNvGraphicFramePr>
@@ -5634,184 +5765,6 @@
                   <pic:spPr>
                     <a:xfrm>
                       <a:off x="0" y="0"/>
-                      <a:ext cx="5943600" cy="2545715"/>
-                    </a:xfrm>
-                    <a:prstGeom prst="rect">
-                      <a:avLst/>
-                    </a:prstGeom>
-                  </pic:spPr>
-                </pic:pic>
-              </a:graphicData>
-            </a:graphic>
-          </wp:inline>
-        </w:drawing>
-      </w:r>
-    </w:p>
-    <w:p>
-      <w:pPr>
-        <w:rPr>
-          <w:color w:val="000000"/>
-        </w:rPr>
-      </w:pPr>
-      <w:bookmarkStart w:id="124" w:name="OLE_LINK55"/>
-      <w:bookmarkStart w:id="125" w:name="OLE_LINK56"/>
-      <w:r>
-        <w:rPr>
-          <w:color w:val="000000"/>
-        </w:rPr>
-        <w:lastRenderedPageBreak/>
-        <w:t>You can see that at least three visible ions are contributing to the extracted intensit</w:t>
-      </w:r>
-      <w:r>
-        <w:rPr>
-          <w:color w:val="000000"/>
-        </w:rPr>
-        <w:t>ies</w:t>
-      </w:r>
-      <w:r>
-        <w:rPr>
-          <w:color w:val="000000"/>
-        </w:rPr>
-        <w:t xml:space="preserve"> at 33, 37, and 44 </w:t>
-      </w:r>
-      <w:proofErr w:type="spellStart"/>
-      <w:r>
-        <w:rPr>
-          <w:color w:val="000000"/>
-        </w:rPr>
-        <w:t>ms.</w:t>
-      </w:r>
-      <w:proofErr w:type="spellEnd"/>
-      <w:r>
-        <w:rPr>
-          <w:color w:val="000000"/>
-        </w:rPr>
-        <w:t xml:space="preserve"> This goes back to the nature of lipid fragmentation as previously discussed, where most lipids with an 18:3 fatty acyl chain will share this fragment. </w:t>
-      </w:r>
-      <w:r>
-        <w:rPr>
-          <w:color w:val="000000"/>
-        </w:rPr>
-        <w:t>The complexity is increased for fatty acyl chain</w:t>
-      </w:r>
-      <w:r>
-        <w:rPr>
-          <w:color w:val="000000"/>
-        </w:rPr>
-        <w:t>s</w:t>
-      </w:r>
-      <w:r>
-        <w:rPr>
-          <w:color w:val="000000"/>
-        </w:rPr>
-        <w:t xml:space="preserve"> fragments with fewer double bonds, such as 18:2 at </w:t>
-      </w:r>
-      <w:r>
-        <w:rPr>
-          <w:i/>
-          <w:color w:val="000000"/>
-        </w:rPr>
-        <w:t>m/z</w:t>
-      </w:r>
-      <w:r>
-        <w:rPr>
-          <w:color w:val="000000"/>
-        </w:rPr>
-        <w:t xml:space="preserve"> 279, which may have multiple ions as well as isotopic overlap from the abundant 18:3 fragment at </w:t>
-      </w:r>
-      <w:r>
-        <w:rPr>
-          <w:i/>
-          <w:color w:val="000000"/>
-        </w:rPr>
-        <w:t>m/z</w:t>
-      </w:r>
-      <w:r>
-        <w:rPr>
-          <w:color w:val="000000"/>
-        </w:rPr>
-        <w:t xml:space="preserve"> 277</w:t>
-      </w:r>
-      <w:r>
-        <w:rPr>
-          <w:color w:val="000000"/>
-        </w:rPr>
-        <w:t xml:space="preserve"> contributing to the extracted intensity</w:t>
-      </w:r>
-      <w:r>
-        <w:rPr>
-          <w:color w:val="000000"/>
-        </w:rPr>
-        <w:t>. A similar observation can be made with the FA 16:1(+O) fragment.</w:t>
-      </w:r>
-    </w:p>
-    <w:p>
-      <w:pPr>
-        <w:pStyle w:val="ListParagraph"/>
-        <w:numPr>
-          <w:ilvl w:val="0"/>
-          <w:numId w:val="20"/>
-        </w:numPr>
-        <w:rPr>
-          <w:color w:val="000000"/>
-        </w:rPr>
-      </w:pPr>
-      <w:r>
-        <w:rPr>
-          <w:color w:val="000000"/>
-        </w:rPr>
-        <w:t xml:space="preserve">Click the </w:t>
-      </w:r>
-      <w:r>
-        <w:rPr>
-          <w:b/>
-          <w:color w:val="000000"/>
-        </w:rPr>
-        <w:t>Zoom to Selection</w:t>
-      </w:r>
-      <w:r>
-        <w:rPr>
-          <w:color w:val="000000"/>
-        </w:rPr>
-        <w:t xml:space="preserve"> button again to see the entire 3D MS/MS spectrum.</w:t>
-      </w:r>
-    </w:p>
-    <w:bookmarkEnd w:id="124"/>
-    <w:bookmarkEnd w:id="125"/>
-    <w:p>
-      <w:pPr>
-        <w:rPr>
-          <w:color w:val="000000"/>
-        </w:rPr>
-      </w:pPr>
-      <w:r>
-        <w:rPr>
-          <w:noProof/>
-        </w:rPr>
-        <w:drawing>
-          <wp:inline distT="0" distB="0" distL="0" distR="0" wp14:anchorId="03BD769A" wp14:editId="26C43BBC">
-            <wp:extent cx="5943600" cy="2546350"/>
-            <wp:effectExtent l="0" t="0" r="0" b="6350"/>
-            <wp:docPr id="32" name="Picture 32"/>
-            <wp:cNvGraphicFramePr>
-              <a:graphicFrameLocks xmlns:a="http://schemas.openxmlformats.org/drawingml/2006/main" noChangeAspect="1"/>
-            </wp:cNvGraphicFramePr>
-            <a:graphic xmlns:a="http://schemas.openxmlformats.org/drawingml/2006/main">
-              <a:graphicData uri="http://schemas.openxmlformats.org/drawingml/2006/picture">
-                <pic:pic xmlns:pic="http://schemas.openxmlformats.org/drawingml/2006/picture">
-                  <pic:nvPicPr>
-                    <pic:cNvPr id="1" name=""/>
-                    <pic:cNvPicPr/>
-                  </pic:nvPicPr>
-                  <pic:blipFill>
-                    <a:blip r:embed="rId32"/>
-                    <a:stretch>
-                      <a:fillRect/>
-                    </a:stretch>
-                  </pic:blipFill>
-                  <pic:spPr>
-                    <a:xfrm>
-                      <a:off x="0" y="0"/>
                       <a:ext cx="5943600" cy="2546350"/>
                     </a:xfrm>
                     <a:prstGeom prst="rect">
@@ -5910,14 +5863,15 @@
       <w:pPr>
         <w:pStyle w:val="Heading1"/>
       </w:pPr>
-      <w:bookmarkStart w:id="126" w:name="OLE_LINK57"/>
-      <w:bookmarkStart w:id="127" w:name="OLE_LINK58"/>
-      <w:r>
+      <w:bookmarkStart w:id="58" w:name="OLE_LINK57"/>
+      <w:bookmarkStart w:id="59" w:name="OLE_LINK58"/>
+      <w:r>
+        <w:lastRenderedPageBreak/>
         <w:t>Reimporting Data with Drift Time Filtering</w:t>
       </w:r>
     </w:p>
-    <w:bookmarkEnd w:id="126"/>
-    <w:bookmarkEnd w:id="127"/>
+    <w:bookmarkEnd w:id="58"/>
+    <w:bookmarkEnd w:id="59"/>
     <w:p>
       <w:r>
         <w:t xml:space="preserve">It should </w:t>
@@ -5942,11 +5896,6 @@
       </w:r>
     </w:p>
     <w:p>
-      <w:pPr>
-        <w:rPr>
-          <w:ins w:id="128" w:author="Brian Pratt" w:date="2020-09-30T13:55:00Z"/>
-        </w:rPr>
-      </w:pPr>
       <w:r>
         <w:t>Skyline can learn and apply the</w:t>
       </w:r>
@@ -5956,7 +5905,7 @@
       <w:r>
         <w:t xml:space="preserve"> drift times directly from the results data, which is explained in detail in the Training a Drift Time Predictor section of the </w:t>
       </w:r>
-      <w:hyperlink r:id="rId33" w:history="1">
+      <w:hyperlink r:id="rId32" w:history="1">
         <w:r>
           <w:rPr>
             <w:rStyle w:val="Hyperlink"/>
@@ -5968,7 +5917,10 @@
         <w:t xml:space="preserve">. In this tutorial, however, you may recall that </w:t>
       </w:r>
       <w:r>
-        <w:t>our spectral library</w:t>
+        <w:t>the</w:t>
+      </w:r>
+      <w:r>
+        <w:t xml:space="preserve"> spectral library</w:t>
       </w:r>
       <w:r>
         <w:t xml:space="preserve"> contains collision cross section</w:t>
@@ -5980,7 +5932,13 @@
         <w:t xml:space="preserve"> for each molecule</w:t>
       </w:r>
       <w:r>
-        <w:t xml:space="preserve">, which we can now use to extract only limited drift time ranges </w:t>
+        <w:t xml:space="preserve">, which can now </w:t>
+      </w:r>
+      <w:r>
+        <w:t xml:space="preserve">be </w:t>
+      </w:r>
+      <w:r>
+        <w:t xml:space="preserve">use to extract only limited drift time ranges </w:t>
       </w:r>
       <w:r>
         <w:t>for</w:t>
@@ -5996,18 +5954,19 @@
       </w:r>
     </w:p>
     <w:p>
-      <w:pPr>
-        <w:rPr>
-          <w:ins w:id="129" w:author="Brian Pratt" w:date="2020-09-30T13:55:00Z"/>
-        </w:rPr>
-      </w:pPr>
-      <w:bookmarkStart w:id="130" w:name="OLE_LINK65"/>
-      <w:bookmarkStart w:id="131" w:name="OLE_LINK66"/>
-      <w:ins w:id="132" w:author="Brian Pratt" w:date="2020-09-30T13:55:00Z">
-        <w:r>
-          <w:t>Prior to changing the settings and reimporting the data, you may want to save the current Skyline document and create a second file in order to compare the data before and after IMS filtering. To do so:</w:t>
-        </w:r>
-      </w:ins>
+      <w:bookmarkStart w:id="60" w:name="OLE_LINK65"/>
+      <w:bookmarkStart w:id="61" w:name="OLE_LINK66"/>
+      <w:r>
+        <w:t xml:space="preserve">Prior to changing the settings and reimporting the data, you may want to save the current Skyline document and create a second file </w:t>
+      </w:r>
+      <w:proofErr w:type="gramStart"/>
+      <w:r>
+        <w:t>in order to</w:t>
+      </w:r>
+      <w:proofErr w:type="gramEnd"/>
+      <w:r>
+        <w:t xml:space="preserve"> compare the data before and after IMS filtering. To do so:</w:t>
+      </w:r>
     </w:p>
     <w:p>
       <w:pPr>
@@ -6016,46 +5975,37 @@
           <w:ilvl w:val="0"/>
           <w:numId w:val="20"/>
         </w:numPr>
-        <w:rPr>
-          <w:ins w:id="133" w:author="Brian Pratt" w:date="2020-09-30T13:55:00Z"/>
-        </w:rPr>
-      </w:pPr>
-      <w:ins w:id="134" w:author="Brian Pratt" w:date="2020-09-30T13:55:00Z">
-        <w:r>
-          <w:t xml:space="preserve">On the </w:t>
-        </w:r>
-        <w:r>
-          <w:rPr>
-            <w:b/>
-            <w:bCs/>
-          </w:rPr>
-          <w:t>File</w:t>
-        </w:r>
-        <w:r>
-          <w:t xml:space="preserve"> menu, click </w:t>
-        </w:r>
-        <w:r>
-          <w:rPr>
-            <w:b/>
-            <w:bCs/>
-          </w:rPr>
-          <w:t>Save As</w:t>
-        </w:r>
-      </w:ins>
-      <w:ins w:id="135" w:author="Brian Pratt" w:date="2020-09-30T13:57:00Z">
-        <w:r>
-          <w:rPr>
-            <w:b/>
-            <w:bCs/>
-          </w:rPr>
-          <w:t>..</w:t>
-        </w:r>
-      </w:ins>
-      <w:ins w:id="136" w:author="Brian Pratt" w:date="2020-09-30T13:55:00Z">
-        <w:r>
-          <w:t>.</w:t>
-        </w:r>
-      </w:ins>
+      </w:pPr>
+      <w:r>
+        <w:t xml:space="preserve">On the </w:t>
+      </w:r>
+      <w:r>
+        <w:rPr>
+          <w:b/>
+          <w:bCs/>
+        </w:rPr>
+        <w:t>File</w:t>
+      </w:r>
+      <w:r>
+        <w:t xml:space="preserve"> menu, click </w:t>
+      </w:r>
+      <w:r>
+        <w:rPr>
+          <w:b/>
+          <w:bCs/>
+        </w:rPr>
+        <w:t>Save As</w:t>
+      </w:r>
+      <w:r>
+        <w:rPr>
+          <w:b/>
+          <w:bCs/>
+        </w:rPr>
+        <w:t>..</w:t>
+      </w:r>
+      <w:r>
+        <w:t>.</w:t>
+      </w:r>
     </w:p>
     <w:p>
       <w:pPr>
@@ -6064,31 +6014,28 @@
           <w:ilvl w:val="0"/>
           <w:numId w:val="20"/>
         </w:numPr>
-        <w:rPr>
-          <w:ins w:id="137" w:author="Brian Pratt" w:date="2020-09-30T13:55:00Z"/>
-        </w:rPr>
-      </w:pPr>
-      <w:ins w:id="138" w:author="Brian Pratt" w:date="2020-09-30T13:55:00Z">
-        <w:r>
-          <w:lastRenderedPageBreak/>
-          <w:t>Save the file with a different name than your original Skyline document, such as “</w:t>
-        </w:r>
-        <w:proofErr w:type="spellStart"/>
-        <w:r>
-          <w:t>Drosophila_Lipids_Neg_IMS_Filtered</w:t>
-        </w:r>
-        <w:proofErr w:type="spellEnd"/>
-        <w:r>
-          <w:t>”, in the tutorial folder you created.</w:t>
-        </w:r>
-      </w:ins>
-    </w:p>
-    <w:bookmarkEnd w:id="130"/>
-    <w:bookmarkEnd w:id="131"/>
+      </w:pPr>
+      <w:r>
+        <w:t>Save the file with a different name than your original Skyline document, such as “</w:t>
+      </w:r>
+      <w:proofErr w:type="spellStart"/>
+      <w:r>
+        <w:t>Drosophila_Lipids_Neg_IMS_Filtered</w:t>
+      </w:r>
+      <w:proofErr w:type="spellEnd"/>
+      <w:r>
+        <w:t>”, in the tutorial folder you created.</w:t>
+      </w:r>
+    </w:p>
+    <w:bookmarkEnd w:id="60"/>
+    <w:bookmarkEnd w:id="61"/>
     <w:p/>
     <w:p>
       <w:r>
-        <w:t xml:space="preserve">Our data files have been Single Field Calibrated using vendor software, </w:t>
+        <w:t>The</w:t>
+      </w:r>
+      <w:r>
+        <w:t xml:space="preserve"> data files have been Single Field Calibrated using vendor software, </w:t>
       </w:r>
       <w:r>
         <w:t xml:space="preserve">meaning Skyline can easily convert between drift time and CCS. CCS values are normalized and reproducible, allowing </w:t>
@@ -6109,7 +6056,13 @@
         <w:t xml:space="preserve">(from databases and standards) </w:t>
       </w:r>
       <w:r>
-        <w:t xml:space="preserve">to filter our data. To utilize the </w:t>
+        <w:t xml:space="preserve">to filter </w:t>
+      </w:r>
+      <w:r>
+        <w:t>the</w:t>
+      </w:r>
+      <w:r>
+        <w:t xml:space="preserve"> data. To utilize the </w:t>
       </w:r>
       <w:r>
         <w:t>IMS</w:t>
@@ -6132,8 +6085,8 @@
           <w:numId w:val="20"/>
         </w:numPr>
       </w:pPr>
-      <w:bookmarkStart w:id="139" w:name="OLE_LINK59"/>
-      <w:bookmarkStart w:id="140" w:name="OLE_LINK60"/>
+      <w:bookmarkStart w:id="62" w:name="OLE_LINK59"/>
+      <w:bookmarkStart w:id="63" w:name="OLE_LINK60"/>
       <w:r>
         <w:t>From</w:t>
       </w:r>
@@ -6219,7 +6172,14 @@
         <w:t>Window Type</w:t>
       </w:r>
       <w:r>
-        <w:t xml:space="preserve"> field to Resolving power</w:t>
+        <w:t xml:space="preserve"> field to </w:t>
+      </w:r>
+      <w:r>
+        <w:rPr>
+          <w:b/>
+          <w:bCs/>
+        </w:rPr>
+        <w:t>Resolving power</w:t>
       </w:r>
       <w:r>
         <w:t>.</w:t>
@@ -6247,7 +6207,12 @@
       </w:r>
     </w:p>
     <w:p>
-      <w:r>
+      <w:pPr>
+        <w:keepNext/>
+        <w:spacing w:after="360"/>
+      </w:pPr>
+      <w:r>
+        <w:lastRenderedPageBreak/>
         <w:t xml:space="preserve">The </w:t>
       </w:r>
       <w:r>
@@ -6260,14 +6225,13 @@
         <w:t xml:space="preserve"> should now look like:</w:t>
       </w:r>
     </w:p>
-    <w:bookmarkEnd w:id="139"/>
-    <w:bookmarkEnd w:id="140"/>
+    <w:bookmarkEnd w:id="62"/>
+    <w:bookmarkEnd w:id="63"/>
     <w:p>
       <w:r>
         <w:rPr>
           <w:noProof/>
         </w:rPr>
-        <w:lastRenderedPageBreak/>
         <w:drawing>
           <wp:inline distT="0" distB="0" distL="0" distR="0" wp14:anchorId="638F254C" wp14:editId="60B04F60">
             <wp:extent cx="3785235" cy="5735603"/>
@@ -6284,7 +6248,7 @@
                     <pic:cNvPicPr/>
                   </pic:nvPicPr>
                   <pic:blipFill rotWithShape="1">
-                    <a:blip r:embed="rId34"/>
+                    <a:blip r:embed="rId33"/>
                     <a:srcRect l="450" t="149" r="648" b="437"/>
                     <a:stretch/>
                   </pic:blipFill>
@@ -6320,8 +6284,8 @@
           <w:numId w:val="20"/>
         </w:numPr>
       </w:pPr>
-      <w:bookmarkStart w:id="141" w:name="OLE_LINK61"/>
-      <w:bookmarkStart w:id="142" w:name="OLE_LINK62"/>
+      <w:bookmarkStart w:id="64" w:name="OLE_LINK61"/>
+      <w:bookmarkStart w:id="65" w:name="OLE_LINK62"/>
       <w:r>
         <w:t xml:space="preserve">Click the </w:t>
       </w:r>
@@ -6388,28 +6352,7 @@
         </w:numPr>
       </w:pPr>
       <w:r>
-        <w:t xml:space="preserve">Click the </w:t>
-      </w:r>
-      <w:r>
-        <w:rPr>
-          <w:b/>
-        </w:rPr>
-        <w:t>Re-import</w:t>
-      </w:r>
-      <w:r>
-        <w:t xml:space="preserve"> button. </w:t>
-      </w:r>
-      <w:r>
-        <w:t>“</w:t>
-      </w:r>
-      <w:r>
-        <w:t>*</w:t>
-      </w:r>
-      <w:r>
-        <w:t>”</w:t>
-      </w:r>
-      <w:r>
-        <w:t xml:space="preserve"> Should appear to the left of F_A_018.</w:t>
+        <w:t>Make sure that F_A_018 is highlighted.</w:t>
       </w:r>
     </w:p>
     <w:p>
@@ -6421,16 +6364,28 @@
         </w:numPr>
       </w:pPr>
       <w:r>
-        <w:t xml:space="preserve">Select M_A_001 in the </w:t>
-      </w:r>
-      <w:r>
-        <w:rPr>
-          <w:b/>
-        </w:rPr>
-        <w:t>Manage Results</w:t>
-      </w:r>
-      <w:r>
-        <w:t xml:space="preserve"> view.</w:t>
+        <w:t xml:space="preserve">Click the </w:t>
+      </w:r>
+      <w:r>
+        <w:rPr>
+          <w:b/>
+        </w:rPr>
+        <w:t>Re-import</w:t>
+      </w:r>
+      <w:r>
+        <w:t xml:space="preserve"> button. </w:t>
+      </w:r>
+      <w:r>
+        <w:t>“</w:t>
+      </w:r>
+      <w:r>
+        <w:t>*</w:t>
+      </w:r>
+      <w:r>
+        <w:t>”</w:t>
+      </w:r>
+      <w:r>
+        <w:t xml:space="preserve"> Should appear to the left of F_A_018.</w:t>
       </w:r>
     </w:p>
     <w:p>
@@ -6442,28 +6397,16 @@
         </w:numPr>
       </w:pPr>
       <w:r>
-        <w:t xml:space="preserve">Click the </w:t>
-      </w:r>
-      <w:r>
-        <w:rPr>
-          <w:b/>
-        </w:rPr>
-        <w:t>Re-import</w:t>
-      </w:r>
-      <w:r>
-        <w:t xml:space="preserve"> button. </w:t>
-      </w:r>
-      <w:r>
-        <w:t>“</w:t>
-      </w:r>
-      <w:r>
-        <w:t>*</w:t>
-      </w:r>
-      <w:r>
-        <w:t>”</w:t>
-      </w:r>
-      <w:r>
-        <w:t xml:space="preserve"> Should appear to the left of M_A_001.</w:t>
+        <w:t xml:space="preserve">Select M_A_001 in the </w:t>
+      </w:r>
+      <w:r>
+        <w:rPr>
+          <w:b/>
+        </w:rPr>
+        <w:t>Manage Results</w:t>
+      </w:r>
+      <w:r>
+        <w:t xml:space="preserve"> view.</w:t>
       </w:r>
     </w:p>
     <w:p>
@@ -6481,6 +6424,39 @@
         <w:rPr>
           <w:b/>
         </w:rPr>
+        <w:t>Re-import</w:t>
+      </w:r>
+      <w:r>
+        <w:t xml:space="preserve"> button. </w:t>
+      </w:r>
+      <w:r>
+        <w:t>“</w:t>
+      </w:r>
+      <w:r>
+        <w:t>*</w:t>
+      </w:r>
+      <w:r>
+        <w:t>”</w:t>
+      </w:r>
+      <w:r>
+        <w:t xml:space="preserve"> Should appear to the left of M_A_001.</w:t>
+      </w:r>
+    </w:p>
+    <w:p>
+      <w:pPr>
+        <w:pStyle w:val="ListParagraph"/>
+        <w:numPr>
+          <w:ilvl w:val="0"/>
+          <w:numId w:val="21"/>
+        </w:numPr>
+      </w:pPr>
+      <w:r>
+        <w:t xml:space="preserve">Click the </w:t>
+      </w:r>
+      <w:r>
+        <w:rPr>
+          <w:b/>
+        </w:rPr>
         <w:t>OK</w:t>
       </w:r>
       <w:r>
@@ -6488,11 +6464,12 @@
       </w:r>
     </w:p>
     <w:p>
-      <w:bookmarkStart w:id="143" w:name="OLE_LINK63"/>
-      <w:bookmarkStart w:id="144" w:name="OLE_LINK64"/>
-      <w:bookmarkEnd w:id="141"/>
-      <w:bookmarkEnd w:id="142"/>
-      <w:r>
+      <w:bookmarkStart w:id="66" w:name="OLE_LINK63"/>
+      <w:bookmarkStart w:id="67" w:name="OLE_LINK64"/>
+      <w:bookmarkEnd w:id="64"/>
+      <w:bookmarkEnd w:id="65"/>
+      <w:r>
+        <w:lastRenderedPageBreak/>
         <w:t xml:space="preserve">This should start the re-import and cause Skyline to show the </w:t>
       </w:r>
       <w:r>
@@ -6527,7 +6504,6 @@
     </w:p>
     <w:p>
       <w:r>
-        <w:lastRenderedPageBreak/>
         <w:t xml:space="preserve">To </w:t>
       </w:r>
       <w:r>
@@ -6571,6 +6547,10 @@
       </w:r>
     </w:p>
     <w:p>
+      <w:pPr>
+        <w:keepNext/>
+        <w:spacing w:after="360"/>
+      </w:pPr>
       <w:r>
         <w:t xml:space="preserve">The </w:t>
       </w:r>
@@ -6584,8 +6564,8 @@
         <w:t xml:space="preserve"> graph should now look something like this:</w:t>
       </w:r>
     </w:p>
-    <w:bookmarkEnd w:id="143"/>
-    <w:bookmarkEnd w:id="144"/>
+    <w:bookmarkEnd w:id="66"/>
+    <w:bookmarkEnd w:id="67"/>
     <w:p>
       <w:r>
         <w:rPr>
@@ -6607,7 +6587,7 @@
                     <pic:cNvPicPr/>
                   </pic:nvPicPr>
                   <pic:blipFill rotWithShape="1">
-                    <a:blip r:embed="rId35"/>
+                    <a:blip r:embed="rId34"/>
                     <a:srcRect r="1161"/>
                     <a:stretch/>
                   </pic:blipFill>
@@ -6718,8 +6698,6 @@
       </w:r>
     </w:p>
     <w:p>
-      <w:commentRangeStart w:id="145"/>
-      <w:commentRangeStart w:id="146"/>
       <w:r>
         <w:t xml:space="preserve">You may notice that the </w:t>
       </w:r>
@@ -6732,30 +6710,9 @@
       <w:r>
         <w:t xml:space="preserve">slightly lower drift times than the precursor. This occurs because </w:t>
       </w:r>
-      <w:ins w:id="147" w:author="Brian Pratt" w:date="2020-09-23T13:54:00Z">
-        <w:r>
-          <w:t>the voltage applied in the collision cell causes the smaller fragment ions to have a higher velocity and arrive at the detector slightly faster than the larger precursor ions. This is accounted for by adding high energy drift time offset values to the spectral library.</w:t>
-        </w:r>
-      </w:ins>
-      <w:del w:id="148" w:author="Brian Pratt" w:date="2020-09-23T13:54:00Z">
-        <w:r>
-          <w:delText xml:space="preserve">the fragment ions travel more rapidly through the TOF than the larger precursor ions. This can be accounted for when inserting a transition list into Skyline by adding the column HighEnergyDTOffset. </w:delText>
-        </w:r>
-        <w:commentRangeEnd w:id="145"/>
-        <w:r>
-          <w:rPr>
-            <w:rStyle w:val="CommentReference"/>
-          </w:rPr>
-          <w:commentReference w:id="145"/>
-        </w:r>
-        <w:commentRangeEnd w:id="146"/>
-        <w:r>
-          <w:rPr>
-            <w:rStyle w:val="CommentReference"/>
-          </w:rPr>
-          <w:commentReference w:id="146"/>
-        </w:r>
-      </w:del>
+      <w:r>
+        <w:t>the voltage applied in the collision cell causes the smaller fragment ions to have a higher velocity and arrive at the detector slightly faster than the larger precursor ions. This is accounted for by adding high energy drift time offset values to the spectral library.</w:t>
+      </w:r>
     </w:p>
     <w:p>
       <w:r>
@@ -6839,12 +6796,17 @@
     <w:p>
       <w:pPr>
         <w:pStyle w:val="ListParagraph"/>
+        <w:keepNext/>
         <w:numPr>
           <w:ilvl w:val="0"/>
           <w:numId w:val="23"/>
         </w:numPr>
-      </w:pPr>
-      <w:r>
+        <w:spacing w:after="360"/>
+        <w:ind w:left="0" w:firstLine="0"/>
+        <w:contextualSpacing w:val="0"/>
+      </w:pPr>
+      <w:r>
+        <w:lastRenderedPageBreak/>
         <w:t xml:space="preserve">Click the </w:t>
       </w:r>
       <w:r>
@@ -6862,7 +6824,6 @@
         <w:rPr>
           <w:noProof/>
         </w:rPr>
-        <w:lastRenderedPageBreak/>
         <w:drawing>
           <wp:inline distT="0" distB="0" distL="0" distR="0" wp14:anchorId="3C86812C" wp14:editId="15E8EFED">
             <wp:extent cx="5614670" cy="4114800"/>
@@ -6879,7 +6840,7 @@
                     <pic:cNvPicPr/>
                   </pic:nvPicPr>
                   <pic:blipFill rotWithShape="1">
-                    <a:blip r:embed="rId36"/>
+                    <a:blip r:embed="rId35"/>
                     <a:srcRect l="305" t="-1" r="438" b="211"/>
                     <a:stretch/>
                   </pic:blipFill>
@@ -7024,7 +6985,15 @@
         <w:t>IMS</w:t>
       </w:r>
       <w:r>
-        <w:t xml:space="preserve"> enabled mass spectrometer for complex lipidomics datasets. You can now use CCS values for drift time filtering to enhance the selectivity of chromatograms extracted by Skyline. </w:t>
+        <w:t xml:space="preserve"> enabled mass spectrometer for complex </w:t>
+      </w:r>
+      <w:proofErr w:type="spellStart"/>
+      <w:r>
+        <w:t>lipidomics</w:t>
+      </w:r>
+      <w:proofErr w:type="spellEnd"/>
+      <w:r>
+        <w:t xml:space="preserve"> datasets. You can now use CCS values for drift time filtering to enhance the selectivity of chromatograms extracted by Skyline. </w:t>
       </w:r>
       <w:r>
         <w:t xml:space="preserve">Having completed this tutorial, you should be ready to take full advantage of </w:t>
@@ -7043,7 +7012,7 @@
       </w:r>
     </w:p>
     <w:sectPr>
-      <w:footerReference w:type="default" r:id="rId37"/>
+      <w:footerReference w:type="default" r:id="rId36"/>
       <w:type w:val="evenPage"/>
       <w:pgSz w:w="12240" w:h="15840"/>
       <w:pgMar w:top="1440" w:right="1440" w:bottom="1440" w:left="1440" w:header="720" w:footer="720" w:gutter="0"/>
@@ -7054,121 +7023,8 @@
 </w:document>
 </file>
 
-<file path=word/comments.xml><?xml version="1.0" encoding="utf-8"?>
-<w:comments xmlns:wpc="http://schemas.microsoft.com/office/word/2010/wordprocessingCanvas" xmlns:cx="http://schemas.microsoft.com/office/drawing/2014/chartex" xmlns:mc="http://schemas.openxmlformats.org/markup-compatibility/2006" xmlns:o="urn:schemas-microsoft-com:office:office" xmlns:r="http://schemas.openxmlformats.org/officeDocument/2006/relationships" xmlns:m="http://schemas.openxmlformats.org/officeDocument/2006/math" xmlns:v="urn:schemas-microsoft-com:vml" xmlns:wp14="http://schemas.microsoft.com/office/word/2010/wordprocessingDrawing" xmlns:wp="http://schemas.openxmlformats.org/drawingml/2006/wordprocessingDrawing" xmlns:w10="urn:schemas-microsoft-com:office:word" xmlns:w="http://schemas.openxmlformats.org/wordprocessingml/2006/main" xmlns:w14="http://schemas.microsoft.com/office/word/2010/wordml" xmlns:w15="http://schemas.microsoft.com/office/word/2012/wordml" xmlns:w16se="http://schemas.microsoft.com/office/word/2015/wordml/symex" xmlns:wpg="http://schemas.microsoft.com/office/word/2010/wordprocessingGroup" xmlns:wpi="http://schemas.microsoft.com/office/word/2010/wordprocessingInk" xmlns:wne="http://schemas.microsoft.com/office/word/2006/wordml" xmlns:wps="http://schemas.microsoft.com/office/word/2010/wordprocessingShape" mc:Ignorable="w14 w15 w16se wp14">
-  <w:comment w:id="66" w:author="Brian Pratt" w:date="2020-09-03T11:11:00Z" w:initials="BSP">
-    <w:p>
-      <w:pPr>
-        <w:pStyle w:val="CommentText"/>
-      </w:pPr>
-      <w:r>
-        <w:rPr>
-          <w:rStyle w:val="CommentReference"/>
-        </w:rPr>
-        <w:annotationRef/>
-      </w:r>
-      <w:r>
-        <w:t xml:space="preserve">If </w:t>
-      </w:r>
-      <w:r>
-        <w:rPr>
-          <w:rFonts w:ascii="Consolas" w:eastAsia="Calibri" w:hAnsi="Consolas" w:cs="Consolas"/>
-          <w:color w:val="A31515"/>
-          <w:sz w:val="19"/>
-          <w:szCs w:val="19"/>
-        </w:rPr>
-        <w:t>[M+CH3COO] and [M+HCOO] are worthy of comment here I’ll just make sure they also show up in that dropdown.</w:t>
-      </w:r>
-    </w:p>
-  </w:comment>
-  <w:comment w:id="117" w:author="Kaylie Kirkwood" w:date="2020-08-27T20:18:00Z" w:initials="KK">
-    <w:p>
-      <w:pPr>
-        <w:pStyle w:val="CommentText"/>
-      </w:pPr>
-      <w:r>
-        <w:rPr>
-          <w:rStyle w:val="CommentReference"/>
-        </w:rPr>
-        <w:annotationRef/>
-      </w:r>
-      <w:r>
-        <w:t>This is the order in the IMS filtering tutorial, but for me the 3D spectrum comes up first. Is this an update, or does it just default to the most recent view? I think it is helpful to view the 2D spectrum so if it is an update we can switch the order of these two steps.</w:t>
-      </w:r>
-    </w:p>
-  </w:comment>
-  <w:comment w:id="145" w:author="Kaylie Kirkwood" w:date="2020-08-27T20:28:00Z" w:initials="KK">
-    <w:p>
-      <w:pPr>
-        <w:pStyle w:val="CommentText"/>
-      </w:pPr>
-      <w:r>
-        <w:rPr>
-          <w:rStyle w:val="CommentReference"/>
-        </w:rPr>
-        <w:annotationRef/>
-      </w:r>
-      <w:r>
-        <w:t>Is it possible to store the high energy drift time offset info in the library?</w:t>
-      </w:r>
-    </w:p>
-  </w:comment>
-  <w:comment w:id="146" w:author="Brian Pratt" w:date="2020-09-04T10:49:00Z" w:initials="BSP">
-    <w:p>
-      <w:pPr>
-        <w:pStyle w:val="CommentText"/>
-      </w:pPr>
-      <w:r>
-        <w:rPr>
-          <w:rStyle w:val="CommentReference"/>
-        </w:rPr>
-        <w:annotationRef/>
-      </w:r>
-      <w:r>
-        <w:t xml:space="preserve">Yes – see </w:t>
-      </w:r>
-      <w:hyperlink r:id="rId1" w:history="1">
-        <w:r>
-          <w:rPr>
-            <w:rStyle w:val="Hyperlink"/>
-          </w:rPr>
-          <w:t>https://raw.githubusercontent.com/ProteoWizard/pwiz/master/pwiz_tools/BiblioSpec/tests/reference/tables.check</w:t>
-        </w:r>
-      </w:hyperlink>
-    </w:p>
-  </w:comment>
-</w:comments>
-</file>
-
-<file path=word/commentsExtended.xml><?xml version="1.0" encoding="utf-8"?>
-<w15:commentsEx xmlns:wpc="http://schemas.microsoft.com/office/word/2010/wordprocessingCanvas" xmlns:cx="http://schemas.microsoft.com/office/drawing/2014/chartex" xmlns:mc="http://schemas.openxmlformats.org/markup-compatibility/2006" xmlns:o="urn:schemas-microsoft-com:office:office" xmlns:r="http://schemas.openxmlformats.org/officeDocument/2006/relationships" xmlns:m="http://schemas.openxmlformats.org/officeDocument/2006/math" xmlns:v="urn:schemas-microsoft-com:vml" xmlns:wp14="http://schemas.microsoft.com/office/word/2010/wordprocessingDrawing" xmlns:wp="http://schemas.openxmlformats.org/drawingml/2006/wordprocessingDrawing" xmlns:w10="urn:schemas-microsoft-com:office:word" xmlns:w="http://schemas.openxmlformats.org/wordprocessingml/2006/main" xmlns:w14="http://schemas.microsoft.com/office/word/2010/wordml" xmlns:w15="http://schemas.microsoft.com/office/word/2012/wordml" xmlns:w16se="http://schemas.microsoft.com/office/word/2015/wordml/symex" xmlns:wpg="http://schemas.microsoft.com/office/word/2010/wordprocessingGroup" xmlns:wpi="http://schemas.microsoft.com/office/word/2010/wordprocessingInk" xmlns:wne="http://schemas.microsoft.com/office/word/2006/wordml" xmlns:wps="http://schemas.microsoft.com/office/word/2010/wordprocessingShape" mc:Ignorable="w14 w15 w16se wp14">
-  <w15:commentEx w15:paraId="6E1C70BB" w15:done="0"/>
-  <w15:commentEx w15:paraId="00975AFC" w15:done="0"/>
-  <w15:commentEx w15:paraId="44FB2B56" w15:done="0"/>
-  <w15:commentEx w15:paraId="47E4D2BE" w15:paraIdParent="44FB2B56" w15:done="0"/>
-</w15:commentsEx>
-</file>
-
-<file path=word/commentsExtensible.xml><?xml version="1.0" encoding="utf-8"?>
-<w16cex:commentsExtensible xmlns:wpc="http://schemas.microsoft.com/office/word/2010/wordprocessingCanvas" xmlns:cx="http://schemas.microsoft.com/office/drawing/2014/chartex" xmlns:cx1="http://schemas.microsoft.com/office/drawing/2015/9/8/chartex" xmlns:cx2="http://schemas.microsoft.com/office/drawing/2015/10/21/chartex" xmlns:cx3="http://schemas.microsoft.com/office/drawing/2016/5/9/chartex" xmlns:cx4="http://schemas.microsoft.com/office/drawing/2016/5/10/chartex" xmlns:cx5="http://schemas.microsoft.com/office/drawing/2016/5/11/chartex" xmlns:cx6="http://schemas.microsoft.com/office/drawing/2016/5/12/chartex" xmlns:cx7="http://schemas.microsoft.com/office/drawing/2016/5/13/chartex" xmlns:cx8="http://schemas.microsoft.com/office/drawing/2016/5/14/chartex" xmlns:mc="http://schemas.openxmlformats.org/markup-compatibility/2006" xmlns:aink="http://schemas.microsoft.com/office/drawing/2016/ink" xmlns:am3d="http://schemas.microsoft.com/office/drawing/2017/model3d" xmlns:o="urn:schemas-microsoft-com:office:office" xmlns:r="http://schemas.openxmlformats.org/officeDocument/2006/relationships" xmlns:m="http://schemas.openxmlformats.org/officeDocument/2006/math" xmlns:v="urn:schemas-microsoft-com:vml" xmlns:wp14="http://schemas.microsoft.com/office/word/2010/wordprocessingDrawing" xmlns:wp="http://schemas.openxmlformats.org/drawingml/2006/wordprocessingDrawing" xmlns:w10="urn:schemas-microsoft-com:office:word" xmlns:w="http://schemas.openxmlformats.org/wordprocessingml/2006/main" xmlns:w14="http://schemas.microsoft.com/office/word/2010/wordml" xmlns:w15="http://schemas.microsoft.com/office/word/2012/wordml" xmlns:w16cex="http://schemas.microsoft.com/office/word/2018/wordml/cex" xmlns:w16cid="http://schemas.microsoft.com/office/word/2016/wordml/cid" xmlns:w16="http://schemas.microsoft.com/office/word/2018/wordml" xmlns:w16se="http://schemas.microsoft.com/office/word/2015/wordml/symex" xmlns:wpg="http://schemas.microsoft.com/office/word/2010/wordprocessingGroup" xmlns:wpi="http://schemas.microsoft.com/office/word/2010/wordprocessingInk" xmlns:wne="http://schemas.microsoft.com/office/word/2006/wordml" xmlns:wps="http://schemas.microsoft.com/office/word/2010/wordprocessingShape" mc:Ignorable="w14 w15 w16se w16cid w16 w16cex wp14">
-  <w16cex:commentExtensible w16cex:durableId="22F54F37" w16cex:dateUtc="2020-08-30T02:03:00Z"/>
-  <w16cex:commentExtensible w16cex:durableId="22F5522A" w16cex:dateUtc="2020-08-30T02:16:00Z"/>
-  <w16cex:commentExtensible w16cex:durableId="22F5523F" w16cex:dateUtc="2020-08-30T02:16:00Z"/>
-</w16cex:commentsExtensible>
-</file>
-
-<file path=word/commentsIds.xml><?xml version="1.0" encoding="utf-8"?>
-<w16cid:commentsIds xmlns:wpc="http://schemas.microsoft.com/office/word/2010/wordprocessingCanvas" xmlns:cx="http://schemas.microsoft.com/office/drawing/2014/chartex" xmlns:cx1="http://schemas.microsoft.com/office/drawing/2015/9/8/chartex" xmlns:cx2="http://schemas.microsoft.com/office/drawing/2015/10/21/chartex" xmlns:cx3="http://schemas.microsoft.com/office/drawing/2016/5/9/chartex" xmlns:cx4="http://schemas.microsoft.com/office/drawing/2016/5/10/chartex" xmlns:cx5="http://schemas.microsoft.com/office/drawing/2016/5/11/chartex" xmlns:cx6="http://schemas.microsoft.com/office/drawing/2016/5/12/chartex" xmlns:cx7="http://schemas.microsoft.com/office/drawing/2016/5/13/chartex" xmlns:cx8="http://schemas.microsoft.com/office/drawing/2016/5/14/chartex" xmlns:mc="http://schemas.openxmlformats.org/markup-compatibility/2006" xmlns:aink="http://schemas.microsoft.com/office/drawing/2016/ink" xmlns:am3d="http://schemas.microsoft.com/office/drawing/2017/model3d" xmlns:o="urn:schemas-microsoft-com:office:office" xmlns:r="http://schemas.openxmlformats.org/officeDocument/2006/relationships" xmlns:m="http://schemas.openxmlformats.org/officeDocument/2006/math" xmlns:v="urn:schemas-microsoft-com:vml" xmlns:wp14="http://schemas.microsoft.com/office/word/2010/wordprocessingDrawing" xmlns:wp="http://schemas.openxmlformats.org/drawingml/2006/wordprocessingDrawing" xmlns:w10="urn:schemas-microsoft-com:office:word" xmlns:w="http://schemas.openxmlformats.org/wordprocessingml/2006/main" xmlns:w14="http://schemas.microsoft.com/office/word/2010/wordml" xmlns:w15="http://schemas.microsoft.com/office/word/2012/wordml" xmlns:w16cex="http://schemas.microsoft.com/office/word/2018/wordml/cex" xmlns:w16cid="http://schemas.microsoft.com/office/word/2016/wordml/cid" xmlns:w16="http://schemas.microsoft.com/office/word/2018/wordml" xmlns:w16se="http://schemas.microsoft.com/office/word/2015/wordml/symex" xmlns:wpg="http://schemas.microsoft.com/office/word/2010/wordprocessingGroup" xmlns:wpi="http://schemas.microsoft.com/office/word/2010/wordprocessingInk" xmlns:wne="http://schemas.microsoft.com/office/word/2006/wordml" xmlns:wps="http://schemas.microsoft.com/office/word/2010/wordprocessingShape" mc:Ignorable="w14 w15 w16se w16cid w16 w16cex wp14">
-  <w16cid:commentId w16cid:paraId="038C1846" w16cid:durableId="22F54F37"/>
-  <w16cid:commentId w16cid:paraId="159443DF" w16cid:durableId="22F5522A"/>
-  <w16cid:commentId w16cid:paraId="7E498DD5" w16cid:durableId="22F5523F"/>
-  <w16cid:commentId w16cid:paraId="00975AFC" w16cid:durableId="22F54ECD"/>
-  <w16cid:commentId w16cid:paraId="44FB2B56" w16cid:durableId="22F54ECE"/>
-</w16cid:commentsIds>
-</file>
-
 <file path=word/endnotes.xml><?xml version="1.0" encoding="utf-8"?>
-<w:endnotes xmlns:wpc="http://schemas.microsoft.com/office/word/2010/wordprocessingCanvas" xmlns:cx="http://schemas.microsoft.com/office/drawing/2014/chartex" xmlns:mc="http://schemas.openxmlformats.org/markup-compatibility/2006" xmlns:o="urn:schemas-microsoft-com:office:office" xmlns:r="http://schemas.openxmlformats.org/officeDocument/2006/relationships" xmlns:m="http://schemas.openxmlformats.org/officeDocument/2006/math" xmlns:v="urn:schemas-microsoft-com:vml" xmlns:wp14="http://schemas.microsoft.com/office/word/2010/wordprocessingDrawing" xmlns:wp="http://schemas.openxmlformats.org/drawingml/2006/wordprocessingDrawing" xmlns:w10="urn:schemas-microsoft-com:office:word" xmlns:w="http://schemas.openxmlformats.org/wordprocessingml/2006/main" xmlns:w14="http://schemas.microsoft.com/office/word/2010/wordml" xmlns:w15="http://schemas.microsoft.com/office/word/2012/wordml" xmlns:w16se="http://schemas.microsoft.com/office/word/2015/wordml/symex" xmlns:wpg="http://schemas.microsoft.com/office/word/2010/wordprocessingGroup" xmlns:wpi="http://schemas.microsoft.com/office/word/2010/wordprocessingInk" xmlns:wne="http://schemas.microsoft.com/office/word/2006/wordml" xmlns:wps="http://schemas.microsoft.com/office/word/2010/wordprocessingShape" mc:Ignorable="w14 w15 w16se wp14">
+<w:endnotes xmlns:wpc="http://schemas.microsoft.com/office/word/2010/wordprocessingCanvas" xmlns:cx="http://schemas.microsoft.com/office/drawing/2014/chartex" xmlns:cx1="http://schemas.microsoft.com/office/drawing/2015/9/8/chartex" xmlns:cx2="http://schemas.microsoft.com/office/drawing/2015/10/21/chartex" xmlns:cx3="http://schemas.microsoft.com/office/drawing/2016/5/9/chartex" xmlns:cx4="http://schemas.microsoft.com/office/drawing/2016/5/10/chartex" xmlns:cx5="http://schemas.microsoft.com/office/drawing/2016/5/11/chartex" xmlns:cx6="http://schemas.microsoft.com/office/drawing/2016/5/12/chartex" xmlns:cx7="http://schemas.microsoft.com/office/drawing/2016/5/13/chartex" xmlns:cx8="http://schemas.microsoft.com/office/drawing/2016/5/14/chartex" xmlns:mc="http://schemas.openxmlformats.org/markup-compatibility/2006" xmlns:aink="http://schemas.microsoft.com/office/drawing/2016/ink" xmlns:am3d="http://schemas.microsoft.com/office/drawing/2017/model3d" xmlns:o="urn:schemas-microsoft-com:office:office" xmlns:r="http://schemas.openxmlformats.org/officeDocument/2006/relationships" xmlns:m="http://schemas.openxmlformats.org/officeDocument/2006/math" xmlns:v="urn:schemas-microsoft-com:vml" xmlns:wp14="http://schemas.microsoft.com/office/word/2010/wordprocessingDrawing" xmlns:wp="http://schemas.openxmlformats.org/drawingml/2006/wordprocessingDrawing" xmlns:w10="urn:schemas-microsoft-com:office:word" xmlns:w="http://schemas.openxmlformats.org/wordprocessingml/2006/main" xmlns:w14="http://schemas.microsoft.com/office/word/2010/wordml" xmlns:w15="http://schemas.microsoft.com/office/word/2012/wordml" xmlns:w16cex="http://schemas.microsoft.com/office/word/2018/wordml/cex" xmlns:w16cid="http://schemas.microsoft.com/office/word/2016/wordml/cid" xmlns:w16="http://schemas.microsoft.com/office/word/2018/wordml" xmlns:w16se="http://schemas.microsoft.com/office/word/2015/wordml/symex" xmlns:wpg="http://schemas.microsoft.com/office/word/2010/wordprocessingGroup" xmlns:wpi="http://schemas.microsoft.com/office/word/2010/wordprocessingInk" xmlns:wne="http://schemas.microsoft.com/office/word/2006/wordml" xmlns:wps="http://schemas.microsoft.com/office/word/2010/wordprocessingShape" mc:Ignorable="w14 w15 w16se w16cid w16 w16cex wp14">
   <w:endnote w:type="separator" w:id="-1">
     <w:p>
       <w:pPr>
@@ -7193,7 +7049,7 @@
 </file>
 
 <file path=word/footer1.xml><?xml version="1.0" encoding="utf-8"?>
-<w:ftr xmlns:wpc="http://schemas.microsoft.com/office/word/2010/wordprocessingCanvas" xmlns:cx="http://schemas.microsoft.com/office/drawing/2014/chartex" xmlns:mc="http://schemas.openxmlformats.org/markup-compatibility/2006" xmlns:o="urn:schemas-microsoft-com:office:office" xmlns:r="http://schemas.openxmlformats.org/officeDocument/2006/relationships" xmlns:m="http://schemas.openxmlformats.org/officeDocument/2006/math" xmlns:v="urn:schemas-microsoft-com:vml" xmlns:wp14="http://schemas.microsoft.com/office/word/2010/wordprocessingDrawing" xmlns:wp="http://schemas.openxmlformats.org/drawingml/2006/wordprocessingDrawing" xmlns:w10="urn:schemas-microsoft-com:office:word" xmlns:w="http://schemas.openxmlformats.org/wordprocessingml/2006/main" xmlns:w14="http://schemas.microsoft.com/office/word/2010/wordml" xmlns:w15="http://schemas.microsoft.com/office/word/2012/wordml" xmlns:w16se="http://schemas.microsoft.com/office/word/2015/wordml/symex" xmlns:wpg="http://schemas.microsoft.com/office/word/2010/wordprocessingGroup" xmlns:wpi="http://schemas.microsoft.com/office/word/2010/wordprocessingInk" xmlns:wne="http://schemas.microsoft.com/office/word/2006/wordml" xmlns:wps="http://schemas.microsoft.com/office/word/2010/wordprocessingShape" mc:Ignorable="w14 w15 w16se wp14">
+<w:ftr xmlns:wpc="http://schemas.microsoft.com/office/word/2010/wordprocessingCanvas" xmlns:cx="http://schemas.microsoft.com/office/drawing/2014/chartex" xmlns:cx1="http://schemas.microsoft.com/office/drawing/2015/9/8/chartex" xmlns:cx2="http://schemas.microsoft.com/office/drawing/2015/10/21/chartex" xmlns:cx3="http://schemas.microsoft.com/office/drawing/2016/5/9/chartex" xmlns:cx4="http://schemas.microsoft.com/office/drawing/2016/5/10/chartex" xmlns:cx5="http://schemas.microsoft.com/office/drawing/2016/5/11/chartex" xmlns:cx6="http://schemas.microsoft.com/office/drawing/2016/5/12/chartex" xmlns:cx7="http://schemas.microsoft.com/office/drawing/2016/5/13/chartex" xmlns:cx8="http://schemas.microsoft.com/office/drawing/2016/5/14/chartex" xmlns:mc="http://schemas.openxmlformats.org/markup-compatibility/2006" xmlns:aink="http://schemas.microsoft.com/office/drawing/2016/ink" xmlns:am3d="http://schemas.microsoft.com/office/drawing/2017/model3d" xmlns:o="urn:schemas-microsoft-com:office:office" xmlns:r="http://schemas.openxmlformats.org/officeDocument/2006/relationships" xmlns:m="http://schemas.openxmlformats.org/officeDocument/2006/math" xmlns:v="urn:schemas-microsoft-com:vml" xmlns:wp14="http://schemas.microsoft.com/office/word/2010/wordprocessingDrawing" xmlns:wp="http://schemas.openxmlformats.org/drawingml/2006/wordprocessingDrawing" xmlns:w10="urn:schemas-microsoft-com:office:word" xmlns:w="http://schemas.openxmlformats.org/wordprocessingml/2006/main" xmlns:w14="http://schemas.microsoft.com/office/word/2010/wordml" xmlns:w15="http://schemas.microsoft.com/office/word/2012/wordml" xmlns:w16cex="http://schemas.microsoft.com/office/word/2018/wordml/cex" xmlns:w16cid="http://schemas.microsoft.com/office/word/2016/wordml/cid" xmlns:w16="http://schemas.microsoft.com/office/word/2018/wordml" xmlns:w16se="http://schemas.microsoft.com/office/word/2015/wordml/symex" xmlns:wpg="http://schemas.microsoft.com/office/word/2010/wordprocessingGroup" xmlns:wpi="http://schemas.microsoft.com/office/word/2010/wordprocessingInk" xmlns:wne="http://schemas.microsoft.com/office/word/2006/wordml" xmlns:wps="http://schemas.microsoft.com/office/word/2010/wordprocessingShape" mc:Ignorable="w14 w15 w16se w16cid w16 w16cex wp14">
   <w:p>
     <w:pPr>
       <w:pStyle w:val="Footer"/>
@@ -7212,7 +7068,7 @@
       <w:rPr>
         <w:noProof/>
       </w:rPr>
-      <w:t>3</w:t>
+      <w:t>18</w:t>
     </w:r>
     <w:r>
       <w:fldChar w:fldCharType="end"/>
@@ -7227,7 +7083,7 @@
 </file>
 
 <file path=word/footnotes.xml><?xml version="1.0" encoding="utf-8"?>
-<w:footnotes xmlns:wpc="http://schemas.microsoft.com/office/word/2010/wordprocessingCanvas" xmlns:cx="http://schemas.microsoft.com/office/drawing/2014/chartex" xmlns:mc="http://schemas.openxmlformats.org/markup-compatibility/2006" xmlns:o="urn:schemas-microsoft-com:office:office" xmlns:r="http://schemas.openxmlformats.org/officeDocument/2006/relationships" xmlns:m="http://schemas.openxmlformats.org/officeDocument/2006/math" xmlns:v="urn:schemas-microsoft-com:vml" xmlns:wp14="http://schemas.microsoft.com/office/word/2010/wordprocessingDrawing" xmlns:wp="http://schemas.openxmlformats.org/drawingml/2006/wordprocessingDrawing" xmlns:w10="urn:schemas-microsoft-com:office:word" xmlns:w="http://schemas.openxmlformats.org/wordprocessingml/2006/main" xmlns:w14="http://schemas.microsoft.com/office/word/2010/wordml" xmlns:w15="http://schemas.microsoft.com/office/word/2012/wordml" xmlns:w16se="http://schemas.microsoft.com/office/word/2015/wordml/symex" xmlns:wpg="http://schemas.microsoft.com/office/word/2010/wordprocessingGroup" xmlns:wpi="http://schemas.microsoft.com/office/word/2010/wordprocessingInk" xmlns:wne="http://schemas.microsoft.com/office/word/2006/wordml" xmlns:wps="http://schemas.microsoft.com/office/word/2010/wordprocessingShape" mc:Ignorable="w14 w15 w16se wp14">
+<w:footnotes xmlns:wpc="http://schemas.microsoft.com/office/word/2010/wordprocessingCanvas" xmlns:cx="http://schemas.microsoft.com/office/drawing/2014/chartex" xmlns:cx1="http://schemas.microsoft.com/office/drawing/2015/9/8/chartex" xmlns:cx2="http://schemas.microsoft.com/office/drawing/2015/10/21/chartex" xmlns:cx3="http://schemas.microsoft.com/office/drawing/2016/5/9/chartex" xmlns:cx4="http://schemas.microsoft.com/office/drawing/2016/5/10/chartex" xmlns:cx5="http://schemas.microsoft.com/office/drawing/2016/5/11/chartex" xmlns:cx6="http://schemas.microsoft.com/office/drawing/2016/5/12/chartex" xmlns:cx7="http://schemas.microsoft.com/office/drawing/2016/5/13/chartex" xmlns:cx8="http://schemas.microsoft.com/office/drawing/2016/5/14/chartex" xmlns:mc="http://schemas.openxmlformats.org/markup-compatibility/2006" xmlns:aink="http://schemas.microsoft.com/office/drawing/2016/ink" xmlns:am3d="http://schemas.microsoft.com/office/drawing/2017/model3d" xmlns:o="urn:schemas-microsoft-com:office:office" xmlns:r="http://schemas.openxmlformats.org/officeDocument/2006/relationships" xmlns:m="http://schemas.openxmlformats.org/officeDocument/2006/math" xmlns:v="urn:schemas-microsoft-com:vml" xmlns:wp14="http://schemas.microsoft.com/office/word/2010/wordprocessingDrawing" xmlns:wp="http://schemas.openxmlformats.org/drawingml/2006/wordprocessingDrawing" xmlns:w10="urn:schemas-microsoft-com:office:word" xmlns:w="http://schemas.openxmlformats.org/wordprocessingml/2006/main" xmlns:w14="http://schemas.microsoft.com/office/word/2010/wordml" xmlns:w15="http://schemas.microsoft.com/office/word/2012/wordml" xmlns:w16cex="http://schemas.microsoft.com/office/word/2018/wordml/cex" xmlns:w16cid="http://schemas.microsoft.com/office/word/2016/wordml/cid" xmlns:w16="http://schemas.microsoft.com/office/word/2018/wordml" xmlns:w16se="http://schemas.microsoft.com/office/word/2015/wordml/symex" xmlns:wpg="http://schemas.microsoft.com/office/word/2010/wordprocessingGroup" xmlns:wpi="http://schemas.microsoft.com/office/word/2010/wordprocessingInk" xmlns:wne="http://schemas.microsoft.com/office/word/2006/wordml" xmlns:wps="http://schemas.microsoft.com/office/word/2010/wordprocessingShape" mc:Ignorable="w14 w15 w16se w16cid w16 w16cex wp14">
   <w:footnote w:type="separator" w:id="-1">
     <w:p>
       <w:pPr>
@@ -7252,7 +7108,7 @@
 </file>
 
 <file path=word/numbering.xml><?xml version="1.0" encoding="utf-8"?>
-<w:numbering xmlns:wpc="http://schemas.microsoft.com/office/word/2010/wordprocessingCanvas" xmlns:cx="http://schemas.microsoft.com/office/drawing/2014/chartex" xmlns:mc="http://schemas.openxmlformats.org/markup-compatibility/2006" xmlns:o="urn:schemas-microsoft-com:office:office" xmlns:r="http://schemas.openxmlformats.org/officeDocument/2006/relationships" xmlns:m="http://schemas.openxmlformats.org/officeDocument/2006/math" xmlns:v="urn:schemas-microsoft-com:vml" xmlns:wp14="http://schemas.microsoft.com/office/word/2010/wordprocessingDrawing" xmlns:wp="http://schemas.openxmlformats.org/drawingml/2006/wordprocessingDrawing" xmlns:w10="urn:schemas-microsoft-com:office:word" xmlns:w="http://schemas.openxmlformats.org/wordprocessingml/2006/main" xmlns:w14="http://schemas.microsoft.com/office/word/2010/wordml" xmlns:w15="http://schemas.microsoft.com/office/word/2012/wordml" xmlns:w16se="http://schemas.microsoft.com/office/word/2015/wordml/symex" xmlns:wpg="http://schemas.microsoft.com/office/word/2010/wordprocessingGroup" xmlns:wpi="http://schemas.microsoft.com/office/word/2010/wordprocessingInk" xmlns:wne="http://schemas.microsoft.com/office/word/2006/wordml" xmlns:wps="http://schemas.microsoft.com/office/word/2010/wordprocessingShape" mc:Ignorable="w14 w15 w16se wp14">
+<w:numbering xmlns:wpc="http://schemas.microsoft.com/office/word/2010/wordprocessingCanvas" xmlns:cx="http://schemas.microsoft.com/office/drawing/2014/chartex" xmlns:cx1="http://schemas.microsoft.com/office/drawing/2015/9/8/chartex" xmlns:cx2="http://schemas.microsoft.com/office/drawing/2015/10/21/chartex" xmlns:cx3="http://schemas.microsoft.com/office/drawing/2016/5/9/chartex" xmlns:cx4="http://schemas.microsoft.com/office/drawing/2016/5/10/chartex" xmlns:cx5="http://schemas.microsoft.com/office/drawing/2016/5/11/chartex" xmlns:cx6="http://schemas.microsoft.com/office/drawing/2016/5/12/chartex" xmlns:cx7="http://schemas.microsoft.com/office/drawing/2016/5/13/chartex" xmlns:cx8="http://schemas.microsoft.com/office/drawing/2016/5/14/chartex" xmlns:mc="http://schemas.openxmlformats.org/markup-compatibility/2006" xmlns:aink="http://schemas.microsoft.com/office/drawing/2016/ink" xmlns:am3d="http://schemas.microsoft.com/office/drawing/2017/model3d" xmlns:o="urn:schemas-microsoft-com:office:office" xmlns:r="http://schemas.openxmlformats.org/officeDocument/2006/relationships" xmlns:m="http://schemas.openxmlformats.org/officeDocument/2006/math" xmlns:v="urn:schemas-microsoft-com:vml" xmlns:wp14="http://schemas.microsoft.com/office/word/2010/wordprocessingDrawing" xmlns:wp="http://schemas.openxmlformats.org/drawingml/2006/wordprocessingDrawing" xmlns:w10="urn:schemas-microsoft-com:office:word" xmlns:w="http://schemas.openxmlformats.org/wordprocessingml/2006/main" xmlns:w14="http://schemas.microsoft.com/office/word/2010/wordml" xmlns:w15="http://schemas.microsoft.com/office/word/2012/wordml" xmlns:w16cex="http://schemas.microsoft.com/office/word/2018/wordml/cex" xmlns:w16cid="http://schemas.microsoft.com/office/word/2016/wordml/cid" xmlns:w16="http://schemas.microsoft.com/office/word/2018/wordml" xmlns:w16se="http://schemas.microsoft.com/office/word/2015/wordml/symex" xmlns:wpg="http://schemas.microsoft.com/office/word/2010/wordprocessingGroup" xmlns:wpi="http://schemas.microsoft.com/office/word/2010/wordprocessingInk" xmlns:wne="http://schemas.microsoft.com/office/word/2006/wordml" xmlns:wps="http://schemas.microsoft.com/office/word/2010/wordprocessingShape" mc:Ignorable="w14 w15 w16se w16cid w16 w16cex wp14">
   <w:abstractNum w:abstractNumId="0" w15:restartNumberingAfterBreak="0">
     <w:nsid w:val="00E92463"/>
     <w:multiLevelType w:val="hybridMultilevel"/>
@@ -7821,7 +7677,7 @@
   <w:abstractNum w:abstractNumId="5" w15:restartNumberingAfterBreak="0">
     <w:nsid w:val="32B05128"/>
     <w:multiLevelType w:val="hybridMultilevel"/>
-    <w:tmpl w:val="0338C180"/>
+    <w:tmpl w:val="5F768BFE"/>
     <w:lvl w:ilvl="0" w:tplc="04090001">
       <w:start w:val="1"/>
       <w:numFmt w:val="bullet"/>
@@ -8497,6 +8353,119 @@
     </w:lvl>
   </w:abstractNum>
   <w:abstractNum w:abstractNumId="11" w15:restartNumberingAfterBreak="0">
+    <w:nsid w:val="5A2F17FC"/>
+    <w:multiLevelType w:val="hybridMultilevel"/>
+    <w:tmpl w:val="8E68CF86"/>
+    <w:lvl w:ilvl="0" w:tplc="04090001">
+      <w:start w:val="1"/>
+      <w:numFmt w:val="bullet"/>
+      <w:lvlText w:val=""/>
+      <w:lvlJc w:val="left"/>
+      <w:pPr>
+        <w:ind w:left="720" w:hanging="360"/>
+      </w:pPr>
+      <w:rPr>
+        <w:rFonts w:ascii="Symbol" w:hAnsi="Symbol" w:hint="default"/>
+      </w:rPr>
+    </w:lvl>
+    <w:lvl w:ilvl="1" w:tplc="04090003" w:tentative="1">
+      <w:start w:val="1"/>
+      <w:numFmt w:val="bullet"/>
+      <w:lvlText w:val="o"/>
+      <w:lvlJc w:val="left"/>
+      <w:pPr>
+        <w:ind w:left="1440" w:hanging="360"/>
+      </w:pPr>
+      <w:rPr>
+        <w:rFonts w:ascii="Courier New" w:hAnsi="Courier New" w:cs="Courier New" w:hint="default"/>
+      </w:rPr>
+    </w:lvl>
+    <w:lvl w:ilvl="2" w:tplc="04090005" w:tentative="1">
+      <w:start w:val="1"/>
+      <w:numFmt w:val="bullet"/>
+      <w:lvlText w:val=""/>
+      <w:lvlJc w:val="left"/>
+      <w:pPr>
+        <w:ind w:left="2160" w:hanging="360"/>
+      </w:pPr>
+      <w:rPr>
+        <w:rFonts w:ascii="Wingdings" w:hAnsi="Wingdings" w:hint="default"/>
+      </w:rPr>
+    </w:lvl>
+    <w:lvl w:ilvl="3" w:tplc="04090001" w:tentative="1">
+      <w:start w:val="1"/>
+      <w:numFmt w:val="bullet"/>
+      <w:lvlText w:val=""/>
+      <w:lvlJc w:val="left"/>
+      <w:pPr>
+        <w:ind w:left="2880" w:hanging="360"/>
+      </w:pPr>
+      <w:rPr>
+        <w:rFonts w:ascii="Symbol" w:hAnsi="Symbol" w:hint="default"/>
+      </w:rPr>
+    </w:lvl>
+    <w:lvl w:ilvl="4" w:tplc="04090003" w:tentative="1">
+      <w:start w:val="1"/>
+      <w:numFmt w:val="bullet"/>
+      <w:lvlText w:val="o"/>
+      <w:lvlJc w:val="left"/>
+      <w:pPr>
+        <w:ind w:left="3600" w:hanging="360"/>
+      </w:pPr>
+      <w:rPr>
+        <w:rFonts w:ascii="Courier New" w:hAnsi="Courier New" w:cs="Courier New" w:hint="default"/>
+      </w:rPr>
+    </w:lvl>
+    <w:lvl w:ilvl="5" w:tplc="04090005" w:tentative="1">
+      <w:start w:val="1"/>
+      <w:numFmt w:val="bullet"/>
+      <w:lvlText w:val=""/>
+      <w:lvlJc w:val="left"/>
+      <w:pPr>
+        <w:ind w:left="4320" w:hanging="360"/>
+      </w:pPr>
+      <w:rPr>
+        <w:rFonts w:ascii="Wingdings" w:hAnsi="Wingdings" w:hint="default"/>
+      </w:rPr>
+    </w:lvl>
+    <w:lvl w:ilvl="6" w:tplc="04090001" w:tentative="1">
+      <w:start w:val="1"/>
+      <w:numFmt w:val="bullet"/>
+      <w:lvlText w:val=""/>
+      <w:lvlJc w:val="left"/>
+      <w:pPr>
+        <w:ind w:left="5040" w:hanging="360"/>
+      </w:pPr>
+      <w:rPr>
+        <w:rFonts w:ascii="Symbol" w:hAnsi="Symbol" w:hint="default"/>
+      </w:rPr>
+    </w:lvl>
+    <w:lvl w:ilvl="7" w:tplc="04090003" w:tentative="1">
+      <w:start w:val="1"/>
+      <w:numFmt w:val="bullet"/>
+      <w:lvlText w:val="o"/>
+      <w:lvlJc w:val="left"/>
+      <w:pPr>
+        <w:ind w:left="5760" w:hanging="360"/>
+      </w:pPr>
+      <w:rPr>
+        <w:rFonts w:ascii="Courier New" w:hAnsi="Courier New" w:cs="Courier New" w:hint="default"/>
+      </w:rPr>
+    </w:lvl>
+    <w:lvl w:ilvl="8" w:tplc="04090005" w:tentative="1">
+      <w:start w:val="1"/>
+      <w:numFmt w:val="bullet"/>
+      <w:lvlText w:val=""/>
+      <w:lvlJc w:val="left"/>
+      <w:pPr>
+        <w:ind w:left="6480" w:hanging="360"/>
+      </w:pPr>
+      <w:rPr>
+        <w:rFonts w:ascii="Wingdings" w:hAnsi="Wingdings" w:hint="default"/>
+      </w:rPr>
+    </w:lvl>
+  </w:abstractNum>
+  <w:abstractNum w:abstractNumId="12" w15:restartNumberingAfterBreak="0">
     <w:nsid w:val="5B993D56"/>
     <w:multiLevelType w:val="hybridMultilevel"/>
     <w:tmpl w:val="B38C8758"/>
@@ -8609,7 +8578,7 @@
       </w:rPr>
     </w:lvl>
   </w:abstractNum>
-  <w:abstractNum w:abstractNumId="12" w15:restartNumberingAfterBreak="0">
+  <w:abstractNum w:abstractNumId="13" w15:restartNumberingAfterBreak="0">
     <w:nsid w:val="5C5F64B7"/>
     <w:multiLevelType w:val="hybridMultilevel"/>
     <w:tmpl w:val="253E2A2A"/>
@@ -8722,7 +8691,7 @@
       </w:rPr>
     </w:lvl>
   </w:abstractNum>
-  <w:abstractNum w:abstractNumId="13" w15:restartNumberingAfterBreak="0">
+  <w:abstractNum w:abstractNumId="14" w15:restartNumberingAfterBreak="0">
     <w:nsid w:val="61E01A8B"/>
     <w:multiLevelType w:val="hybridMultilevel"/>
     <w:tmpl w:val="2774182E"/>
@@ -8835,7 +8804,7 @@
       </w:rPr>
     </w:lvl>
   </w:abstractNum>
-  <w:abstractNum w:abstractNumId="14" w15:restartNumberingAfterBreak="0">
+  <w:abstractNum w:abstractNumId="15" w15:restartNumberingAfterBreak="0">
     <w:nsid w:val="621104E4"/>
     <w:multiLevelType w:val="hybridMultilevel"/>
     <w:tmpl w:val="5308E38A"/>
@@ -8948,7 +8917,7 @@
       </w:rPr>
     </w:lvl>
   </w:abstractNum>
-  <w:abstractNum w:abstractNumId="15" w15:restartNumberingAfterBreak="0">
+  <w:abstractNum w:abstractNumId="16" w15:restartNumberingAfterBreak="0">
     <w:nsid w:val="63BC69A3"/>
     <w:multiLevelType w:val="hybridMultilevel"/>
     <w:tmpl w:val="4F3E87C4"/>
@@ -9061,7 +9030,7 @@
       </w:rPr>
     </w:lvl>
   </w:abstractNum>
-  <w:abstractNum w:abstractNumId="16" w15:restartNumberingAfterBreak="0">
+  <w:abstractNum w:abstractNumId="17" w15:restartNumberingAfterBreak="0">
     <w:nsid w:val="66FA4322"/>
     <w:multiLevelType w:val="hybridMultilevel"/>
     <w:tmpl w:val="86029138"/>
@@ -9174,7 +9143,7 @@
       </w:rPr>
     </w:lvl>
   </w:abstractNum>
-  <w:abstractNum w:abstractNumId="17" w15:restartNumberingAfterBreak="0">
+  <w:abstractNum w:abstractNumId="18" w15:restartNumberingAfterBreak="0">
     <w:nsid w:val="67766F53"/>
     <w:multiLevelType w:val="hybridMultilevel"/>
     <w:tmpl w:val="3190E5B0"/>
@@ -9287,7 +9256,7 @@
       </w:rPr>
     </w:lvl>
   </w:abstractNum>
-  <w:abstractNum w:abstractNumId="18" w15:restartNumberingAfterBreak="0">
+  <w:abstractNum w:abstractNumId="19" w15:restartNumberingAfterBreak="0">
     <w:nsid w:val="68D86D24"/>
     <w:multiLevelType w:val="hybridMultilevel"/>
     <w:tmpl w:val="7F42AD52"/>
@@ -9400,7 +9369,7 @@
       </w:rPr>
     </w:lvl>
   </w:abstractNum>
-  <w:abstractNum w:abstractNumId="19" w15:restartNumberingAfterBreak="0">
+  <w:abstractNum w:abstractNumId="20" w15:restartNumberingAfterBreak="0">
     <w:nsid w:val="6F54330F"/>
     <w:multiLevelType w:val="hybridMultilevel"/>
     <w:tmpl w:val="BA640550"/>
@@ -9513,7 +9482,7 @@
       </w:rPr>
     </w:lvl>
   </w:abstractNum>
-  <w:abstractNum w:abstractNumId="20" w15:restartNumberingAfterBreak="0">
+  <w:abstractNum w:abstractNumId="21" w15:restartNumberingAfterBreak="0">
     <w:nsid w:val="7B746E8F"/>
     <w:multiLevelType w:val="hybridMultilevel"/>
     <w:tmpl w:val="4FE449A2"/>
@@ -9626,7 +9595,7 @@
       </w:rPr>
     </w:lvl>
   </w:abstractNum>
-  <w:abstractNum w:abstractNumId="21" w15:restartNumberingAfterBreak="0">
+  <w:abstractNum w:abstractNumId="22" w15:restartNumberingAfterBreak="0">
     <w:nsid w:val="7D742C7E"/>
     <w:multiLevelType w:val="hybridMultilevel"/>
     <w:tmpl w:val="387435E4"/>
@@ -9739,7 +9708,7 @@
       </w:rPr>
     </w:lvl>
   </w:abstractNum>
-  <w:abstractNum w:abstractNumId="22" w15:restartNumberingAfterBreak="0">
+  <w:abstractNum w:abstractNumId="23" w15:restartNumberingAfterBreak="0">
     <w:nsid w:val="7D882A57"/>
     <w:multiLevelType w:val="hybridMultilevel"/>
     <w:tmpl w:val="2C3C7512"/>
@@ -9853,28 +9822,28 @@
     </w:lvl>
   </w:abstractNum>
   <w:num w:numId="1">
-    <w:abstractNumId w:val="21"/>
+    <w:abstractNumId w:val="22"/>
   </w:num>
   <w:num w:numId="2">
     <w:abstractNumId w:val="0"/>
   </w:num>
   <w:num w:numId="3">
-    <w:abstractNumId w:val="15"/>
+    <w:abstractNumId w:val="16"/>
   </w:num>
   <w:num w:numId="4">
-    <w:abstractNumId w:val="11"/>
+    <w:abstractNumId w:val="12"/>
   </w:num>
   <w:num w:numId="5">
-    <w:abstractNumId w:val="19"/>
+    <w:abstractNumId w:val="20"/>
   </w:num>
   <w:num w:numId="6">
     <w:abstractNumId w:val="2"/>
   </w:num>
   <w:num w:numId="7">
-    <w:abstractNumId w:val="22"/>
+    <w:abstractNumId w:val="23"/>
   </w:num>
   <w:num w:numId="8">
-    <w:abstractNumId w:val="17"/>
+    <w:abstractNumId w:val="18"/>
   </w:num>
   <w:num w:numId="9">
     <w:abstractNumId w:val="8"/>
@@ -9883,7 +9852,7 @@
     <w:abstractNumId w:val="10"/>
   </w:num>
   <w:num w:numId="11">
-    <w:abstractNumId w:val="16"/>
+    <w:abstractNumId w:val="17"/>
   </w:num>
   <w:num w:numId="12">
     <w:abstractNumId w:val="1"/>
@@ -9895,13 +9864,13 @@
     <w:abstractNumId w:val="3"/>
   </w:num>
   <w:num w:numId="15">
-    <w:abstractNumId w:val="18"/>
+    <w:abstractNumId w:val="19"/>
   </w:num>
   <w:num w:numId="16">
-    <w:abstractNumId w:val="12"/>
+    <w:abstractNumId w:val="13"/>
   </w:num>
   <w:num w:numId="17">
-    <w:abstractNumId w:val="13"/>
+    <w:abstractNumId w:val="14"/>
   </w:num>
   <w:num w:numId="18">
     <w:abstractNumId w:val="5"/>
@@ -9910,10 +9879,10 @@
     <w:abstractNumId w:val="9"/>
   </w:num>
   <w:num w:numId="20">
-    <w:abstractNumId w:val="14"/>
+    <w:abstractNumId w:val="15"/>
   </w:num>
   <w:num w:numId="21">
-    <w:abstractNumId w:val="20"/>
+    <w:abstractNumId w:val="21"/>
   </w:num>
   <w:num w:numId="22">
     <w:abstractNumId w:val="7"/>
@@ -9921,23 +9890,15 @@
   <w:num w:numId="23">
     <w:abstractNumId w:val="6"/>
   </w:num>
+  <w:num w:numId="24">
+    <w:abstractNumId w:val="11"/>
+  </w:num>
   <w:numIdMacAtCleanup w:val="23"/>
 </w:numbering>
 </file>
 
-<file path=word/people.xml><?xml version="1.0" encoding="utf-8"?>
-<w15:people xmlns:wpc="http://schemas.microsoft.com/office/word/2010/wordprocessingCanvas" xmlns:cx="http://schemas.microsoft.com/office/drawing/2014/chartex" xmlns:mc="http://schemas.openxmlformats.org/markup-compatibility/2006" xmlns:o="urn:schemas-microsoft-com:office:office" xmlns:r="http://schemas.openxmlformats.org/officeDocument/2006/relationships" xmlns:m="http://schemas.openxmlformats.org/officeDocument/2006/math" xmlns:v="urn:schemas-microsoft-com:vml" xmlns:wp14="http://schemas.microsoft.com/office/word/2010/wordprocessingDrawing" xmlns:wp="http://schemas.openxmlformats.org/drawingml/2006/wordprocessingDrawing" xmlns:w10="urn:schemas-microsoft-com:office:word" xmlns:w="http://schemas.openxmlformats.org/wordprocessingml/2006/main" xmlns:w14="http://schemas.microsoft.com/office/word/2010/wordml" xmlns:w15="http://schemas.microsoft.com/office/word/2012/wordml" xmlns:w16se="http://schemas.microsoft.com/office/word/2015/wordml/symex" xmlns:wpg="http://schemas.microsoft.com/office/word/2010/wordprocessingGroup" xmlns:wpi="http://schemas.microsoft.com/office/word/2010/wordprocessingInk" xmlns:wne="http://schemas.microsoft.com/office/word/2006/wordml" xmlns:wps="http://schemas.microsoft.com/office/word/2010/wordprocessingShape" mc:Ignorable="w14 w15 w16se wp14">
-  <w15:person w15:author="Brian Pratt">
-    <w15:presenceInfo w15:providerId="None" w15:userId="Brian Pratt"/>
-  </w15:person>
-  <w15:person w15:author="Kaylie Kirkwood">
-    <w15:presenceInfo w15:providerId="None" w15:userId="Kaylie Kirkwood"/>
-  </w15:person>
-</w15:people>
-</file>
-
 <file path=word/styles.xml><?xml version="1.0" encoding="utf-8"?>
-<w:styles xmlns:mc="http://schemas.openxmlformats.org/markup-compatibility/2006" xmlns:r="http://schemas.openxmlformats.org/officeDocument/2006/relationships" xmlns:w="http://schemas.openxmlformats.org/wordprocessingml/2006/main" xmlns:w14="http://schemas.microsoft.com/office/word/2010/wordml" xmlns:w15="http://schemas.microsoft.com/office/word/2012/wordml" xmlns:w16se="http://schemas.microsoft.com/office/word/2015/wordml/symex" mc:Ignorable="w14 w15 w16se">
+<w:styles xmlns:mc="http://schemas.openxmlformats.org/markup-compatibility/2006" xmlns:r="http://schemas.openxmlformats.org/officeDocument/2006/relationships" xmlns:w="http://schemas.openxmlformats.org/wordprocessingml/2006/main" xmlns:w14="http://schemas.microsoft.com/office/word/2010/wordml" xmlns:w15="http://schemas.microsoft.com/office/word/2012/wordml" xmlns:w16cex="http://schemas.microsoft.com/office/word/2018/wordml/cex" xmlns:w16cid="http://schemas.microsoft.com/office/word/2016/wordml/cid" xmlns:w16="http://schemas.microsoft.com/office/word/2018/wordml" xmlns:w16se="http://schemas.microsoft.com/office/word/2015/wordml/symex" mc:Ignorable="w14 w15 w16se w16cid w16 w16cex">
   <w:docDefaults>
     <w:rPrDefault>
       <w:rPr>
@@ -9947,7 +9908,7 @@
     </w:rPrDefault>
     <w:pPrDefault/>
   </w:docDefaults>
-  <w:latentStyles w:defLockedState="0" w:defUIPriority="0" w:defSemiHidden="0" w:defUnhideWhenUsed="0" w:defQFormat="0" w:count="371">
+  <w:latentStyles w:defLockedState="0" w:defUIPriority="0" w:defSemiHidden="0" w:defUnhideWhenUsed="0" w:defQFormat="0" w:count="376">
     <w:lsdException w:name="Normal" w:locked="1" w:qFormat="1"/>
     <w:lsdException w:name="heading 1" w:locked="1" w:qFormat="1"/>
     <w:lsdException w:name="heading 2" w:locked="1" w:qFormat="1"/>
@@ -10313,6 +10274,11 @@
     <w:lsdException w:name="List Table 5 Dark Accent 6" w:uiPriority="50"/>
     <w:lsdException w:name="List Table 6 Colorful Accent 6" w:uiPriority="51"/>
     <w:lsdException w:name="List Table 7 Colorful Accent 6" w:uiPriority="52"/>
+    <w:lsdException w:name="Mention" w:semiHidden="1" w:uiPriority="99" w:unhideWhenUsed="1"/>
+    <w:lsdException w:name="Smart Hyperlink" w:semiHidden="1" w:uiPriority="99" w:unhideWhenUsed="1"/>
+    <w:lsdException w:name="Hashtag" w:semiHidden="1" w:uiPriority="99" w:unhideWhenUsed="1"/>
+    <w:lsdException w:name="Unresolved Mention" w:semiHidden="1" w:uiPriority="99" w:unhideWhenUsed="1"/>
+    <w:lsdException w:name="Smart Link" w:semiHidden="1" w:uiPriority="99" w:unhideWhenUsed="1"/>
   </w:latentStyles>
   <w:style w:type="paragraph" w:default="1" w:styleId="Normal">
     <w:name w:val="Normal"/>
@@ -11017,7 +10983,7 @@
 </file>
 
 <file path=customXml/itemProps1.xml><?xml version="1.0" encoding="utf-8"?>
-<ds:datastoreItem xmlns:ds="http://schemas.openxmlformats.org/officeDocument/2006/customXml" ds:itemID="{8A0CA60E-5FAB-4AC3-9FE4-F2DDFFFB0BA3}">
+<ds:datastoreItem xmlns:ds="http://schemas.openxmlformats.org/officeDocument/2006/customXml" ds:itemID="{DABE18C4-DEDD-4D99-AC8B-EA6E91297C55}">
   <ds:schemaRefs>
     <ds:schemaRef ds:uri="http://schemas.openxmlformats.org/officeDocument/2006/bibliography"/>
   </ds:schemaRefs>

</xml_diff>

<commit_message>
Skyline: Small molecule IMS final polish - first read-through
</commit_message>
<xml_diff>
--- a/pwiz_tools/Skyline/Documentation/Tutorials/Skyline Small Molecule Multidimensional Spectral Libraries.docx
+++ b/pwiz_tools/Skyline/Documentation/Tutorials/Skyline Small Molecule Multidimensional Spectral Libraries.docx
@@ -1,6 +1,6 @@
 
 <file path=word/document.xml><?xml version="1.0" encoding="utf-8"?>
-<w:document xmlns:wpc="http://schemas.microsoft.com/office/word/2010/wordprocessingCanvas" xmlns:cx="http://schemas.microsoft.com/office/drawing/2014/chartex" xmlns:cx1="http://schemas.microsoft.com/office/drawing/2015/9/8/chartex" xmlns:cx2="http://schemas.microsoft.com/office/drawing/2015/10/21/chartex" xmlns:cx3="http://schemas.microsoft.com/office/drawing/2016/5/9/chartex" xmlns:cx4="http://schemas.microsoft.com/office/drawing/2016/5/10/chartex" xmlns:cx5="http://schemas.microsoft.com/office/drawing/2016/5/11/chartex" xmlns:cx6="http://schemas.microsoft.com/office/drawing/2016/5/12/chartex" xmlns:cx7="http://schemas.microsoft.com/office/drawing/2016/5/13/chartex" xmlns:cx8="http://schemas.microsoft.com/office/drawing/2016/5/14/chartex" xmlns:mc="http://schemas.openxmlformats.org/markup-compatibility/2006" xmlns:aink="http://schemas.microsoft.com/office/drawing/2016/ink" xmlns:am3d="http://schemas.microsoft.com/office/drawing/2017/model3d" xmlns:o="urn:schemas-microsoft-com:office:office" xmlns:r="http://schemas.openxmlformats.org/officeDocument/2006/relationships" xmlns:m="http://schemas.openxmlformats.org/officeDocument/2006/math" xmlns:v="urn:schemas-microsoft-com:vml" xmlns:wp14="http://schemas.microsoft.com/office/word/2010/wordprocessingDrawing" xmlns:wp="http://schemas.openxmlformats.org/drawingml/2006/wordprocessingDrawing" xmlns:w10="urn:schemas-microsoft-com:office:word" xmlns:w="http://schemas.openxmlformats.org/wordprocessingml/2006/main" xmlns:w14="http://schemas.microsoft.com/office/word/2010/wordml" xmlns:w15="http://schemas.microsoft.com/office/word/2012/wordml" xmlns:w16cex="http://schemas.microsoft.com/office/word/2018/wordml/cex" xmlns:w16cid="http://schemas.microsoft.com/office/word/2016/wordml/cid" xmlns:w16="http://schemas.microsoft.com/office/word/2018/wordml" xmlns:w16se="http://schemas.microsoft.com/office/word/2015/wordml/symex" xmlns:wpg="http://schemas.microsoft.com/office/word/2010/wordprocessingGroup" xmlns:wpi="http://schemas.microsoft.com/office/word/2010/wordprocessingInk" xmlns:wne="http://schemas.microsoft.com/office/word/2006/wordml" xmlns:wps="http://schemas.microsoft.com/office/word/2010/wordprocessingShape" mc:Ignorable="w14 w15 w16se w16cid w16 w16cex wp14">
+<w:document xmlns:wpc="http://schemas.microsoft.com/office/word/2010/wordprocessingCanvas" xmlns:mc="http://schemas.openxmlformats.org/markup-compatibility/2006" xmlns:o="urn:schemas-microsoft-com:office:office" xmlns:r="http://schemas.openxmlformats.org/officeDocument/2006/relationships" xmlns:m="http://schemas.openxmlformats.org/officeDocument/2006/math" xmlns:v="urn:schemas-microsoft-com:vml" xmlns:wp14="http://schemas.microsoft.com/office/word/2010/wordprocessingDrawing" xmlns:wp="http://schemas.openxmlformats.org/drawingml/2006/wordprocessingDrawing" xmlns:w10="urn:schemas-microsoft-com:office:word" xmlns:w="http://schemas.openxmlformats.org/wordprocessingml/2006/main" xmlns:w14="http://schemas.microsoft.com/office/word/2010/wordml" xmlns:w15="http://schemas.microsoft.com/office/word/2012/wordml" xmlns:wpg="http://schemas.microsoft.com/office/word/2010/wordprocessingGroup" xmlns:wpi="http://schemas.microsoft.com/office/word/2010/wordprocessingInk" xmlns:wne="http://schemas.microsoft.com/office/word/2006/wordml" xmlns:wps="http://schemas.microsoft.com/office/word/2010/wordprocessingShape" mc:Ignorable="w14 w15 wp14">
   <w:body>
     <w:p>
       <w:pPr>
@@ -11,9 +11,6 @@
       </w:r>
       <w:r>
         <w:t>Multidimensional Spectral Libraries</w:t>
-      </w:r>
-      <w:r>
-        <w:t xml:space="preserve"> (DRAFT)</w:t>
       </w:r>
     </w:p>
     <w:p>
@@ -31,10 +28,19 @@
         <w:t xml:space="preserve">. </w:t>
       </w:r>
       <w:r>
-        <w:t xml:space="preserve">Skyline’s </w:t>
-      </w:r>
-      <w:r>
-        <w:t>IMS-MS capabilities are compatible for platforms w</w:t>
+        <w:t xml:space="preserve">The </w:t>
+      </w:r>
+      <w:r>
+        <w:t xml:space="preserve">Skyline </w:t>
+      </w:r>
+      <w:r>
+        <w:t xml:space="preserve">IMS-MS capabilities are compatible </w:t>
+      </w:r>
+      <w:r>
+        <w:t>with</w:t>
+      </w:r>
+      <w:r>
+        <w:t xml:space="preserve"> platforms w</w:t>
       </w:r>
       <w:r>
         <w:t>h</w:t>
@@ -60,14 +66,23 @@
         <w:t>m/z</w:t>
       </w:r>
       <w:r>
-        <w:t>, retention time, fragmentation, and ion mobility information for a set of lipids in fruit fly samples will be explored and added to the Skyline document. The CCS values for each molecule can then be used to increase the selectivity of precursor and fragment extracted ion chromatograms above what can be realized by high mass resolution alone, thereby reducing interference from other ions.</w:t>
+        <w:t xml:space="preserve">, retention time, fragmentation, and ion mobility information for a set of lipids in fruit fly samples will be explored and added to </w:t>
+      </w:r>
+      <w:r>
+        <w:t>a</w:t>
+      </w:r>
+      <w:r>
+        <w:t xml:space="preserve"> Skyline document. The CCS values for each molecule can then be used to increase the selectivity of precursor and fragment extracted ion chromatograms above what can be realized by high mass resolution alone, thereby reducing interference from other ions.</w:t>
       </w:r>
     </w:p>
     <w:bookmarkEnd w:id="2"/>
     <w:bookmarkEnd w:id="3"/>
     <w:p>
       <w:r>
-        <w:t xml:space="preserve">In this more advanced tutorial, some familiarity with Skyline is assumed.  If you are not familiar with Skyline, you should first work through some of the introductory tutorials at  </w:t>
+        <w:t>In this more advanced tutorial, some familiarity with Skyline is assumed.  If you are not familiar with Skyline, you should first work through some of</w:t>
+      </w:r>
+      <w:r>
+        <w:t xml:space="preserve"> the introductory tutorials at</w:t>
       </w:r>
     </w:p>
     <w:p>
@@ -166,19 +181,20 @@
       </w:r>
     </w:p>
     <w:p>
-      <w:proofErr w:type="gramStart"/>
       <w:r>
         <w:t>The</w:t>
       </w:r>
       <w:r>
         <w:t xml:space="preserve"> .d</w:t>
       </w:r>
-      <w:proofErr w:type="gramEnd"/>
       <w:r>
         <w:t xml:space="preserve"> </w:t>
       </w:r>
       <w:r>
-        <w:t xml:space="preserve">files contain data from </w:t>
+        <w:t>folders</w:t>
+      </w:r>
+      <w:r>
+        <w:t xml:space="preserve"> contain data from </w:t>
       </w:r>
       <w:r>
         <w:t xml:space="preserve">a male </w:t>
@@ -393,7 +409,7 @@
         <w:spacing w:after="120"/>
       </w:pPr>
       <w:r>
-        <w:t xml:space="preserve">The settings in your current instance of Skyline have now been reset to the default. </w:t>
+        <w:t>The document settings in this instance of Skyline have now been reset to the default.</w:t>
       </w:r>
     </w:p>
     <w:p>
@@ -584,7 +600,10 @@
         <w:t xml:space="preserve"> spectral</w:t>
       </w:r>
       <w:r>
-        <w:t xml:space="preserve"> library and results data. </w:t>
+        <w:t xml:space="preserve"> library and res</w:t>
+      </w:r>
+      <w:r>
+        <w:t>ults data.</w:t>
       </w:r>
     </w:p>
     <w:p>
@@ -661,7 +680,6 @@
     <w:p>
       <w:pPr>
         <w:pStyle w:val="ListParagraph"/>
-        <w:keepNext/>
         <w:numPr>
           <w:ilvl w:val="0"/>
           <w:numId w:val="8"/>
@@ -670,7 +688,6 @@
       <w:bookmarkStart w:id="12" w:name="OLE_LINK11"/>
       <w:bookmarkStart w:id="13" w:name="OLE_LINK12"/>
       <w:r>
-        <w:lastRenderedPageBreak/>
         <w:t xml:space="preserve">In the </w:t>
       </w:r>
       <w:r>
@@ -704,7 +721,7 @@
         <w:t>”</w:t>
       </w:r>
       <w:r>
-        <w:t xml:space="preserve">. </w:t>
+        <w:t>.</w:t>
       </w:r>
     </w:p>
     <w:p>
@@ -716,6 +733,7 @@
         </w:numPr>
       </w:pPr>
       <w:r>
+        <w:lastRenderedPageBreak/>
         <w:t xml:space="preserve">In the </w:t>
       </w:r>
       <w:r>
@@ -770,11 +788,6 @@
         <w:t xml:space="preserve"> fields if you see them there. However, they are harmless if left as is since the library that will be used has only negative ion mode entries.</w:t>
       </w:r>
     </w:p>
-    <w:p>
-      <w:pPr>
-        <w:pStyle w:val="ListParagraph"/>
-      </w:pPr>
-    </w:p>
     <w:bookmarkEnd w:id="12"/>
     <w:bookmarkEnd w:id="13"/>
     <w:p>
@@ -812,18 +825,10 @@
         <w:t>e</w:t>
       </w:r>
       <w:r>
-        <w:t xml:space="preserve"> to the Adducts- </w:t>
-      </w:r>
-      <w:proofErr w:type="gramStart"/>
-      <w:r>
-        <w:t>menu, and</w:t>
-      </w:r>
-      <w:proofErr w:type="gramEnd"/>
-      <w:r>
-        <w:t xml:space="preserve"> select the appropriate adducts</w:t>
-      </w:r>
-      <w:r>
-        <w:t xml:space="preserve">. </w:t>
+        <w:t xml:space="preserve"> to the Adducts- menu, and select the appropriate adducts</w:t>
+      </w:r>
+      <w:r>
+        <w:t>.</w:t>
       </w:r>
     </w:p>
     <w:p>
@@ -850,9 +855,12 @@
         <w:t>“</w:t>
       </w:r>
       <w:proofErr w:type="spellStart"/>
+      <w:r>
+        <w:t>f</w:t>
+      </w:r>
       <w:proofErr w:type="gramStart"/>
       <w:r>
-        <w:t>f,p</w:t>
+        <w:t>,p</w:t>
       </w:r>
       <w:proofErr w:type="spellEnd"/>
       <w:proofErr w:type="gramEnd"/>
@@ -871,12 +879,7 @@
     </w:p>
     <w:p>
       <w:pPr>
-        <w:pStyle w:val="ListParagraph"/>
         <w:keepNext/>
-        <w:numPr>
-          <w:ilvl w:val="0"/>
-          <w:numId w:val="8"/>
-        </w:numPr>
       </w:pPr>
       <w:bookmarkStart w:id="14" w:name="OLE_LINK13"/>
       <w:bookmarkStart w:id="15" w:name="OLE_LINK14"/>
@@ -961,7 +964,6 @@
       <w:bookmarkStart w:id="16" w:name="OLE_LINK15"/>
       <w:bookmarkStart w:id="17" w:name="OLE_LINK16"/>
       <w:r>
-        <w:lastRenderedPageBreak/>
         <w:t xml:space="preserve">Click the </w:t>
       </w:r>
       <w:r>
@@ -992,7 +994,8 @@
         </w:numPr>
       </w:pPr>
       <w:r>
-        <w:t xml:space="preserve"> In the </w:t>
+        <w:lastRenderedPageBreak/>
+        <w:t xml:space="preserve">In the </w:t>
       </w:r>
       <w:r>
         <w:rPr>
@@ -1064,19 +1067,10 @@
         </w:numPr>
       </w:pPr>
       <w:r>
-        <w:t xml:space="preserve">Enter </w:t>
-      </w:r>
-      <w:r>
-        <w:t>“</w:t>
-      </w:r>
-      <w:r>
-        <w:t>20,000</w:t>
-      </w:r>
-      <w:r>
-        <w:t>”</w:t>
-      </w:r>
-      <w:r>
-        <w:t xml:space="preserve"> in the </w:t>
+        <w:t>I</w:t>
+      </w:r>
+      <w:r>
+        <w:t xml:space="preserve">n the </w:t>
       </w:r>
       <w:r>
         <w:rPr>
@@ -1085,7 +1079,13 @@
         <w:t>Resolving power</w:t>
       </w:r>
       <w:r>
-        <w:t xml:space="preserve"> field.</w:t>
+        <w:t xml:space="preserve"> field</w:t>
+      </w:r>
+      <w:r>
+        <w:t>, enter “20,000”</w:t>
+      </w:r>
+      <w:r>
+        <w:t>.</w:t>
       </w:r>
     </w:p>
     <w:p>
@@ -1166,7 +1166,19 @@
         </w:numPr>
       </w:pPr>
       <w:r>
-        <w:t xml:space="preserve">Enter </w:t>
+        <w:t xml:space="preserve">In the </w:t>
+      </w:r>
+      <w:r>
+        <w:rPr>
+          <w:b/>
+        </w:rPr>
+        <w:t>Resolving power</w:t>
+      </w:r>
+      <w:r>
+        <w:t xml:space="preserve"> field, e</w:t>
+      </w:r>
+      <w:r>
+        <w:t xml:space="preserve">nter </w:t>
       </w:r>
       <w:r>
         <w:t>“</w:t>
@@ -1178,16 +1190,7 @@
         <w:t>”</w:t>
       </w:r>
       <w:r>
-        <w:t xml:space="preserve"> in the </w:t>
-      </w:r>
-      <w:r>
-        <w:rPr>
-          <w:b/>
-        </w:rPr>
-        <w:t>Resolving power</w:t>
-      </w:r>
-      <w:r>
-        <w:t xml:space="preserve"> field.</w:t>
+        <w:t>.</w:t>
       </w:r>
     </w:p>
     <w:p>
@@ -1284,9 +1287,9 @@
         </w:drawing>
       </w:r>
     </w:p>
-    <w:p/>
-    <w:p>
-      <w:r>
+    <w:p>
+      <w:r>
+        <w:lastRenderedPageBreak/>
         <w:t>Th</w:t>
       </w:r>
       <w:r>
@@ -1302,15 +1305,7 @@
         <w:t xml:space="preserve"> form </w:t>
       </w:r>
       <w:r>
-        <w:t>instructs Skyline to extract 3 precursor isotope peaks from MS1 (</w:t>
-      </w:r>
-      <w:proofErr w:type="gramStart"/>
-      <w:r>
-        <w:t>low-energy</w:t>
-      </w:r>
-      <w:proofErr w:type="gramEnd"/>
-      <w:r>
-        <w:t xml:space="preserve">) spectra and fragment ions from MS/MS (high-energy) spectra acquired at </w:t>
+        <w:t xml:space="preserve">instructs Skyline to extract 3 precursor isotope peaks from MS1 (low-energy) spectra and fragment ions from MS/MS (high-energy) spectra acquired at </w:t>
       </w:r>
       <w:r>
         <w:t>~</w:t>
@@ -1635,7 +1630,28 @@
         </w:numPr>
       </w:pPr>
       <w:r>
-        <w:t xml:space="preserve">Enter </w:t>
+        <w:t xml:space="preserve">In the </w:t>
+      </w:r>
+      <w:r>
+        <w:rPr>
+          <w:b/>
+        </w:rPr>
+        <w:t>Name</w:t>
+      </w:r>
+      <w:r>
+        <w:t xml:space="preserve"> field of the </w:t>
+      </w:r>
+      <w:r>
+        <w:rPr>
+          <w:b/>
+        </w:rPr>
+        <w:t>Edit Library</w:t>
+      </w:r>
+      <w:r>
+        <w:t xml:space="preserve"> form, e</w:t>
+      </w:r>
+      <w:r>
+        <w:t xml:space="preserve">nter </w:t>
       </w:r>
       <w:r>
         <w:t>“</w:t>
@@ -1647,25 +1663,7 @@
         <w:t>”</w:t>
       </w:r>
       <w:r>
-        <w:t xml:space="preserve"> in the </w:t>
-      </w:r>
-      <w:r>
-        <w:rPr>
-          <w:b/>
-        </w:rPr>
-        <w:t>Name</w:t>
-      </w:r>
-      <w:r>
-        <w:t xml:space="preserve"> field of the </w:t>
-      </w:r>
-      <w:r>
-        <w:rPr>
-          <w:b/>
-        </w:rPr>
-        <w:t>Edit Library</w:t>
-      </w:r>
-      <w:r>
-        <w:t xml:space="preserve"> form.</w:t>
+        <w:t>.</w:t>
       </w:r>
     </w:p>
     <w:p>
@@ -1852,7 +1850,25 @@
         </w:numPr>
       </w:pPr>
       <w:r>
-        <w:t>Check the Drosophila Lipids checkbox to tell Skyline to use this library in the current document.</w:t>
+        <w:t xml:space="preserve">Check the </w:t>
+      </w:r>
+      <w:r>
+        <w:t>“</w:t>
+      </w:r>
+      <w:r>
+        <w:t>Drosophila Lipids</w:t>
+      </w:r>
+      <w:r>
+        <w:t>”</w:t>
+      </w:r>
+      <w:r>
+        <w:t xml:space="preserve"> checkbox to </w:t>
+      </w:r>
+      <w:r>
+        <w:t>include</w:t>
+      </w:r>
+      <w:r>
+        <w:t xml:space="preserve"> this library in the current document.</w:t>
       </w:r>
     </w:p>
     <w:p>
@@ -1887,6 +1903,9 @@
       </w:r>
       <w:r>
         <w:t>like</w:t>
+      </w:r>
+      <w:r>
+        <w:t xml:space="preserve"> this</w:t>
       </w:r>
       <w:r>
         <w:t>:</w:t>
@@ -2125,15 +2144,7 @@
         <w:t>Next&gt;&gt;</w:t>
       </w:r>
       <w:r>
-        <w:t xml:space="preserve"> buttons are disabled for this </w:t>
-      </w:r>
-      <w:proofErr w:type="gramStart"/>
-      <w:r>
-        <w:t>library, because</w:t>
-      </w:r>
-      <w:proofErr w:type="gramEnd"/>
-      <w:r>
-        <w:t xml:space="preserve"> all of its spectra can be listed in a single page. At the very bottom, the library explorer reports </w:t>
+        <w:t xml:space="preserve"> buttons are disabled for this library, because all of its spectra can be listed in a single page. At the very bottom, the library explorer reports </w:t>
       </w:r>
       <w:r>
         <w:t xml:space="preserve">that </w:t>
@@ -2268,15 +2279,7 @@
         <w:t>1</w:t>
       </w:r>
       <w:r>
-        <w:t xml:space="preserve"> </w:t>
-      </w:r>
-      <w:proofErr w:type="gramStart"/>
-      <w:r>
-        <w:t>buttons</w:t>
-      </w:r>
-      <w:proofErr w:type="gramEnd"/>
-      <w:r>
-        <w:t xml:space="preserve"> should be pushed to show charge 1 fragment ions. In this library, there are no charge 2 ions. </w:t>
+        <w:t xml:space="preserve"> buttons should be pushed to show charge 1 fragment ions. In this library, there are no charge 2 ions. </w:t>
       </w:r>
     </w:p>
     <w:p>
@@ -2401,6 +2404,32 @@
       </w:r>
     </w:p>
     <w:p>
+      <w:r>
+        <w:t xml:space="preserve">A </w:t>
+      </w:r>
+      <w:r>
+        <w:t xml:space="preserve">popup window </w:t>
+      </w:r>
+      <w:r>
+        <w:t xml:space="preserve">will then </w:t>
+      </w:r>
+      <w:r>
+        <w:t xml:space="preserve">notify you that </w:t>
+      </w:r>
+      <w:r>
+        <w:t>this</w:t>
+      </w:r>
+      <w:r>
+        <w:t xml:space="preserve"> will add 34 molecules, 38 precursors, and </w:t>
+      </w:r>
+      <w:r>
+        <w:t>246</w:t>
+      </w:r>
+      <w:r>
+        <w:t xml:space="preserve"> transitions to the document.</w:t>
+      </w:r>
+    </w:p>
+    <w:p>
       <w:pPr>
         <w:pStyle w:val="ListParagraph"/>
         <w:numPr>
@@ -2409,22 +2438,7 @@
         </w:numPr>
       </w:pPr>
       <w:r>
-        <w:t xml:space="preserve">A </w:t>
-      </w:r>
-      <w:r>
-        <w:t xml:space="preserve">popup window </w:t>
-      </w:r>
-      <w:r>
-        <w:t xml:space="preserve">will then </w:t>
-      </w:r>
-      <w:r>
-        <w:t xml:space="preserve">notify you that you will add 34 molecules, 38 precursors, and </w:t>
-      </w:r>
-      <w:r>
-        <w:t>246</w:t>
-      </w:r>
-      <w:r>
-        <w:t xml:space="preserve"> transitions to the document. Click </w:t>
+        <w:t xml:space="preserve">Click </w:t>
       </w:r>
       <w:r>
         <w:rPr>
@@ -2448,6 +2462,9 @@
         <w:t xml:space="preserve">Click </w:t>
       </w:r>
       <w:r>
+        <w:t xml:space="preserve">the </w:t>
+      </w:r>
+      <w:r>
         <w:rPr>
           <w:b/>
           <w:bCs/>
@@ -2455,6 +2472,12 @@
         <w:t>Close</w:t>
       </w:r>
       <w:r>
+        <w:rPr>
+          <w:bCs/>
+        </w:rPr>
+        <w:t xml:space="preserve"> button</w:t>
+      </w:r>
+      <w:r>
         <w:t xml:space="preserve"> </w:t>
       </w:r>
       <w:r>
@@ -2470,7 +2493,13 @@
         <w:t>Spectral Library Explorer</w:t>
       </w:r>
       <w:r>
-        <w:t xml:space="preserve"> window.</w:t>
+        <w:t xml:space="preserve"> </w:t>
+      </w:r>
+      <w:r>
+        <w:t>form</w:t>
+      </w:r>
+      <w:r>
+        <w:t>.</w:t>
       </w:r>
     </w:p>
     <w:p>
@@ -2486,7 +2515,7 @@
         <w:t xml:space="preserve">Your Skyline window should now </w:t>
       </w:r>
       <w:r>
-        <w:t>resemble</w:t>
+        <w:t>look like this</w:t>
       </w:r>
       <w:r>
         <w:t>:</w:t>
@@ -2686,6 +2715,7 @@
         </w:numPr>
       </w:pPr>
       <w:r>
+        <w:lastRenderedPageBreak/>
         <w:t xml:space="preserve">Set the </w:t>
       </w:r>
       <w:r>
@@ -2734,7 +2764,6 @@
         <w:spacing w:after="360"/>
       </w:pPr>
       <w:r>
-        <w:lastRenderedPageBreak/>
         <w:t xml:space="preserve">The </w:t>
       </w:r>
       <w:r>
@@ -2849,15 +2878,7 @@
         <w:t>will now</w:t>
       </w:r>
       <w:r>
-        <w:t xml:space="preserve"> show </w:t>
-      </w:r>
-      <w:proofErr w:type="gramStart"/>
-      <w:r>
-        <w:t>the .d</w:t>
-      </w:r>
-      <w:proofErr w:type="gramEnd"/>
-      <w:r>
-        <w:t xml:space="preserve"> files you have extracted into the tutorial folder</w:t>
+        <w:t xml:space="preserve"> show the .d files you have extracted into the tutorial folder</w:t>
       </w:r>
       <w:r>
         <w:t>:</w:t>
@@ -2925,15 +2946,7 @@
       <w:bookmarkStart w:id="36" w:name="OLE_LINK35"/>
       <w:bookmarkStart w:id="37" w:name="OLE_LINK36"/>
       <w:r>
-        <w:t xml:space="preserve">Select </w:t>
-      </w:r>
-      <w:proofErr w:type="gramStart"/>
-      <w:r>
-        <w:t>both .d</w:t>
-      </w:r>
-      <w:proofErr w:type="gramEnd"/>
-      <w:r>
-        <w:t xml:space="preserve"> files.</w:t>
+        <w:t>Select both .d files.</w:t>
       </w:r>
     </w:p>
     <w:p>
@@ -3308,29 +3321,64 @@
     <w:p>
       <w:pPr>
         <w:pStyle w:val="ListParagraph"/>
-        <w:keepNext/>
         <w:numPr>
           <w:ilvl w:val="0"/>
           <w:numId w:val="14"/>
         </w:numPr>
+      </w:pPr>
+      <w:r>
+        <w:t xml:space="preserve">In the </w:t>
+      </w:r>
+      <w:r>
+        <w:rPr>
+          <w:b/>
+        </w:rPr>
+        <w:t>Targets</w:t>
+      </w:r>
+      <w:r>
+        <w:t xml:space="preserve"> view, s</w:t>
+      </w:r>
+      <w:r>
+        <w:t>elect</w:t>
+      </w:r>
+      <w:r>
+        <w:t xml:space="preserve"> the molecule </w:t>
+      </w:r>
+      <w:proofErr w:type="gramStart"/>
+      <w:r>
+        <w:t>PC(</w:t>
+      </w:r>
+      <w:proofErr w:type="gramEnd"/>
+      <w:r>
+        <w:t>16:0_18:1)</w:t>
+      </w:r>
+      <w:r>
+        <w:t>.</w:t>
+      </w:r>
+    </w:p>
+    <w:p>
+      <w:pPr>
+        <w:keepNext/>
         <w:spacing w:after="360"/>
-        <w:ind w:left="0" w:firstLine="0"/>
-        <w:contextualSpacing w:val="0"/>
       </w:pPr>
       <w:r>
         <w:lastRenderedPageBreak/>
-        <w:t xml:space="preserve">Select the molecule </w:t>
-      </w:r>
-      <w:proofErr w:type="gramStart"/>
-      <w:r>
-        <w:t>PC(</w:t>
-      </w:r>
-      <w:proofErr w:type="gramEnd"/>
-      <w:r>
-        <w:t>16:0_18:1)</w:t>
-      </w:r>
-      <w:r>
-        <w:t xml:space="preserve"> and your spectra should appear as:</w:t>
+        <w:t>Y</w:t>
+      </w:r>
+      <w:r>
+        <w:t xml:space="preserve">our </w:t>
+      </w:r>
+      <w:r>
+        <w:t>chromatogram graphs</w:t>
+      </w:r>
+      <w:r>
+        <w:t xml:space="preserve"> should appear as</w:t>
+      </w:r>
+      <w:r>
+        <w:t xml:space="preserve"> follows</w:t>
+      </w:r>
+      <w:r>
+        <w:t>:</w:t>
       </w:r>
       <w:r>
         <w:t xml:space="preserve"> </w:t>
@@ -3401,21 +3449,22 @@
         <w:t>is clean, the</w:t>
       </w:r>
       <w:r>
-        <w:t xml:space="preserve"> transitions for FA 16:0(+O) and FA 18:1(+O) are highly abundant across a large portion of the </w:t>
+        <w:t xml:space="preserve"> transitions for FA 16:0(+O) and FA 18:1(+O) are highly abundant across a large portion of the</w:t>
+      </w:r>
+      <w:r>
+        <w:t>ir</w:t>
+      </w:r>
+      <w:r>
+        <w:t xml:space="preserve"> </w:t>
       </w:r>
       <w:r>
         <w:t>XIC</w:t>
       </w:r>
       <w:r>
-        <w:t xml:space="preserve">. This is due to the nature of lipid fragmentation, as most lipids with 16:0 or 18:1 fatty acyl </w:t>
-      </w:r>
-      <w:proofErr w:type="gramStart"/>
-      <w:r>
-        <w:t>chains</w:t>
-      </w:r>
-      <w:proofErr w:type="gramEnd"/>
-      <w:r>
-        <w:t xml:space="preserve"> will share those same fragments.</w:t>
+        <w:t>s</w:t>
+      </w:r>
+      <w:r>
+        <w:t>. This is due to the nature of lipid fragmentation, as most lipids with 16:0 or 18:1 fatty acyl chains will share those same fragments.</w:t>
       </w:r>
       <w:r>
         <w:t xml:space="preserve"> </w:t>
@@ -3464,6 +3513,9 @@
         <w:t>XIC</w:t>
       </w:r>
       <w:r>
+        <w:t>s</w:t>
+      </w:r>
+      <w:r>
         <w:t xml:space="preserve"> look prior to </w:t>
       </w:r>
       <w:r>
@@ -3476,7 +3528,6 @@
     <w:p>
       <w:pPr>
         <w:pStyle w:val="ListParagraph"/>
-        <w:keepNext/>
         <w:numPr>
           <w:ilvl w:val="0"/>
           <w:numId w:val="15"/>
@@ -3484,17 +3535,56 @@
         <w:spacing w:after="360"/>
       </w:pPr>
       <w:r>
+        <w:t xml:space="preserve">From the </w:t>
+      </w:r>
+      <w:r>
+        <w:rPr>
+          <w:b/>
+        </w:rPr>
+        <w:t>View</w:t>
+      </w:r>
+      <w:r>
+        <w:t xml:space="preserve"> menu, click </w:t>
+      </w:r>
+      <w:r>
+        <w:rPr>
+          <w:b/>
+        </w:rPr>
+        <w:t>Library Match</w:t>
+      </w:r>
+      <w:r>
+        <w:t xml:space="preserve"> (Alt+1). Alternatively, click the </w:t>
+      </w:r>
+      <w:r>
+        <w:t xml:space="preserve">library match </w:t>
+      </w:r>
+      <w:r>
+        <w:t>“</w:t>
+      </w:r>
+      <w:r>
+        <w:t>ID</w:t>
+      </w:r>
+      <w:r>
+        <w:t>”</w:t>
+      </w:r>
+      <w:r>
+        <w:t xml:space="preserve"> marker displayed on the chromatogram.</w:t>
+      </w:r>
+    </w:p>
+    <w:p>
+      <w:pPr>
+        <w:keepNext/>
+        <w:spacing w:after="360"/>
+      </w:pPr>
+      <w:r>
         <w:lastRenderedPageBreak/>
-        <w:t xml:space="preserve">From the </w:t>
-      </w:r>
-      <w:r>
-        <w:rPr>
-          <w:b/>
-        </w:rPr>
-        <w:t>View</w:t>
-      </w:r>
-      <w:r>
-        <w:t xml:space="preserve"> menu, click </w:t>
+        <w:t xml:space="preserve">This should bring up </w:t>
+      </w:r>
+      <w:r>
+        <w:t>the</w:t>
+      </w:r>
+      <w:r>
+        <w:t xml:space="preserve"> </w:t>
       </w:r>
       <w:r>
         <w:rPr>
@@ -3503,31 +3593,13 @@
         <w:t>Library Match</w:t>
       </w:r>
       <w:r>
-        <w:t xml:space="preserve"> (Alt+1). Alternatively, click the </w:t>
-      </w:r>
-      <w:r>
-        <w:t xml:space="preserve">library match </w:t>
-      </w:r>
-      <w:r>
-        <w:t xml:space="preserve">ID marker displayed on the chromatogram. This should bring up </w:t>
-      </w:r>
-      <w:r>
-        <w:t>the</w:t>
-      </w:r>
-      <w:r>
         <w:t xml:space="preserve"> </w:t>
       </w:r>
       <w:r>
-        <w:rPr>
-          <w:b/>
-        </w:rPr>
-        <w:t>Library Match</w:t>
-      </w:r>
-      <w:r>
-        <w:t xml:space="preserve"> </w:t>
-      </w:r>
-      <w:r>
         <w:t>view</w:t>
+      </w:r>
+      <w:r>
+        <w:t xml:space="preserve"> showing an MS/MS spectrum like this</w:t>
       </w:r>
       <w:r>
         <w:t>:</w:t>
@@ -3985,7 +4057,7 @@
       <w:pPr>
         <w:keepNext/>
         <w:spacing w:before="240" w:after="360"/>
-        <w:ind w:left="720" w:hanging="360"/>
+        <w:ind w:left="360" w:hanging="360"/>
         <w:rPr>
           <w:rFonts w:eastAsia="Calibri"/>
         </w:rPr>
@@ -4017,7 +4089,19 @@
         <w:rPr>
           <w:rFonts w:eastAsia="Calibri"/>
         </w:rPr>
-        <w:t xml:space="preserve"> to that below</w:t>
+        <w:t xml:space="preserve"> to </w:t>
+      </w:r>
+      <w:r>
+        <w:rPr>
+          <w:rFonts w:eastAsia="Calibri"/>
+        </w:rPr>
+        <w:t>the one shown</w:t>
+      </w:r>
+      <w:r>
+        <w:rPr>
+          <w:rFonts w:eastAsia="Calibri"/>
+        </w:rPr>
+        <w:t xml:space="preserve"> below</w:t>
       </w:r>
       <w:r>
         <w:rPr>
@@ -4131,7 +4215,20 @@
         <w:rPr>
           <w:rFonts w:eastAsia="Calibri"/>
         </w:rPr>
-        <w:t xml:space="preserve"> views side-by-side. </w:t>
+        <w:t xml:space="preserve"> views side-by-side.</w:t>
+      </w:r>
+    </w:p>
+    <w:p>
+      <w:pPr>
+        <w:rPr>
+          <w:rFonts w:eastAsia="Calibri"/>
+        </w:rPr>
+      </w:pPr>
+      <w:r>
+        <w:rPr>
+          <w:rFonts w:eastAsia="Calibri"/>
+        </w:rPr>
+        <w:t>To view the data more closely, do the following:</w:t>
       </w:r>
     </w:p>
     <w:p>
@@ -4149,13 +4246,13 @@
         <w:rPr>
           <w:rFonts w:eastAsia="Calibri"/>
         </w:rPr>
-        <w:t xml:space="preserve">Click on the </w:t>
-      </w:r>
-      <w:r>
-        <w:rPr>
-          <w:rFonts w:eastAsia="Calibri"/>
-        </w:rPr>
-        <w:t>XIC</w:t>
+        <w:t xml:space="preserve">Click </w:t>
+      </w:r>
+      <w:r>
+        <w:rPr>
+          <w:rFonts w:eastAsia="Calibri"/>
+        </w:rPr>
+        <w:t>one of the chromatogram graphs</w:t>
       </w:r>
       <w:r>
         <w:rPr>
@@ -4167,13 +4264,13 @@
         <w:rPr>
           <w:rFonts w:eastAsia="Calibri"/>
         </w:rPr>
-        <w:t xml:space="preserve">and use the mouse or touchpad to scroll (using a scroll-wheel or two-fingers respectively) </w:t>
-      </w:r>
-      <w:r>
-        <w:rPr>
-          <w:rFonts w:eastAsia="Calibri"/>
-        </w:rPr>
-        <w:t>to view the data more closely.</w:t>
+        <w:t>and use the mouse or touchpad to scroll (using a scroll-wheel or two-fingers respectively)</w:t>
+      </w:r>
+      <w:r>
+        <w:rPr>
+          <w:rFonts w:eastAsia="Calibri"/>
+        </w:rPr>
+        <w:t>.</w:t>
       </w:r>
     </w:p>
     <w:p>
@@ -4236,13 +4333,13 @@
         <w:rPr>
           <w:rFonts w:eastAsia="Calibri"/>
         </w:rPr>
-        <w:t>manual peak picking</w:t>
-      </w:r>
-      <w:r>
-        <w:rPr>
-          <w:rFonts w:eastAsia="Calibri"/>
-        </w:rPr>
-        <w:t xml:space="preserve">. </w:t>
+        <w:t xml:space="preserve">manual </w:t>
+      </w:r>
+      <w:r>
+        <w:rPr>
+          <w:rFonts w:eastAsia="Calibri"/>
+        </w:rPr>
+        <w:t>adjustment to the default integration.</w:t>
       </w:r>
     </w:p>
     <w:p>
@@ -4428,7 +4525,13 @@
         <w:rPr>
           <w:rFonts w:eastAsia="Calibri"/>
         </w:rPr>
-        <w:t xml:space="preserve">Drag the integration boundaries with your mouse to integrate the correct peaks. </w:t>
+        <w:t xml:space="preserve">Drag the integration boundaries with your mouse </w:t>
+      </w:r>
+      <w:r>
+        <w:rPr>
+          <w:rFonts w:eastAsia="Calibri"/>
+        </w:rPr>
+        <w:t>to integrate the correct peaks. Or click and drag beneath the x-axis.</w:t>
       </w:r>
     </w:p>
     <w:p>
@@ -4634,6 +4737,7 @@
         <w:rPr>
           <w:rFonts w:eastAsia="Calibri"/>
         </w:rPr>
+        <w:lastRenderedPageBreak/>
         <w:t xml:space="preserve">Again, use the library match ID retention time markers to determine the correct peak for each lipid. </w:t>
       </w:r>
     </w:p>
@@ -4652,8 +4756,19 @@
         <w:rPr>
           <w:rFonts w:eastAsia="Calibri"/>
         </w:rPr>
-        <w:lastRenderedPageBreak/>
-        <w:t>To integrate the correct peaks, either drag the integration boundaries with your mouse or click the retention time above the peak apex.</w:t>
+        <w:t xml:space="preserve">To integrate the correct peaks, either drag the integration boundaries with your mouse or click the retention time </w:t>
+      </w:r>
+      <w:r>
+        <w:rPr>
+          <w:rFonts w:eastAsia="Calibri"/>
+        </w:rPr>
+        <w:t xml:space="preserve">label </w:t>
+      </w:r>
+      <w:r>
+        <w:rPr>
+          <w:rFonts w:eastAsia="Calibri"/>
+        </w:rPr>
+        <w:t>above the peak apex.</w:t>
       </w:r>
       <w:r>
         <w:rPr>
@@ -4810,15 +4925,7 @@
         <w:t xml:space="preserve">the </w:t>
       </w:r>
       <w:r>
-        <w:t xml:space="preserve">precursor chromatogram peak apex until a blue circle appears that tracks the mouse </w:t>
-      </w:r>
-      <w:proofErr w:type="gramStart"/>
-      <w:r>
-        <w:t>movement, and</w:t>
-      </w:r>
-      <w:proofErr w:type="gramEnd"/>
-      <w:r>
-        <w:t xml:space="preserve"> click on it.</w:t>
+        <w:t>precursor chromatogram peak apex until a blue circle appears that tracks the mouse movement, and click on it.</w:t>
       </w:r>
     </w:p>
     <w:p>
@@ -4874,7 +4981,7 @@
       <w:pPr>
         <w:keepNext/>
         <w:spacing w:after="360"/>
-        <w:ind w:left="720" w:hanging="360"/>
+        <w:ind w:left="360" w:hanging="360"/>
         <w:contextualSpacing/>
       </w:pPr>
       <w:r>
@@ -5120,7 +5227,19 @@
         <w:rPr>
           <w:color w:val="000000"/>
         </w:rPr>
-        <w:t xml:space="preserve">You can see that there is small interference above the most intense visible ion. </w:t>
+        <w:t xml:space="preserve">You can see that there is </w:t>
+      </w:r>
+      <w:r>
+        <w:rPr>
+          <w:color w:val="000000"/>
+        </w:rPr>
+        <w:t xml:space="preserve">a </w:t>
+      </w:r>
+      <w:r>
+        <w:rPr>
+          <w:color w:val="000000"/>
+        </w:rPr>
+        <w:t xml:space="preserve">small interference above the most intense visible ion. </w:t>
       </w:r>
     </w:p>
     <w:p>
@@ -5156,7 +5275,19 @@
         <w:rPr>
           <w:color w:val="000000"/>
         </w:rPr>
-        <w:t xml:space="preserve"> mouse-centered zooming to zoom in. </w:t>
+        <w:t xml:space="preserve"> </w:t>
+      </w:r>
+      <w:r>
+        <w:rPr>
+          <w:color w:val="000000"/>
+        </w:rPr>
+        <w:t xml:space="preserve">scroll-wheel (or two fingers on a trackpad) </w:t>
+      </w:r>
+      <w:r>
+        <w:rPr>
+          <w:color w:val="000000"/>
+        </w:rPr>
+        <w:t xml:space="preserve">mouse-centered zooming to zoom in. </w:t>
       </w:r>
       <w:r>
         <w:rPr>
@@ -5275,7 +5406,7 @@
         <w:rPr>
           <w:color w:val="000000"/>
         </w:rPr>
-        <w:t xml:space="preserve"> button to see the entire 3D MS1 spectrum at the selected retention time.</w:t>
+        <w:t xml:space="preserve"> button to see the entire 3D MS1 spectrum.</w:t>
       </w:r>
     </w:p>
     <w:bookmarkEnd w:id="52"/>
@@ -5339,21 +5470,7 @@
         <w:rPr>
           <w:color w:val="000000"/>
         </w:rPr>
-        <w:t xml:space="preserve">This is a </w:t>
-      </w:r>
-      <w:proofErr w:type="gramStart"/>
-      <w:r>
-        <w:rPr>
-          <w:color w:val="000000"/>
-        </w:rPr>
-        <w:t>fairly typical</w:t>
-      </w:r>
-      <w:proofErr w:type="gramEnd"/>
-      <w:r>
-        <w:rPr>
-          <w:color w:val="000000"/>
-        </w:rPr>
-        <w:t xml:space="preserve"> MS1 spectrum for IMS-MS </w:t>
+        <w:t xml:space="preserve">This is a fairly typical MS1 spectrum for IMS-MS </w:t>
       </w:r>
       <w:proofErr w:type="spellStart"/>
       <w:r>
@@ -5516,21 +5633,7 @@
         <w:rPr>
           <w:color w:val="000000"/>
         </w:rPr>
-        <w:t xml:space="preserve">fragment chromatogram peak apex until a teal colored circle appears that tracks the mouse </w:t>
-      </w:r>
-      <w:proofErr w:type="gramStart"/>
-      <w:r>
-        <w:rPr>
-          <w:color w:val="000000"/>
-        </w:rPr>
-        <w:t>movement, and</w:t>
-      </w:r>
-      <w:proofErr w:type="gramEnd"/>
-      <w:r>
-        <w:rPr>
-          <w:color w:val="000000"/>
-        </w:rPr>
-        <w:t xml:space="preserve"> click on it.</w:t>
+        <w:t>fragment chromatogram peak apex until a teal colored circle appears that tracks the mouse movement, and click on it.</w:t>
       </w:r>
     </w:p>
     <w:p>
@@ -5842,7 +5945,7 @@
         <w:rPr>
           <w:color w:val="000000"/>
         </w:rPr>
-        <w:t xml:space="preserve">one extracted at 34 </w:t>
+        <w:t xml:space="preserve">one at 34 </w:t>
       </w:r>
       <w:proofErr w:type="spellStart"/>
       <w:r>
@@ -5880,7 +5983,10 @@
         <w:t xml:space="preserve">now </w:t>
       </w:r>
       <w:r>
-        <w:t>be clear that the selectivity of chromatogram extraction in MS/MS and even MS1 can be made more selective</w:t>
+        <w:t xml:space="preserve">be clear that the selectivity of chromatogram extraction in MS/MS and even MS1 can be </w:t>
+      </w:r>
+      <w:r>
+        <w:t>improved by</w:t>
       </w:r>
       <w:r>
         <w:t xml:space="preserve"> utilizing IMS and </w:t>
@@ -5910,7 +6016,19 @@
           <w:rPr>
             <w:rStyle w:val="Hyperlink"/>
           </w:rPr>
-          <w:t>Skyline Ion Mobility Spectrum Filtering tutorial</w:t>
+          <w:t>Skyline Ion M</w:t>
+        </w:r>
+        <w:r>
+          <w:rPr>
+            <w:rStyle w:val="Hyperlink"/>
+          </w:rPr>
+          <w:t>o</w:t>
+        </w:r>
+        <w:r>
+          <w:rPr>
+            <w:rStyle w:val="Hyperlink"/>
+          </w:rPr>
+          <w:t>bility Spectrum Filtering tutorial</w:t>
         </w:r>
       </w:hyperlink>
       <w:r>
@@ -5950,22 +6068,14 @@
         <w:t xml:space="preserve">identification </w:t>
       </w:r>
       <w:r>
-        <w:t xml:space="preserve">confidence and selectivity. </w:t>
+        <w:t>confidence and selectivity.</w:t>
       </w:r>
     </w:p>
     <w:p>
       <w:bookmarkStart w:id="60" w:name="OLE_LINK65"/>
       <w:bookmarkStart w:id="61" w:name="OLE_LINK66"/>
       <w:r>
-        <w:t xml:space="preserve">Prior to changing the settings and reimporting the data, you may want to save the current Skyline document and create a second file </w:t>
-      </w:r>
-      <w:proofErr w:type="gramStart"/>
-      <w:r>
-        <w:t>in order to</w:t>
-      </w:r>
-      <w:proofErr w:type="gramEnd"/>
-      <w:r>
-        <w:t xml:space="preserve"> compare the data before and after IMS filtering. To do so:</w:t>
+        <w:t>Prior to changing the settings and reimporting the data, you may want to save the current Skyline document and create a second file in order to compare the data before and after IMS filtering. To do so:</w:t>
       </w:r>
     </w:p>
     <w:p>
@@ -5982,29 +6092,22 @@
       <w:r>
         <w:rPr>
           <w:b/>
-          <w:bCs/>
         </w:rPr>
         <w:t>File</w:t>
       </w:r>
       <w:r>
         <w:t xml:space="preserve"> menu, click </w:t>
       </w:r>
-      <w:r>
-        <w:rPr>
-          <w:b/>
-          <w:bCs/>
-        </w:rPr>
-        <w:t>Save As</w:t>
-      </w:r>
-      <w:r>
-        <w:rPr>
-          <w:b/>
-          <w:bCs/>
-        </w:rPr>
-        <w:t>..</w:t>
-      </w:r>
-      <w:r>
-        <w:t>.</w:t>
+      <w:proofErr w:type="gramStart"/>
+      <w:r>
+        <w:rPr>
+          <w:b/>
+        </w:rPr>
+        <w:t>Save</w:t>
+      </w:r>
+      <w:proofErr w:type="gramEnd"/>
+      <w:r>
+        <w:t xml:space="preserve"> (ctrl-S) to make sure any changes are saved to the original.</w:t>
       </w:r>
     </w:p>
     <w:p>
@@ -6016,65 +6119,34 @@
         </w:numPr>
       </w:pPr>
       <w:r>
-        <w:t>Save the file with a different name than your original Skyline document, such as “</w:t>
-      </w:r>
-      <w:proofErr w:type="spellStart"/>
-      <w:r>
-        <w:t>Drosophila_Lipids_Neg_IMS_Filtered</w:t>
-      </w:r>
-      <w:proofErr w:type="spellEnd"/>
-      <w:r>
-        <w:t>”, in the tutorial folder you created.</w:t>
-      </w:r>
-    </w:p>
-    <w:bookmarkEnd w:id="60"/>
-    <w:bookmarkEnd w:id="61"/>
-    <w:p/>
-    <w:p>
-      <w:r>
-        <w:t>The</w:t>
-      </w:r>
-      <w:r>
-        <w:t xml:space="preserve"> data files have been Single Field Calibrated using vendor software, </w:t>
-      </w:r>
-      <w:r>
-        <w:t xml:space="preserve">meaning Skyline can easily convert between drift time and CCS. CCS values are normalized and reproducible, allowing </w:t>
-      </w:r>
-      <w:r>
-        <w:t xml:space="preserve">the </w:t>
-      </w:r>
-      <w:r>
-        <w:t xml:space="preserve">use </w:t>
-      </w:r>
-      <w:r>
-        <w:t xml:space="preserve">of </w:t>
-      </w:r>
-      <w:r>
-        <w:t xml:space="preserve">previously determined CCS </w:t>
-      </w:r>
-      <w:r>
-        <w:t xml:space="preserve">(from databases and standards) </w:t>
-      </w:r>
-      <w:r>
-        <w:t xml:space="preserve">to filter </w:t>
-      </w:r>
-      <w:r>
-        <w:t>the</w:t>
-      </w:r>
-      <w:r>
-        <w:t xml:space="preserve"> data. To utilize the </w:t>
-      </w:r>
-      <w:r>
-        <w:t>IMS</w:t>
-      </w:r>
-      <w:r>
-        <w:t xml:space="preserve"> information stored in the library, the following steps</w:t>
-      </w:r>
-      <w:r>
-        <w:t xml:space="preserve"> are performed</w:t>
-      </w:r>
-      <w:r>
-        <w:t>:</w:t>
+        <w:t xml:space="preserve">On the </w:t>
+      </w:r>
+      <w:r>
+        <w:rPr>
+          <w:b/>
+          <w:bCs/>
+        </w:rPr>
+        <w:t>File</w:t>
+      </w:r>
+      <w:r>
+        <w:t xml:space="preserve"> menu, click </w:t>
+      </w:r>
+      <w:r>
+        <w:rPr>
+          <w:b/>
+          <w:bCs/>
+        </w:rPr>
+        <w:t>Save As</w:t>
+      </w:r>
+      <w:r>
+        <w:rPr>
+          <w:b/>
+          <w:bCs/>
+        </w:rPr>
+        <w:t>..</w:t>
+      </w:r>
+      <w:r>
+        <w:t>.</w:t>
       </w:r>
     </w:p>
     <w:p>
@@ -6085,31 +6157,80 @@
           <w:numId w:val="20"/>
         </w:numPr>
       </w:pPr>
-      <w:bookmarkStart w:id="62" w:name="OLE_LINK59"/>
-      <w:bookmarkStart w:id="63" w:name="OLE_LINK60"/>
-      <w:r>
-        <w:t>From</w:t>
-      </w:r>
-      <w:r>
-        <w:t xml:space="preserve"> the </w:t>
-      </w:r>
-      <w:r>
-        <w:rPr>
-          <w:b/>
-        </w:rPr>
-        <w:t>Settings</w:t>
-      </w:r>
-      <w:r>
-        <w:t xml:space="preserve"> menu, click </w:t>
-      </w:r>
-      <w:r>
-        <w:rPr>
-          <w:b/>
-        </w:rPr>
-        <w:t>Transition Settings</w:t>
-      </w:r>
-      <w:r>
-        <w:t>.</w:t>
+      <w:r>
+        <w:t>Save the file with a different name than your original Skyline document, such as “</w:t>
+      </w:r>
+      <w:proofErr w:type="spellStart"/>
+      <w:r>
+        <w:t>Drosophila_Lipids_Neg_IMS_Filtered</w:t>
+      </w:r>
+      <w:proofErr w:type="spellEnd"/>
+      <w:r>
+        <w:t>”, in the tutorial folder you created.</w:t>
+      </w:r>
+      <w:bookmarkEnd w:id="60"/>
+      <w:bookmarkEnd w:id="61"/>
+    </w:p>
+    <w:p>
+      <w:r>
+        <w:t>The</w:t>
+      </w:r>
+      <w:r>
+        <w:t xml:space="preserve"> data files have been </w:t>
+      </w:r>
+      <w:r>
+        <w:rPr>
+          <w:i/>
+        </w:rPr>
+        <w:t>single field c</w:t>
+      </w:r>
+      <w:r>
+        <w:rPr>
+          <w:i/>
+        </w:rPr>
+        <w:t>alibrated</w:t>
+      </w:r>
+      <w:r>
+        <w:t xml:space="preserve"> using vendor software, </w:t>
+      </w:r>
+      <w:r>
+        <w:t xml:space="preserve">meaning Skyline can easily convert between drift time and CCS. CCS values are normalized and reproducible, allowing </w:t>
+      </w:r>
+      <w:r>
+        <w:t xml:space="preserve">the </w:t>
+      </w:r>
+      <w:r>
+        <w:t xml:space="preserve">use </w:t>
+      </w:r>
+      <w:r>
+        <w:t xml:space="preserve">of </w:t>
+      </w:r>
+      <w:r>
+        <w:t xml:space="preserve">previously determined CCS </w:t>
+      </w:r>
+      <w:r>
+        <w:t xml:space="preserve">(from databases and standards) </w:t>
+      </w:r>
+      <w:r>
+        <w:t xml:space="preserve">to filter </w:t>
+      </w:r>
+      <w:r>
+        <w:t>the</w:t>
+      </w:r>
+      <w:r>
+        <w:t xml:space="preserve"> data. To utilize the </w:t>
+      </w:r>
+      <w:r>
+        <w:t>IMS</w:t>
+      </w:r>
+      <w:r>
+        <w:t xml:space="preserve"> informa</w:t>
+      </w:r>
+      <w:r>
+        <w:t>tion stored in the library, perform the following steps</w:t>
+      </w:r>
+      <w:r>
+        <w:t>:</w:t>
       </w:r>
     </w:p>
     <w:p>
@@ -6120,17 +6241,31 @@
           <w:numId w:val="20"/>
         </w:numPr>
       </w:pPr>
-      <w:r>
-        <w:t xml:space="preserve">Click the </w:t>
-      </w:r>
-      <w:r>
-        <w:rPr>
-          <w:b/>
-        </w:rPr>
-        <w:t>Ion Mobility</w:t>
-      </w:r>
-      <w:r>
-        <w:t xml:space="preserve"> tab.</w:t>
+      <w:bookmarkStart w:id="62" w:name="OLE_LINK59"/>
+      <w:bookmarkStart w:id="63" w:name="OLE_LINK60"/>
+      <w:r>
+        <w:t>From</w:t>
+      </w:r>
+      <w:r>
+        <w:t xml:space="preserve"> the </w:t>
+      </w:r>
+      <w:r>
+        <w:rPr>
+          <w:b/>
+        </w:rPr>
+        <w:t>Settings</w:t>
+      </w:r>
+      <w:r>
+        <w:t xml:space="preserve"> menu, click </w:t>
+      </w:r>
+      <w:r>
+        <w:rPr>
+          <w:b/>
+        </w:rPr>
+        <w:t>Transition Settings</w:t>
+      </w:r>
+      <w:r>
+        <w:t>.</w:t>
       </w:r>
     </w:p>
     <w:p>
@@ -6142,16 +6277,16 @@
         </w:numPr>
       </w:pPr>
       <w:r>
-        <w:t xml:space="preserve">Check </w:t>
-      </w:r>
-      <w:r>
-        <w:rPr>
-          <w:b/>
-        </w:rPr>
-        <w:t>Use spectral library ion mobility values when present</w:t>
-      </w:r>
-      <w:r>
-        <w:t>.</w:t>
+        <w:t xml:space="preserve">Click the </w:t>
+      </w:r>
+      <w:r>
+        <w:rPr>
+          <w:b/>
+        </w:rPr>
+        <w:t>Ion Mobility</w:t>
+      </w:r>
+      <w:r>
+        <w:t xml:space="preserve"> tab.</w:t>
       </w:r>
     </w:p>
     <w:p>
@@ -6163,23 +6298,13 @@
         </w:numPr>
       </w:pPr>
       <w:r>
-        <w:t xml:space="preserve">Set the </w:t>
-      </w:r>
-      <w:r>
-        <w:rPr>
-          <w:b/>
-        </w:rPr>
-        <w:t>Window Type</w:t>
-      </w:r>
-      <w:r>
-        <w:t xml:space="preserve"> field to </w:t>
-      </w:r>
-      <w:r>
-        <w:rPr>
-          <w:b/>
-          <w:bCs/>
-        </w:rPr>
-        <w:t>Resolving power</w:t>
+        <w:t xml:space="preserve">Check </w:t>
+      </w:r>
+      <w:r>
+        <w:rPr>
+          <w:b/>
+        </w:rPr>
+        <w:t>Use spectral library ion mobility values when present</w:t>
       </w:r>
       <w:r>
         <w:t>.</w:t>
@@ -6194,6 +6319,37 @@
         </w:numPr>
       </w:pPr>
       <w:r>
+        <w:t xml:space="preserve">Set the </w:t>
+      </w:r>
+      <w:r>
+        <w:rPr>
+          <w:b/>
+        </w:rPr>
+        <w:t>Window Type</w:t>
+      </w:r>
+      <w:r>
+        <w:t xml:space="preserve"> field to </w:t>
+      </w:r>
+      <w:r>
+        <w:rPr>
+          <w:b/>
+          <w:bCs/>
+        </w:rPr>
+        <w:t>Resolving power</w:t>
+      </w:r>
+      <w:r>
+        <w:t>.</w:t>
+      </w:r>
+    </w:p>
+    <w:p>
+      <w:pPr>
+        <w:pStyle w:val="ListParagraph"/>
+        <w:numPr>
+          <w:ilvl w:val="0"/>
+          <w:numId w:val="20"/>
+        </w:numPr>
+      </w:pPr>
+      <w:r>
         <w:t xml:space="preserve">In the </w:t>
       </w:r>
       <w:r>
@@ -6222,7 +6378,13 @@
         <w:t>Transition Settings</w:t>
       </w:r>
       <w:r>
-        <w:t xml:space="preserve"> should now look like:</w:t>
+        <w:t xml:space="preserve"> should now look like</w:t>
+      </w:r>
+      <w:r>
+        <w:t xml:space="preserve"> this</w:t>
+      </w:r>
+      <w:r>
+        <w:t>:</w:t>
       </w:r>
     </w:p>
     <w:bookmarkEnd w:id="62"/>
@@ -6307,7 +6469,10 @@
         <w:t>IMS</w:t>
       </w:r>
       <w:r>
-        <w:t xml:space="preserve"> settings.</w:t>
+        <w:t xml:space="preserve"> settings</w:t>
+      </w:r>
+      <w:r>
+        <w:t xml:space="preserve"> as follows:</w:t>
       </w:r>
     </w:p>
     <w:p>
@@ -6352,7 +6517,10 @@
         </w:numPr>
       </w:pPr>
       <w:r>
-        <w:t>Make sure that F_A_018 is highlighted.</w:t>
+        <w:t>Use ctrl-click or click-and-shift-click to multiple select both replicates</w:t>
+      </w:r>
+      <w:r>
+        <w:t>.</w:t>
       </w:r>
     </w:p>
     <w:p>
@@ -6385,7 +6553,13 @@
         <w:t>”</w:t>
       </w:r>
       <w:r>
-        <w:t xml:space="preserve"> Should appear to the left of F_A_018.</w:t>
+        <w:t xml:space="preserve"> Should appear to the left </w:t>
+      </w:r>
+      <w:r>
+        <w:t>of both names</w:t>
+      </w:r>
+      <w:r>
+        <w:t>.</w:t>
       </w:r>
     </w:p>
     <w:p>
@@ -6397,60 +6571,6 @@
         </w:numPr>
       </w:pPr>
       <w:r>
-        <w:t xml:space="preserve">Select M_A_001 in the </w:t>
-      </w:r>
-      <w:r>
-        <w:rPr>
-          <w:b/>
-        </w:rPr>
-        <w:t>Manage Results</w:t>
-      </w:r>
-      <w:r>
-        <w:t xml:space="preserve"> view.</w:t>
-      </w:r>
-    </w:p>
-    <w:p>
-      <w:pPr>
-        <w:pStyle w:val="ListParagraph"/>
-        <w:numPr>
-          <w:ilvl w:val="0"/>
-          <w:numId w:val="21"/>
-        </w:numPr>
-      </w:pPr>
-      <w:r>
-        <w:t xml:space="preserve">Click the </w:t>
-      </w:r>
-      <w:r>
-        <w:rPr>
-          <w:b/>
-        </w:rPr>
-        <w:t>Re-import</w:t>
-      </w:r>
-      <w:r>
-        <w:t xml:space="preserve"> button. </w:t>
-      </w:r>
-      <w:r>
-        <w:t>“</w:t>
-      </w:r>
-      <w:r>
-        <w:t>*</w:t>
-      </w:r>
-      <w:r>
-        <w:t>”</w:t>
-      </w:r>
-      <w:r>
-        <w:t xml:space="preserve"> Should appear to the left of M_A_001.</w:t>
-      </w:r>
-    </w:p>
-    <w:p>
-      <w:pPr>
-        <w:pStyle w:val="ListParagraph"/>
-        <w:numPr>
-          <w:ilvl w:val="0"/>
-          <w:numId w:val="21"/>
-        </w:numPr>
-      </w:pPr>
-      <w:r>
         <w:t xml:space="preserve">Click the </w:t>
       </w:r>
       <w:r>
@@ -6480,6 +6600,9 @@
       </w:r>
       <w:r>
         <w:t xml:space="preserve"> progress form.</w:t>
+      </w:r>
+      <w:r>
+        <w:t xml:space="preserve"> When the import has completed:</w:t>
       </w:r>
     </w:p>
     <w:p>
@@ -6510,7 +6633,13 @@
         <w:t>explore</w:t>
       </w:r>
       <w:r>
-        <w:t xml:space="preserve"> the filtered data, perform the following:</w:t>
+        <w:t xml:space="preserve"> the filtered data, perform the following</w:t>
+      </w:r>
+      <w:r>
+        <w:t xml:space="preserve"> steps</w:t>
+      </w:r>
+      <w:r>
+        <w:t>:</w:t>
       </w:r>
     </w:p>
     <w:p>
@@ -6522,7 +6651,16 @@
         </w:numPr>
       </w:pPr>
       <w:r>
-        <w:t>Click on the apex of the blue precursor chromatogram to show the Full-Scan graph.</w:t>
+        <w:t xml:space="preserve">Click on the apex of the blue precursor chromatogram to show the </w:t>
+      </w:r>
+      <w:r>
+        <w:rPr>
+          <w:b/>
+        </w:rPr>
+        <w:t>Full-Scan</w:t>
+      </w:r>
+      <w:r>
+        <w:t xml:space="preserve"> graph.</w:t>
       </w:r>
     </w:p>
     <w:p>
@@ -6641,7 +6779,13 @@
         <w:t xml:space="preserve">is now visible and </w:t>
       </w:r>
       <w:r>
-        <w:t xml:space="preserve">stored in the spectral library. </w:t>
+        <w:t xml:space="preserve">stored in the </w:t>
+      </w:r>
+      <w:r>
+        <w:t>Skyline document</w:t>
+      </w:r>
+      <w:r>
+        <w:t xml:space="preserve">. </w:t>
       </w:r>
       <w:r>
         <w:t>The s</w:t>
@@ -6653,13 +6797,19 @@
         <w:t xml:space="preserve"> of</w:t>
       </w:r>
       <w:r>
-        <w:t xml:space="preserve"> this drift time range is </w:t>
-      </w:r>
-      <w:r>
-        <w:t xml:space="preserve">also </w:t>
-      </w:r>
-      <w:r>
-        <w:t xml:space="preserve">now ignored by Skyline. Therefore, the interference at 36 </w:t>
+        <w:t xml:space="preserve"> this drift time range </w:t>
+      </w:r>
+      <w:r>
+        <w:t>has been</w:t>
+      </w:r>
+      <w:r>
+        <w:t xml:space="preserve"> ignored by Skyline</w:t>
+      </w:r>
+      <w:r>
+        <w:t xml:space="preserve"> during chromatogram extraction</w:t>
+      </w:r>
+      <w:r>
+        <w:t xml:space="preserve">. Therefore, the interference at 36 </w:t>
       </w:r>
       <w:proofErr w:type="spellStart"/>
       <w:r>
@@ -6691,24 +6841,18 @@
         <w:t>fragment chromatogram</w:t>
       </w:r>
       <w:r>
+        <w:t>s</w:t>
+      </w:r>
+      <w:r>
         <w:t>.</w:t>
       </w:r>
-      <w:r>
-        <w:t xml:space="preserve"> </w:t>
-      </w:r>
     </w:p>
     <w:p>
       <w:r>
         <w:t xml:space="preserve">You may notice that the </w:t>
       </w:r>
       <w:r>
-        <w:t xml:space="preserve">fragment ions have </w:t>
-      </w:r>
-      <w:r>
-        <w:t xml:space="preserve">a </w:t>
-      </w:r>
-      <w:r>
-        <w:t xml:space="preserve">slightly lower drift times than the precursor. This occurs because </w:t>
+        <w:t xml:space="preserve">fragment ions have slightly lower drift times than the precursor. This occurs because </w:t>
       </w:r>
       <w:r>
         <w:t>the voltage applied in the collision cell causes the smaller fragment ions to have a higher velocity and arrive at the detector slightly faster than the larger precursor ions. This is accounted for by adding high energy drift time offset values to the spectral library.</w:t>
@@ -6716,7 +6860,13 @@
     </w:p>
     <w:p>
       <w:r>
-        <w:t>Select other targets to compare the current XICs to those observed prior to drift time filtering. To further investigate the filtering of interferences, click on the apex of the precursor and fragment peaks.</w:t>
+        <w:t xml:space="preserve">Select other targets to compare the current </w:t>
+      </w:r>
+      <w:r>
+        <w:t>chromatograms</w:t>
+      </w:r>
+      <w:r>
+        <w:t xml:space="preserve"> to those observed prior to drift time filtering. To further investigate the filtering of interferences, click on the apex of the precursor and fragment peaks.</w:t>
       </w:r>
     </w:p>
     <w:p>
@@ -6749,6 +6899,7 @@
         </w:numPr>
       </w:pPr>
       <w:r>
+        <w:lastRenderedPageBreak/>
         <w:t xml:space="preserve">From the </w:t>
       </w:r>
       <w:r>
@@ -6790,33 +6941,10 @@
       </w:r>
       <w:proofErr w:type="spellEnd"/>
       <w:r>
+        <w:t xml:space="preserve"> in the list of available tools</w:t>
+      </w:r>
+      <w:r>
         <w:t>.</w:t>
-      </w:r>
-    </w:p>
-    <w:p>
-      <w:pPr>
-        <w:pStyle w:val="ListParagraph"/>
-        <w:keepNext/>
-        <w:numPr>
-          <w:ilvl w:val="0"/>
-          <w:numId w:val="23"/>
-        </w:numPr>
-        <w:spacing w:after="360"/>
-        <w:ind w:left="0" w:firstLine="0"/>
-        <w:contextualSpacing w:val="0"/>
-      </w:pPr>
-      <w:r>
-        <w:lastRenderedPageBreak/>
-        <w:t xml:space="preserve">Click the </w:t>
-      </w:r>
-      <w:r>
-        <w:rPr>
-          <w:b/>
-        </w:rPr>
-        <w:t>Install</w:t>
-      </w:r>
-      <w:r>
-        <w:t xml:space="preserve"> button.</w:t>
       </w:r>
     </w:p>
     <w:p>
@@ -6869,41 +6997,6 @@
       </w:r>
     </w:p>
     <w:p>
-      <w:r>
-        <w:t xml:space="preserve">A progress form should appear as </w:t>
-      </w:r>
-      <w:proofErr w:type="spellStart"/>
-      <w:r>
-        <w:t>LipidCreator</w:t>
-      </w:r>
-      <w:proofErr w:type="spellEnd"/>
-      <w:r>
-        <w:t xml:space="preserve"> is downloading. When it finishes, </w:t>
-      </w:r>
-      <w:proofErr w:type="spellStart"/>
-      <w:r>
-        <w:t>LipidCreator</w:t>
-      </w:r>
-      <w:proofErr w:type="spellEnd"/>
-      <w:r>
-        <w:t xml:space="preserve"> can be accessed directly from the </w:t>
-      </w:r>
-      <w:r>
-        <w:rPr>
-          <w:b/>
-        </w:rPr>
-        <w:t>Tools</w:t>
-      </w:r>
-      <w:r>
-        <w:t xml:space="preserve"> menu.</w:t>
-      </w:r>
-    </w:p>
-    <w:p>
-      <w:r>
-        <w:t>The following steps can be taken to easily export an updated spectral library:</w:t>
-      </w:r>
-    </w:p>
-    <w:p>
       <w:pPr>
         <w:pStyle w:val="ListParagraph"/>
         <w:numPr>
@@ -6912,34 +7005,63 @@
         </w:numPr>
       </w:pPr>
       <w:r>
-        <w:t xml:space="preserve">From the </w:t>
-      </w:r>
-      <w:r>
-        <w:rPr>
-          <w:b/>
-        </w:rPr>
-        <w:t>File</w:t>
-      </w:r>
-      <w:r>
-        <w:t xml:space="preserve"> menu, choose </w:t>
-      </w:r>
-      <w:r>
-        <w:rPr>
-          <w:b/>
-        </w:rPr>
-        <w:t>Export</w:t>
-      </w:r>
-      <w:r>
-        <w:t xml:space="preserve"> and click </w:t>
-      </w:r>
-      <w:r>
-        <w:rPr>
-          <w:b/>
-        </w:rPr>
-        <w:t>Spectral Library</w:t>
-      </w:r>
-      <w:r>
-        <w:t>.</w:t>
+        <w:t xml:space="preserve">Click the </w:t>
+      </w:r>
+      <w:r>
+        <w:rPr>
+          <w:b/>
+        </w:rPr>
+        <w:t>Install</w:t>
+      </w:r>
+      <w:r>
+        <w:t xml:space="preserve"> button.</w:t>
+      </w:r>
+    </w:p>
+    <w:p>
+      <w:r>
+        <w:t xml:space="preserve">A progress form should appear as </w:t>
+      </w:r>
+      <w:proofErr w:type="spellStart"/>
+      <w:r>
+        <w:rPr>
+          <w:b/>
+        </w:rPr>
+        <w:t>LipidCreator</w:t>
+      </w:r>
+      <w:proofErr w:type="spellEnd"/>
+      <w:r>
+        <w:t xml:space="preserve"> is downloading. When it finishes, </w:t>
+      </w:r>
+      <w:proofErr w:type="spellStart"/>
+      <w:r>
+        <w:rPr>
+          <w:b/>
+        </w:rPr>
+        <w:t>LipidCreator</w:t>
+      </w:r>
+      <w:proofErr w:type="spellEnd"/>
+      <w:r>
+        <w:t xml:space="preserve"> can be accessed directly from the </w:t>
+      </w:r>
+      <w:r>
+        <w:rPr>
+          <w:b/>
+        </w:rPr>
+        <w:t>Tools</w:t>
+      </w:r>
+      <w:r>
+        <w:t xml:space="preserve"> menu.</w:t>
+      </w:r>
+    </w:p>
+    <w:p>
+      <w:r>
+        <w:t>The following steps can be taken to easily export an updated spectral library</w:t>
+      </w:r>
+      <w:r>
+        <w:t xml:space="preserve"> once you have an expanded set of results for new lipids of your choosing</w:t>
+      </w:r>
+      <w:r>
+        <w:t>:</w:t>
       </w:r>
     </w:p>
     <w:p>
@@ -6951,6 +7073,45 @@
         </w:numPr>
       </w:pPr>
       <w:r>
+        <w:t xml:space="preserve">From the </w:t>
+      </w:r>
+      <w:r>
+        <w:rPr>
+          <w:b/>
+        </w:rPr>
+        <w:t>File</w:t>
+      </w:r>
+      <w:r>
+        <w:t xml:space="preserve"> menu, choose </w:t>
+      </w:r>
+      <w:r>
+        <w:rPr>
+          <w:b/>
+        </w:rPr>
+        <w:t>Export</w:t>
+      </w:r>
+      <w:r>
+        <w:t xml:space="preserve"> and click </w:t>
+      </w:r>
+      <w:r>
+        <w:rPr>
+          <w:b/>
+        </w:rPr>
+        <w:t>Spectral Library</w:t>
+      </w:r>
+      <w:r>
+        <w:t>.</w:t>
+      </w:r>
+    </w:p>
+    <w:p>
+      <w:pPr>
+        <w:pStyle w:val="ListParagraph"/>
+        <w:numPr>
+          <w:ilvl w:val="0"/>
+          <w:numId w:val="23"/>
+        </w:numPr>
+      </w:pPr>
+      <w:r>
         <w:t xml:space="preserve">Enter a file name and click </w:t>
       </w:r>
       <w:r>
@@ -6979,7 +7140,15 @@
         <w:t>IMS</w:t>
       </w:r>
       <w:r>
-        <w:t xml:space="preserve"> data in Skyline. You now understand the settings required for chromatogram extraction from this data. You can import, export, and inspect the contents of any small molecule spectral library. You have learned to interpret the alternating MS1 and MS/MS three-dimensional spectra produced by an </w:t>
+        <w:t xml:space="preserve"> data in Skyline. You now understand the settings required for chromatogram extraction from this</w:t>
+      </w:r>
+      <w:r>
+        <w:t xml:space="preserve"> type of</w:t>
+      </w:r>
+      <w:bookmarkStart w:id="68" w:name="_GoBack"/>
+      <w:bookmarkEnd w:id="68"/>
+      <w:r>
+        <w:t xml:space="preserve"> data. You can import, export, and inspect the contents of any small molecule spectral library. You have learned to interpret the alternating MS1 and MS/MS three-dimensional spectra produced by an </w:t>
       </w:r>
       <w:r>
         <w:t>IMS</w:t>
@@ -6993,7 +7162,11 @@
       </w:r>
       <w:proofErr w:type="spellEnd"/>
       <w:r>
-        <w:t xml:space="preserve"> datasets. You can now use CCS values for drift time filtering to enhance the selectivity of chromatograms extracted by Skyline. </w:t>
+        <w:t xml:space="preserve"> datasets. You can now use CCS values for drift time </w:t>
+      </w:r>
+      <w:r>
+        <w:lastRenderedPageBreak/>
+        <w:t xml:space="preserve">filtering to enhance the selectivity of chromatograms extracted by Skyline. </w:t>
       </w:r>
       <w:r>
         <w:t xml:space="preserve">Having completed this tutorial, you should be ready to take full advantage of </w:t>
@@ -7024,7 +7197,7 @@
 </file>
 
 <file path=word/endnotes.xml><?xml version="1.0" encoding="utf-8"?>
-<w:endnotes xmlns:wpc="http://schemas.microsoft.com/office/word/2010/wordprocessingCanvas" xmlns:cx="http://schemas.microsoft.com/office/drawing/2014/chartex" xmlns:cx1="http://schemas.microsoft.com/office/drawing/2015/9/8/chartex" xmlns:cx2="http://schemas.microsoft.com/office/drawing/2015/10/21/chartex" xmlns:cx3="http://schemas.microsoft.com/office/drawing/2016/5/9/chartex" xmlns:cx4="http://schemas.microsoft.com/office/drawing/2016/5/10/chartex" xmlns:cx5="http://schemas.microsoft.com/office/drawing/2016/5/11/chartex" xmlns:cx6="http://schemas.microsoft.com/office/drawing/2016/5/12/chartex" xmlns:cx7="http://schemas.microsoft.com/office/drawing/2016/5/13/chartex" xmlns:cx8="http://schemas.microsoft.com/office/drawing/2016/5/14/chartex" xmlns:mc="http://schemas.openxmlformats.org/markup-compatibility/2006" xmlns:aink="http://schemas.microsoft.com/office/drawing/2016/ink" xmlns:am3d="http://schemas.microsoft.com/office/drawing/2017/model3d" xmlns:o="urn:schemas-microsoft-com:office:office" xmlns:r="http://schemas.openxmlformats.org/officeDocument/2006/relationships" xmlns:m="http://schemas.openxmlformats.org/officeDocument/2006/math" xmlns:v="urn:schemas-microsoft-com:vml" xmlns:wp14="http://schemas.microsoft.com/office/word/2010/wordprocessingDrawing" xmlns:wp="http://schemas.openxmlformats.org/drawingml/2006/wordprocessingDrawing" xmlns:w10="urn:schemas-microsoft-com:office:word" xmlns:w="http://schemas.openxmlformats.org/wordprocessingml/2006/main" xmlns:w14="http://schemas.microsoft.com/office/word/2010/wordml" xmlns:w15="http://schemas.microsoft.com/office/word/2012/wordml" xmlns:w16cex="http://schemas.microsoft.com/office/word/2018/wordml/cex" xmlns:w16cid="http://schemas.microsoft.com/office/word/2016/wordml/cid" xmlns:w16="http://schemas.microsoft.com/office/word/2018/wordml" xmlns:w16se="http://schemas.microsoft.com/office/word/2015/wordml/symex" xmlns:wpg="http://schemas.microsoft.com/office/word/2010/wordprocessingGroup" xmlns:wpi="http://schemas.microsoft.com/office/word/2010/wordprocessingInk" xmlns:wne="http://schemas.microsoft.com/office/word/2006/wordml" xmlns:wps="http://schemas.microsoft.com/office/word/2010/wordprocessingShape" mc:Ignorable="w14 w15 w16se w16cid w16 w16cex wp14">
+<w:endnotes xmlns:wpc="http://schemas.microsoft.com/office/word/2010/wordprocessingCanvas" xmlns:mc="http://schemas.openxmlformats.org/markup-compatibility/2006" xmlns:o="urn:schemas-microsoft-com:office:office" xmlns:r="http://schemas.openxmlformats.org/officeDocument/2006/relationships" xmlns:m="http://schemas.openxmlformats.org/officeDocument/2006/math" xmlns:v="urn:schemas-microsoft-com:vml" xmlns:wp14="http://schemas.microsoft.com/office/word/2010/wordprocessingDrawing" xmlns:wp="http://schemas.openxmlformats.org/drawingml/2006/wordprocessingDrawing" xmlns:w10="urn:schemas-microsoft-com:office:word" xmlns:w="http://schemas.openxmlformats.org/wordprocessingml/2006/main" xmlns:w14="http://schemas.microsoft.com/office/word/2010/wordml" xmlns:w15="http://schemas.microsoft.com/office/word/2012/wordml" xmlns:wpg="http://schemas.microsoft.com/office/word/2010/wordprocessingGroup" xmlns:wpi="http://schemas.microsoft.com/office/word/2010/wordprocessingInk" xmlns:wne="http://schemas.microsoft.com/office/word/2006/wordml" xmlns:wps="http://schemas.microsoft.com/office/word/2010/wordprocessingShape" mc:Ignorable="w14 w15 wp14">
   <w:endnote w:type="separator" w:id="-1">
     <w:p>
       <w:pPr>
@@ -7049,7 +7222,7 @@
 </file>
 
 <file path=word/footer1.xml><?xml version="1.0" encoding="utf-8"?>
-<w:ftr xmlns:wpc="http://schemas.microsoft.com/office/word/2010/wordprocessingCanvas" xmlns:cx="http://schemas.microsoft.com/office/drawing/2014/chartex" xmlns:cx1="http://schemas.microsoft.com/office/drawing/2015/9/8/chartex" xmlns:cx2="http://schemas.microsoft.com/office/drawing/2015/10/21/chartex" xmlns:cx3="http://schemas.microsoft.com/office/drawing/2016/5/9/chartex" xmlns:cx4="http://schemas.microsoft.com/office/drawing/2016/5/10/chartex" xmlns:cx5="http://schemas.microsoft.com/office/drawing/2016/5/11/chartex" xmlns:cx6="http://schemas.microsoft.com/office/drawing/2016/5/12/chartex" xmlns:cx7="http://schemas.microsoft.com/office/drawing/2016/5/13/chartex" xmlns:cx8="http://schemas.microsoft.com/office/drawing/2016/5/14/chartex" xmlns:mc="http://schemas.openxmlformats.org/markup-compatibility/2006" xmlns:aink="http://schemas.microsoft.com/office/drawing/2016/ink" xmlns:am3d="http://schemas.microsoft.com/office/drawing/2017/model3d" xmlns:o="urn:schemas-microsoft-com:office:office" xmlns:r="http://schemas.openxmlformats.org/officeDocument/2006/relationships" xmlns:m="http://schemas.openxmlformats.org/officeDocument/2006/math" xmlns:v="urn:schemas-microsoft-com:vml" xmlns:wp14="http://schemas.microsoft.com/office/word/2010/wordprocessingDrawing" xmlns:wp="http://schemas.openxmlformats.org/drawingml/2006/wordprocessingDrawing" xmlns:w10="urn:schemas-microsoft-com:office:word" xmlns:w="http://schemas.openxmlformats.org/wordprocessingml/2006/main" xmlns:w14="http://schemas.microsoft.com/office/word/2010/wordml" xmlns:w15="http://schemas.microsoft.com/office/word/2012/wordml" xmlns:w16cex="http://schemas.microsoft.com/office/word/2018/wordml/cex" xmlns:w16cid="http://schemas.microsoft.com/office/word/2016/wordml/cid" xmlns:w16="http://schemas.microsoft.com/office/word/2018/wordml" xmlns:w16se="http://schemas.microsoft.com/office/word/2015/wordml/symex" xmlns:wpg="http://schemas.microsoft.com/office/word/2010/wordprocessingGroup" xmlns:wpi="http://schemas.microsoft.com/office/word/2010/wordprocessingInk" xmlns:wne="http://schemas.microsoft.com/office/word/2006/wordml" xmlns:wps="http://schemas.microsoft.com/office/word/2010/wordprocessingShape" mc:Ignorable="w14 w15 w16se w16cid w16 w16cex wp14">
+<w:ftr xmlns:wpc="http://schemas.microsoft.com/office/word/2010/wordprocessingCanvas" xmlns:mc="http://schemas.openxmlformats.org/markup-compatibility/2006" xmlns:o="urn:schemas-microsoft-com:office:office" xmlns:r="http://schemas.openxmlformats.org/officeDocument/2006/relationships" xmlns:m="http://schemas.openxmlformats.org/officeDocument/2006/math" xmlns:v="urn:schemas-microsoft-com:vml" xmlns:wp14="http://schemas.microsoft.com/office/word/2010/wordprocessingDrawing" xmlns:wp="http://schemas.openxmlformats.org/drawingml/2006/wordprocessingDrawing" xmlns:w10="urn:schemas-microsoft-com:office:word" xmlns:w="http://schemas.openxmlformats.org/wordprocessingml/2006/main" xmlns:w14="http://schemas.microsoft.com/office/word/2010/wordml" xmlns:w15="http://schemas.microsoft.com/office/word/2012/wordml" xmlns:wpg="http://schemas.microsoft.com/office/word/2010/wordprocessingGroup" xmlns:wpi="http://schemas.microsoft.com/office/word/2010/wordprocessingInk" xmlns:wne="http://schemas.microsoft.com/office/word/2006/wordml" xmlns:wps="http://schemas.microsoft.com/office/word/2010/wordprocessingShape" mc:Ignorable="w14 w15 wp14">
   <w:p>
     <w:pPr>
       <w:pStyle w:val="Footer"/>
@@ -7068,7 +7241,7 @@
       <w:rPr>
         <w:noProof/>
       </w:rPr>
-      <w:t>18</w:t>
+      <w:t>24</w:t>
     </w:r>
     <w:r>
       <w:fldChar w:fldCharType="end"/>
@@ -7083,7 +7256,7 @@
 </file>
 
 <file path=word/footnotes.xml><?xml version="1.0" encoding="utf-8"?>
-<w:footnotes xmlns:wpc="http://schemas.microsoft.com/office/word/2010/wordprocessingCanvas" xmlns:cx="http://schemas.microsoft.com/office/drawing/2014/chartex" xmlns:cx1="http://schemas.microsoft.com/office/drawing/2015/9/8/chartex" xmlns:cx2="http://schemas.microsoft.com/office/drawing/2015/10/21/chartex" xmlns:cx3="http://schemas.microsoft.com/office/drawing/2016/5/9/chartex" xmlns:cx4="http://schemas.microsoft.com/office/drawing/2016/5/10/chartex" xmlns:cx5="http://schemas.microsoft.com/office/drawing/2016/5/11/chartex" xmlns:cx6="http://schemas.microsoft.com/office/drawing/2016/5/12/chartex" xmlns:cx7="http://schemas.microsoft.com/office/drawing/2016/5/13/chartex" xmlns:cx8="http://schemas.microsoft.com/office/drawing/2016/5/14/chartex" xmlns:mc="http://schemas.openxmlformats.org/markup-compatibility/2006" xmlns:aink="http://schemas.microsoft.com/office/drawing/2016/ink" xmlns:am3d="http://schemas.microsoft.com/office/drawing/2017/model3d" xmlns:o="urn:schemas-microsoft-com:office:office" xmlns:r="http://schemas.openxmlformats.org/officeDocument/2006/relationships" xmlns:m="http://schemas.openxmlformats.org/officeDocument/2006/math" xmlns:v="urn:schemas-microsoft-com:vml" xmlns:wp14="http://schemas.microsoft.com/office/word/2010/wordprocessingDrawing" xmlns:wp="http://schemas.openxmlformats.org/drawingml/2006/wordprocessingDrawing" xmlns:w10="urn:schemas-microsoft-com:office:word" xmlns:w="http://schemas.openxmlformats.org/wordprocessingml/2006/main" xmlns:w14="http://schemas.microsoft.com/office/word/2010/wordml" xmlns:w15="http://schemas.microsoft.com/office/word/2012/wordml" xmlns:w16cex="http://schemas.microsoft.com/office/word/2018/wordml/cex" xmlns:w16cid="http://schemas.microsoft.com/office/word/2016/wordml/cid" xmlns:w16="http://schemas.microsoft.com/office/word/2018/wordml" xmlns:w16se="http://schemas.microsoft.com/office/word/2015/wordml/symex" xmlns:wpg="http://schemas.microsoft.com/office/word/2010/wordprocessingGroup" xmlns:wpi="http://schemas.microsoft.com/office/word/2010/wordprocessingInk" xmlns:wne="http://schemas.microsoft.com/office/word/2006/wordml" xmlns:wps="http://schemas.microsoft.com/office/word/2010/wordprocessingShape" mc:Ignorable="w14 w15 w16se w16cid w16 w16cex wp14">
+<w:footnotes xmlns:wpc="http://schemas.microsoft.com/office/word/2010/wordprocessingCanvas" xmlns:mc="http://schemas.openxmlformats.org/markup-compatibility/2006" xmlns:o="urn:schemas-microsoft-com:office:office" xmlns:r="http://schemas.openxmlformats.org/officeDocument/2006/relationships" xmlns:m="http://schemas.openxmlformats.org/officeDocument/2006/math" xmlns:v="urn:schemas-microsoft-com:vml" xmlns:wp14="http://schemas.microsoft.com/office/word/2010/wordprocessingDrawing" xmlns:wp="http://schemas.openxmlformats.org/drawingml/2006/wordprocessingDrawing" xmlns:w10="urn:schemas-microsoft-com:office:word" xmlns:w="http://schemas.openxmlformats.org/wordprocessingml/2006/main" xmlns:w14="http://schemas.microsoft.com/office/word/2010/wordml" xmlns:w15="http://schemas.microsoft.com/office/word/2012/wordml" xmlns:wpg="http://schemas.microsoft.com/office/word/2010/wordprocessingGroup" xmlns:wpi="http://schemas.microsoft.com/office/word/2010/wordprocessingInk" xmlns:wne="http://schemas.microsoft.com/office/word/2006/wordml" xmlns:wps="http://schemas.microsoft.com/office/word/2010/wordprocessingShape" mc:Ignorable="w14 w15 wp14">
   <w:footnote w:type="separator" w:id="-1">
     <w:p>
       <w:pPr>
@@ -7108,7 +7281,7 @@
 </file>
 
 <file path=word/numbering.xml><?xml version="1.0" encoding="utf-8"?>
-<w:numbering xmlns:wpc="http://schemas.microsoft.com/office/word/2010/wordprocessingCanvas" xmlns:cx="http://schemas.microsoft.com/office/drawing/2014/chartex" xmlns:cx1="http://schemas.microsoft.com/office/drawing/2015/9/8/chartex" xmlns:cx2="http://schemas.microsoft.com/office/drawing/2015/10/21/chartex" xmlns:cx3="http://schemas.microsoft.com/office/drawing/2016/5/9/chartex" xmlns:cx4="http://schemas.microsoft.com/office/drawing/2016/5/10/chartex" xmlns:cx5="http://schemas.microsoft.com/office/drawing/2016/5/11/chartex" xmlns:cx6="http://schemas.microsoft.com/office/drawing/2016/5/12/chartex" xmlns:cx7="http://schemas.microsoft.com/office/drawing/2016/5/13/chartex" xmlns:cx8="http://schemas.microsoft.com/office/drawing/2016/5/14/chartex" xmlns:mc="http://schemas.openxmlformats.org/markup-compatibility/2006" xmlns:aink="http://schemas.microsoft.com/office/drawing/2016/ink" xmlns:am3d="http://schemas.microsoft.com/office/drawing/2017/model3d" xmlns:o="urn:schemas-microsoft-com:office:office" xmlns:r="http://schemas.openxmlformats.org/officeDocument/2006/relationships" xmlns:m="http://schemas.openxmlformats.org/officeDocument/2006/math" xmlns:v="urn:schemas-microsoft-com:vml" xmlns:wp14="http://schemas.microsoft.com/office/word/2010/wordprocessingDrawing" xmlns:wp="http://schemas.openxmlformats.org/drawingml/2006/wordprocessingDrawing" xmlns:w10="urn:schemas-microsoft-com:office:word" xmlns:w="http://schemas.openxmlformats.org/wordprocessingml/2006/main" xmlns:w14="http://schemas.microsoft.com/office/word/2010/wordml" xmlns:w15="http://schemas.microsoft.com/office/word/2012/wordml" xmlns:w16cex="http://schemas.microsoft.com/office/word/2018/wordml/cex" xmlns:w16cid="http://schemas.microsoft.com/office/word/2016/wordml/cid" xmlns:w16="http://schemas.microsoft.com/office/word/2018/wordml" xmlns:w16se="http://schemas.microsoft.com/office/word/2015/wordml/symex" xmlns:wpg="http://schemas.microsoft.com/office/word/2010/wordprocessingGroup" xmlns:wpi="http://schemas.microsoft.com/office/word/2010/wordprocessingInk" xmlns:wne="http://schemas.microsoft.com/office/word/2006/wordml" xmlns:wps="http://schemas.microsoft.com/office/word/2010/wordprocessingShape" mc:Ignorable="w14 w15 w16se w16cid w16 w16cex wp14">
+<w:numbering xmlns:wpc="http://schemas.microsoft.com/office/word/2010/wordprocessingCanvas" xmlns:mc="http://schemas.openxmlformats.org/markup-compatibility/2006" xmlns:o="urn:schemas-microsoft-com:office:office" xmlns:r="http://schemas.openxmlformats.org/officeDocument/2006/relationships" xmlns:m="http://schemas.openxmlformats.org/officeDocument/2006/math" xmlns:v="urn:schemas-microsoft-com:vml" xmlns:wp14="http://schemas.microsoft.com/office/word/2010/wordprocessingDrawing" xmlns:wp="http://schemas.openxmlformats.org/drawingml/2006/wordprocessingDrawing" xmlns:w10="urn:schemas-microsoft-com:office:word" xmlns:w="http://schemas.openxmlformats.org/wordprocessingml/2006/main" xmlns:w14="http://schemas.microsoft.com/office/word/2010/wordml" xmlns:w15="http://schemas.microsoft.com/office/word/2012/wordml" xmlns:wpg="http://schemas.microsoft.com/office/word/2010/wordprocessingGroup" xmlns:wpi="http://schemas.microsoft.com/office/word/2010/wordprocessingInk" xmlns:wne="http://schemas.microsoft.com/office/word/2006/wordml" xmlns:wps="http://schemas.microsoft.com/office/word/2010/wordprocessingShape" mc:Ignorable="w14 w15 wp14">
   <w:abstractNum w:abstractNumId="0" w15:restartNumberingAfterBreak="0">
     <w:nsid w:val="00E92463"/>
     <w:multiLevelType w:val="hybridMultilevel"/>
@@ -9898,7 +10071,7 @@
 </file>
 
 <file path=word/styles.xml><?xml version="1.0" encoding="utf-8"?>
-<w:styles xmlns:mc="http://schemas.openxmlformats.org/markup-compatibility/2006" xmlns:r="http://schemas.openxmlformats.org/officeDocument/2006/relationships" xmlns:w="http://schemas.openxmlformats.org/wordprocessingml/2006/main" xmlns:w14="http://schemas.microsoft.com/office/word/2010/wordml" xmlns:w15="http://schemas.microsoft.com/office/word/2012/wordml" xmlns:w16cex="http://schemas.microsoft.com/office/word/2018/wordml/cex" xmlns:w16cid="http://schemas.microsoft.com/office/word/2016/wordml/cid" xmlns:w16="http://schemas.microsoft.com/office/word/2018/wordml" xmlns:w16se="http://schemas.microsoft.com/office/word/2015/wordml/symex" mc:Ignorable="w14 w15 w16se w16cid w16 w16cex">
+<w:styles xmlns:mc="http://schemas.openxmlformats.org/markup-compatibility/2006" xmlns:r="http://schemas.openxmlformats.org/officeDocument/2006/relationships" xmlns:w="http://schemas.openxmlformats.org/wordprocessingml/2006/main" xmlns:w14="http://schemas.microsoft.com/office/word/2010/wordml" xmlns:w15="http://schemas.microsoft.com/office/word/2012/wordml" mc:Ignorable="w14 w15">
   <w:docDefaults>
     <w:rPrDefault>
       <w:rPr>
@@ -9908,7 +10081,7 @@
     </w:rPrDefault>
     <w:pPrDefault/>
   </w:docDefaults>
-  <w:latentStyles w:defLockedState="0" w:defUIPriority="0" w:defSemiHidden="0" w:defUnhideWhenUsed="0" w:defQFormat="0" w:count="376">
+  <w:latentStyles w:defLockedState="0" w:defUIPriority="0" w:defSemiHidden="0" w:defUnhideWhenUsed="0" w:defQFormat="0" w:count="371">
     <w:lsdException w:name="Normal" w:locked="1" w:qFormat="1"/>
     <w:lsdException w:name="heading 1" w:locked="1" w:qFormat="1"/>
     <w:lsdException w:name="heading 2" w:locked="1" w:qFormat="1"/>
@@ -10274,11 +10447,6 @@
     <w:lsdException w:name="List Table 5 Dark Accent 6" w:uiPriority="50"/>
     <w:lsdException w:name="List Table 6 Colorful Accent 6" w:uiPriority="51"/>
     <w:lsdException w:name="List Table 7 Colorful Accent 6" w:uiPriority="52"/>
-    <w:lsdException w:name="Mention" w:semiHidden="1" w:uiPriority="99" w:unhideWhenUsed="1"/>
-    <w:lsdException w:name="Smart Hyperlink" w:semiHidden="1" w:uiPriority="99" w:unhideWhenUsed="1"/>
-    <w:lsdException w:name="Hashtag" w:semiHidden="1" w:uiPriority="99" w:unhideWhenUsed="1"/>
-    <w:lsdException w:name="Unresolved Mention" w:semiHidden="1" w:uiPriority="99" w:unhideWhenUsed="1"/>
-    <w:lsdException w:name="Smart Link" w:semiHidden="1" w:uiPriority="99" w:unhideWhenUsed="1"/>
   </w:latentStyles>
   <w:style w:type="paragraph" w:default="1" w:styleId="Normal">
     <w:name w:val="Normal"/>
@@ -10983,7 +11151,7 @@
 </file>
 
 <file path=customXml/itemProps1.xml><?xml version="1.0" encoding="utf-8"?>
-<ds:datastoreItem xmlns:ds="http://schemas.openxmlformats.org/officeDocument/2006/customXml" ds:itemID="{DABE18C4-DEDD-4D99-AC8B-EA6E91297C55}">
+<ds:datastoreItem xmlns:ds="http://schemas.openxmlformats.org/officeDocument/2006/customXml" ds:itemID="{B2ABFF24-850F-48D6-BBAF-4056E4183B02}">
   <ds:schemaRefs>
     <ds:schemaRef ds:uri="http://schemas.openxmlformats.org/officeDocument/2006/bibliography"/>
   </ds:schemaRefs>

</xml_diff>